<commit_message>
Description formulas redesigned, minor commentary changes
</commit_message>
<xml_diff>
--- a/Description.docx
+++ b/Description.docx
@@ -24,10 +24,6 @@
       <w:r>
         <w:t>Введение</w:t>
       </w:r>
-    </w:p>
-    <w:p>
-      <w:bookmarkStart w:id="0" w:name="_GoBack"/>
-      <w:bookmarkEnd w:id="0"/>
     </w:p>
     <w:p/>
     <w:p>
@@ -739,7 +735,18 @@
         <w:t xml:space="preserve">Вывести в одной СК нормированные гистограммы случайных величин, полученных реализованным алгоритмом, встроенными алгоритмами используемого пакета и </w:t>
       </w:r>
       <w:r>
-        <w:t>график функции плотности распределния.</w:t>
+        <w:t>график функции плотност</w:t>
+      </w:r>
+      <w:bookmarkStart w:id="0" w:name="_GoBack"/>
+      <w:bookmarkEnd w:id="0"/>
+      <w:r>
+        <w:t>и распредел</w:t>
+      </w:r>
+      <w:r>
+        <w:t>е</w:t>
+      </w:r>
+      <w:r>
+        <w:t>ния.</w:t>
       </w:r>
     </w:p>
     <w:p>
@@ -757,7 +764,6 @@
         <w:ind w:left="709" w:hanging="709"/>
       </w:pPr>
       <w:r>
-        <w:lastRenderedPageBreak/>
         <w:t xml:space="preserve">гистограмму значений с исходным законом распределения </w:t>
       </w:r>
       <w:r>
@@ -789,6 +795,7 @@
         <w:ind w:left="709" w:hanging="709"/>
       </w:pPr>
       <w:r>
+        <w:lastRenderedPageBreak/>
         <w:t xml:space="preserve">график функции, обеспечивающей нелинейное преобразование </w:t>
       </w:r>
       <w:r>
@@ -827,6 +834,7 @@
       <w:r>
         <w:t>=</w:t>
       </w:r>
+      <w:proofErr w:type="gramStart"/>
       <w:r>
         <w:rPr>
           <w:lang w:val="en-US"/>
@@ -836,6 +844,7 @@
       <w:r>
         <w:t>(</w:t>
       </w:r>
+      <w:proofErr w:type="gramEnd"/>
       <w:r>
         <w:rPr>
           <w:lang w:val="en-US"/>
@@ -938,6 +947,7 @@
       </w:tblPr>
       <w:tblGrid>
         <w:gridCol w:w="562"/>
+        <w:gridCol w:w="3402"/>
         <w:gridCol w:w="3402"/>
       </w:tblGrid>
       <w:tr>
@@ -981,6 +991,83 @@
                 <w:sz w:val="24"/>
               </w:rPr>
               <w:t>Корреляционная функция</w:t>
+            </w:r>
+          </w:p>
+        </w:tc>
+        <w:tc>
+          <w:tcPr>
+            <w:tcW w:w="3402" w:type="dxa"/>
+          </w:tcPr>
+          <w:p>
+            <w:pPr>
+              <w:spacing w:line="240" w:lineRule="auto"/>
+              <w:ind w:firstLine="0"/>
+              <w:rPr>
+                <w:sz w:val="24"/>
+              </w:rPr>
+            </w:pPr>
+            <w:r>
+              <w:rPr>
+                <w:sz w:val="24"/>
+              </w:rPr>
+              <w:t xml:space="preserve">Величина </w:t>
+            </w:r>
+            <w:r>
+              <w:rPr>
+                <w:sz w:val="24"/>
+                <w:lang w:val="en-US"/>
+              </w:rPr>
+              <w:t>R</w:t>
+            </w:r>
+            <w:r>
+              <w:rPr>
+                <w:sz w:val="24"/>
+              </w:rPr>
+              <w:t>(</w:t>
+            </w:r>
+            <w:r>
+              <w:rPr>
+                <w:sz w:val="24"/>
+                <w:lang w:val="en-US"/>
+              </w:rPr>
+              <w:t>τ</w:t>
+            </w:r>
+            <w:r>
+              <w:rPr>
+                <w:sz w:val="24"/>
+              </w:rPr>
+              <w:t>=</w:t>
+            </w:r>
+            <w:r>
+              <w:rPr>
+                <w:sz w:val="24"/>
+                <w:lang w:val="en-US"/>
+              </w:rPr>
+              <w:t>l</w:t>
+            </w:r>
+            <w:r>
+              <w:rPr>
+                <w:sz w:val="24"/>
+              </w:rPr>
+              <w:t>)</w:t>
+            </w:r>
+            <w:r>
+              <w:rPr>
+                <w:sz w:val="24"/>
+              </w:rPr>
+              <w:t xml:space="preserve"> </w:t>
+            </w:r>
+            <w:r>
+              <w:rPr>
+                <w:sz w:val="24"/>
+              </w:rPr>
+              <w:t>по которому оценивается интервал</w:t>
+            </w:r>
+            <w:r>
+              <w:rPr>
+                <w:sz w:val="24"/>
+              </w:rPr>
+              <w:t xml:space="preserve"> корреляции</w:t>
             </w:r>
           </w:p>
         </w:tc>
@@ -1021,46 +1108,154 @@
                 <w:sz w:val="24"/>
               </w:rPr>
             </w:pPr>
+            <m:oMathPara>
+              <m:oMath>
+                <m:r>
+                  <m:rPr>
+                    <m:sty m:val="p"/>
+                  </m:rPr>
+                  <w:rPr>
+                    <w:rFonts w:ascii="Cambria Math" w:hAnsi="Cambria Math"/>
+                  </w:rPr>
+                  <m:t>R</m:t>
+                </m:r>
+                <m:d>
+                  <m:dPr>
+                    <m:ctrlPr>
+                      <w:rPr>
+                        <w:rFonts w:ascii="Cambria Math" w:hAnsi="Cambria Math"/>
+                      </w:rPr>
+                    </m:ctrlPr>
+                  </m:dPr>
+                  <m:e>
+                    <m:r>
+                      <m:rPr>
+                        <m:sty m:val="p"/>
+                      </m:rPr>
+                      <w:rPr>
+                        <w:rFonts w:ascii="Cambria Math" w:hAnsi="Cambria Math"/>
+                      </w:rPr>
+                      <m:t>τ</m:t>
+                    </m:r>
+                  </m:e>
+                </m:d>
+                <m:r>
+                  <w:rPr>
+                    <w:rFonts w:ascii="Cambria Math" w:hAnsi="Cambria Math"/>
+                  </w:rPr>
+                  <m:t>=</m:t>
+                </m:r>
+                <m:sSup>
+                  <m:sSupPr>
+                    <m:ctrlPr>
+                      <w:rPr>
+                        <w:rFonts w:ascii="Cambria Math" w:hAnsi="Cambria Math"/>
+                        <w:i/>
+                      </w:rPr>
+                    </m:ctrlPr>
+                  </m:sSupPr>
+                  <m:e>
+                    <m:r>
+                      <w:rPr>
+                        <w:rFonts w:ascii="Cambria Math" w:hAnsi="Cambria Math"/>
+                      </w:rPr>
+                      <m:t>e</m:t>
+                    </m:r>
+                  </m:e>
+                  <m:sup>
+                    <m:r>
+                      <w:rPr>
+                        <w:rFonts w:ascii="Cambria Math" w:hAnsi="Cambria Math"/>
+                      </w:rPr>
+                      <m:t>-</m:t>
+                    </m:r>
+                    <m:sSup>
+                      <m:sSupPr>
+                        <m:ctrlPr>
+                          <w:rPr>
+                            <w:rFonts w:ascii="Cambria Math" w:hAnsi="Cambria Math"/>
+                            <w:i/>
+                          </w:rPr>
+                        </m:ctrlPr>
+                      </m:sSupPr>
+                      <m:e>
+                        <m:d>
+                          <m:dPr>
+                            <m:ctrlPr>
+                              <w:rPr>
+                                <w:rFonts w:ascii="Cambria Math" w:hAnsi="Cambria Math"/>
+                                <w:i/>
+                              </w:rPr>
+                            </m:ctrlPr>
+                          </m:dPr>
+                          <m:e>
+                            <m:f>
+                              <m:fPr>
+                                <m:ctrlPr>
+                                  <w:rPr>
+                                    <w:rFonts w:ascii="Cambria Math" w:hAnsi="Cambria Math"/>
+                                    <w:i/>
+                                  </w:rPr>
+                                </m:ctrlPr>
+                              </m:fPr>
+                              <m:num>
+                                <m:r>
+                                  <w:rPr>
+                                    <w:rFonts w:ascii="Cambria Math" w:hAnsi="Cambria Math"/>
+                                  </w:rPr>
+                                  <m:t>τ</m:t>
+                                </m:r>
+                              </m:num>
+                              <m:den>
+                                <m:r>
+                                  <w:rPr>
+                                    <w:rFonts w:ascii="Cambria Math" w:hAnsi="Cambria Math"/>
+                                  </w:rPr>
+                                  <m:t>l</m:t>
+                                </m:r>
+                              </m:den>
+                            </m:f>
+                          </m:e>
+                        </m:d>
+                      </m:e>
+                      <m:sup>
+                        <m:r>
+                          <w:rPr>
+                            <w:rFonts w:ascii="Cambria Math" w:hAnsi="Cambria Math"/>
+                          </w:rPr>
+                          <m:t>2</m:t>
+                        </m:r>
+                      </m:sup>
+                    </m:sSup>
+                  </m:sup>
+                </m:sSup>
+              </m:oMath>
+            </m:oMathPara>
+          </w:p>
+        </w:tc>
+        <w:tc>
+          <w:tcPr>
+            <w:tcW w:w="3402" w:type="dxa"/>
+            <w:vAlign w:val="center"/>
+          </w:tcPr>
+          <w:p>
+            <w:pPr>
+              <w:spacing w:line="240" w:lineRule="auto"/>
+              <w:ind w:firstLine="0"/>
+              <w:jc w:val="center"/>
+              <w:rPr>
+                <w:rFonts w:eastAsia="Times New Roman" w:cs="Times New Roman"/>
+                <w:sz w:val="24"/>
+                <w:lang w:val="en-US"/>
+              </w:rPr>
+            </w:pPr>
             <w:r>
               <w:rPr>
-                <w:noProof/>
-                <w:lang w:eastAsia="ru-RU"/>
-              </w:rPr>
-              <w:drawing>
-                <wp:inline distT="0" distB="0" distL="0" distR="0" wp14:anchorId="52DEB086" wp14:editId="4426F320">
-                  <wp:extent cx="723481" cy="217633"/>
-                  <wp:effectExtent l="0" t="0" r="635" b="0"/>
-                  <wp:docPr id="3" name="Рисунок 3"/>
-                  <wp:cNvGraphicFramePr>
-                    <a:graphicFrameLocks xmlns:a="http://schemas.openxmlformats.org/drawingml/2006/main" noChangeAspect="1"/>
-                  </wp:cNvGraphicFramePr>
-                  <a:graphic xmlns:a="http://schemas.openxmlformats.org/drawingml/2006/main">
-                    <a:graphicData uri="http://schemas.openxmlformats.org/drawingml/2006/picture">
-                      <pic:pic xmlns:pic="http://schemas.openxmlformats.org/drawingml/2006/picture">
-                        <pic:nvPicPr>
-                          <pic:cNvPr id="1" name=""/>
-                          <pic:cNvPicPr/>
-                        </pic:nvPicPr>
-                        <pic:blipFill>
-                          <a:blip r:embed="rId8"/>
-                          <a:stretch>
-                            <a:fillRect/>
-                          </a:stretch>
-                        </pic:blipFill>
-                        <pic:spPr>
-                          <a:xfrm>
-                            <a:off x="0" y="0"/>
-                            <a:ext cx="900518" cy="270888"/>
-                          </a:xfrm>
-                          <a:prstGeom prst="rect">
-                            <a:avLst/>
-                          </a:prstGeom>
-                        </pic:spPr>
-                      </pic:pic>
-                    </a:graphicData>
-                  </a:graphic>
-                </wp:inline>
-              </w:drawing>
+                <w:rFonts w:eastAsia="Times New Roman" w:cs="Times New Roman"/>
+                <w:sz w:val="24"/>
+                <w:lang w:val="en-US"/>
+              </w:rPr>
+              <w:t>~0,35</w:t>
             </w:r>
           </w:p>
         </w:tc>
@@ -1101,46 +1296,191 @@
                 <w:sz w:val="24"/>
               </w:rPr>
             </w:pPr>
+            <m:oMathPara>
+              <m:oMath>
+                <m:r>
+                  <m:rPr>
+                    <m:sty m:val="p"/>
+                  </m:rPr>
+                  <w:rPr>
+                    <w:rFonts w:ascii="Cambria Math" w:hAnsi="Cambria Math"/>
+                  </w:rPr>
+                  <m:t>R</m:t>
+                </m:r>
+                <m:d>
+                  <m:dPr>
+                    <m:ctrlPr>
+                      <w:rPr>
+                        <w:rFonts w:ascii="Cambria Math" w:hAnsi="Cambria Math"/>
+                      </w:rPr>
+                    </m:ctrlPr>
+                  </m:dPr>
+                  <m:e>
+                    <m:r>
+                      <m:rPr>
+                        <m:sty m:val="p"/>
+                      </m:rPr>
+                      <w:rPr>
+                        <w:rFonts w:ascii="Cambria Math" w:hAnsi="Cambria Math"/>
+                      </w:rPr>
+                      <m:t>τ</m:t>
+                    </m:r>
+                  </m:e>
+                </m:d>
+                <m:r>
+                  <w:rPr>
+                    <w:rFonts w:ascii="Cambria Math" w:hAnsi="Cambria Math"/>
+                  </w:rPr>
+                  <m:t>=</m:t>
+                </m:r>
+                <m:d>
+                  <m:dPr>
+                    <m:begChr m:val="{"/>
+                    <m:endChr m:val=""/>
+                    <m:ctrlPr>
+                      <w:rPr>
+                        <w:rFonts w:ascii="Cambria Math" w:hAnsi="Cambria Math"/>
+                        <w:i/>
+                      </w:rPr>
+                    </m:ctrlPr>
+                  </m:dPr>
+                  <m:e>
+                    <m:eqArr>
+                      <m:eqArrPr>
+                        <m:ctrlPr>
+                          <w:rPr>
+                            <w:rFonts w:ascii="Cambria Math" w:hAnsi="Cambria Math"/>
+                            <w:i/>
+                          </w:rPr>
+                        </m:ctrlPr>
+                      </m:eqArrPr>
+                      <m:e>
+                        <m:r>
+                          <w:rPr>
+                            <w:rFonts w:ascii="Cambria Math" w:hAnsi="Cambria Math"/>
+                          </w:rPr>
+                          <m:t>1-</m:t>
+                        </m:r>
+                        <m:f>
+                          <m:fPr>
+                            <m:ctrlPr>
+                              <w:rPr>
+                                <w:rFonts w:ascii="Cambria Math" w:hAnsi="Cambria Math"/>
+                                <w:i/>
+                              </w:rPr>
+                            </m:ctrlPr>
+                          </m:fPr>
+                          <m:num>
+                            <m:d>
+                              <m:dPr>
+                                <m:begChr m:val="|"/>
+                                <m:endChr m:val="|"/>
+                                <m:ctrlPr>
+                                  <w:rPr>
+                                    <w:rFonts w:ascii="Cambria Math" w:hAnsi="Cambria Math"/>
+                                    <w:i/>
+                                  </w:rPr>
+                                </m:ctrlPr>
+                              </m:dPr>
+                              <m:e>
+                                <m:r>
+                                  <w:rPr>
+                                    <w:rFonts w:ascii="Cambria Math" w:hAnsi="Cambria Math"/>
+                                  </w:rPr>
+                                  <m:t>τ</m:t>
+                                </m:r>
+                              </m:e>
+                            </m:d>
+                          </m:num>
+                          <m:den>
+                            <m:r>
+                              <w:rPr>
+                                <w:rFonts w:ascii="Cambria Math" w:hAnsi="Cambria Math"/>
+                              </w:rPr>
+                              <m:t>l</m:t>
+                            </m:r>
+                          </m:den>
+                        </m:f>
+                        <m:r>
+                          <w:rPr>
+                            <w:rFonts w:ascii="Cambria Math" w:hAnsi="Cambria Math"/>
+                          </w:rPr>
+                          <m:t>,</m:t>
+                        </m:r>
+                        <m:d>
+                          <m:dPr>
+                            <m:begChr m:val="|"/>
+                            <m:endChr m:val="|"/>
+                            <m:ctrlPr>
+                              <w:rPr>
+                                <w:rFonts w:ascii="Cambria Math" w:hAnsi="Cambria Math"/>
+                                <w:i/>
+                                <w:sz w:val="32"/>
+                              </w:rPr>
+                            </m:ctrlPr>
+                          </m:dPr>
+                          <m:e>
+                            <m:r>
+                              <w:rPr>
+                                <w:rFonts w:ascii="Cambria Math" w:hAnsi="Cambria Math"/>
+                                <w:sz w:val="32"/>
+                              </w:rPr>
+                              <m:t>τ</m:t>
+                            </m:r>
+                          </m:e>
+                        </m:d>
+                        <m:r>
+                          <w:rPr>
+                            <w:rFonts w:ascii="Cambria Math" w:hAnsi="Cambria Math"/>
+                            <w:sz w:val="32"/>
+                          </w:rPr>
+                          <m:t>&lt;l</m:t>
+                        </m:r>
+                        <m:r>
+                          <w:rPr>
+                            <w:rFonts w:ascii="Cambria Math" w:hAnsi="Cambria Math"/>
+                          </w:rPr>
+                          <m:t xml:space="preserve"> </m:t>
+                        </m:r>
+                      </m:e>
+                      <m:e>
+                        <m:r>
+                          <w:rPr>
+                            <w:rFonts w:ascii="Cambria Math" w:hAnsi="Cambria Math"/>
+                          </w:rPr>
+                          <m:t>0</m:t>
+                        </m:r>
+                      </m:e>
+                    </m:eqArr>
+                  </m:e>
+                </m:d>
+              </m:oMath>
+            </m:oMathPara>
+          </w:p>
+        </w:tc>
+        <w:tc>
+          <w:tcPr>
+            <w:tcW w:w="3402" w:type="dxa"/>
+            <w:vAlign w:val="center"/>
+          </w:tcPr>
+          <w:p>
+            <w:pPr>
+              <w:spacing w:line="240" w:lineRule="auto"/>
+              <w:ind w:firstLine="0"/>
+              <w:jc w:val="center"/>
+              <w:rPr>
+                <w:rFonts w:eastAsia="Times New Roman" w:cs="Times New Roman"/>
+                <w:sz w:val="24"/>
+                <w:lang w:val="en-US"/>
+              </w:rPr>
+            </w:pPr>
             <w:r>
               <w:rPr>
-                <w:noProof/>
-                <w:lang w:eastAsia="ru-RU"/>
-              </w:rPr>
-              <w:drawing>
-                <wp:inline distT="0" distB="0" distL="0" distR="0" wp14:anchorId="2549E26D" wp14:editId="1E80343C">
-                  <wp:extent cx="1552353" cy="445280"/>
-                  <wp:effectExtent l="0" t="0" r="0" b="0"/>
-                  <wp:docPr id="1" name="Рисунок 1"/>
-                  <wp:cNvGraphicFramePr>
-                    <a:graphicFrameLocks xmlns:a="http://schemas.openxmlformats.org/drawingml/2006/main" noChangeAspect="1"/>
-                  </wp:cNvGraphicFramePr>
-                  <a:graphic xmlns:a="http://schemas.openxmlformats.org/drawingml/2006/main">
-                    <a:graphicData uri="http://schemas.openxmlformats.org/drawingml/2006/picture">
-                      <pic:pic xmlns:pic="http://schemas.openxmlformats.org/drawingml/2006/picture">
-                        <pic:nvPicPr>
-                          <pic:cNvPr id="1" name=""/>
-                          <pic:cNvPicPr/>
-                        </pic:nvPicPr>
-                        <pic:blipFill>
-                          <a:blip r:embed="rId9"/>
-                          <a:stretch>
-                            <a:fillRect/>
-                          </a:stretch>
-                        </pic:blipFill>
-                        <pic:spPr>
-                          <a:xfrm>
-                            <a:off x="0" y="0"/>
-                            <a:ext cx="1619314" cy="464487"/>
-                          </a:xfrm>
-                          <a:prstGeom prst="rect">
-                            <a:avLst/>
-                          </a:prstGeom>
-                        </pic:spPr>
-                      </pic:pic>
-                    </a:graphicData>
-                  </a:graphic>
-                </wp:inline>
-              </w:drawing>
+                <w:rFonts w:eastAsia="Times New Roman" w:cs="Times New Roman"/>
+                <w:sz w:val="24"/>
+                <w:lang w:val="en-US"/>
+              </w:rPr>
+              <w:t>0</w:t>
             </w:r>
           </w:p>
         </w:tc>
@@ -1181,78 +1521,158 @@
                 <w:sz w:val="24"/>
               </w:rPr>
             </w:pPr>
+            <m:oMathPara>
+              <m:oMath>
+                <m:r>
+                  <m:rPr>
+                    <m:sty m:val="p"/>
+                  </m:rPr>
+                  <w:rPr>
+                    <w:rFonts w:ascii="Cambria Math" w:hAnsi="Cambria Math"/>
+                  </w:rPr>
+                  <m:t>R</m:t>
+                </m:r>
+                <m:d>
+                  <m:dPr>
+                    <m:ctrlPr>
+                      <w:rPr>
+                        <w:rFonts w:ascii="Cambria Math" w:hAnsi="Cambria Math"/>
+                      </w:rPr>
+                    </m:ctrlPr>
+                  </m:dPr>
+                  <m:e>
+                    <m:r>
+                      <m:rPr>
+                        <m:sty m:val="p"/>
+                      </m:rPr>
+                      <w:rPr>
+                        <w:rFonts w:ascii="Cambria Math" w:hAnsi="Cambria Math"/>
+                      </w:rPr>
+                      <m:t>τ</m:t>
+                    </m:r>
+                  </m:e>
+                </m:d>
+                <m:r>
+                  <w:rPr>
+                    <w:rFonts w:ascii="Cambria Math" w:hAnsi="Cambria Math"/>
+                  </w:rPr>
+                  <m:t>=</m:t>
+                </m:r>
+                <m:f>
+                  <m:fPr>
+                    <m:ctrlPr>
+                      <w:rPr>
+                        <w:rFonts w:ascii="Cambria Math" w:hAnsi="Cambria Math"/>
+                        <w:i/>
+                      </w:rPr>
+                    </m:ctrlPr>
+                  </m:fPr>
+                  <m:num>
+                    <m:r>
+                      <w:rPr>
+                        <w:rFonts w:ascii="Cambria Math" w:hAnsi="Cambria Math"/>
+                      </w:rPr>
+                      <m:t>1</m:t>
+                    </m:r>
+                  </m:num>
+                  <m:den>
+                    <m:r>
+                      <w:rPr>
+                        <w:rFonts w:ascii="Cambria Math" w:hAnsi="Cambria Math"/>
+                      </w:rPr>
+                      <m:t>1+</m:t>
+                    </m:r>
+                    <m:sSup>
+                      <m:sSupPr>
+                        <m:ctrlPr>
+                          <w:rPr>
+                            <w:rFonts w:ascii="Cambria Math" w:hAnsi="Cambria Math"/>
+                            <w:i/>
+                          </w:rPr>
+                        </m:ctrlPr>
+                      </m:sSupPr>
+                      <m:e>
+                        <m:d>
+                          <m:dPr>
+                            <m:ctrlPr>
+                              <w:rPr>
+                                <w:rFonts w:ascii="Cambria Math" w:hAnsi="Cambria Math"/>
+                                <w:i/>
+                              </w:rPr>
+                            </m:ctrlPr>
+                          </m:dPr>
+                          <m:e>
+                            <m:f>
+                              <m:fPr>
+                                <m:ctrlPr>
+                                  <w:rPr>
+                                    <w:rFonts w:ascii="Cambria Math" w:hAnsi="Cambria Math"/>
+                                    <w:i/>
+                                  </w:rPr>
+                                </m:ctrlPr>
+                              </m:fPr>
+                              <m:num>
+                                <m:r>
+                                  <w:rPr>
+                                    <w:rFonts w:ascii="Cambria Math" w:hAnsi="Cambria Math"/>
+                                  </w:rPr>
+                                  <m:t>τ</m:t>
+                                </m:r>
+                              </m:num>
+                              <m:den>
+                                <m:r>
+                                  <w:rPr>
+                                    <w:rFonts w:ascii="Cambria Math" w:hAnsi="Cambria Math"/>
+                                  </w:rPr>
+                                  <m:t>l</m:t>
+                                </m:r>
+                              </m:den>
+                            </m:f>
+                          </m:e>
+                        </m:d>
+                      </m:e>
+                      <m:sup>
+                        <m:r>
+                          <w:rPr>
+                            <w:rFonts w:ascii="Cambria Math" w:hAnsi="Cambria Math"/>
+                          </w:rPr>
+                          <m:t>2</m:t>
+                        </m:r>
+                      </m:sup>
+                    </m:sSup>
+                  </m:den>
+                </m:f>
+              </m:oMath>
+            </m:oMathPara>
+          </w:p>
+        </w:tc>
+        <w:tc>
+          <w:tcPr>
+            <w:tcW w:w="3402" w:type="dxa"/>
+            <w:vAlign w:val="center"/>
+          </w:tcPr>
+          <w:p>
+            <w:pPr>
+              <w:spacing w:line="240" w:lineRule="auto"/>
+              <w:ind w:firstLine="0"/>
+              <w:jc w:val="center"/>
+              <w:rPr>
+                <w:rFonts w:eastAsia="Calibri" w:cs="Times New Roman"/>
+                <w:sz w:val="24"/>
+              </w:rPr>
+            </w:pPr>
             <w:r>
               <w:rPr>
-                <w:noProof/>
-                <w:lang w:eastAsia="ru-RU"/>
-              </w:rPr>
-              <w:drawing>
-                <wp:inline distT="0" distB="0" distL="0" distR="0" wp14:anchorId="3760A3F6" wp14:editId="117ED6C2">
-                  <wp:extent cx="905774" cy="388189"/>
-                  <wp:effectExtent l="0" t="0" r="8890" b="0"/>
-                  <wp:docPr id="4" name="Рисунок 4"/>
-                  <wp:cNvGraphicFramePr>
-                    <a:graphicFrameLocks xmlns:a="http://schemas.openxmlformats.org/drawingml/2006/main" noChangeAspect="1"/>
-                  </wp:cNvGraphicFramePr>
-                  <a:graphic xmlns:a="http://schemas.openxmlformats.org/drawingml/2006/main">
-                    <a:graphicData uri="http://schemas.openxmlformats.org/drawingml/2006/picture">
-                      <pic:pic xmlns:pic="http://schemas.openxmlformats.org/drawingml/2006/picture">
-                        <pic:nvPicPr>
-                          <pic:cNvPr id="1" name=""/>
-                          <pic:cNvPicPr/>
-                        </pic:nvPicPr>
-                        <pic:blipFill>
-                          <a:blip r:embed="rId10"/>
-                          <a:stretch>
-                            <a:fillRect/>
-                          </a:stretch>
-                        </pic:blipFill>
-                        <pic:spPr>
-                          <a:xfrm>
-                            <a:off x="0" y="0"/>
-                            <a:ext cx="958967" cy="410986"/>
-                          </a:xfrm>
-                          <a:prstGeom prst="rect">
-                            <a:avLst/>
-                          </a:prstGeom>
-                        </pic:spPr>
-                      </pic:pic>
-                    </a:graphicData>
-                  </a:graphic>
-                </wp:inline>
-              </w:drawing>
+                <w:rFonts w:eastAsia="Calibri" w:cs="Times New Roman"/>
+                <w:sz w:val="24"/>
+              </w:rPr>
+              <w:t>0,5</w:t>
             </w:r>
           </w:p>
         </w:tc>
       </w:tr>
     </w:tbl>
     <w:p>
-      <w:pPr>
-        <w:jc w:val="center"/>
-      </w:pPr>
-      <w:r>
-        <w:rPr>
-          <w:lang w:val="en-US"/>
-        </w:rPr>
-        <w:t>l</w:t>
-      </w:r>
-      <w:r>
-        <w:rPr>
-          <w:vertAlign w:val="subscript"/>
-        </w:rPr>
-        <w:t>1</w:t>
-      </w:r>
-      <w:r>
-        <w:t xml:space="preserve"> = </w:t>
-      </w:r>
-      <w:r>
-        <w:t>№ПК</w:t>
-      </w:r>
-      <w:r>
-        <w:t xml:space="preserve"> (мкс)</w:t>
-      </w:r>
-    </w:p>
-    <w:p>
       <w:r>
         <w:t>Отчет должен содержать описание и математические выкладки реализованных в ЭВМ моделей. Отчет должен содержать следующие иллюстрации:</w:t>
       </w:r>
@@ -1267,7 +1687,6 @@
         <w:ind w:left="709" w:hanging="709"/>
       </w:pPr>
       <w:r>
-        <w:lastRenderedPageBreak/>
         <w:t xml:space="preserve">гистограмму значений отсчетов исходных реализаций </w:t>
       </w:r>
       <w:r>
@@ -1571,7 +1990,7 @@
       </w:r>
     </w:p>
     <w:sectPr>
-      <w:headerReference w:type="default" r:id="rId11"/>
+      <w:headerReference w:type="default" r:id="rId8"/>
       <w:pgSz w:w="11906" w:h="16838"/>
       <w:pgMar w:top="1134" w:right="850" w:bottom="1134" w:left="1701" w:header="708" w:footer="708" w:gutter="0"/>
       <w:cols w:space="708"/>
@@ -1662,7 +2081,7 @@
           <w:rPr>
             <w:noProof/>
           </w:rPr>
-          <w:t>2</w:t>
+          <w:t>3</w:t>
         </w:r>
         <w:r>
           <w:fldChar w:fldCharType="end"/>
@@ -3025,7 +3444,6 @@
   <w:style w:type="character" w:default="1" w:styleId="a4">
     <w:name w:val="Default Paragraph Font"/>
     <w:uiPriority w:val="1"/>
-    <w:semiHidden/>
     <w:unhideWhenUsed/>
   </w:style>
   <w:style w:type="table" w:default="1" w:styleId="a5">
@@ -3385,7 +3803,556 @@
       <w:sz w:val="28"/>
     </w:rPr>
   </w:style>
+  <w:style w:type="character" w:styleId="af5">
+    <w:name w:val="Placeholder Text"/>
+    <w:basedOn w:val="a4"/>
+    <w:uiPriority w:val="99"/>
+    <w:semiHidden/>
+    <w:rsid w:val="007060E1"/>
+    <w:rPr>
+      <w:color w:val="808080"/>
+    </w:rPr>
+  </w:style>
 </w:styles>
+</file>
+
+<file path=word/glossary/document.xml><?xml version="1.0" encoding="utf-8"?>
+<w:glossaryDocument xmlns:wpc="http://schemas.microsoft.com/office/word/2010/wordprocessingCanvas" xmlns:cx="http://schemas.microsoft.com/office/drawing/2014/chartex" xmlns:cx1="http://schemas.microsoft.com/office/drawing/2015/9/8/chartex" xmlns:mc="http://schemas.openxmlformats.org/markup-compatibility/2006" xmlns:o="urn:schemas-microsoft-com:office:office" xmlns:r="http://schemas.openxmlformats.org/officeDocument/2006/relationships" xmlns:m="http://schemas.openxmlformats.org/officeDocument/2006/math" xmlns:v="urn:schemas-microsoft-com:vml" xmlns:wp14="http://schemas.microsoft.com/office/word/2010/wordprocessingDrawing" xmlns:wp="http://schemas.openxmlformats.org/drawingml/2006/wordprocessingDrawing" xmlns:w10="urn:schemas-microsoft-com:office:word" xmlns:w="http://schemas.openxmlformats.org/wordprocessingml/2006/main" xmlns:w14="http://schemas.microsoft.com/office/word/2010/wordml" xmlns:w15="http://schemas.microsoft.com/office/word/2012/wordml" xmlns:w16se="http://schemas.microsoft.com/office/word/2015/wordml/symex" xmlns:wpg="http://schemas.microsoft.com/office/word/2010/wordprocessingGroup" xmlns:wpi="http://schemas.microsoft.com/office/word/2010/wordprocessingInk" xmlns:wne="http://schemas.microsoft.com/office/word/2006/wordml" xmlns:wps="http://schemas.microsoft.com/office/word/2010/wordprocessingShape" mc:Ignorable="w14 w15 w16se wp14"/>
+</file>
+
+<file path=word/glossary/fontTable.xml><?xml version="1.0" encoding="utf-8"?>
+<w:fonts xmlns:mc="http://schemas.openxmlformats.org/markup-compatibility/2006" xmlns:r="http://schemas.openxmlformats.org/officeDocument/2006/relationships" xmlns:w="http://schemas.openxmlformats.org/wordprocessingml/2006/main" xmlns:w14="http://schemas.microsoft.com/office/word/2010/wordml" xmlns:w15="http://schemas.microsoft.com/office/word/2012/wordml" xmlns:w16se="http://schemas.microsoft.com/office/word/2015/wordml/symex" mc:Ignorable="w14 w15 w16se">
+  <w:font w:name="Symbol">
+    <w:panose1 w:val="05050102010706020507"/>
+    <w:charset w:val="02"/>
+    <w:family w:val="roman"/>
+    <w:pitch w:val="variable"/>
+    <w:sig w:usb0="00000000" w:usb1="10000000" w:usb2="00000000" w:usb3="00000000" w:csb0="80000000" w:csb1="00000000"/>
+  </w:font>
+  <w:font w:name="Times New Roman">
+    <w:panose1 w:val="02020603050405020304"/>
+    <w:charset w:val="CC"/>
+    <w:family w:val="roman"/>
+    <w:pitch w:val="variable"/>
+    <w:sig w:usb0="E0002EFF" w:usb1="C000785B" w:usb2="00000009" w:usb3="00000000" w:csb0="000001FF" w:csb1="00000000"/>
+  </w:font>
+  <w:font w:name="Courier New">
+    <w:panose1 w:val="02070309020205020404"/>
+    <w:charset w:val="CC"/>
+    <w:family w:val="modern"/>
+    <w:pitch w:val="fixed"/>
+    <w:sig w:usb0="E0002EFF" w:usb1="C0007843" w:usb2="00000009" w:usb3="00000000" w:csb0="000001FF" w:csb1="00000000"/>
+  </w:font>
+  <w:font w:name="Wingdings">
+    <w:panose1 w:val="05000000000000000000"/>
+    <w:charset w:val="02"/>
+    <w:family w:val="auto"/>
+    <w:pitch w:val="variable"/>
+    <w:sig w:usb0="00000000" w:usb1="10000000" w:usb2="00000000" w:usb3="00000000" w:csb0="80000000" w:csb1="00000000"/>
+  </w:font>
+  <w:font w:name="Calibri">
+    <w:panose1 w:val="020F0502020204030204"/>
+    <w:charset w:val="CC"/>
+    <w:family w:val="swiss"/>
+    <w:pitch w:val="variable"/>
+    <w:sig w:usb0="E4002EFF" w:usb1="C000247B" w:usb2="00000009" w:usb3="00000000" w:csb0="000001FF" w:csb1="00000000"/>
+  </w:font>
+  <w:font w:name="Cambria Math">
+    <w:panose1 w:val="02040503050406030204"/>
+    <w:charset w:val="CC"/>
+    <w:family w:val="roman"/>
+    <w:pitch w:val="variable"/>
+    <w:sig w:usb0="E00006FF" w:usb1="420024FF" w:usb2="02000000" w:usb3="00000000" w:csb0="0000019F" w:csb1="00000000"/>
+  </w:font>
+  <w:font w:name="Calibri Light">
+    <w:panose1 w:val="020F0302020204030204"/>
+    <w:charset w:val="CC"/>
+    <w:family w:val="swiss"/>
+    <w:pitch w:val="variable"/>
+    <w:sig w:usb0="E4002EFF" w:usb1="C000247B" w:usb2="00000009" w:usb3="00000000" w:csb0="000001FF" w:csb1="00000000"/>
+  </w:font>
+</w:fonts>
+</file>
+
+<file path=word/glossary/settings.xml><?xml version="1.0" encoding="utf-8"?>
+<w:settings xmlns:mc="http://schemas.openxmlformats.org/markup-compatibility/2006" xmlns:o="urn:schemas-microsoft-com:office:office" xmlns:r="http://schemas.openxmlformats.org/officeDocument/2006/relationships" xmlns:m="http://schemas.openxmlformats.org/officeDocument/2006/math" xmlns:v="urn:schemas-microsoft-com:vml" xmlns:w10="urn:schemas-microsoft-com:office:word" xmlns:w="http://schemas.openxmlformats.org/wordprocessingml/2006/main" xmlns:w14="http://schemas.microsoft.com/office/word/2010/wordml" xmlns:w15="http://schemas.microsoft.com/office/word/2012/wordml" xmlns:w16se="http://schemas.microsoft.com/office/word/2015/wordml/symex" xmlns:sl="http://schemas.openxmlformats.org/schemaLibrary/2006/main" mc:Ignorable="w14 w15 w16se">
+  <w:view w:val="normal"/>
+  <w:revisionView w:formatting="0"/>
+  <w:defaultTabStop w:val="708"/>
+  <w:characterSpacingControl w:val="doNotCompress"/>
+  <w:compat>
+    <w:useFELayout/>
+    <w:compatSetting w:name="compatibilityMode" w:uri="http://schemas.microsoft.com/office/word" w:val="15"/>
+    <w:compatSetting w:name="overrideTableStyleFontSizeAndJustification" w:uri="http://schemas.microsoft.com/office/word" w:val="1"/>
+    <w:compatSetting w:name="enableOpenTypeFeatures" w:uri="http://schemas.microsoft.com/office/word" w:val="1"/>
+    <w:compatSetting w:name="doNotFlipMirrorIndents" w:uri="http://schemas.microsoft.com/office/word" w:val="1"/>
+    <w:compatSetting w:name="differentiateMultirowTableHeaders" w:uri="http://schemas.microsoft.com/office/word" w:val="1"/>
+  </w:compat>
+  <w:rsids>
+    <w:rsidRoot w:val="00D92E13"/>
+    <w:rsid w:val="00A813F7"/>
+    <w:rsid w:val="00D92E13"/>
+  </w:rsids>
+  <m:mathPr>
+    <m:mathFont m:val="Cambria Math"/>
+    <m:brkBin m:val="before"/>
+    <m:brkBinSub m:val="--"/>
+    <m:smallFrac m:val="0"/>
+    <m:dispDef/>
+    <m:lMargin m:val="0"/>
+    <m:rMargin m:val="0"/>
+    <m:defJc m:val="centerGroup"/>
+    <m:wrapIndent m:val="1440"/>
+    <m:intLim m:val="subSup"/>
+    <m:naryLim m:val="undOvr"/>
+  </m:mathPr>
+  <w:themeFontLang w:val="ru-RU"/>
+  <w:clrSchemeMapping w:bg1="light1" w:t1="dark1" w:bg2="light2" w:t2="dark2" w:accent1="accent1" w:accent2="accent2" w:accent3="accent3" w:accent4="accent4" w:accent5="accent5" w:accent6="accent6" w:hyperlink="hyperlink" w:followedHyperlink="followedHyperlink"/>
+  <w:decimalSymbol w:val=","/>
+  <w:listSeparator w:val=";"/>
+  <w15:chartTrackingRefBased/>
+</w:settings>
+</file>
+
+<file path=word/glossary/styles.xml><?xml version="1.0" encoding="utf-8"?>
+<w:styles xmlns:mc="http://schemas.openxmlformats.org/markup-compatibility/2006" xmlns:r="http://schemas.openxmlformats.org/officeDocument/2006/relationships" xmlns:w="http://schemas.openxmlformats.org/wordprocessingml/2006/main" xmlns:w14="http://schemas.microsoft.com/office/word/2010/wordml" xmlns:w15="http://schemas.microsoft.com/office/word/2012/wordml" xmlns:w16se="http://schemas.microsoft.com/office/word/2015/wordml/symex" mc:Ignorable="w14 w15 w16se">
+  <w:docDefaults>
+    <w:rPrDefault>
+      <w:rPr>
+        <w:rFonts w:asciiTheme="minorHAnsi" w:eastAsiaTheme="minorEastAsia" w:hAnsiTheme="minorHAnsi" w:cstheme="minorBidi"/>
+        <w:sz w:val="22"/>
+        <w:szCs w:val="22"/>
+        <w:lang w:val="ru-RU" w:eastAsia="ru-RU" w:bidi="ar-SA"/>
+      </w:rPr>
+    </w:rPrDefault>
+    <w:pPrDefault>
+      <w:pPr>
+        <w:spacing w:after="160" w:line="259" w:lineRule="auto"/>
+      </w:pPr>
+    </w:pPrDefault>
+  </w:docDefaults>
+  <w:latentStyles w:defLockedState="0" w:defUIPriority="99" w:defSemiHidden="0" w:defUnhideWhenUsed="0" w:defQFormat="0" w:count="371">
+    <w:lsdException w:name="Normal" w:uiPriority="0" w:qFormat="1"/>
+    <w:lsdException w:name="heading 1" w:uiPriority="9" w:qFormat="1"/>
+    <w:lsdException w:name="heading 2" w:semiHidden="1" w:uiPriority="9" w:unhideWhenUsed="1" w:qFormat="1"/>
+    <w:lsdException w:name="heading 3" w:semiHidden="1" w:uiPriority="9" w:unhideWhenUsed="1" w:qFormat="1"/>
+    <w:lsdException w:name="heading 4" w:semiHidden="1" w:uiPriority="9" w:unhideWhenUsed="1" w:qFormat="1"/>
+    <w:lsdException w:name="heading 5" w:semiHidden="1" w:uiPriority="9" w:unhideWhenUsed="1" w:qFormat="1"/>
+    <w:lsdException w:name="heading 6" w:semiHidden="1" w:uiPriority="9" w:unhideWhenUsed="1" w:qFormat="1"/>
+    <w:lsdException w:name="heading 7" w:semiHidden="1" w:uiPriority="9" w:unhideWhenUsed="1" w:qFormat="1"/>
+    <w:lsdException w:name="heading 8" w:semiHidden="1" w:uiPriority="9" w:unhideWhenUsed="1" w:qFormat="1"/>
+    <w:lsdException w:name="heading 9" w:semiHidden="1" w:uiPriority="9" w:unhideWhenUsed="1" w:qFormat="1"/>
+    <w:lsdException w:name="index 1" w:semiHidden="1" w:unhideWhenUsed="1"/>
+    <w:lsdException w:name="index 2" w:semiHidden="1" w:unhideWhenUsed="1"/>
+    <w:lsdException w:name="index 3" w:semiHidden="1" w:unhideWhenUsed="1"/>
+    <w:lsdException w:name="index 4" w:semiHidden="1" w:unhideWhenUsed="1"/>
+    <w:lsdException w:name="index 5" w:semiHidden="1" w:unhideWhenUsed="1"/>
+    <w:lsdException w:name="index 6" w:semiHidden="1" w:unhideWhenUsed="1"/>
+    <w:lsdException w:name="index 7" w:semiHidden="1" w:unhideWhenUsed="1"/>
+    <w:lsdException w:name="index 8" w:semiHidden="1" w:unhideWhenUsed="1"/>
+    <w:lsdException w:name="index 9" w:semiHidden="1" w:unhideWhenUsed="1"/>
+    <w:lsdException w:name="toc 1" w:semiHidden="1" w:uiPriority="39" w:unhideWhenUsed="1"/>
+    <w:lsdException w:name="toc 2" w:semiHidden="1" w:uiPriority="39" w:unhideWhenUsed="1"/>
+    <w:lsdException w:name="toc 3" w:semiHidden="1" w:uiPriority="39" w:unhideWhenUsed="1"/>
+    <w:lsdException w:name="toc 4" w:semiHidden="1" w:uiPriority="39" w:unhideWhenUsed="1"/>
+    <w:lsdException w:name="toc 5" w:semiHidden="1" w:uiPriority="39" w:unhideWhenUsed="1"/>
+    <w:lsdException w:name="toc 6" w:semiHidden="1" w:uiPriority="39" w:unhideWhenUsed="1"/>
+    <w:lsdException w:name="toc 7" w:semiHidden="1" w:uiPriority="39" w:unhideWhenUsed="1"/>
+    <w:lsdException w:name="toc 8" w:semiHidden="1" w:uiPriority="39" w:unhideWhenUsed="1"/>
+    <w:lsdException w:name="toc 9" w:semiHidden="1" w:uiPriority="39" w:unhideWhenUsed="1"/>
+    <w:lsdException w:name="Normal Indent" w:semiHidden="1" w:unhideWhenUsed="1"/>
+    <w:lsdException w:name="footnote text" w:semiHidden="1" w:unhideWhenUsed="1"/>
+    <w:lsdException w:name="annotation text" w:semiHidden="1" w:unhideWhenUsed="1"/>
+    <w:lsdException w:name="header" w:semiHidden="1" w:unhideWhenUsed="1"/>
+    <w:lsdException w:name="footer" w:semiHidden="1" w:unhideWhenUsed="1"/>
+    <w:lsdException w:name="index heading" w:semiHidden="1" w:unhideWhenUsed="1"/>
+    <w:lsdException w:name="caption" w:semiHidden="1" w:uiPriority="35" w:unhideWhenUsed="1" w:qFormat="1"/>
+    <w:lsdException w:name="table of figures" w:semiHidden="1" w:unhideWhenUsed="1"/>
+    <w:lsdException w:name="envelope address" w:semiHidden="1" w:unhideWhenUsed="1"/>
+    <w:lsdException w:name="envelope return" w:semiHidden="1" w:unhideWhenUsed="1"/>
+    <w:lsdException w:name="footnote reference" w:semiHidden="1" w:unhideWhenUsed="1"/>
+    <w:lsdException w:name="annotation reference" w:semiHidden="1" w:unhideWhenUsed="1"/>
+    <w:lsdException w:name="line number" w:semiHidden="1" w:unhideWhenUsed="1"/>
+    <w:lsdException w:name="page number" w:semiHidden="1" w:unhideWhenUsed="1"/>
+    <w:lsdException w:name="endnote reference" w:semiHidden="1" w:unhideWhenUsed="1"/>
+    <w:lsdException w:name="endnote text" w:semiHidden="1" w:unhideWhenUsed="1"/>
+    <w:lsdException w:name="table of authorities" w:semiHidden="1" w:unhideWhenUsed="1"/>
+    <w:lsdException w:name="macro" w:semiHidden="1" w:unhideWhenUsed="1"/>
+    <w:lsdException w:name="toa heading" w:semiHidden="1" w:unhideWhenUsed="1"/>
+    <w:lsdException w:name="List" w:semiHidden="1" w:unhideWhenUsed="1"/>
+    <w:lsdException w:name="List Bullet" w:semiHidden="1" w:unhideWhenUsed="1"/>
+    <w:lsdException w:name="List Number" w:semiHidden="1" w:unhideWhenUsed="1"/>
+    <w:lsdException w:name="List 2" w:semiHidden="1" w:unhideWhenUsed="1"/>
+    <w:lsdException w:name="List 3" w:semiHidden="1" w:unhideWhenUsed="1"/>
+    <w:lsdException w:name="List 4" w:semiHidden="1" w:unhideWhenUsed="1"/>
+    <w:lsdException w:name="List 5" w:semiHidden="1" w:unhideWhenUsed="1"/>
+    <w:lsdException w:name="List Bullet 2" w:semiHidden="1" w:unhideWhenUsed="1"/>
+    <w:lsdException w:name="List Bullet 3" w:semiHidden="1" w:unhideWhenUsed="1"/>
+    <w:lsdException w:name="List Bullet 4" w:semiHidden="1" w:unhideWhenUsed="1"/>
+    <w:lsdException w:name="List Bullet 5" w:semiHidden="1" w:unhideWhenUsed="1"/>
+    <w:lsdException w:name="List Number 2" w:semiHidden="1" w:unhideWhenUsed="1"/>
+    <w:lsdException w:name="List Number 3" w:semiHidden="1" w:unhideWhenUsed="1"/>
+    <w:lsdException w:name="List Number 4" w:semiHidden="1" w:unhideWhenUsed="1"/>
+    <w:lsdException w:name="List Number 5" w:semiHidden="1" w:unhideWhenUsed="1"/>
+    <w:lsdException w:name="Title" w:uiPriority="10" w:qFormat="1"/>
+    <w:lsdException w:name="Closing" w:semiHidden="1" w:unhideWhenUsed="1"/>
+    <w:lsdException w:name="Signature" w:semiHidden="1" w:unhideWhenUsed="1"/>
+    <w:lsdException w:name="Default Paragraph Font" w:semiHidden="1" w:uiPriority="1" w:unhideWhenUsed="1"/>
+    <w:lsdException w:name="Body Text" w:semiHidden="1" w:unhideWhenUsed="1"/>
+    <w:lsdException w:name="Body Text Indent" w:semiHidden="1" w:unhideWhenUsed="1"/>
+    <w:lsdException w:name="List Continue" w:semiHidden="1" w:unhideWhenUsed="1"/>
+    <w:lsdException w:name="List Continue 2" w:semiHidden="1" w:unhideWhenUsed="1"/>
+    <w:lsdException w:name="List Continue 3" w:semiHidden="1" w:unhideWhenUsed="1"/>
+    <w:lsdException w:name="List Continue 4" w:semiHidden="1" w:unhideWhenUsed="1"/>
+    <w:lsdException w:name="List Continue 5" w:semiHidden="1" w:unhideWhenUsed="1"/>
+    <w:lsdException w:name="Message Header" w:semiHidden="1" w:unhideWhenUsed="1"/>
+    <w:lsdException w:name="Subtitle" w:uiPriority="11" w:qFormat="1"/>
+    <w:lsdException w:name="Salutation" w:semiHidden="1" w:unhideWhenUsed="1"/>
+    <w:lsdException w:name="Date" w:semiHidden="1" w:unhideWhenUsed="1"/>
+    <w:lsdException w:name="Body Text First Indent" w:semiHidden="1" w:unhideWhenUsed="1"/>
+    <w:lsdException w:name="Body Text First Indent 2" w:semiHidden="1" w:unhideWhenUsed="1"/>
+    <w:lsdException w:name="Note Heading" w:semiHidden="1" w:unhideWhenUsed="1"/>
+    <w:lsdException w:name="Body Text 2" w:semiHidden="1" w:unhideWhenUsed="1"/>
+    <w:lsdException w:name="Body Text 3" w:semiHidden="1" w:unhideWhenUsed="1"/>
+    <w:lsdException w:name="Body Text Indent 2" w:semiHidden="1" w:unhideWhenUsed="1"/>
+    <w:lsdException w:name="Body Text Indent 3" w:semiHidden="1" w:unhideWhenUsed="1"/>
+    <w:lsdException w:name="Block Text" w:semiHidden="1" w:unhideWhenUsed="1"/>
+    <w:lsdException w:name="Hyperlink" w:semiHidden="1" w:unhideWhenUsed="1"/>
+    <w:lsdException w:name="FollowedHyperlink" w:semiHidden="1" w:unhideWhenUsed="1"/>
+    <w:lsdException w:name="Strong" w:uiPriority="22" w:qFormat="1"/>
+    <w:lsdException w:name="Emphasis" w:uiPriority="20" w:qFormat="1"/>
+    <w:lsdException w:name="Document Map" w:semiHidden="1" w:unhideWhenUsed="1"/>
+    <w:lsdException w:name="Plain Text" w:semiHidden="1" w:unhideWhenUsed="1"/>
+    <w:lsdException w:name="E-mail Signature" w:semiHidden="1" w:unhideWhenUsed="1"/>
+    <w:lsdException w:name="HTML Top of Form" w:semiHidden="1" w:unhideWhenUsed="1"/>
+    <w:lsdException w:name="HTML Bottom of Form" w:semiHidden="1" w:unhideWhenUsed="1"/>
+    <w:lsdException w:name="Normal (Web)" w:semiHidden="1" w:unhideWhenUsed="1"/>
+    <w:lsdException w:name="HTML Acronym" w:semiHidden="1" w:unhideWhenUsed="1"/>
+    <w:lsdException w:name="HTML Address" w:semiHidden="1" w:unhideWhenUsed="1"/>
+    <w:lsdException w:name="HTML Cite" w:semiHidden="1" w:unhideWhenUsed="1"/>
+    <w:lsdException w:name="HTML Code" w:semiHidden="1" w:unhideWhenUsed="1"/>
+    <w:lsdException w:name="HTML Definition" w:semiHidden="1" w:unhideWhenUsed="1"/>
+    <w:lsdException w:name="HTML Keyboard" w:semiHidden="1" w:unhideWhenUsed="1"/>
+    <w:lsdException w:name="HTML Preformatted" w:semiHidden="1" w:unhideWhenUsed="1"/>
+    <w:lsdException w:name="HTML Sample" w:semiHidden="1" w:unhideWhenUsed="1"/>
+    <w:lsdException w:name="HTML Typewriter" w:semiHidden="1" w:unhideWhenUsed="1"/>
+    <w:lsdException w:name="HTML Variable" w:semiHidden="1" w:unhideWhenUsed="1"/>
+    <w:lsdException w:name="Normal Table" w:semiHidden="1" w:unhideWhenUsed="1"/>
+    <w:lsdException w:name="annotation subject" w:semiHidden="1" w:unhideWhenUsed="1"/>
+    <w:lsdException w:name="No List" w:semiHidden="1" w:unhideWhenUsed="1"/>
+    <w:lsdException w:name="Outline List 1" w:semiHidden="1" w:unhideWhenUsed="1"/>
+    <w:lsdException w:name="Outline List 2" w:semiHidden="1" w:unhideWhenUsed="1"/>
+    <w:lsdException w:name="Outline List 3" w:semiHidden="1" w:unhideWhenUsed="1"/>
+    <w:lsdException w:name="Table Simple 1" w:semiHidden="1" w:unhideWhenUsed="1"/>
+    <w:lsdException w:name="Table Simple 2" w:semiHidden="1" w:unhideWhenUsed="1"/>
+    <w:lsdException w:name="Table Simple 3" w:semiHidden="1" w:unhideWhenUsed="1"/>
+    <w:lsdException w:name="Table Classic 1" w:semiHidden="1" w:unhideWhenUsed="1"/>
+    <w:lsdException w:name="Table Classic 2" w:semiHidden="1" w:unhideWhenUsed="1"/>
+    <w:lsdException w:name="Table Classic 3" w:semiHidden="1" w:unhideWhenUsed="1"/>
+    <w:lsdException w:name="Table Classic 4" w:semiHidden="1" w:unhideWhenUsed="1"/>
+    <w:lsdException w:name="Table Colorful 1" w:semiHidden="1" w:unhideWhenUsed="1"/>
+    <w:lsdException w:name="Table Colorful 2" w:semiHidden="1" w:unhideWhenUsed="1"/>
+    <w:lsdException w:name="Table Colorful 3" w:semiHidden="1" w:unhideWhenUsed="1"/>
+    <w:lsdException w:name="Table Columns 1" w:semiHidden="1" w:unhideWhenUsed="1"/>
+    <w:lsdException w:name="Table Columns 2" w:semiHidden="1" w:unhideWhenUsed="1"/>
+    <w:lsdException w:name="Table Columns 3" w:semiHidden="1" w:unhideWhenUsed="1"/>
+    <w:lsdException w:name="Table Columns 4" w:semiHidden="1" w:unhideWhenUsed="1"/>
+    <w:lsdException w:name="Table Columns 5" w:semiHidden="1" w:unhideWhenUsed="1"/>
+    <w:lsdException w:name="Table Grid 1" w:semiHidden="1" w:unhideWhenUsed="1"/>
+    <w:lsdException w:name="Table Grid 2" w:semiHidden="1" w:unhideWhenUsed="1"/>
+    <w:lsdException w:name="Table Grid 3" w:semiHidden="1" w:unhideWhenUsed="1"/>
+    <w:lsdException w:name="Table Grid 4" w:semiHidden="1" w:unhideWhenUsed="1"/>
+    <w:lsdException w:name="Table Grid 5" w:semiHidden="1" w:unhideWhenUsed="1"/>
+    <w:lsdException w:name="Table Grid 6" w:semiHidden="1" w:unhideWhenUsed="1"/>
+    <w:lsdException w:name="Table Grid 7" w:semiHidden="1" w:unhideWhenUsed="1"/>
+    <w:lsdException w:name="Table Grid 8" w:semiHidden="1" w:unhideWhenUsed="1"/>
+    <w:lsdException w:name="Table List 1" w:semiHidden="1" w:unhideWhenUsed="1"/>
+    <w:lsdException w:name="Table List 2" w:semiHidden="1" w:unhideWhenUsed="1"/>
+    <w:lsdException w:name="Table List 3" w:semiHidden="1" w:unhideWhenUsed="1"/>
+    <w:lsdException w:name="Table List 4" w:semiHidden="1" w:unhideWhenUsed="1"/>
+    <w:lsdException w:name="Table List 5" w:semiHidden="1" w:unhideWhenUsed="1"/>
+    <w:lsdException w:name="Table List 6" w:semiHidden="1" w:unhideWhenUsed="1"/>
+    <w:lsdException w:name="Table List 7" w:semiHidden="1" w:unhideWhenUsed="1"/>
+    <w:lsdException w:name="Table List 8" w:semiHidden="1" w:unhideWhenUsed="1"/>
+    <w:lsdException w:name="Table 3D effects 1" w:semiHidden="1" w:unhideWhenUsed="1"/>
+    <w:lsdException w:name="Table 3D effects 2" w:semiHidden="1" w:unhideWhenUsed="1"/>
+    <w:lsdException w:name="Table 3D effects 3" w:semiHidden="1" w:unhideWhenUsed="1"/>
+    <w:lsdException w:name="Table Contemporary" w:semiHidden="1" w:unhideWhenUsed="1"/>
+    <w:lsdException w:name="Table Elegant" w:semiHidden="1" w:unhideWhenUsed="1"/>
+    <w:lsdException w:name="Table Professional" w:semiHidden="1" w:unhideWhenUsed="1"/>
+    <w:lsdException w:name="Table Subtle 1" w:semiHidden="1" w:unhideWhenUsed="1"/>
+    <w:lsdException w:name="Table Subtle 2" w:semiHidden="1" w:unhideWhenUsed="1"/>
+    <w:lsdException w:name="Table Web 1" w:semiHidden="1" w:unhideWhenUsed="1"/>
+    <w:lsdException w:name="Table Web 2" w:semiHidden="1" w:unhideWhenUsed="1"/>
+    <w:lsdException w:name="Table Web 3" w:semiHidden="1" w:unhideWhenUsed="1"/>
+    <w:lsdException w:name="Balloon Text" w:semiHidden="1" w:unhideWhenUsed="1"/>
+    <w:lsdException w:name="Table Grid" w:uiPriority="39"/>
+    <w:lsdException w:name="Table Theme" w:semiHidden="1" w:unhideWhenUsed="1"/>
+    <w:lsdException w:name="Placeholder Text" w:semiHidden="1"/>
+    <w:lsdException w:name="No Spacing" w:uiPriority="1" w:qFormat="1"/>
+    <w:lsdException w:name="Light Shading" w:uiPriority="60"/>
+    <w:lsdException w:name="Light List" w:uiPriority="61"/>
+    <w:lsdException w:name="Light Grid" w:uiPriority="62"/>
+    <w:lsdException w:name="Medium Shading 1" w:uiPriority="63"/>
+    <w:lsdException w:name="Medium Shading 2" w:uiPriority="64"/>
+    <w:lsdException w:name="Medium List 1" w:uiPriority="65"/>
+    <w:lsdException w:name="Medium List 2" w:uiPriority="66"/>
+    <w:lsdException w:name="Medium Grid 1" w:uiPriority="67"/>
+    <w:lsdException w:name="Medium Grid 2" w:uiPriority="68"/>
+    <w:lsdException w:name="Medium Grid 3" w:uiPriority="69"/>
+    <w:lsdException w:name="Dark List" w:uiPriority="70"/>
+    <w:lsdException w:name="Colorful Shading" w:uiPriority="71"/>
+    <w:lsdException w:name="Colorful List" w:uiPriority="72"/>
+    <w:lsdException w:name="Colorful Grid" w:uiPriority="73"/>
+    <w:lsdException w:name="Light Shading Accent 1" w:uiPriority="60"/>
+    <w:lsdException w:name="Light List Accent 1" w:uiPriority="61"/>
+    <w:lsdException w:name="Light Grid Accent 1" w:uiPriority="62"/>
+    <w:lsdException w:name="Medium Shading 1 Accent 1" w:uiPriority="63"/>
+    <w:lsdException w:name="Medium Shading 2 Accent 1" w:uiPriority="64"/>
+    <w:lsdException w:name="Medium List 1 Accent 1" w:uiPriority="65"/>
+    <w:lsdException w:name="Revision" w:semiHidden="1"/>
+    <w:lsdException w:name="List Paragraph" w:uiPriority="34" w:qFormat="1"/>
+    <w:lsdException w:name="Quote" w:uiPriority="29" w:qFormat="1"/>
+    <w:lsdException w:name="Intense Quote" w:uiPriority="30" w:qFormat="1"/>
+    <w:lsdException w:name="Medium List 2 Accent 1" w:uiPriority="66"/>
+    <w:lsdException w:name="Medium Grid 1 Accent 1" w:uiPriority="67"/>
+    <w:lsdException w:name="Medium Grid 2 Accent 1" w:uiPriority="68"/>
+    <w:lsdException w:name="Medium Grid 3 Accent 1" w:uiPriority="69"/>
+    <w:lsdException w:name="Dark List Accent 1" w:uiPriority="70"/>
+    <w:lsdException w:name="Colorful Shading Accent 1" w:uiPriority="71"/>
+    <w:lsdException w:name="Colorful List Accent 1" w:uiPriority="72"/>
+    <w:lsdException w:name="Colorful Grid Accent 1" w:uiPriority="73"/>
+    <w:lsdException w:name="Light Shading Accent 2" w:uiPriority="60"/>
+    <w:lsdException w:name="Light List Accent 2" w:uiPriority="61"/>
+    <w:lsdException w:name="Light Grid Accent 2" w:uiPriority="62"/>
+    <w:lsdException w:name="Medium Shading 1 Accent 2" w:uiPriority="63"/>
+    <w:lsdException w:name="Medium Shading 2 Accent 2" w:uiPriority="64"/>
+    <w:lsdException w:name="Medium List 1 Accent 2" w:uiPriority="65"/>
+    <w:lsdException w:name="Medium List 2 Accent 2" w:uiPriority="66"/>
+    <w:lsdException w:name="Medium Grid 1 Accent 2" w:uiPriority="67"/>
+    <w:lsdException w:name="Medium Grid 2 Accent 2" w:uiPriority="68"/>
+    <w:lsdException w:name="Medium Grid 3 Accent 2" w:uiPriority="69"/>
+    <w:lsdException w:name="Dark List Accent 2" w:uiPriority="70"/>
+    <w:lsdException w:name="Colorful Shading Accent 2" w:uiPriority="71"/>
+    <w:lsdException w:name="Colorful List Accent 2" w:uiPriority="72"/>
+    <w:lsdException w:name="Colorful Grid Accent 2" w:uiPriority="73"/>
+    <w:lsdException w:name="Light Shading Accent 3" w:uiPriority="60"/>
+    <w:lsdException w:name="Light List Accent 3" w:uiPriority="61"/>
+    <w:lsdException w:name="Light Grid Accent 3" w:uiPriority="62"/>
+    <w:lsdException w:name="Medium Shading 1 Accent 3" w:uiPriority="63"/>
+    <w:lsdException w:name="Medium Shading 2 Accent 3" w:uiPriority="64"/>
+    <w:lsdException w:name="Medium List 1 Accent 3" w:uiPriority="65"/>
+    <w:lsdException w:name="Medium List 2 Accent 3" w:uiPriority="66"/>
+    <w:lsdException w:name="Medium Grid 1 Accent 3" w:uiPriority="67"/>
+    <w:lsdException w:name="Medium Grid 2 Accent 3" w:uiPriority="68"/>
+    <w:lsdException w:name="Medium Grid 3 Accent 3" w:uiPriority="69"/>
+    <w:lsdException w:name="Dark List Accent 3" w:uiPriority="70"/>
+    <w:lsdException w:name="Colorful Shading Accent 3" w:uiPriority="71"/>
+    <w:lsdException w:name="Colorful List Accent 3" w:uiPriority="72"/>
+    <w:lsdException w:name="Colorful Grid Accent 3" w:uiPriority="73"/>
+    <w:lsdException w:name="Light Shading Accent 4" w:uiPriority="60"/>
+    <w:lsdException w:name="Light List Accent 4" w:uiPriority="61"/>
+    <w:lsdException w:name="Light Grid Accent 4" w:uiPriority="62"/>
+    <w:lsdException w:name="Medium Shading 1 Accent 4" w:uiPriority="63"/>
+    <w:lsdException w:name="Medium Shading 2 Accent 4" w:uiPriority="64"/>
+    <w:lsdException w:name="Medium List 1 Accent 4" w:uiPriority="65"/>
+    <w:lsdException w:name="Medium List 2 Accent 4" w:uiPriority="66"/>
+    <w:lsdException w:name="Medium Grid 1 Accent 4" w:uiPriority="67"/>
+    <w:lsdException w:name="Medium Grid 2 Accent 4" w:uiPriority="68"/>
+    <w:lsdException w:name="Medium Grid 3 Accent 4" w:uiPriority="69"/>
+    <w:lsdException w:name="Dark List Accent 4" w:uiPriority="70"/>
+    <w:lsdException w:name="Colorful Shading Accent 4" w:uiPriority="71"/>
+    <w:lsdException w:name="Colorful List Accent 4" w:uiPriority="72"/>
+    <w:lsdException w:name="Colorful Grid Accent 4" w:uiPriority="73"/>
+    <w:lsdException w:name="Light Shading Accent 5" w:uiPriority="60"/>
+    <w:lsdException w:name="Light List Accent 5" w:uiPriority="61"/>
+    <w:lsdException w:name="Light Grid Accent 5" w:uiPriority="62"/>
+    <w:lsdException w:name="Medium Shading 1 Accent 5" w:uiPriority="63"/>
+    <w:lsdException w:name="Medium Shading 2 Accent 5" w:uiPriority="64"/>
+    <w:lsdException w:name="Medium List 1 Accent 5" w:uiPriority="65"/>
+    <w:lsdException w:name="Medium List 2 Accent 5" w:uiPriority="66"/>
+    <w:lsdException w:name="Medium Grid 1 Accent 5" w:uiPriority="67"/>
+    <w:lsdException w:name="Medium Grid 2 Accent 5" w:uiPriority="68"/>
+    <w:lsdException w:name="Medium Grid 3 Accent 5" w:uiPriority="69"/>
+    <w:lsdException w:name="Dark List Accent 5" w:uiPriority="70"/>
+    <w:lsdException w:name="Colorful Shading Accent 5" w:uiPriority="71"/>
+    <w:lsdException w:name="Colorful List Accent 5" w:uiPriority="72"/>
+    <w:lsdException w:name="Colorful Grid Accent 5" w:uiPriority="73"/>
+    <w:lsdException w:name="Light Shading Accent 6" w:uiPriority="60"/>
+    <w:lsdException w:name="Light List Accent 6" w:uiPriority="61"/>
+    <w:lsdException w:name="Light Grid Accent 6" w:uiPriority="62"/>
+    <w:lsdException w:name="Medium Shading 1 Accent 6" w:uiPriority="63"/>
+    <w:lsdException w:name="Medium Shading 2 Accent 6" w:uiPriority="64"/>
+    <w:lsdException w:name="Medium List 1 Accent 6" w:uiPriority="65"/>
+    <w:lsdException w:name="Medium List 2 Accent 6" w:uiPriority="66"/>
+    <w:lsdException w:name="Medium Grid 1 Accent 6" w:uiPriority="67"/>
+    <w:lsdException w:name="Medium Grid 2 Accent 6" w:uiPriority="68"/>
+    <w:lsdException w:name="Medium Grid 3 Accent 6" w:uiPriority="69"/>
+    <w:lsdException w:name="Dark List Accent 6" w:uiPriority="70"/>
+    <w:lsdException w:name="Colorful Shading Accent 6" w:uiPriority="71"/>
+    <w:lsdException w:name="Colorful List Accent 6" w:uiPriority="72"/>
+    <w:lsdException w:name="Colorful Grid Accent 6" w:uiPriority="73"/>
+    <w:lsdException w:name="Subtle Emphasis" w:uiPriority="19" w:qFormat="1"/>
+    <w:lsdException w:name="Intense Emphasis" w:uiPriority="21" w:qFormat="1"/>
+    <w:lsdException w:name="Subtle Reference" w:uiPriority="31" w:qFormat="1"/>
+    <w:lsdException w:name="Intense Reference" w:uiPriority="32" w:qFormat="1"/>
+    <w:lsdException w:name="Book Title" w:uiPriority="33" w:qFormat="1"/>
+    <w:lsdException w:name="Bibliography" w:semiHidden="1" w:uiPriority="37" w:unhideWhenUsed="1"/>
+    <w:lsdException w:name="TOC Heading" w:semiHidden="1" w:uiPriority="39" w:unhideWhenUsed="1" w:qFormat="1"/>
+    <w:lsdException w:name="Plain Table 1" w:uiPriority="41"/>
+    <w:lsdException w:name="Plain Table 2" w:uiPriority="42"/>
+    <w:lsdException w:name="Plain Table 3" w:uiPriority="43"/>
+    <w:lsdException w:name="Plain Table 4" w:uiPriority="44"/>
+    <w:lsdException w:name="Plain Table 5" w:uiPriority="45"/>
+    <w:lsdException w:name="Grid Table Light" w:uiPriority="40"/>
+    <w:lsdException w:name="Grid Table 1 Light" w:uiPriority="46"/>
+    <w:lsdException w:name="Grid Table 2" w:uiPriority="47"/>
+    <w:lsdException w:name="Grid Table 3" w:uiPriority="48"/>
+    <w:lsdException w:name="Grid Table 4" w:uiPriority="49"/>
+    <w:lsdException w:name="Grid Table 5 Dark" w:uiPriority="50"/>
+    <w:lsdException w:name="Grid Table 6 Colorful" w:uiPriority="51"/>
+    <w:lsdException w:name="Grid Table 7 Colorful" w:uiPriority="52"/>
+    <w:lsdException w:name="Grid Table 1 Light Accent 1" w:uiPriority="46"/>
+    <w:lsdException w:name="Grid Table 2 Accent 1" w:uiPriority="47"/>
+    <w:lsdException w:name="Grid Table 3 Accent 1" w:uiPriority="48"/>
+    <w:lsdException w:name="Grid Table 4 Accent 1" w:uiPriority="49"/>
+    <w:lsdException w:name="Grid Table 5 Dark Accent 1" w:uiPriority="50"/>
+    <w:lsdException w:name="Grid Table 6 Colorful Accent 1" w:uiPriority="51"/>
+    <w:lsdException w:name="Grid Table 7 Colorful Accent 1" w:uiPriority="52"/>
+    <w:lsdException w:name="Grid Table 1 Light Accent 2" w:uiPriority="46"/>
+    <w:lsdException w:name="Grid Table 2 Accent 2" w:uiPriority="47"/>
+    <w:lsdException w:name="Grid Table 3 Accent 2" w:uiPriority="48"/>
+    <w:lsdException w:name="Grid Table 4 Accent 2" w:uiPriority="49"/>
+    <w:lsdException w:name="Grid Table 5 Dark Accent 2" w:uiPriority="50"/>
+    <w:lsdException w:name="Grid Table 6 Colorful Accent 2" w:uiPriority="51"/>
+    <w:lsdException w:name="Grid Table 7 Colorful Accent 2" w:uiPriority="52"/>
+    <w:lsdException w:name="Grid Table 1 Light Accent 3" w:uiPriority="46"/>
+    <w:lsdException w:name="Grid Table 2 Accent 3" w:uiPriority="47"/>
+    <w:lsdException w:name="Grid Table 3 Accent 3" w:uiPriority="48"/>
+    <w:lsdException w:name="Grid Table 4 Accent 3" w:uiPriority="49"/>
+    <w:lsdException w:name="Grid Table 5 Dark Accent 3" w:uiPriority="50"/>
+    <w:lsdException w:name="Grid Table 6 Colorful Accent 3" w:uiPriority="51"/>
+    <w:lsdException w:name="Grid Table 7 Colorful Accent 3" w:uiPriority="52"/>
+    <w:lsdException w:name="Grid Table 1 Light Accent 4" w:uiPriority="46"/>
+    <w:lsdException w:name="Grid Table 2 Accent 4" w:uiPriority="47"/>
+    <w:lsdException w:name="Grid Table 3 Accent 4" w:uiPriority="48"/>
+    <w:lsdException w:name="Grid Table 4 Accent 4" w:uiPriority="49"/>
+    <w:lsdException w:name="Grid Table 5 Dark Accent 4" w:uiPriority="50"/>
+    <w:lsdException w:name="Grid Table 6 Colorful Accent 4" w:uiPriority="51"/>
+    <w:lsdException w:name="Grid Table 7 Colorful Accent 4" w:uiPriority="52"/>
+    <w:lsdException w:name="Grid Table 1 Light Accent 5" w:uiPriority="46"/>
+    <w:lsdException w:name="Grid Table 2 Accent 5" w:uiPriority="47"/>
+    <w:lsdException w:name="Grid Table 3 Accent 5" w:uiPriority="48"/>
+    <w:lsdException w:name="Grid Table 4 Accent 5" w:uiPriority="49"/>
+    <w:lsdException w:name="Grid Table 5 Dark Accent 5" w:uiPriority="50"/>
+    <w:lsdException w:name="Grid Table 6 Colorful Accent 5" w:uiPriority="51"/>
+    <w:lsdException w:name="Grid Table 7 Colorful Accent 5" w:uiPriority="52"/>
+    <w:lsdException w:name="Grid Table 1 Light Accent 6" w:uiPriority="46"/>
+    <w:lsdException w:name="Grid Table 2 Accent 6" w:uiPriority="47"/>
+    <w:lsdException w:name="Grid Table 3 Accent 6" w:uiPriority="48"/>
+    <w:lsdException w:name="Grid Table 4 Accent 6" w:uiPriority="49"/>
+    <w:lsdException w:name="Grid Table 5 Dark Accent 6" w:uiPriority="50"/>
+    <w:lsdException w:name="Grid Table 6 Colorful Accent 6" w:uiPriority="51"/>
+    <w:lsdException w:name="Grid Table 7 Colorful Accent 6" w:uiPriority="52"/>
+    <w:lsdException w:name="List Table 1 Light" w:uiPriority="46"/>
+    <w:lsdException w:name="List Table 2" w:uiPriority="47"/>
+    <w:lsdException w:name="List Table 3" w:uiPriority="48"/>
+    <w:lsdException w:name="List Table 4" w:uiPriority="49"/>
+    <w:lsdException w:name="List Table 5 Dark" w:uiPriority="50"/>
+    <w:lsdException w:name="List Table 6 Colorful" w:uiPriority="51"/>
+    <w:lsdException w:name="List Table 7 Colorful" w:uiPriority="52"/>
+    <w:lsdException w:name="List Table 1 Light Accent 1" w:uiPriority="46"/>
+    <w:lsdException w:name="List Table 2 Accent 1" w:uiPriority="47"/>
+    <w:lsdException w:name="List Table 3 Accent 1" w:uiPriority="48"/>
+    <w:lsdException w:name="List Table 4 Accent 1" w:uiPriority="49"/>
+    <w:lsdException w:name="List Table 5 Dark Accent 1" w:uiPriority="50"/>
+    <w:lsdException w:name="List Table 6 Colorful Accent 1" w:uiPriority="51"/>
+    <w:lsdException w:name="List Table 7 Colorful Accent 1" w:uiPriority="52"/>
+    <w:lsdException w:name="List Table 1 Light Accent 2" w:uiPriority="46"/>
+    <w:lsdException w:name="List Table 2 Accent 2" w:uiPriority="47"/>
+    <w:lsdException w:name="List Table 3 Accent 2" w:uiPriority="48"/>
+    <w:lsdException w:name="List Table 4 Accent 2" w:uiPriority="49"/>
+    <w:lsdException w:name="List Table 5 Dark Accent 2" w:uiPriority="50"/>
+    <w:lsdException w:name="List Table 6 Colorful Accent 2" w:uiPriority="51"/>
+    <w:lsdException w:name="List Table 7 Colorful Accent 2" w:uiPriority="52"/>
+    <w:lsdException w:name="List Table 1 Light Accent 3" w:uiPriority="46"/>
+    <w:lsdException w:name="List Table 2 Accent 3" w:uiPriority="47"/>
+    <w:lsdException w:name="List Table 3 Accent 3" w:uiPriority="48"/>
+    <w:lsdException w:name="List Table 4 Accent 3" w:uiPriority="49"/>
+    <w:lsdException w:name="List Table 5 Dark Accent 3" w:uiPriority="50"/>
+    <w:lsdException w:name="List Table 6 Colorful Accent 3" w:uiPriority="51"/>
+    <w:lsdException w:name="List Table 7 Colorful Accent 3" w:uiPriority="52"/>
+    <w:lsdException w:name="List Table 1 Light Accent 4" w:uiPriority="46"/>
+    <w:lsdException w:name="List Table 2 Accent 4" w:uiPriority="47"/>
+    <w:lsdException w:name="List Table 3 Accent 4" w:uiPriority="48"/>
+    <w:lsdException w:name="List Table 4 Accent 4" w:uiPriority="49"/>
+    <w:lsdException w:name="List Table 5 Dark Accent 4" w:uiPriority="50"/>
+    <w:lsdException w:name="List Table 6 Colorful Accent 4" w:uiPriority="51"/>
+    <w:lsdException w:name="List Table 7 Colorful Accent 4" w:uiPriority="52"/>
+    <w:lsdException w:name="List Table 1 Light Accent 5" w:uiPriority="46"/>
+    <w:lsdException w:name="List Table 2 Accent 5" w:uiPriority="47"/>
+    <w:lsdException w:name="List Table 3 Accent 5" w:uiPriority="48"/>
+    <w:lsdException w:name="List Table 4 Accent 5" w:uiPriority="49"/>
+    <w:lsdException w:name="List Table 5 Dark Accent 5" w:uiPriority="50"/>
+    <w:lsdException w:name="List Table 6 Colorful Accent 5" w:uiPriority="51"/>
+    <w:lsdException w:name="List Table 7 Colorful Accent 5" w:uiPriority="52"/>
+    <w:lsdException w:name="List Table 1 Light Accent 6" w:uiPriority="46"/>
+    <w:lsdException w:name="List Table 2 Accent 6" w:uiPriority="47"/>
+    <w:lsdException w:name="List Table 3 Accent 6" w:uiPriority="48"/>
+    <w:lsdException w:name="List Table 4 Accent 6" w:uiPriority="49"/>
+    <w:lsdException w:name="List Table 5 Dark Accent 6" w:uiPriority="50"/>
+    <w:lsdException w:name="List Table 6 Colorful Accent 6" w:uiPriority="51"/>
+    <w:lsdException w:name="List Table 7 Colorful Accent 6" w:uiPriority="52"/>
+  </w:latentStyles>
+  <w:style w:type="paragraph" w:default="1" w:styleId="a">
+    <w:name w:val="Normal"/>
+    <w:qFormat/>
+  </w:style>
+  <w:style w:type="character" w:default="1" w:styleId="a0">
+    <w:name w:val="Default Paragraph Font"/>
+    <w:uiPriority w:val="1"/>
+    <w:semiHidden/>
+    <w:unhideWhenUsed/>
+  </w:style>
+  <w:style w:type="table" w:default="1" w:styleId="a1">
+    <w:name w:val="Normal Table"/>
+    <w:uiPriority w:val="99"/>
+    <w:semiHidden/>
+    <w:unhideWhenUsed/>
+    <w:tblPr>
+      <w:tblInd w:w="0" w:type="dxa"/>
+      <w:tblCellMar>
+        <w:top w:w="0" w:type="dxa"/>
+        <w:left w:w="108" w:type="dxa"/>
+        <w:bottom w:w="0" w:type="dxa"/>
+        <w:right w:w="108" w:type="dxa"/>
+      </w:tblCellMar>
+    </w:tblPr>
+  </w:style>
+  <w:style w:type="numbering" w:default="1" w:styleId="a2">
+    <w:name w:val="No List"/>
+    <w:uiPriority w:val="99"/>
+    <w:semiHidden/>
+    <w:unhideWhenUsed/>
+  </w:style>
+  <w:style w:type="character" w:styleId="a3">
+    <w:name w:val="Placeholder Text"/>
+    <w:basedOn w:val="a0"/>
+    <w:uiPriority w:val="99"/>
+    <w:semiHidden/>
+    <w:rsid w:val="00D92E13"/>
+    <w:rPr>
+      <w:color w:val="808080"/>
+    </w:rPr>
+  </w:style>
+</w:styles>
+</file>
+
+<file path=word/glossary/webSettings.xml><?xml version="1.0" encoding="utf-8"?>
+<w:webSettings xmlns:mc="http://schemas.openxmlformats.org/markup-compatibility/2006" xmlns:r="http://schemas.openxmlformats.org/officeDocument/2006/relationships" xmlns:w="http://schemas.openxmlformats.org/wordprocessingml/2006/main" xmlns:w14="http://schemas.microsoft.com/office/word/2010/wordml" xmlns:w15="http://schemas.microsoft.com/office/word/2012/wordml" xmlns:w16se="http://schemas.microsoft.com/office/word/2015/wordml/symex" mc:Ignorable="w14 w15 w16se">
+  <w:optimizeForBrowser/>
+  <w:allowPNG/>
+</w:webSettings>
 </file>
 
 <file path=word/theme/theme1.xml><?xml version="1.0" encoding="utf-8"?>
@@ -3654,7 +4621,7 @@
 </file>
 
 <file path=customXml/itemProps1.xml><?xml version="1.0" encoding="utf-8"?>
-<ds:datastoreItem xmlns:ds="http://schemas.openxmlformats.org/officeDocument/2006/customXml" ds:itemID="{9AD85AFD-1B37-4F6A-B8D4-536D36CD30AC}">
+<ds:datastoreItem xmlns:ds="http://schemas.openxmlformats.org/officeDocument/2006/customXml" ds:itemID="{02B1C31C-E056-4A7C-8372-DB02E3B99B8F}">
   <ds:schemaRefs>
     <ds:schemaRef ds:uri="http://schemas.openxmlformats.org/officeDocument/2006/bibliography"/>
   </ds:schemaRefs>

</xml_diff>

<commit_message>
Added discription, code commentary, minor sequence change
</commit_message>
<xml_diff>
--- a/Description.docx
+++ b/Description.docx
@@ -17,18 +17,465 @@
     </w:p>
     <w:p>
       <w:r>
-        <w:t>Цель лабораторной работы – отработать методы получения случайных величин, распределенных по закону с заданными параметрами.</w:t>
-      </w:r>
-    </w:p>
-    <w:p>
+        <w:t>Цель лабораторной работы – отработать методы получения случайных величин, распределенных по закону с заданными параметрами</w:t>
+      </w:r>
+      <w:r>
+        <w:t xml:space="preserve"> и методы анализа случайных процессов</w:t>
+      </w:r>
+      <w:r>
+        <w:t>.</w:t>
+      </w:r>
+    </w:p>
+    <w:p>
+      <w:pPr>
+        <w:pStyle w:val="2"/>
+      </w:pPr>
       <w:r>
         <w:t>Введение</w:t>
       </w:r>
     </w:p>
-    <w:p/>
-    <w:p>
-      <w:r>
-        <w:t xml:space="preserve">Выполнить </w:t>
+    <w:p>
+      <w:r>
+        <w:t xml:space="preserve">При численном моделировании систем и процессов, часто требуется выполнять формирование множества или последовательности случайных величин, распределенных по заданному закону. Так, например, сигнал </w:t>
+      </w:r>
+      <w:r>
+        <w:rPr>
+          <w:b/>
+          <w:lang w:val="en-US"/>
+        </w:rPr>
+        <w:t>x</w:t>
+      </w:r>
+      <w:r>
+        <w:t xml:space="preserve"> </w:t>
+      </w:r>
+      <w:r>
+        <w:t xml:space="preserve">на выходе приёмного устройства может быть представлен суммой полезной составляющей </w:t>
+      </w:r>
+      <w:r>
+        <w:rPr>
+          <w:b/>
+          <w:lang w:val="en-US"/>
+        </w:rPr>
+        <w:t>s</w:t>
+      </w:r>
+      <w:r>
+        <w:t xml:space="preserve"> и шума </w:t>
+      </w:r>
+      <w:r>
+        <w:rPr>
+          <w:b/>
+          <w:lang w:val="en-US"/>
+        </w:rPr>
+        <w:t>n</w:t>
+      </w:r>
+      <w:r>
+        <w:t>.</w:t>
+      </w:r>
+      <w:r>
+        <w:t xml:space="preserve"> В то время, как составляющая </w:t>
+      </w:r>
+      <w:r>
+        <w:rPr>
+          <w:b/>
+          <w:lang w:val="en-US"/>
+        </w:rPr>
+        <w:t>s</w:t>
+      </w:r>
+      <w:r>
+        <w:t xml:space="preserve"> </w:t>
+      </w:r>
+      <w:r>
+        <w:t xml:space="preserve">будет зачастую представлена детерминированным процессом, шумовая составляющая будет представлять собой случайный процесс, с рассчитанными параметрами (напр. </w:t>
+      </w:r>
+      <w:r>
+        <w:t>нормальный</w:t>
+      </w:r>
+      <w:r>
+        <w:t xml:space="preserve"> процесс с математическим ожиданием и СКО, определенными в ходе эскизного расчёта моделируемого канала связи).</w:t>
+      </w:r>
+    </w:p>
+    <w:p>
+      <w:r>
+        <w:t xml:space="preserve">Как правило, </w:t>
+      </w:r>
+      <w:r>
+        <w:t xml:space="preserve">программные </w:t>
+      </w:r>
+      <w:r>
+        <w:t xml:space="preserve">пакеты и комплексы, используемые при </w:t>
+      </w:r>
+      <w:r>
+        <w:t xml:space="preserve">моделировании систем (Комплекс библиотек ПО </w:t>
+      </w:r>
+      <w:r>
+        <w:rPr>
+          <w:lang w:val="en-US"/>
+        </w:rPr>
+        <w:t>MATLAB</w:t>
+      </w:r>
+      <w:r>
+        <w:t xml:space="preserve">, </w:t>
+      </w:r>
+      <w:proofErr w:type="spellStart"/>
+      <w:r>
+        <w:rPr>
+          <w:lang w:val="en-US"/>
+        </w:rPr>
+        <w:t>SciPy</w:t>
+      </w:r>
+      <w:proofErr w:type="spellEnd"/>
+      <w:r>
+        <w:t xml:space="preserve">, </w:t>
+      </w:r>
+      <w:proofErr w:type="spellStart"/>
+      <w:r>
+        <w:rPr>
+          <w:lang w:val="en-US"/>
+        </w:rPr>
+        <w:t>NumPy</w:t>
+      </w:r>
+      <w:proofErr w:type="spellEnd"/>
+      <w:r>
+        <w:t xml:space="preserve">) </w:t>
+      </w:r>
+      <w:r>
+        <w:t xml:space="preserve">обеспечивают инструментарий, позволяющий синтезировать случайные величин с заданными законами распределения. Также существуют средства, позволяющие анализировать статистические характеристики случайных процессов и строить графические зависимости, описывающие эти характеристики (ПО </w:t>
+      </w:r>
+      <w:r>
+        <w:rPr>
+          <w:lang w:val="en-US"/>
+        </w:rPr>
+        <w:t>MATLAB</w:t>
+      </w:r>
+      <w:r>
+        <w:t xml:space="preserve"> и </w:t>
+      </w:r>
+      <w:proofErr w:type="spellStart"/>
+      <w:r>
+        <w:rPr>
+          <w:lang w:val="en-US"/>
+        </w:rPr>
+        <w:t>matplotlib</w:t>
+      </w:r>
+      <w:proofErr w:type="spellEnd"/>
+      <w:r>
+        <w:t xml:space="preserve">, </w:t>
+      </w:r>
+      <w:proofErr w:type="spellStart"/>
+      <w:r>
+        <w:rPr>
+          <w:lang w:val="en-US"/>
+        </w:rPr>
+        <w:t>seaborn</w:t>
+      </w:r>
+      <w:proofErr w:type="spellEnd"/>
+      <w:r>
+        <w:t xml:space="preserve">, </w:t>
+      </w:r>
+      <w:r>
+        <w:rPr>
+          <w:lang w:val="en-US"/>
+        </w:rPr>
+        <w:t>glue</w:t>
+      </w:r>
+      <w:r>
+        <w:t xml:space="preserve"> для </w:t>
+      </w:r>
+      <w:r>
+        <w:rPr>
+          <w:lang w:val="en-US"/>
+        </w:rPr>
+        <w:t>python</w:t>
+      </w:r>
+      <w:r>
+        <w:t>).</w:t>
+      </w:r>
+    </w:p>
+    <w:p>
+      <w:pPr>
+        <w:pStyle w:val="2"/>
+      </w:pPr>
+      <w:r>
+        <w:t xml:space="preserve">Описание </w:t>
+      </w:r>
+      <w:r>
+        <w:t>работы</w:t>
+      </w:r>
+    </w:p>
+    <w:p>
+      <w:r>
+        <w:t xml:space="preserve">При выполнении этой лабораторной ставится задача ознакомления с логикой и инструментарием формирования выборок случайных величин, распределенных по заданным законам распределения. Для этого в первой половине лабораторной работы </w:t>
+      </w:r>
+      <w:r>
+        <w:t>требуется</w:t>
+      </w:r>
+      <w:r>
+        <w:t xml:space="preserve"> </w:t>
+      </w:r>
+      <w:r>
+        <w:t>сформировать случайные</w:t>
+      </w:r>
+      <w:r>
+        <w:t xml:space="preserve"> величины, </w:t>
+      </w:r>
+      <w:r>
+        <w:lastRenderedPageBreak/>
+        <w:t>распр</w:t>
+      </w:r>
+      <w:r>
+        <w:t>еделённые</w:t>
+      </w:r>
+      <w:r>
+        <w:t xml:space="preserve"> по нормальному закону с заданными параметрами (математическое ожидание и СКО)</w:t>
+      </w:r>
+      <w:r>
+        <w:t>. Сформировать</w:t>
+      </w:r>
+      <w:r>
+        <w:t xml:space="preserve"> величины</w:t>
+      </w:r>
+      <w:r>
+        <w:t xml:space="preserve"> предлагается двумя методами: </w:t>
+      </w:r>
+    </w:p>
+    <w:p>
+      <w:pPr>
+        <w:pStyle w:val="af"/>
+        <w:numPr>
+          <w:ilvl w:val="0"/>
+          <w:numId w:val="29"/>
+        </w:numPr>
+      </w:pPr>
+      <w:r>
+        <w:t>с использованием встроенной функции (</w:t>
+      </w:r>
+      <w:proofErr w:type="gramStart"/>
+      <w:r>
+        <w:rPr>
+          <w:i/>
+          <w:lang w:val="en-US"/>
+        </w:rPr>
+        <w:t>random</w:t>
+      </w:r>
+      <w:r>
+        <w:rPr>
+          <w:i/>
+        </w:rPr>
+        <w:t>(</w:t>
+      </w:r>
+      <w:proofErr w:type="gramEnd"/>
+      <w:r>
+        <w:rPr>
+          <w:i/>
+        </w:rPr>
+        <w:t>)</w:t>
+      </w:r>
+      <w:r>
+        <w:t xml:space="preserve"> </w:t>
+      </w:r>
+      <w:r>
+        <w:t xml:space="preserve">для </w:t>
+      </w:r>
+      <w:r>
+        <w:rPr>
+          <w:lang w:val="en-US"/>
+        </w:rPr>
+        <w:t>MATLAB</w:t>
+      </w:r>
+      <w:r>
+        <w:t>);</w:t>
+      </w:r>
+    </w:p>
+    <w:p>
+      <w:pPr>
+        <w:pStyle w:val="af"/>
+        <w:numPr>
+          <w:ilvl w:val="0"/>
+          <w:numId w:val="29"/>
+        </w:numPr>
+      </w:pPr>
+      <w:r>
+        <w:t>на основании равномерно распределенной СВ.</w:t>
+      </w:r>
+    </w:p>
+    <w:p>
+      <w:r>
+        <w:t xml:space="preserve">Первым в приведенном коде программы выполняется формирование СВ с использованием встроенной функции </w:t>
+      </w:r>
+      <w:r>
+        <w:rPr>
+          <w:lang w:val="en-US"/>
+        </w:rPr>
+        <w:t>random</w:t>
+      </w:r>
+      <w:r>
+        <w:t>. Для понимания работы функции сл</w:t>
+      </w:r>
+      <w:r>
+        <w:t xml:space="preserve">едует воспользоваться справкой (для </w:t>
+      </w:r>
+      <w:r>
+        <w:rPr>
+          <w:lang w:val="en-US"/>
+        </w:rPr>
+        <w:t>MATLAB</w:t>
+      </w:r>
+      <w:r>
+        <w:t xml:space="preserve"> – </w:t>
+      </w:r>
+      <w:r>
+        <w:t xml:space="preserve">вопросик в правом верхнем углу окна). В справке следует найти функцию, сигнатура которой совпадает или близка к сигнатуре в примере (в ПО </w:t>
+      </w:r>
+      <w:r>
+        <w:rPr>
+          <w:lang w:val="en-US"/>
+        </w:rPr>
+        <w:t>MATLAB</w:t>
+      </w:r>
+      <w:r>
+        <w:t xml:space="preserve"> </w:t>
+      </w:r>
+      <w:r>
+        <w:t xml:space="preserve">существует несколько функций </w:t>
+      </w:r>
+      <w:r>
+        <w:rPr>
+          <w:lang w:val="en-US"/>
+        </w:rPr>
+        <w:t>random</w:t>
+      </w:r>
+      <w:r>
+        <w:t xml:space="preserve">, </w:t>
+      </w:r>
+      <w:r>
+        <w:t xml:space="preserve">а какую именно реализовать при выполнении программы, интерпретатор выбирает на основании анализа </w:t>
+      </w:r>
+      <w:r>
+        <w:t>сигнатуры</w:t>
+      </w:r>
+      <w:r>
+        <w:t xml:space="preserve"> – совокупности типов аргументов, передаваемых на вход функции, напр. </w:t>
+      </w:r>
+      <w:r>
+        <w:t>&lt;</w:t>
+      </w:r>
+      <w:r>
+        <w:t>строка, число, число,</w:t>
+      </w:r>
+      <w:r>
+        <w:t xml:space="preserve"> </w:t>
+      </w:r>
+      <w:r>
+        <w:t>вектор</w:t>
+      </w:r>
+      <w:r>
+        <w:t>&gt;</w:t>
+      </w:r>
+      <w:r>
+        <w:t>).</w:t>
+      </w:r>
+    </w:p>
+    <w:p>
+      <w:r>
+        <w:t>После формирования</w:t>
+      </w:r>
+      <w:r>
+        <w:t xml:space="preserve"> </w:t>
+      </w:r>
+      <w:r>
+        <w:t>СВ встроенной функцией требуется сформировать нормально распределённую величину на основании равномерно распределенной СВ. Как известно, нормально распределённая СВ может быть получена как произведение двух независимых СВ, одна из которых распределена по закону Рэлея, а другая – по закону арксинуса. Выборки именно таких СВ требуется получить в первую очередь. После этого к результату их перемножения может быть добавлено СКО и математическое ожидание.</w:t>
+      </w:r>
+    </w:p>
+    <w:p>
+      <w:r>
+        <w:t>После выполнения формирования СВ выполняется формирование гистограмм значений. Эти гистограммы нормированы таким образом, чтобы соответствовать плотности распределения вероятности величины</w:t>
+      </w:r>
+      <w:r>
+        <w:t xml:space="preserve"> и при построении в этой же системе координат аналитически заданной функции плотности распределения вероятности, графики должны совпасть</w:t>
+      </w:r>
+      <w:r>
+        <w:t xml:space="preserve">. </w:t>
+      </w:r>
+      <w:r>
+        <w:t xml:space="preserve">Это достигается путём ввода специального аргумента в функцию </w:t>
+      </w:r>
+      <w:proofErr w:type="spellStart"/>
+      <w:proofErr w:type="gramStart"/>
+      <w:r>
+        <w:rPr>
+          <w:i/>
+          <w:lang w:val="en-US"/>
+        </w:rPr>
+        <w:t>histcounts</w:t>
+      </w:r>
+      <w:proofErr w:type="spellEnd"/>
+      <w:r>
+        <w:rPr>
+          <w:i/>
+        </w:rPr>
+        <w:t>(</w:t>
+      </w:r>
+      <w:proofErr w:type="gramEnd"/>
+      <w:r>
+        <w:rPr>
+          <w:i/>
+        </w:rPr>
+        <w:t>)</w:t>
+      </w:r>
+      <w:r>
+        <w:t xml:space="preserve">, </w:t>
+      </w:r>
+      <w:r>
+        <w:t>генерирующую отсчёты гистограммы.</w:t>
+      </w:r>
+      <w:r>
+        <w:t xml:space="preserve"> </w:t>
+      </w:r>
+    </w:p>
+    <w:p>
+      <w:r>
+        <w:lastRenderedPageBreak/>
+        <w:t>После редактирования кода, задающего построение гистограмм, остаётся задать функцию плотности распределения вероятности. Значения функции рассчитываются в точках, соответствующих серединам интервалов, заданных ранее для гистограмм.</w:t>
+      </w:r>
+    </w:p>
+    <w:p>
+      <w:r>
+        <w:t>При выполн</w:t>
+      </w:r>
+      <w:r>
+        <w:t xml:space="preserve">ении этого задания, </w:t>
+      </w:r>
+      <w:r>
+        <w:t>на этапе отладки программы, рекомендуется использовать в качестве базовых гистограммы</w:t>
+      </w:r>
+      <w:r>
+        <w:t>, сформированные с использованием встроенной функции, т.к. допущение ошибки при их использовании менее вероятно, чем при собственноручной реализации преобразования.</w:t>
+      </w:r>
+    </w:p>
+    <w:p>
+      <w:r>
+        <w:t>Последним шагом является формирование гистограммы, описывающей плотность вероятности исходной СВ (в первой половине работы – равномерной).</w:t>
+      </w:r>
+    </w:p>
+    <w:p>
+      <w:r>
+        <w:t>После завершения первой части работы можно скопировать текст во второй блок этого же файла и отредактировать его таким образом, чтобы получить величину, распределенную согласно варианту задания.</w:t>
+      </w:r>
+    </w:p>
+    <w:p>
+      <w:pPr>
+        <w:pStyle w:val="2"/>
+      </w:pPr>
+      <w:r>
+        <w:t>Задание</w:t>
+      </w:r>
+    </w:p>
+    <w:p>
+      <w:r>
+        <w:t>В</w:t>
+      </w:r>
+      <w:r>
+        <w:t>ыполнить</w:t>
       </w:r>
     </w:p>
     <w:p>
@@ -696,6 +1143,11 @@
       </w:tr>
     </w:tbl>
     <w:p>
+      <w:pPr>
+        <w:rPr>
+          <w:lang w:val="en-US"/>
+        </w:rPr>
+      </w:pPr>
       <w:r>
         <w:t xml:space="preserve">Параметр распределения σ определяется как номер ЭВМ, деленный на 10, а параметр </w:t>
       </w:r>
@@ -729,18 +1181,26 @@
       <w:r>
         <w:t>как номер ЭВМ, деленный на 5.</w:t>
       </w:r>
-    </w:p>
-    <w:p>
-      <w:r>
+      <w:r>
+        <w:t xml:space="preserve"> Для Хи-квадрат</w:t>
+      </w:r>
+      <w:r>
+        <w:rPr>
+          <w:lang w:val="en-US"/>
+        </w:rPr>
+        <w:t xml:space="preserve"> </w:t>
+      </w:r>
+      <w:r>
+        <w:t>номер равен номеру ПК.</w:t>
+      </w:r>
+    </w:p>
+    <w:p>
+      <w:r>
+        <w:lastRenderedPageBreak/>
         <w:t xml:space="preserve">Вывести в одной СК нормированные гистограммы случайных величин, полученных реализованным алгоритмом, встроенными алгоритмами используемого пакета и </w:t>
       </w:r>
       <w:r>
-        <w:t>график функции плотност</w:t>
-      </w:r>
-      <w:bookmarkStart w:id="0" w:name="_GoBack"/>
-      <w:bookmarkEnd w:id="0"/>
-      <w:r>
-        <w:t>и распредел</w:t>
+        <w:t>график функции плотности распредел</w:t>
       </w:r>
       <w:r>
         <w:t>е</w:t>
@@ -795,7 +1255,6 @@
         <w:ind w:left="709" w:hanging="709"/>
       </w:pPr>
       <w:r>
-        <w:lastRenderedPageBreak/>
         <w:t xml:space="preserve">график функции, обеспечивающей нелинейное преобразование </w:t>
       </w:r>
       <w:r>
@@ -924,16 +1383,601 @@
       </w:r>
     </w:p>
     <w:p>
+      <w:pPr>
+        <w:pStyle w:val="2"/>
+      </w:pPr>
+      <w:r>
+        <w:t>Введение</w:t>
+      </w:r>
+    </w:p>
+    <w:p>
+      <w:r>
+        <w:t>Зачастую при моделировании случайных процессов, наблюдаемых в системах или каналах связи, требуется описывать и анализировать их временные статистические характеристики. Если в первой лабораторной работе выполнялось формирование независимых С</w:t>
+      </w:r>
+      <w:r>
+        <w:t xml:space="preserve">В – </w:t>
+      </w:r>
+      <w:r>
+        <w:t xml:space="preserve">в сформированной </w:t>
+      </w:r>
+      <w:r>
+        <w:lastRenderedPageBreak/>
+        <w:t xml:space="preserve">последовательности </w:t>
+      </w:r>
+      <w:r>
+        <w:t xml:space="preserve">СВ </w:t>
+      </w:r>
+      <w:r>
+        <w:t xml:space="preserve">не </w:t>
+      </w:r>
+      <w:r>
+        <w:t>должно было обнаруживаться</w:t>
+      </w:r>
+      <w:r>
+        <w:t xml:space="preserve"> </w:t>
+      </w:r>
+      <w:r>
+        <w:t xml:space="preserve">никакой связи между её членами, то в этой работе требуется, сформировав независимые СВ, внести такую связь. Как известно, взаимозависимости СВ описываются корреляционными функциями. Также эти зависимости могут быть описаны в виде корреляционных матриц. </w:t>
+      </w:r>
+    </w:p>
+    <w:p>
+      <w:r>
+        <w:t xml:space="preserve">Строго говоря, корреляционные матрицы должны использоваться для описания корреляционных свойств в дискретных последовательностях, а корреляционные функции </w:t>
+      </w:r>
+      <w:r>
+        <w:rPr>
+          <w:lang w:val="en-US"/>
+        </w:rPr>
+        <w:t>R</w:t>
+      </w:r>
+      <w:r>
+        <w:t>(</w:t>
+      </w:r>
+      <w:r>
+        <w:rPr>
+          <w:lang w:val="en-US"/>
+        </w:rPr>
+        <w:t>τ</w:t>
+      </w:r>
+      <w:r>
+        <w:t>)</w:t>
+      </w:r>
+      <w:r>
+        <w:t xml:space="preserve"> </w:t>
+      </w:r>
+      <w:r>
+        <w:t xml:space="preserve">для описания непрерывных случайных процессов, но в данной работе мы будем описывать корреляционные свойства случайной последовательности через </w:t>
+      </w:r>
+      <w:proofErr w:type="spellStart"/>
+      <w:r>
+        <w:t>дискретизованную</w:t>
+      </w:r>
+      <w:proofErr w:type="spellEnd"/>
+      <w:r>
+        <w:t xml:space="preserve"> </w:t>
+      </w:r>
+      <w:r>
+        <w:t>с интервалом Δ</w:t>
+      </w:r>
+      <w:r>
+        <w:rPr>
+          <w:lang w:val="en-US"/>
+        </w:rPr>
+        <w:t>T</w:t>
+      </w:r>
+      <w:r>
+        <w:t xml:space="preserve"> </w:t>
+      </w:r>
+      <w:r>
+        <w:t>корреляционную функцию</w:t>
+      </w:r>
+      <w:r>
+        <w:t xml:space="preserve"> </w:t>
+      </w:r>
+      <w:r>
+        <w:rPr>
+          <w:lang w:val="en-US"/>
+        </w:rPr>
+        <w:t>R</w:t>
+      </w:r>
+      <w:r>
+        <w:t>(</w:t>
+      </w:r>
+      <w:r>
+        <w:rPr>
+          <w:lang w:val="en-US"/>
+        </w:rPr>
+        <w:t>n</w:t>
+      </w:r>
+      <w:r>
+        <w:t>)</w:t>
+      </w:r>
+      <w:r>
+        <w:t>.</w:t>
+      </w:r>
+      <w:r>
+        <w:t xml:space="preserve"> Значение этой функции в точке </w:t>
+      </w:r>
+      <w:r>
+        <w:rPr>
+          <w:lang w:val="en-US"/>
+        </w:rPr>
+        <w:t>R</w:t>
+      </w:r>
+      <w:r>
+        <w:t>(</w:t>
+      </w:r>
+      <w:r>
+        <w:rPr>
+          <w:lang w:val="en-US"/>
+        </w:rPr>
+        <w:t>n</w:t>
+      </w:r>
+      <w:r>
+        <w:t>=</w:t>
+      </w:r>
+      <w:r>
+        <w:rPr>
+          <w:i/>
+          <w:lang w:val="en-US"/>
+        </w:rPr>
+        <w:t>l</w:t>
+      </w:r>
+      <w:r>
+        <w:t xml:space="preserve">) </w:t>
+      </w:r>
+      <w:r>
+        <w:t xml:space="preserve">описывает, насколько значения, отстоящие друг от друга на </w:t>
+      </w:r>
+      <w:r>
+        <w:rPr>
+          <w:i/>
+          <w:lang w:val="en-US"/>
+        </w:rPr>
+        <w:t>l</w:t>
+      </w:r>
+      <w:r>
+        <w:t xml:space="preserve"> </w:t>
+      </w:r>
+      <w:r>
+        <w:t>связаны</w:t>
+      </w:r>
+      <w:r>
+        <w:t>.</w:t>
+      </w:r>
+      <w:r>
+        <w:t xml:space="preserve"> Зачастую, когда говорят о корреляции, речь идёт о корреляции Пирсона, определяющей ли</w:t>
+      </w:r>
+      <w:r>
+        <w:t>нейную связь между элементами (через перемножение).</w:t>
+      </w:r>
+    </w:p>
+    <w:p>
+      <w:pPr>
+        <w:rPr>
+          <w:i/>
+          <w:lang w:val="en-US"/>
+        </w:rPr>
+      </w:pPr>
+      <m:oMathPara>
+        <m:oMath>
+          <m:r>
+            <w:rPr>
+              <w:rFonts w:ascii="Cambria Math" w:hAnsi="Cambria Math"/>
+            </w:rPr>
+            <m:t>R</m:t>
+          </m:r>
+          <m:d>
+            <m:dPr>
+              <m:ctrlPr>
+                <w:rPr>
+                  <w:rFonts w:ascii="Cambria Math" w:hAnsi="Cambria Math"/>
+                </w:rPr>
+              </m:ctrlPr>
+            </m:dPr>
+            <m:e>
+              <m:r>
+                <w:rPr>
+                  <w:rFonts w:ascii="Cambria Math" w:hAnsi="Cambria Math"/>
+                  <w:lang w:val="en-US"/>
+                </w:rPr>
+                <m:t>τ</m:t>
+              </m:r>
+            </m:e>
+          </m:d>
+          <m:r>
+            <w:rPr>
+              <w:rFonts w:ascii="Cambria Math" w:hAnsi="Cambria Math"/>
+            </w:rPr>
+            <m:t>=</m:t>
+          </m:r>
+          <m:r>
+            <w:rPr>
+              <w:rFonts w:ascii="Cambria Math" w:hAnsi="Cambria Math"/>
+              <w:lang w:val="en-US"/>
+            </w:rPr>
+            <m:t>R</m:t>
+          </m:r>
+          <m:d>
+            <m:dPr>
+              <m:ctrlPr>
+                <w:rPr>
+                  <w:rFonts w:ascii="Cambria Math" w:hAnsi="Cambria Math"/>
+                  <w:i/>
+                  <w:lang w:val="en-US"/>
+                </w:rPr>
+              </m:ctrlPr>
+            </m:dPr>
+            <m:e>
+              <m:r>
+                <w:rPr>
+                  <w:rFonts w:ascii="Cambria Math" w:hAnsi="Cambria Math"/>
+                  <w:lang w:val="en-US"/>
+                </w:rPr>
+                <m:t>x</m:t>
+              </m:r>
+              <m:d>
+                <m:dPr>
+                  <m:ctrlPr>
+                    <w:rPr>
+                      <w:rFonts w:ascii="Cambria Math" w:hAnsi="Cambria Math"/>
+                      <w:i/>
+                      <w:lang w:val="en-US"/>
+                    </w:rPr>
+                  </m:ctrlPr>
+                </m:dPr>
+                <m:e>
+                  <m:r>
+                    <w:rPr>
+                      <w:rFonts w:ascii="Cambria Math" w:hAnsi="Cambria Math"/>
+                      <w:lang w:val="en-US"/>
+                    </w:rPr>
+                    <m:t>t</m:t>
+                  </m:r>
+                </m:e>
+              </m:d>
+              <m:r>
+                <w:rPr>
+                  <w:rFonts w:ascii="Cambria Math" w:hAnsi="Cambria Math"/>
+                  <w:lang w:val="en-US"/>
+                </w:rPr>
+                <m:t>, x</m:t>
+              </m:r>
+              <m:d>
+                <m:dPr>
+                  <m:ctrlPr>
+                    <w:rPr>
+                      <w:rFonts w:ascii="Cambria Math" w:hAnsi="Cambria Math"/>
+                      <w:i/>
+                      <w:lang w:val="en-US"/>
+                    </w:rPr>
+                  </m:ctrlPr>
+                </m:dPr>
+                <m:e>
+                  <m:r>
+                    <w:rPr>
+                      <w:rFonts w:ascii="Cambria Math" w:hAnsi="Cambria Math"/>
+                      <w:lang w:val="en-US"/>
+                    </w:rPr>
+                    <m:t>t-τ</m:t>
+                  </m:r>
+                </m:e>
+              </m:d>
+            </m:e>
+          </m:d>
+          <m:r>
+            <w:rPr>
+              <w:rFonts w:ascii="Cambria Math" w:hAnsi="Cambria Math"/>
+              <w:lang w:val="en-US"/>
+            </w:rPr>
+            <m:t>=</m:t>
+          </m:r>
+          <m:f>
+            <m:fPr>
+              <m:ctrlPr>
+                <w:rPr>
+                  <w:rFonts w:ascii="Cambria Math" w:hAnsi="Cambria Math"/>
+                  <w:i/>
+                  <w:lang w:val="en-US"/>
+                </w:rPr>
+              </m:ctrlPr>
+            </m:fPr>
+            <m:num>
+              <m:r>
+                <w:rPr>
+                  <w:rFonts w:ascii="Cambria Math" w:hAnsi="Cambria Math"/>
+                  <w:lang w:val="en-US"/>
+                </w:rPr>
+                <m:t>M{</m:t>
+              </m:r>
+              <m:d>
+                <m:dPr>
+                  <m:ctrlPr>
+                    <w:rPr>
+                      <w:rFonts w:ascii="Cambria Math" w:hAnsi="Cambria Math"/>
+                      <w:i/>
+                      <w:lang w:val="en-US"/>
+                    </w:rPr>
+                  </m:ctrlPr>
+                </m:dPr>
+                <m:e>
+                  <m:r>
+                    <w:rPr>
+                      <w:rFonts w:ascii="Cambria Math" w:hAnsi="Cambria Math"/>
+                      <w:lang w:val="en-US"/>
+                    </w:rPr>
+                    <m:t>x</m:t>
+                  </m:r>
+                  <m:d>
+                    <m:dPr>
+                      <m:ctrlPr>
+                        <w:rPr>
+                          <w:rFonts w:ascii="Cambria Math" w:hAnsi="Cambria Math"/>
+                          <w:i/>
+                          <w:lang w:val="en-US"/>
+                        </w:rPr>
+                      </m:ctrlPr>
+                    </m:dPr>
+                    <m:e>
+                      <m:r>
+                        <w:rPr>
+                          <w:rFonts w:ascii="Cambria Math" w:hAnsi="Cambria Math"/>
+                          <w:lang w:val="en-US"/>
+                        </w:rPr>
+                        <m:t>t</m:t>
+                      </m:r>
+                    </m:e>
+                  </m:d>
+                  <m:r>
+                    <w:rPr>
+                      <w:rFonts w:ascii="Cambria Math" w:hAnsi="Cambria Math"/>
+                      <w:lang w:val="en-US"/>
+                    </w:rPr>
+                    <m:t>-m</m:t>
+                  </m:r>
+                </m:e>
+              </m:d>
+              <m:d>
+                <m:dPr>
+                  <m:endChr m:val="}"/>
+                  <m:ctrlPr>
+                    <w:rPr>
+                      <w:rFonts w:ascii="Cambria Math" w:hAnsi="Cambria Math"/>
+                      <w:i/>
+                      <w:lang w:val="en-US"/>
+                    </w:rPr>
+                  </m:ctrlPr>
+                </m:dPr>
+                <m:e>
+                  <m:r>
+                    <w:rPr>
+                      <w:rFonts w:ascii="Cambria Math" w:hAnsi="Cambria Math"/>
+                      <w:lang w:val="en-US"/>
+                    </w:rPr>
+                    <m:t>x</m:t>
+                  </m:r>
+                  <m:d>
+                    <m:dPr>
+                      <m:ctrlPr>
+                        <w:rPr>
+                          <w:rFonts w:ascii="Cambria Math" w:hAnsi="Cambria Math"/>
+                          <w:i/>
+                          <w:lang w:val="en-US"/>
+                        </w:rPr>
+                      </m:ctrlPr>
+                    </m:dPr>
+                    <m:e>
+                      <m:r>
+                        <w:rPr>
+                          <w:rFonts w:ascii="Cambria Math" w:hAnsi="Cambria Math"/>
+                          <w:lang w:val="en-US"/>
+                        </w:rPr>
+                        <m:t>t-T</m:t>
+                      </m:r>
+                    </m:e>
+                  </m:d>
+                  <m:r>
+                    <w:rPr>
+                      <w:rFonts w:ascii="Cambria Math" w:hAnsi="Cambria Math"/>
+                      <w:lang w:val="en-US"/>
+                    </w:rPr>
+                    <m:t>-m)</m:t>
+                  </m:r>
+                </m:e>
+              </m:d>
+            </m:num>
+            <m:den>
+              <m:sSup>
+                <m:sSupPr>
+                  <m:ctrlPr>
+                    <w:rPr>
+                      <w:rFonts w:ascii="Cambria Math" w:hAnsi="Cambria Math"/>
+                      <w:i/>
+                      <w:lang w:val="en-US"/>
+                    </w:rPr>
+                  </m:ctrlPr>
+                </m:sSupPr>
+                <m:e>
+                  <m:r>
+                    <w:rPr>
+                      <w:rFonts w:ascii="Cambria Math" w:hAnsi="Cambria Math"/>
+                      <w:lang w:val="en-US"/>
+                    </w:rPr>
+                    <m:t>σ</m:t>
+                  </m:r>
+                </m:e>
+                <m:sup>
+                  <m:r>
+                    <w:rPr>
+                      <w:rFonts w:ascii="Cambria Math" w:hAnsi="Cambria Math"/>
+                      <w:lang w:val="en-US"/>
+                    </w:rPr>
+                    <m:t>2</m:t>
+                  </m:r>
+                </m:sup>
+              </m:sSup>
+            </m:den>
+          </m:f>
+        </m:oMath>
+      </m:oMathPara>
+    </w:p>
+    <w:p>
+      <w:pPr>
+        <w:pStyle w:val="2"/>
+      </w:pPr>
+      <w:r>
+        <w:t>Описание</w:t>
+      </w:r>
+    </w:p>
+    <w:p>
+      <w:r>
+        <w:t>Работа сводится к реализации и применению фильтра с целью получения нормально распределенной случайной последовательности с заданными корреляционными свойствами.</w:t>
+      </w:r>
+    </w:p>
+    <w:p>
+      <w:r>
+        <w:t xml:space="preserve">Первый блок кода выполняет инициализацию переменных. После этого выполняется формирование множества реализаций некоррелированного (белого) нормального шума. Полученная числовая последовательность передаётся в функцию, реализующую фильтр. Эта функция определена в конце файла, а в качестве аргументов в неё передаются исходная некоррелированная числовая последовательность, длительность этой числовой последовательности в </w:t>
+      </w:r>
+      <w:proofErr w:type="spellStart"/>
+      <w:r>
+        <w:t>мкс</w:t>
+      </w:r>
+      <w:proofErr w:type="spellEnd"/>
+      <w:r>
+        <w:t xml:space="preserve"> и длительность интервала корреляции.</w:t>
+      </w:r>
+    </w:p>
+    <w:p>
+      <w:r>
+        <w:t>В результате применения функции фильтра пол</w:t>
+      </w:r>
+      <w:r>
+        <w:t xml:space="preserve">учены реализации коррелированного шума. Далее выполняется анализ их корреляции. Для этого </w:t>
+      </w:r>
+      <w:r>
+        <w:lastRenderedPageBreak/>
+        <w:t xml:space="preserve">рассчитывается нормированная корреляция (т.е. </w:t>
+      </w:r>
+      <w:proofErr w:type="gramStart"/>
+      <w:r>
+        <w:rPr>
+          <w:lang w:val="en-US"/>
+        </w:rPr>
+        <w:t>R</w:t>
+      </w:r>
+      <w:r>
+        <w:t>(</w:t>
+      </w:r>
+      <w:proofErr w:type="gramEnd"/>
+      <w:r>
+        <w:t xml:space="preserve">0)=1) </w:t>
+      </w:r>
+      <w:r>
+        <w:t xml:space="preserve">для каждой реализации коррелированного сигнала. После этого выполняется усреднение реализаций </w:t>
+      </w:r>
+      <w:r>
+        <w:rPr>
+          <w:i/>
+        </w:rPr>
+        <w:t>корреляционной функции</w:t>
+      </w:r>
+      <w:r>
+        <w:t>. Это позволяет уменьшить вариации отсчётов корреляционной функции, полученной экспериментально</w:t>
+      </w:r>
+      <w:r>
+        <w:t>, приводя её форму ближе к аналитической</w:t>
+      </w:r>
+      <w:r>
+        <w:t>.</w:t>
+      </w:r>
+    </w:p>
+    <w:p>
+      <w:r>
+        <w:t xml:space="preserve">Для выполнения работы требуется модифицировать код таким образом, чтобы для заданного варианта вывести на одном графике 4 КФ: аналитическую и усреднённую КФ для интервала </w:t>
+      </w:r>
+      <w:r>
+        <w:rPr>
+          <w:i/>
+          <w:lang w:val="en-US"/>
+        </w:rPr>
+        <w:t>l</w:t>
+      </w:r>
+      <w:r>
+        <w:rPr>
+          <w:vertAlign w:val="subscript"/>
+        </w:rPr>
+        <w:t>1</w:t>
+      </w:r>
+      <w:r>
+        <w:t xml:space="preserve"> </w:t>
+      </w:r>
+      <w:r>
+        <w:t xml:space="preserve">и </w:t>
+      </w:r>
+      <w:r>
+        <w:t xml:space="preserve">аналитическую и усреднённую КФ для </w:t>
+      </w:r>
+      <w:r>
+        <w:t>в два раза большего интервала – 2</w:t>
+      </w:r>
+      <w:r>
+        <w:rPr>
+          <w:rFonts w:ascii="Cambria Math" w:hAnsi="Cambria Math" w:cs="Cambria Math"/>
+        </w:rPr>
+        <w:t>⋅</w:t>
+      </w:r>
+      <w:r>
+        <w:rPr>
+          <w:i/>
+          <w:lang w:val="en-US"/>
+        </w:rPr>
+        <w:t>l</w:t>
+      </w:r>
+      <w:r>
+        <w:rPr>
+          <w:vertAlign w:val="subscript"/>
+        </w:rPr>
+        <w:t>1</w:t>
+      </w:r>
+      <w:r>
+        <w:t>.</w:t>
+      </w:r>
+    </w:p>
+    <w:p>
+      <w:pPr>
+        <w:pStyle w:val="2"/>
+      </w:pPr>
+      <w:r>
+        <w:t>Задание</w:t>
+      </w:r>
+    </w:p>
+    <w:p>
       <w:r>
         <w:t xml:space="preserve">Выполнить </w:t>
       </w:r>
     </w:p>
     <w:p>
+      <w:pPr>
+        <w:pStyle w:val="af"/>
+        <w:numPr>
+          <w:ilvl w:val="0"/>
+          <w:numId w:val="27"/>
+        </w:numPr>
+        <w:ind w:left="709" w:hanging="709"/>
+      </w:pPr>
       <w:r>
         <w:t>моделирование СП с экспоненциальной функцией корреляции</w:t>
       </w:r>
     </w:p>
     <w:p>
+      <w:pPr>
+        <w:pStyle w:val="af"/>
+        <w:numPr>
+          <w:ilvl w:val="0"/>
+          <w:numId w:val="27"/>
+        </w:numPr>
+        <w:ind w:left="709" w:hanging="709"/>
+      </w:pPr>
       <w:r>
         <w:t>выполнить моделирование СП с заданной функцией корреляции</w:t>
       </w:r>
@@ -1040,6 +2084,7 @@
             </w:r>
             <w:r>
               <w:rPr>
+                <w:i/>
                 <w:sz w:val="24"/>
                 <w:lang w:val="en-US"/>
               </w:rPr>
@@ -1061,7 +2106,19 @@
               <w:rPr>
                 <w:sz w:val="24"/>
               </w:rPr>
-              <w:t>по которому оценивается интервал</w:t>
+              <w:t>по которо</w:t>
+            </w:r>
+            <w:r>
+              <w:rPr>
+                <w:sz w:val="24"/>
+              </w:rPr>
+              <w:t>й</w:t>
+            </w:r>
+            <w:r>
+              <w:rPr>
+                <w:sz w:val="24"/>
+              </w:rPr>
+              <w:t xml:space="preserve"> оценивается интервал</w:t>
             </w:r>
             <w:r>
               <w:rPr>
@@ -1111,9 +2168,6 @@
             <m:oMathPara>
               <m:oMath>
                 <m:r>
-                  <m:rPr>
-                    <m:sty m:val="p"/>
-                  </m:rPr>
                   <w:rPr>
                     <w:rFonts w:ascii="Cambria Math" w:hAnsi="Cambria Math"/>
                   </w:rPr>
@@ -1129,11 +2183,9 @@
                   </m:dPr>
                   <m:e>
                     <m:r>
-                      <m:rPr>
-                        <m:sty m:val="p"/>
-                      </m:rPr>
                       <w:rPr>
                         <w:rFonts w:ascii="Cambria Math" w:hAnsi="Cambria Math"/>
+                        <w:lang w:val="en-US"/>
                       </w:rPr>
                       <m:t>τ</m:t>
                     </m:r>
@@ -1299,9 +2351,6 @@
             <m:oMathPara>
               <m:oMath>
                 <m:r>
-                  <m:rPr>
-                    <m:sty m:val="p"/>
-                  </m:rPr>
                   <w:rPr>
                     <w:rFonts w:ascii="Cambria Math" w:hAnsi="Cambria Math"/>
                   </w:rPr>
@@ -1317,11 +2366,9 @@
                   </m:dPr>
                   <m:e>
                     <m:r>
-                      <m:rPr>
-                        <m:sty m:val="p"/>
-                      </m:rPr>
                       <w:rPr>
                         <w:rFonts w:ascii="Cambria Math" w:hAnsi="Cambria Math"/>
+                        <w:lang w:val="en-US"/>
                       </w:rPr>
                       <m:t>τ</m:t>
                     </m:r>
@@ -1474,6 +2521,8 @@
                 <w:lang w:val="en-US"/>
               </w:rPr>
             </w:pPr>
+            <w:bookmarkStart w:id="0" w:name="_GoBack"/>
+            <w:bookmarkEnd w:id="0"/>
             <w:r>
               <w:rPr>
                 <w:rFonts w:eastAsia="Times New Roman" w:cs="Times New Roman"/>
@@ -1524,9 +2573,6 @@
             <m:oMathPara>
               <m:oMath>
                 <m:r>
-                  <m:rPr>
-                    <m:sty m:val="p"/>
-                  </m:rPr>
                   <w:rPr>
                     <w:rFonts w:ascii="Cambria Math" w:hAnsi="Cambria Math"/>
                   </w:rPr>
@@ -1542,11 +2588,9 @@
                   </m:dPr>
                   <m:e>
                     <m:r>
-                      <m:rPr>
-                        <m:sty m:val="p"/>
-                      </m:rPr>
                       <w:rPr>
                         <w:rFonts w:ascii="Cambria Math" w:hAnsi="Cambria Math"/>
+                        <w:lang w:val="en-US"/>
                       </w:rPr>
                       <m:t>τ</m:t>
                     </m:r>
@@ -1799,6 +2843,7 @@
         <w:ind w:left="709" w:hanging="709"/>
       </w:pPr>
       <w:r>
+        <w:lastRenderedPageBreak/>
         <w:t xml:space="preserve">плотность распределения значений отсчетов реализации </w:t>
       </w:r>
       <w:r>
@@ -1846,6 +2891,7 @@
       </w:r>
       <w:r>
         <w:rPr>
+          <w:i/>
           <w:lang w:val="en-US"/>
         </w:rPr>
         <w:t>l</w:t>
@@ -1855,6 +2901,7 @@
       </w:r>
       <w:r>
         <w:rPr>
+          <w:i/>
           <w:lang w:val="en-US"/>
         </w:rPr>
         <w:t>l</w:t>
@@ -1870,6 +2917,7 @@
       </w:r>
       <w:r>
         <w:rPr>
+          <w:i/>
           <w:lang w:val="en-US"/>
         </w:rPr>
         <w:t>l</w:t>
@@ -1882,6 +2930,7 @@
       </w:r>
       <w:r>
         <w:rPr>
+          <w:i/>
           <w:lang w:val="en-US"/>
         </w:rPr>
         <w:t>l</w:t>
@@ -1976,6 +3025,7 @@
       </w:r>
       <w:r>
         <w:rPr>
+          <w:i/>
           <w:lang w:val="en-US"/>
         </w:rPr>
         <w:t>l</w:t>
@@ -2081,7 +3131,7 @@
           <w:rPr>
             <w:noProof/>
           </w:rPr>
-          <w:t>3</w:t>
+          <w:t>7</w:t>
         </w:r>
         <w:r>
           <w:fldChar w:fldCharType="end"/>
@@ -2857,6 +3907,119 @@
     <w:numStyleLink w:val="a"/>
   </w:abstractNum>
   <w:abstractNum w:abstractNumId="20" w15:restartNumberingAfterBreak="0">
+    <w:nsid w:val="72E349C5"/>
+    <w:multiLevelType w:val="hybridMultilevel"/>
+    <w:tmpl w:val="9B12A496"/>
+    <w:lvl w:ilvl="0" w:tplc="DEB0C6A8">
+      <w:start w:val="1"/>
+      <w:numFmt w:val="bullet"/>
+      <w:lvlText w:val=""/>
+      <w:lvlJc w:val="left"/>
+      <w:pPr>
+        <w:ind w:left="1429" w:hanging="360"/>
+      </w:pPr>
+      <w:rPr>
+        <w:rFonts w:ascii="Symbol" w:hAnsi="Symbol" w:hint="default"/>
+      </w:rPr>
+    </w:lvl>
+    <w:lvl w:ilvl="1" w:tplc="04090003" w:tentative="1">
+      <w:start w:val="1"/>
+      <w:numFmt w:val="bullet"/>
+      <w:lvlText w:val="o"/>
+      <w:lvlJc w:val="left"/>
+      <w:pPr>
+        <w:ind w:left="2149" w:hanging="360"/>
+      </w:pPr>
+      <w:rPr>
+        <w:rFonts w:ascii="Courier New" w:hAnsi="Courier New" w:cs="Courier New" w:hint="default"/>
+      </w:rPr>
+    </w:lvl>
+    <w:lvl w:ilvl="2" w:tplc="04090005" w:tentative="1">
+      <w:start w:val="1"/>
+      <w:numFmt w:val="bullet"/>
+      <w:lvlText w:val=""/>
+      <w:lvlJc w:val="left"/>
+      <w:pPr>
+        <w:ind w:left="2869" w:hanging="360"/>
+      </w:pPr>
+      <w:rPr>
+        <w:rFonts w:ascii="Wingdings" w:hAnsi="Wingdings" w:hint="default"/>
+      </w:rPr>
+    </w:lvl>
+    <w:lvl w:ilvl="3" w:tplc="04090001" w:tentative="1">
+      <w:start w:val="1"/>
+      <w:numFmt w:val="bullet"/>
+      <w:lvlText w:val=""/>
+      <w:lvlJc w:val="left"/>
+      <w:pPr>
+        <w:ind w:left="3589" w:hanging="360"/>
+      </w:pPr>
+      <w:rPr>
+        <w:rFonts w:ascii="Symbol" w:hAnsi="Symbol" w:hint="default"/>
+      </w:rPr>
+    </w:lvl>
+    <w:lvl w:ilvl="4" w:tplc="04090003" w:tentative="1">
+      <w:start w:val="1"/>
+      <w:numFmt w:val="bullet"/>
+      <w:lvlText w:val="o"/>
+      <w:lvlJc w:val="left"/>
+      <w:pPr>
+        <w:ind w:left="4309" w:hanging="360"/>
+      </w:pPr>
+      <w:rPr>
+        <w:rFonts w:ascii="Courier New" w:hAnsi="Courier New" w:cs="Courier New" w:hint="default"/>
+      </w:rPr>
+    </w:lvl>
+    <w:lvl w:ilvl="5" w:tplc="04090005" w:tentative="1">
+      <w:start w:val="1"/>
+      <w:numFmt w:val="bullet"/>
+      <w:lvlText w:val=""/>
+      <w:lvlJc w:val="left"/>
+      <w:pPr>
+        <w:ind w:left="5029" w:hanging="360"/>
+      </w:pPr>
+      <w:rPr>
+        <w:rFonts w:ascii="Wingdings" w:hAnsi="Wingdings" w:hint="default"/>
+      </w:rPr>
+    </w:lvl>
+    <w:lvl w:ilvl="6" w:tplc="04090001" w:tentative="1">
+      <w:start w:val="1"/>
+      <w:numFmt w:val="bullet"/>
+      <w:lvlText w:val=""/>
+      <w:lvlJc w:val="left"/>
+      <w:pPr>
+        <w:ind w:left="5749" w:hanging="360"/>
+      </w:pPr>
+      <w:rPr>
+        <w:rFonts w:ascii="Symbol" w:hAnsi="Symbol" w:hint="default"/>
+      </w:rPr>
+    </w:lvl>
+    <w:lvl w:ilvl="7" w:tplc="04090003" w:tentative="1">
+      <w:start w:val="1"/>
+      <w:numFmt w:val="bullet"/>
+      <w:lvlText w:val="o"/>
+      <w:lvlJc w:val="left"/>
+      <w:pPr>
+        <w:ind w:left="6469" w:hanging="360"/>
+      </w:pPr>
+      <w:rPr>
+        <w:rFonts w:ascii="Courier New" w:hAnsi="Courier New" w:cs="Courier New" w:hint="default"/>
+      </w:rPr>
+    </w:lvl>
+    <w:lvl w:ilvl="8" w:tplc="04090005" w:tentative="1">
+      <w:start w:val="1"/>
+      <w:numFmt w:val="bullet"/>
+      <w:lvlText w:val=""/>
+      <w:lvlJc w:val="left"/>
+      <w:pPr>
+        <w:ind w:left="7189" w:hanging="360"/>
+      </w:pPr>
+      <w:rPr>
+        <w:rFonts w:ascii="Wingdings" w:hAnsi="Wingdings" w:hint="default"/>
+      </w:rPr>
+    </w:lvl>
+  </w:abstractNum>
+  <w:abstractNum w:abstractNumId="21" w15:restartNumberingAfterBreak="0">
     <w:nsid w:val="76783251"/>
     <w:multiLevelType w:val="multilevel"/>
     <w:tmpl w:val="85544B4A"/>
@@ -2945,7 +4108,7 @@
     <w:abstractNumId w:val="16"/>
   </w:num>
   <w:num w:numId="23">
-    <w:abstractNumId w:val="20"/>
+    <w:abstractNumId w:val="21"/>
   </w:num>
   <w:num w:numId="24">
     <w:abstractNumId w:val="14"/>
@@ -2960,6 +4123,27 @@
     <w:abstractNumId w:val="3"/>
   </w:num>
   <w:num w:numId="28">
+    <w:abstractNumId w:val="18"/>
+  </w:num>
+  <w:num w:numId="29">
+    <w:abstractNumId w:val="20"/>
+  </w:num>
+  <w:num w:numId="30">
+    <w:abstractNumId w:val="18"/>
+  </w:num>
+  <w:num w:numId="31">
+    <w:abstractNumId w:val="18"/>
+  </w:num>
+  <w:num w:numId="32">
+    <w:abstractNumId w:val="18"/>
+  </w:num>
+  <w:num w:numId="33">
+    <w:abstractNumId w:val="18"/>
+  </w:num>
+  <w:num w:numId="34">
+    <w:abstractNumId w:val="18"/>
+  </w:num>
+  <w:num w:numId="35">
     <w:abstractNumId w:val="18"/>
   </w:num>
 </w:numbering>
@@ -3444,6 +4628,7 @@
   <w:style w:type="character" w:default="1" w:styleId="a4">
     <w:name w:val="Default Paragraph Font"/>
     <w:uiPriority w:val="1"/>
+    <w:semiHidden/>
     <w:unhideWhenUsed/>
   </w:style>
   <w:style w:type="table" w:default="1" w:styleId="a5">
@@ -3816,545 +5001,6 @@
 </w:styles>
 </file>
 
-<file path=word/glossary/document.xml><?xml version="1.0" encoding="utf-8"?>
-<w:glossaryDocument xmlns:wpc="http://schemas.microsoft.com/office/word/2010/wordprocessingCanvas" xmlns:cx="http://schemas.microsoft.com/office/drawing/2014/chartex" xmlns:cx1="http://schemas.microsoft.com/office/drawing/2015/9/8/chartex" xmlns:mc="http://schemas.openxmlformats.org/markup-compatibility/2006" xmlns:o="urn:schemas-microsoft-com:office:office" xmlns:r="http://schemas.openxmlformats.org/officeDocument/2006/relationships" xmlns:m="http://schemas.openxmlformats.org/officeDocument/2006/math" xmlns:v="urn:schemas-microsoft-com:vml" xmlns:wp14="http://schemas.microsoft.com/office/word/2010/wordprocessingDrawing" xmlns:wp="http://schemas.openxmlformats.org/drawingml/2006/wordprocessingDrawing" xmlns:w10="urn:schemas-microsoft-com:office:word" xmlns:w="http://schemas.openxmlformats.org/wordprocessingml/2006/main" xmlns:w14="http://schemas.microsoft.com/office/word/2010/wordml" xmlns:w15="http://schemas.microsoft.com/office/word/2012/wordml" xmlns:w16se="http://schemas.microsoft.com/office/word/2015/wordml/symex" xmlns:wpg="http://schemas.microsoft.com/office/word/2010/wordprocessingGroup" xmlns:wpi="http://schemas.microsoft.com/office/word/2010/wordprocessingInk" xmlns:wne="http://schemas.microsoft.com/office/word/2006/wordml" xmlns:wps="http://schemas.microsoft.com/office/word/2010/wordprocessingShape" mc:Ignorable="w14 w15 w16se wp14"/>
-</file>
-
-<file path=word/glossary/fontTable.xml><?xml version="1.0" encoding="utf-8"?>
-<w:fonts xmlns:mc="http://schemas.openxmlformats.org/markup-compatibility/2006" xmlns:r="http://schemas.openxmlformats.org/officeDocument/2006/relationships" xmlns:w="http://schemas.openxmlformats.org/wordprocessingml/2006/main" xmlns:w14="http://schemas.microsoft.com/office/word/2010/wordml" xmlns:w15="http://schemas.microsoft.com/office/word/2012/wordml" xmlns:w16se="http://schemas.microsoft.com/office/word/2015/wordml/symex" mc:Ignorable="w14 w15 w16se">
-  <w:font w:name="Symbol">
-    <w:panose1 w:val="05050102010706020507"/>
-    <w:charset w:val="02"/>
-    <w:family w:val="roman"/>
-    <w:pitch w:val="variable"/>
-    <w:sig w:usb0="00000000" w:usb1="10000000" w:usb2="00000000" w:usb3="00000000" w:csb0="80000000" w:csb1="00000000"/>
-  </w:font>
-  <w:font w:name="Times New Roman">
-    <w:panose1 w:val="02020603050405020304"/>
-    <w:charset w:val="CC"/>
-    <w:family w:val="roman"/>
-    <w:pitch w:val="variable"/>
-    <w:sig w:usb0="E0002EFF" w:usb1="C000785B" w:usb2="00000009" w:usb3="00000000" w:csb0="000001FF" w:csb1="00000000"/>
-  </w:font>
-  <w:font w:name="Courier New">
-    <w:panose1 w:val="02070309020205020404"/>
-    <w:charset w:val="CC"/>
-    <w:family w:val="modern"/>
-    <w:pitch w:val="fixed"/>
-    <w:sig w:usb0="E0002EFF" w:usb1="C0007843" w:usb2="00000009" w:usb3="00000000" w:csb0="000001FF" w:csb1="00000000"/>
-  </w:font>
-  <w:font w:name="Wingdings">
-    <w:panose1 w:val="05000000000000000000"/>
-    <w:charset w:val="02"/>
-    <w:family w:val="auto"/>
-    <w:pitch w:val="variable"/>
-    <w:sig w:usb0="00000000" w:usb1="10000000" w:usb2="00000000" w:usb3="00000000" w:csb0="80000000" w:csb1="00000000"/>
-  </w:font>
-  <w:font w:name="Calibri">
-    <w:panose1 w:val="020F0502020204030204"/>
-    <w:charset w:val="CC"/>
-    <w:family w:val="swiss"/>
-    <w:pitch w:val="variable"/>
-    <w:sig w:usb0="E4002EFF" w:usb1="C000247B" w:usb2="00000009" w:usb3="00000000" w:csb0="000001FF" w:csb1="00000000"/>
-  </w:font>
-  <w:font w:name="Cambria Math">
-    <w:panose1 w:val="02040503050406030204"/>
-    <w:charset w:val="CC"/>
-    <w:family w:val="roman"/>
-    <w:pitch w:val="variable"/>
-    <w:sig w:usb0="E00006FF" w:usb1="420024FF" w:usb2="02000000" w:usb3="00000000" w:csb0="0000019F" w:csb1="00000000"/>
-  </w:font>
-  <w:font w:name="Calibri Light">
-    <w:panose1 w:val="020F0302020204030204"/>
-    <w:charset w:val="CC"/>
-    <w:family w:val="swiss"/>
-    <w:pitch w:val="variable"/>
-    <w:sig w:usb0="E4002EFF" w:usb1="C000247B" w:usb2="00000009" w:usb3="00000000" w:csb0="000001FF" w:csb1="00000000"/>
-  </w:font>
-</w:fonts>
-</file>
-
-<file path=word/glossary/settings.xml><?xml version="1.0" encoding="utf-8"?>
-<w:settings xmlns:mc="http://schemas.openxmlformats.org/markup-compatibility/2006" xmlns:o="urn:schemas-microsoft-com:office:office" xmlns:r="http://schemas.openxmlformats.org/officeDocument/2006/relationships" xmlns:m="http://schemas.openxmlformats.org/officeDocument/2006/math" xmlns:v="urn:schemas-microsoft-com:vml" xmlns:w10="urn:schemas-microsoft-com:office:word" xmlns:w="http://schemas.openxmlformats.org/wordprocessingml/2006/main" xmlns:w14="http://schemas.microsoft.com/office/word/2010/wordml" xmlns:w15="http://schemas.microsoft.com/office/word/2012/wordml" xmlns:w16se="http://schemas.microsoft.com/office/word/2015/wordml/symex" xmlns:sl="http://schemas.openxmlformats.org/schemaLibrary/2006/main" mc:Ignorable="w14 w15 w16se">
-  <w:view w:val="normal"/>
-  <w:revisionView w:formatting="0"/>
-  <w:defaultTabStop w:val="708"/>
-  <w:characterSpacingControl w:val="doNotCompress"/>
-  <w:compat>
-    <w:useFELayout/>
-    <w:compatSetting w:name="compatibilityMode" w:uri="http://schemas.microsoft.com/office/word" w:val="15"/>
-    <w:compatSetting w:name="overrideTableStyleFontSizeAndJustification" w:uri="http://schemas.microsoft.com/office/word" w:val="1"/>
-    <w:compatSetting w:name="enableOpenTypeFeatures" w:uri="http://schemas.microsoft.com/office/word" w:val="1"/>
-    <w:compatSetting w:name="doNotFlipMirrorIndents" w:uri="http://schemas.microsoft.com/office/word" w:val="1"/>
-    <w:compatSetting w:name="differentiateMultirowTableHeaders" w:uri="http://schemas.microsoft.com/office/word" w:val="1"/>
-  </w:compat>
-  <w:rsids>
-    <w:rsidRoot w:val="00D92E13"/>
-    <w:rsid w:val="00A813F7"/>
-    <w:rsid w:val="00D92E13"/>
-  </w:rsids>
-  <m:mathPr>
-    <m:mathFont m:val="Cambria Math"/>
-    <m:brkBin m:val="before"/>
-    <m:brkBinSub m:val="--"/>
-    <m:smallFrac m:val="0"/>
-    <m:dispDef/>
-    <m:lMargin m:val="0"/>
-    <m:rMargin m:val="0"/>
-    <m:defJc m:val="centerGroup"/>
-    <m:wrapIndent m:val="1440"/>
-    <m:intLim m:val="subSup"/>
-    <m:naryLim m:val="undOvr"/>
-  </m:mathPr>
-  <w:themeFontLang w:val="ru-RU"/>
-  <w:clrSchemeMapping w:bg1="light1" w:t1="dark1" w:bg2="light2" w:t2="dark2" w:accent1="accent1" w:accent2="accent2" w:accent3="accent3" w:accent4="accent4" w:accent5="accent5" w:accent6="accent6" w:hyperlink="hyperlink" w:followedHyperlink="followedHyperlink"/>
-  <w:decimalSymbol w:val=","/>
-  <w:listSeparator w:val=";"/>
-  <w15:chartTrackingRefBased/>
-</w:settings>
-</file>
-
-<file path=word/glossary/styles.xml><?xml version="1.0" encoding="utf-8"?>
-<w:styles xmlns:mc="http://schemas.openxmlformats.org/markup-compatibility/2006" xmlns:r="http://schemas.openxmlformats.org/officeDocument/2006/relationships" xmlns:w="http://schemas.openxmlformats.org/wordprocessingml/2006/main" xmlns:w14="http://schemas.microsoft.com/office/word/2010/wordml" xmlns:w15="http://schemas.microsoft.com/office/word/2012/wordml" xmlns:w16se="http://schemas.microsoft.com/office/word/2015/wordml/symex" mc:Ignorable="w14 w15 w16se">
-  <w:docDefaults>
-    <w:rPrDefault>
-      <w:rPr>
-        <w:rFonts w:asciiTheme="minorHAnsi" w:eastAsiaTheme="minorEastAsia" w:hAnsiTheme="minorHAnsi" w:cstheme="minorBidi"/>
-        <w:sz w:val="22"/>
-        <w:szCs w:val="22"/>
-        <w:lang w:val="ru-RU" w:eastAsia="ru-RU" w:bidi="ar-SA"/>
-      </w:rPr>
-    </w:rPrDefault>
-    <w:pPrDefault>
-      <w:pPr>
-        <w:spacing w:after="160" w:line="259" w:lineRule="auto"/>
-      </w:pPr>
-    </w:pPrDefault>
-  </w:docDefaults>
-  <w:latentStyles w:defLockedState="0" w:defUIPriority="99" w:defSemiHidden="0" w:defUnhideWhenUsed="0" w:defQFormat="0" w:count="371">
-    <w:lsdException w:name="Normal" w:uiPriority="0" w:qFormat="1"/>
-    <w:lsdException w:name="heading 1" w:uiPriority="9" w:qFormat="1"/>
-    <w:lsdException w:name="heading 2" w:semiHidden="1" w:uiPriority="9" w:unhideWhenUsed="1" w:qFormat="1"/>
-    <w:lsdException w:name="heading 3" w:semiHidden="1" w:uiPriority="9" w:unhideWhenUsed="1" w:qFormat="1"/>
-    <w:lsdException w:name="heading 4" w:semiHidden="1" w:uiPriority="9" w:unhideWhenUsed="1" w:qFormat="1"/>
-    <w:lsdException w:name="heading 5" w:semiHidden="1" w:uiPriority="9" w:unhideWhenUsed="1" w:qFormat="1"/>
-    <w:lsdException w:name="heading 6" w:semiHidden="1" w:uiPriority="9" w:unhideWhenUsed="1" w:qFormat="1"/>
-    <w:lsdException w:name="heading 7" w:semiHidden="1" w:uiPriority="9" w:unhideWhenUsed="1" w:qFormat="1"/>
-    <w:lsdException w:name="heading 8" w:semiHidden="1" w:uiPriority="9" w:unhideWhenUsed="1" w:qFormat="1"/>
-    <w:lsdException w:name="heading 9" w:semiHidden="1" w:uiPriority="9" w:unhideWhenUsed="1" w:qFormat="1"/>
-    <w:lsdException w:name="index 1" w:semiHidden="1" w:unhideWhenUsed="1"/>
-    <w:lsdException w:name="index 2" w:semiHidden="1" w:unhideWhenUsed="1"/>
-    <w:lsdException w:name="index 3" w:semiHidden="1" w:unhideWhenUsed="1"/>
-    <w:lsdException w:name="index 4" w:semiHidden="1" w:unhideWhenUsed="1"/>
-    <w:lsdException w:name="index 5" w:semiHidden="1" w:unhideWhenUsed="1"/>
-    <w:lsdException w:name="index 6" w:semiHidden="1" w:unhideWhenUsed="1"/>
-    <w:lsdException w:name="index 7" w:semiHidden="1" w:unhideWhenUsed="1"/>
-    <w:lsdException w:name="index 8" w:semiHidden="1" w:unhideWhenUsed="1"/>
-    <w:lsdException w:name="index 9" w:semiHidden="1" w:unhideWhenUsed="1"/>
-    <w:lsdException w:name="toc 1" w:semiHidden="1" w:uiPriority="39" w:unhideWhenUsed="1"/>
-    <w:lsdException w:name="toc 2" w:semiHidden="1" w:uiPriority="39" w:unhideWhenUsed="1"/>
-    <w:lsdException w:name="toc 3" w:semiHidden="1" w:uiPriority="39" w:unhideWhenUsed="1"/>
-    <w:lsdException w:name="toc 4" w:semiHidden="1" w:uiPriority="39" w:unhideWhenUsed="1"/>
-    <w:lsdException w:name="toc 5" w:semiHidden="1" w:uiPriority="39" w:unhideWhenUsed="1"/>
-    <w:lsdException w:name="toc 6" w:semiHidden="1" w:uiPriority="39" w:unhideWhenUsed="1"/>
-    <w:lsdException w:name="toc 7" w:semiHidden="1" w:uiPriority="39" w:unhideWhenUsed="1"/>
-    <w:lsdException w:name="toc 8" w:semiHidden="1" w:uiPriority="39" w:unhideWhenUsed="1"/>
-    <w:lsdException w:name="toc 9" w:semiHidden="1" w:uiPriority="39" w:unhideWhenUsed="1"/>
-    <w:lsdException w:name="Normal Indent" w:semiHidden="1" w:unhideWhenUsed="1"/>
-    <w:lsdException w:name="footnote text" w:semiHidden="1" w:unhideWhenUsed="1"/>
-    <w:lsdException w:name="annotation text" w:semiHidden="1" w:unhideWhenUsed="1"/>
-    <w:lsdException w:name="header" w:semiHidden="1" w:unhideWhenUsed="1"/>
-    <w:lsdException w:name="footer" w:semiHidden="1" w:unhideWhenUsed="1"/>
-    <w:lsdException w:name="index heading" w:semiHidden="1" w:unhideWhenUsed="1"/>
-    <w:lsdException w:name="caption" w:semiHidden="1" w:uiPriority="35" w:unhideWhenUsed="1" w:qFormat="1"/>
-    <w:lsdException w:name="table of figures" w:semiHidden="1" w:unhideWhenUsed="1"/>
-    <w:lsdException w:name="envelope address" w:semiHidden="1" w:unhideWhenUsed="1"/>
-    <w:lsdException w:name="envelope return" w:semiHidden="1" w:unhideWhenUsed="1"/>
-    <w:lsdException w:name="footnote reference" w:semiHidden="1" w:unhideWhenUsed="1"/>
-    <w:lsdException w:name="annotation reference" w:semiHidden="1" w:unhideWhenUsed="1"/>
-    <w:lsdException w:name="line number" w:semiHidden="1" w:unhideWhenUsed="1"/>
-    <w:lsdException w:name="page number" w:semiHidden="1" w:unhideWhenUsed="1"/>
-    <w:lsdException w:name="endnote reference" w:semiHidden="1" w:unhideWhenUsed="1"/>
-    <w:lsdException w:name="endnote text" w:semiHidden="1" w:unhideWhenUsed="1"/>
-    <w:lsdException w:name="table of authorities" w:semiHidden="1" w:unhideWhenUsed="1"/>
-    <w:lsdException w:name="macro" w:semiHidden="1" w:unhideWhenUsed="1"/>
-    <w:lsdException w:name="toa heading" w:semiHidden="1" w:unhideWhenUsed="1"/>
-    <w:lsdException w:name="List" w:semiHidden="1" w:unhideWhenUsed="1"/>
-    <w:lsdException w:name="List Bullet" w:semiHidden="1" w:unhideWhenUsed="1"/>
-    <w:lsdException w:name="List Number" w:semiHidden="1" w:unhideWhenUsed="1"/>
-    <w:lsdException w:name="List 2" w:semiHidden="1" w:unhideWhenUsed="1"/>
-    <w:lsdException w:name="List 3" w:semiHidden="1" w:unhideWhenUsed="1"/>
-    <w:lsdException w:name="List 4" w:semiHidden="1" w:unhideWhenUsed="1"/>
-    <w:lsdException w:name="List 5" w:semiHidden="1" w:unhideWhenUsed="1"/>
-    <w:lsdException w:name="List Bullet 2" w:semiHidden="1" w:unhideWhenUsed="1"/>
-    <w:lsdException w:name="List Bullet 3" w:semiHidden="1" w:unhideWhenUsed="1"/>
-    <w:lsdException w:name="List Bullet 4" w:semiHidden="1" w:unhideWhenUsed="1"/>
-    <w:lsdException w:name="List Bullet 5" w:semiHidden="1" w:unhideWhenUsed="1"/>
-    <w:lsdException w:name="List Number 2" w:semiHidden="1" w:unhideWhenUsed="1"/>
-    <w:lsdException w:name="List Number 3" w:semiHidden="1" w:unhideWhenUsed="1"/>
-    <w:lsdException w:name="List Number 4" w:semiHidden="1" w:unhideWhenUsed="1"/>
-    <w:lsdException w:name="List Number 5" w:semiHidden="1" w:unhideWhenUsed="1"/>
-    <w:lsdException w:name="Title" w:uiPriority="10" w:qFormat="1"/>
-    <w:lsdException w:name="Closing" w:semiHidden="1" w:unhideWhenUsed="1"/>
-    <w:lsdException w:name="Signature" w:semiHidden="1" w:unhideWhenUsed="1"/>
-    <w:lsdException w:name="Default Paragraph Font" w:semiHidden="1" w:uiPriority="1" w:unhideWhenUsed="1"/>
-    <w:lsdException w:name="Body Text" w:semiHidden="1" w:unhideWhenUsed="1"/>
-    <w:lsdException w:name="Body Text Indent" w:semiHidden="1" w:unhideWhenUsed="1"/>
-    <w:lsdException w:name="List Continue" w:semiHidden="1" w:unhideWhenUsed="1"/>
-    <w:lsdException w:name="List Continue 2" w:semiHidden="1" w:unhideWhenUsed="1"/>
-    <w:lsdException w:name="List Continue 3" w:semiHidden="1" w:unhideWhenUsed="1"/>
-    <w:lsdException w:name="List Continue 4" w:semiHidden="1" w:unhideWhenUsed="1"/>
-    <w:lsdException w:name="List Continue 5" w:semiHidden="1" w:unhideWhenUsed="1"/>
-    <w:lsdException w:name="Message Header" w:semiHidden="1" w:unhideWhenUsed="1"/>
-    <w:lsdException w:name="Subtitle" w:uiPriority="11" w:qFormat="1"/>
-    <w:lsdException w:name="Salutation" w:semiHidden="1" w:unhideWhenUsed="1"/>
-    <w:lsdException w:name="Date" w:semiHidden="1" w:unhideWhenUsed="1"/>
-    <w:lsdException w:name="Body Text First Indent" w:semiHidden="1" w:unhideWhenUsed="1"/>
-    <w:lsdException w:name="Body Text First Indent 2" w:semiHidden="1" w:unhideWhenUsed="1"/>
-    <w:lsdException w:name="Note Heading" w:semiHidden="1" w:unhideWhenUsed="1"/>
-    <w:lsdException w:name="Body Text 2" w:semiHidden="1" w:unhideWhenUsed="1"/>
-    <w:lsdException w:name="Body Text 3" w:semiHidden="1" w:unhideWhenUsed="1"/>
-    <w:lsdException w:name="Body Text Indent 2" w:semiHidden="1" w:unhideWhenUsed="1"/>
-    <w:lsdException w:name="Body Text Indent 3" w:semiHidden="1" w:unhideWhenUsed="1"/>
-    <w:lsdException w:name="Block Text" w:semiHidden="1" w:unhideWhenUsed="1"/>
-    <w:lsdException w:name="Hyperlink" w:semiHidden="1" w:unhideWhenUsed="1"/>
-    <w:lsdException w:name="FollowedHyperlink" w:semiHidden="1" w:unhideWhenUsed="1"/>
-    <w:lsdException w:name="Strong" w:uiPriority="22" w:qFormat="1"/>
-    <w:lsdException w:name="Emphasis" w:uiPriority="20" w:qFormat="1"/>
-    <w:lsdException w:name="Document Map" w:semiHidden="1" w:unhideWhenUsed="1"/>
-    <w:lsdException w:name="Plain Text" w:semiHidden="1" w:unhideWhenUsed="1"/>
-    <w:lsdException w:name="E-mail Signature" w:semiHidden="1" w:unhideWhenUsed="1"/>
-    <w:lsdException w:name="HTML Top of Form" w:semiHidden="1" w:unhideWhenUsed="1"/>
-    <w:lsdException w:name="HTML Bottom of Form" w:semiHidden="1" w:unhideWhenUsed="1"/>
-    <w:lsdException w:name="Normal (Web)" w:semiHidden="1" w:unhideWhenUsed="1"/>
-    <w:lsdException w:name="HTML Acronym" w:semiHidden="1" w:unhideWhenUsed="1"/>
-    <w:lsdException w:name="HTML Address" w:semiHidden="1" w:unhideWhenUsed="1"/>
-    <w:lsdException w:name="HTML Cite" w:semiHidden="1" w:unhideWhenUsed="1"/>
-    <w:lsdException w:name="HTML Code" w:semiHidden="1" w:unhideWhenUsed="1"/>
-    <w:lsdException w:name="HTML Definition" w:semiHidden="1" w:unhideWhenUsed="1"/>
-    <w:lsdException w:name="HTML Keyboard" w:semiHidden="1" w:unhideWhenUsed="1"/>
-    <w:lsdException w:name="HTML Preformatted" w:semiHidden="1" w:unhideWhenUsed="1"/>
-    <w:lsdException w:name="HTML Sample" w:semiHidden="1" w:unhideWhenUsed="1"/>
-    <w:lsdException w:name="HTML Typewriter" w:semiHidden="1" w:unhideWhenUsed="1"/>
-    <w:lsdException w:name="HTML Variable" w:semiHidden="1" w:unhideWhenUsed="1"/>
-    <w:lsdException w:name="Normal Table" w:semiHidden="1" w:unhideWhenUsed="1"/>
-    <w:lsdException w:name="annotation subject" w:semiHidden="1" w:unhideWhenUsed="1"/>
-    <w:lsdException w:name="No List" w:semiHidden="1" w:unhideWhenUsed="1"/>
-    <w:lsdException w:name="Outline List 1" w:semiHidden="1" w:unhideWhenUsed="1"/>
-    <w:lsdException w:name="Outline List 2" w:semiHidden="1" w:unhideWhenUsed="1"/>
-    <w:lsdException w:name="Outline List 3" w:semiHidden="1" w:unhideWhenUsed="1"/>
-    <w:lsdException w:name="Table Simple 1" w:semiHidden="1" w:unhideWhenUsed="1"/>
-    <w:lsdException w:name="Table Simple 2" w:semiHidden="1" w:unhideWhenUsed="1"/>
-    <w:lsdException w:name="Table Simple 3" w:semiHidden="1" w:unhideWhenUsed="1"/>
-    <w:lsdException w:name="Table Classic 1" w:semiHidden="1" w:unhideWhenUsed="1"/>
-    <w:lsdException w:name="Table Classic 2" w:semiHidden="1" w:unhideWhenUsed="1"/>
-    <w:lsdException w:name="Table Classic 3" w:semiHidden="1" w:unhideWhenUsed="1"/>
-    <w:lsdException w:name="Table Classic 4" w:semiHidden="1" w:unhideWhenUsed="1"/>
-    <w:lsdException w:name="Table Colorful 1" w:semiHidden="1" w:unhideWhenUsed="1"/>
-    <w:lsdException w:name="Table Colorful 2" w:semiHidden="1" w:unhideWhenUsed="1"/>
-    <w:lsdException w:name="Table Colorful 3" w:semiHidden="1" w:unhideWhenUsed="1"/>
-    <w:lsdException w:name="Table Columns 1" w:semiHidden="1" w:unhideWhenUsed="1"/>
-    <w:lsdException w:name="Table Columns 2" w:semiHidden="1" w:unhideWhenUsed="1"/>
-    <w:lsdException w:name="Table Columns 3" w:semiHidden="1" w:unhideWhenUsed="1"/>
-    <w:lsdException w:name="Table Columns 4" w:semiHidden="1" w:unhideWhenUsed="1"/>
-    <w:lsdException w:name="Table Columns 5" w:semiHidden="1" w:unhideWhenUsed="1"/>
-    <w:lsdException w:name="Table Grid 1" w:semiHidden="1" w:unhideWhenUsed="1"/>
-    <w:lsdException w:name="Table Grid 2" w:semiHidden="1" w:unhideWhenUsed="1"/>
-    <w:lsdException w:name="Table Grid 3" w:semiHidden="1" w:unhideWhenUsed="1"/>
-    <w:lsdException w:name="Table Grid 4" w:semiHidden="1" w:unhideWhenUsed="1"/>
-    <w:lsdException w:name="Table Grid 5" w:semiHidden="1" w:unhideWhenUsed="1"/>
-    <w:lsdException w:name="Table Grid 6" w:semiHidden="1" w:unhideWhenUsed="1"/>
-    <w:lsdException w:name="Table Grid 7" w:semiHidden="1" w:unhideWhenUsed="1"/>
-    <w:lsdException w:name="Table Grid 8" w:semiHidden="1" w:unhideWhenUsed="1"/>
-    <w:lsdException w:name="Table List 1" w:semiHidden="1" w:unhideWhenUsed="1"/>
-    <w:lsdException w:name="Table List 2" w:semiHidden="1" w:unhideWhenUsed="1"/>
-    <w:lsdException w:name="Table List 3" w:semiHidden="1" w:unhideWhenUsed="1"/>
-    <w:lsdException w:name="Table List 4" w:semiHidden="1" w:unhideWhenUsed="1"/>
-    <w:lsdException w:name="Table List 5" w:semiHidden="1" w:unhideWhenUsed="1"/>
-    <w:lsdException w:name="Table List 6" w:semiHidden="1" w:unhideWhenUsed="1"/>
-    <w:lsdException w:name="Table List 7" w:semiHidden="1" w:unhideWhenUsed="1"/>
-    <w:lsdException w:name="Table List 8" w:semiHidden="1" w:unhideWhenUsed="1"/>
-    <w:lsdException w:name="Table 3D effects 1" w:semiHidden="1" w:unhideWhenUsed="1"/>
-    <w:lsdException w:name="Table 3D effects 2" w:semiHidden="1" w:unhideWhenUsed="1"/>
-    <w:lsdException w:name="Table 3D effects 3" w:semiHidden="1" w:unhideWhenUsed="1"/>
-    <w:lsdException w:name="Table Contemporary" w:semiHidden="1" w:unhideWhenUsed="1"/>
-    <w:lsdException w:name="Table Elegant" w:semiHidden="1" w:unhideWhenUsed="1"/>
-    <w:lsdException w:name="Table Professional" w:semiHidden="1" w:unhideWhenUsed="1"/>
-    <w:lsdException w:name="Table Subtle 1" w:semiHidden="1" w:unhideWhenUsed="1"/>
-    <w:lsdException w:name="Table Subtle 2" w:semiHidden="1" w:unhideWhenUsed="1"/>
-    <w:lsdException w:name="Table Web 1" w:semiHidden="1" w:unhideWhenUsed="1"/>
-    <w:lsdException w:name="Table Web 2" w:semiHidden="1" w:unhideWhenUsed="1"/>
-    <w:lsdException w:name="Table Web 3" w:semiHidden="1" w:unhideWhenUsed="1"/>
-    <w:lsdException w:name="Balloon Text" w:semiHidden="1" w:unhideWhenUsed="1"/>
-    <w:lsdException w:name="Table Grid" w:uiPriority="39"/>
-    <w:lsdException w:name="Table Theme" w:semiHidden="1" w:unhideWhenUsed="1"/>
-    <w:lsdException w:name="Placeholder Text" w:semiHidden="1"/>
-    <w:lsdException w:name="No Spacing" w:uiPriority="1" w:qFormat="1"/>
-    <w:lsdException w:name="Light Shading" w:uiPriority="60"/>
-    <w:lsdException w:name="Light List" w:uiPriority="61"/>
-    <w:lsdException w:name="Light Grid" w:uiPriority="62"/>
-    <w:lsdException w:name="Medium Shading 1" w:uiPriority="63"/>
-    <w:lsdException w:name="Medium Shading 2" w:uiPriority="64"/>
-    <w:lsdException w:name="Medium List 1" w:uiPriority="65"/>
-    <w:lsdException w:name="Medium List 2" w:uiPriority="66"/>
-    <w:lsdException w:name="Medium Grid 1" w:uiPriority="67"/>
-    <w:lsdException w:name="Medium Grid 2" w:uiPriority="68"/>
-    <w:lsdException w:name="Medium Grid 3" w:uiPriority="69"/>
-    <w:lsdException w:name="Dark List" w:uiPriority="70"/>
-    <w:lsdException w:name="Colorful Shading" w:uiPriority="71"/>
-    <w:lsdException w:name="Colorful List" w:uiPriority="72"/>
-    <w:lsdException w:name="Colorful Grid" w:uiPriority="73"/>
-    <w:lsdException w:name="Light Shading Accent 1" w:uiPriority="60"/>
-    <w:lsdException w:name="Light List Accent 1" w:uiPriority="61"/>
-    <w:lsdException w:name="Light Grid Accent 1" w:uiPriority="62"/>
-    <w:lsdException w:name="Medium Shading 1 Accent 1" w:uiPriority="63"/>
-    <w:lsdException w:name="Medium Shading 2 Accent 1" w:uiPriority="64"/>
-    <w:lsdException w:name="Medium List 1 Accent 1" w:uiPriority="65"/>
-    <w:lsdException w:name="Revision" w:semiHidden="1"/>
-    <w:lsdException w:name="List Paragraph" w:uiPriority="34" w:qFormat="1"/>
-    <w:lsdException w:name="Quote" w:uiPriority="29" w:qFormat="1"/>
-    <w:lsdException w:name="Intense Quote" w:uiPriority="30" w:qFormat="1"/>
-    <w:lsdException w:name="Medium List 2 Accent 1" w:uiPriority="66"/>
-    <w:lsdException w:name="Medium Grid 1 Accent 1" w:uiPriority="67"/>
-    <w:lsdException w:name="Medium Grid 2 Accent 1" w:uiPriority="68"/>
-    <w:lsdException w:name="Medium Grid 3 Accent 1" w:uiPriority="69"/>
-    <w:lsdException w:name="Dark List Accent 1" w:uiPriority="70"/>
-    <w:lsdException w:name="Colorful Shading Accent 1" w:uiPriority="71"/>
-    <w:lsdException w:name="Colorful List Accent 1" w:uiPriority="72"/>
-    <w:lsdException w:name="Colorful Grid Accent 1" w:uiPriority="73"/>
-    <w:lsdException w:name="Light Shading Accent 2" w:uiPriority="60"/>
-    <w:lsdException w:name="Light List Accent 2" w:uiPriority="61"/>
-    <w:lsdException w:name="Light Grid Accent 2" w:uiPriority="62"/>
-    <w:lsdException w:name="Medium Shading 1 Accent 2" w:uiPriority="63"/>
-    <w:lsdException w:name="Medium Shading 2 Accent 2" w:uiPriority="64"/>
-    <w:lsdException w:name="Medium List 1 Accent 2" w:uiPriority="65"/>
-    <w:lsdException w:name="Medium List 2 Accent 2" w:uiPriority="66"/>
-    <w:lsdException w:name="Medium Grid 1 Accent 2" w:uiPriority="67"/>
-    <w:lsdException w:name="Medium Grid 2 Accent 2" w:uiPriority="68"/>
-    <w:lsdException w:name="Medium Grid 3 Accent 2" w:uiPriority="69"/>
-    <w:lsdException w:name="Dark List Accent 2" w:uiPriority="70"/>
-    <w:lsdException w:name="Colorful Shading Accent 2" w:uiPriority="71"/>
-    <w:lsdException w:name="Colorful List Accent 2" w:uiPriority="72"/>
-    <w:lsdException w:name="Colorful Grid Accent 2" w:uiPriority="73"/>
-    <w:lsdException w:name="Light Shading Accent 3" w:uiPriority="60"/>
-    <w:lsdException w:name="Light List Accent 3" w:uiPriority="61"/>
-    <w:lsdException w:name="Light Grid Accent 3" w:uiPriority="62"/>
-    <w:lsdException w:name="Medium Shading 1 Accent 3" w:uiPriority="63"/>
-    <w:lsdException w:name="Medium Shading 2 Accent 3" w:uiPriority="64"/>
-    <w:lsdException w:name="Medium List 1 Accent 3" w:uiPriority="65"/>
-    <w:lsdException w:name="Medium List 2 Accent 3" w:uiPriority="66"/>
-    <w:lsdException w:name="Medium Grid 1 Accent 3" w:uiPriority="67"/>
-    <w:lsdException w:name="Medium Grid 2 Accent 3" w:uiPriority="68"/>
-    <w:lsdException w:name="Medium Grid 3 Accent 3" w:uiPriority="69"/>
-    <w:lsdException w:name="Dark List Accent 3" w:uiPriority="70"/>
-    <w:lsdException w:name="Colorful Shading Accent 3" w:uiPriority="71"/>
-    <w:lsdException w:name="Colorful List Accent 3" w:uiPriority="72"/>
-    <w:lsdException w:name="Colorful Grid Accent 3" w:uiPriority="73"/>
-    <w:lsdException w:name="Light Shading Accent 4" w:uiPriority="60"/>
-    <w:lsdException w:name="Light List Accent 4" w:uiPriority="61"/>
-    <w:lsdException w:name="Light Grid Accent 4" w:uiPriority="62"/>
-    <w:lsdException w:name="Medium Shading 1 Accent 4" w:uiPriority="63"/>
-    <w:lsdException w:name="Medium Shading 2 Accent 4" w:uiPriority="64"/>
-    <w:lsdException w:name="Medium List 1 Accent 4" w:uiPriority="65"/>
-    <w:lsdException w:name="Medium List 2 Accent 4" w:uiPriority="66"/>
-    <w:lsdException w:name="Medium Grid 1 Accent 4" w:uiPriority="67"/>
-    <w:lsdException w:name="Medium Grid 2 Accent 4" w:uiPriority="68"/>
-    <w:lsdException w:name="Medium Grid 3 Accent 4" w:uiPriority="69"/>
-    <w:lsdException w:name="Dark List Accent 4" w:uiPriority="70"/>
-    <w:lsdException w:name="Colorful Shading Accent 4" w:uiPriority="71"/>
-    <w:lsdException w:name="Colorful List Accent 4" w:uiPriority="72"/>
-    <w:lsdException w:name="Colorful Grid Accent 4" w:uiPriority="73"/>
-    <w:lsdException w:name="Light Shading Accent 5" w:uiPriority="60"/>
-    <w:lsdException w:name="Light List Accent 5" w:uiPriority="61"/>
-    <w:lsdException w:name="Light Grid Accent 5" w:uiPriority="62"/>
-    <w:lsdException w:name="Medium Shading 1 Accent 5" w:uiPriority="63"/>
-    <w:lsdException w:name="Medium Shading 2 Accent 5" w:uiPriority="64"/>
-    <w:lsdException w:name="Medium List 1 Accent 5" w:uiPriority="65"/>
-    <w:lsdException w:name="Medium List 2 Accent 5" w:uiPriority="66"/>
-    <w:lsdException w:name="Medium Grid 1 Accent 5" w:uiPriority="67"/>
-    <w:lsdException w:name="Medium Grid 2 Accent 5" w:uiPriority="68"/>
-    <w:lsdException w:name="Medium Grid 3 Accent 5" w:uiPriority="69"/>
-    <w:lsdException w:name="Dark List Accent 5" w:uiPriority="70"/>
-    <w:lsdException w:name="Colorful Shading Accent 5" w:uiPriority="71"/>
-    <w:lsdException w:name="Colorful List Accent 5" w:uiPriority="72"/>
-    <w:lsdException w:name="Colorful Grid Accent 5" w:uiPriority="73"/>
-    <w:lsdException w:name="Light Shading Accent 6" w:uiPriority="60"/>
-    <w:lsdException w:name="Light List Accent 6" w:uiPriority="61"/>
-    <w:lsdException w:name="Light Grid Accent 6" w:uiPriority="62"/>
-    <w:lsdException w:name="Medium Shading 1 Accent 6" w:uiPriority="63"/>
-    <w:lsdException w:name="Medium Shading 2 Accent 6" w:uiPriority="64"/>
-    <w:lsdException w:name="Medium List 1 Accent 6" w:uiPriority="65"/>
-    <w:lsdException w:name="Medium List 2 Accent 6" w:uiPriority="66"/>
-    <w:lsdException w:name="Medium Grid 1 Accent 6" w:uiPriority="67"/>
-    <w:lsdException w:name="Medium Grid 2 Accent 6" w:uiPriority="68"/>
-    <w:lsdException w:name="Medium Grid 3 Accent 6" w:uiPriority="69"/>
-    <w:lsdException w:name="Dark List Accent 6" w:uiPriority="70"/>
-    <w:lsdException w:name="Colorful Shading Accent 6" w:uiPriority="71"/>
-    <w:lsdException w:name="Colorful List Accent 6" w:uiPriority="72"/>
-    <w:lsdException w:name="Colorful Grid Accent 6" w:uiPriority="73"/>
-    <w:lsdException w:name="Subtle Emphasis" w:uiPriority="19" w:qFormat="1"/>
-    <w:lsdException w:name="Intense Emphasis" w:uiPriority="21" w:qFormat="1"/>
-    <w:lsdException w:name="Subtle Reference" w:uiPriority="31" w:qFormat="1"/>
-    <w:lsdException w:name="Intense Reference" w:uiPriority="32" w:qFormat="1"/>
-    <w:lsdException w:name="Book Title" w:uiPriority="33" w:qFormat="1"/>
-    <w:lsdException w:name="Bibliography" w:semiHidden="1" w:uiPriority="37" w:unhideWhenUsed="1"/>
-    <w:lsdException w:name="TOC Heading" w:semiHidden="1" w:uiPriority="39" w:unhideWhenUsed="1" w:qFormat="1"/>
-    <w:lsdException w:name="Plain Table 1" w:uiPriority="41"/>
-    <w:lsdException w:name="Plain Table 2" w:uiPriority="42"/>
-    <w:lsdException w:name="Plain Table 3" w:uiPriority="43"/>
-    <w:lsdException w:name="Plain Table 4" w:uiPriority="44"/>
-    <w:lsdException w:name="Plain Table 5" w:uiPriority="45"/>
-    <w:lsdException w:name="Grid Table Light" w:uiPriority="40"/>
-    <w:lsdException w:name="Grid Table 1 Light" w:uiPriority="46"/>
-    <w:lsdException w:name="Grid Table 2" w:uiPriority="47"/>
-    <w:lsdException w:name="Grid Table 3" w:uiPriority="48"/>
-    <w:lsdException w:name="Grid Table 4" w:uiPriority="49"/>
-    <w:lsdException w:name="Grid Table 5 Dark" w:uiPriority="50"/>
-    <w:lsdException w:name="Grid Table 6 Colorful" w:uiPriority="51"/>
-    <w:lsdException w:name="Grid Table 7 Colorful" w:uiPriority="52"/>
-    <w:lsdException w:name="Grid Table 1 Light Accent 1" w:uiPriority="46"/>
-    <w:lsdException w:name="Grid Table 2 Accent 1" w:uiPriority="47"/>
-    <w:lsdException w:name="Grid Table 3 Accent 1" w:uiPriority="48"/>
-    <w:lsdException w:name="Grid Table 4 Accent 1" w:uiPriority="49"/>
-    <w:lsdException w:name="Grid Table 5 Dark Accent 1" w:uiPriority="50"/>
-    <w:lsdException w:name="Grid Table 6 Colorful Accent 1" w:uiPriority="51"/>
-    <w:lsdException w:name="Grid Table 7 Colorful Accent 1" w:uiPriority="52"/>
-    <w:lsdException w:name="Grid Table 1 Light Accent 2" w:uiPriority="46"/>
-    <w:lsdException w:name="Grid Table 2 Accent 2" w:uiPriority="47"/>
-    <w:lsdException w:name="Grid Table 3 Accent 2" w:uiPriority="48"/>
-    <w:lsdException w:name="Grid Table 4 Accent 2" w:uiPriority="49"/>
-    <w:lsdException w:name="Grid Table 5 Dark Accent 2" w:uiPriority="50"/>
-    <w:lsdException w:name="Grid Table 6 Colorful Accent 2" w:uiPriority="51"/>
-    <w:lsdException w:name="Grid Table 7 Colorful Accent 2" w:uiPriority="52"/>
-    <w:lsdException w:name="Grid Table 1 Light Accent 3" w:uiPriority="46"/>
-    <w:lsdException w:name="Grid Table 2 Accent 3" w:uiPriority="47"/>
-    <w:lsdException w:name="Grid Table 3 Accent 3" w:uiPriority="48"/>
-    <w:lsdException w:name="Grid Table 4 Accent 3" w:uiPriority="49"/>
-    <w:lsdException w:name="Grid Table 5 Dark Accent 3" w:uiPriority="50"/>
-    <w:lsdException w:name="Grid Table 6 Colorful Accent 3" w:uiPriority="51"/>
-    <w:lsdException w:name="Grid Table 7 Colorful Accent 3" w:uiPriority="52"/>
-    <w:lsdException w:name="Grid Table 1 Light Accent 4" w:uiPriority="46"/>
-    <w:lsdException w:name="Grid Table 2 Accent 4" w:uiPriority="47"/>
-    <w:lsdException w:name="Grid Table 3 Accent 4" w:uiPriority="48"/>
-    <w:lsdException w:name="Grid Table 4 Accent 4" w:uiPriority="49"/>
-    <w:lsdException w:name="Grid Table 5 Dark Accent 4" w:uiPriority="50"/>
-    <w:lsdException w:name="Grid Table 6 Colorful Accent 4" w:uiPriority="51"/>
-    <w:lsdException w:name="Grid Table 7 Colorful Accent 4" w:uiPriority="52"/>
-    <w:lsdException w:name="Grid Table 1 Light Accent 5" w:uiPriority="46"/>
-    <w:lsdException w:name="Grid Table 2 Accent 5" w:uiPriority="47"/>
-    <w:lsdException w:name="Grid Table 3 Accent 5" w:uiPriority="48"/>
-    <w:lsdException w:name="Grid Table 4 Accent 5" w:uiPriority="49"/>
-    <w:lsdException w:name="Grid Table 5 Dark Accent 5" w:uiPriority="50"/>
-    <w:lsdException w:name="Grid Table 6 Colorful Accent 5" w:uiPriority="51"/>
-    <w:lsdException w:name="Grid Table 7 Colorful Accent 5" w:uiPriority="52"/>
-    <w:lsdException w:name="Grid Table 1 Light Accent 6" w:uiPriority="46"/>
-    <w:lsdException w:name="Grid Table 2 Accent 6" w:uiPriority="47"/>
-    <w:lsdException w:name="Grid Table 3 Accent 6" w:uiPriority="48"/>
-    <w:lsdException w:name="Grid Table 4 Accent 6" w:uiPriority="49"/>
-    <w:lsdException w:name="Grid Table 5 Dark Accent 6" w:uiPriority="50"/>
-    <w:lsdException w:name="Grid Table 6 Colorful Accent 6" w:uiPriority="51"/>
-    <w:lsdException w:name="Grid Table 7 Colorful Accent 6" w:uiPriority="52"/>
-    <w:lsdException w:name="List Table 1 Light" w:uiPriority="46"/>
-    <w:lsdException w:name="List Table 2" w:uiPriority="47"/>
-    <w:lsdException w:name="List Table 3" w:uiPriority="48"/>
-    <w:lsdException w:name="List Table 4" w:uiPriority="49"/>
-    <w:lsdException w:name="List Table 5 Dark" w:uiPriority="50"/>
-    <w:lsdException w:name="List Table 6 Colorful" w:uiPriority="51"/>
-    <w:lsdException w:name="List Table 7 Colorful" w:uiPriority="52"/>
-    <w:lsdException w:name="List Table 1 Light Accent 1" w:uiPriority="46"/>
-    <w:lsdException w:name="List Table 2 Accent 1" w:uiPriority="47"/>
-    <w:lsdException w:name="List Table 3 Accent 1" w:uiPriority="48"/>
-    <w:lsdException w:name="List Table 4 Accent 1" w:uiPriority="49"/>
-    <w:lsdException w:name="List Table 5 Dark Accent 1" w:uiPriority="50"/>
-    <w:lsdException w:name="List Table 6 Colorful Accent 1" w:uiPriority="51"/>
-    <w:lsdException w:name="List Table 7 Colorful Accent 1" w:uiPriority="52"/>
-    <w:lsdException w:name="List Table 1 Light Accent 2" w:uiPriority="46"/>
-    <w:lsdException w:name="List Table 2 Accent 2" w:uiPriority="47"/>
-    <w:lsdException w:name="List Table 3 Accent 2" w:uiPriority="48"/>
-    <w:lsdException w:name="List Table 4 Accent 2" w:uiPriority="49"/>
-    <w:lsdException w:name="List Table 5 Dark Accent 2" w:uiPriority="50"/>
-    <w:lsdException w:name="List Table 6 Colorful Accent 2" w:uiPriority="51"/>
-    <w:lsdException w:name="List Table 7 Colorful Accent 2" w:uiPriority="52"/>
-    <w:lsdException w:name="List Table 1 Light Accent 3" w:uiPriority="46"/>
-    <w:lsdException w:name="List Table 2 Accent 3" w:uiPriority="47"/>
-    <w:lsdException w:name="List Table 3 Accent 3" w:uiPriority="48"/>
-    <w:lsdException w:name="List Table 4 Accent 3" w:uiPriority="49"/>
-    <w:lsdException w:name="List Table 5 Dark Accent 3" w:uiPriority="50"/>
-    <w:lsdException w:name="List Table 6 Colorful Accent 3" w:uiPriority="51"/>
-    <w:lsdException w:name="List Table 7 Colorful Accent 3" w:uiPriority="52"/>
-    <w:lsdException w:name="List Table 1 Light Accent 4" w:uiPriority="46"/>
-    <w:lsdException w:name="List Table 2 Accent 4" w:uiPriority="47"/>
-    <w:lsdException w:name="List Table 3 Accent 4" w:uiPriority="48"/>
-    <w:lsdException w:name="List Table 4 Accent 4" w:uiPriority="49"/>
-    <w:lsdException w:name="List Table 5 Dark Accent 4" w:uiPriority="50"/>
-    <w:lsdException w:name="List Table 6 Colorful Accent 4" w:uiPriority="51"/>
-    <w:lsdException w:name="List Table 7 Colorful Accent 4" w:uiPriority="52"/>
-    <w:lsdException w:name="List Table 1 Light Accent 5" w:uiPriority="46"/>
-    <w:lsdException w:name="List Table 2 Accent 5" w:uiPriority="47"/>
-    <w:lsdException w:name="List Table 3 Accent 5" w:uiPriority="48"/>
-    <w:lsdException w:name="List Table 4 Accent 5" w:uiPriority="49"/>
-    <w:lsdException w:name="List Table 5 Dark Accent 5" w:uiPriority="50"/>
-    <w:lsdException w:name="List Table 6 Colorful Accent 5" w:uiPriority="51"/>
-    <w:lsdException w:name="List Table 7 Colorful Accent 5" w:uiPriority="52"/>
-    <w:lsdException w:name="List Table 1 Light Accent 6" w:uiPriority="46"/>
-    <w:lsdException w:name="List Table 2 Accent 6" w:uiPriority="47"/>
-    <w:lsdException w:name="List Table 3 Accent 6" w:uiPriority="48"/>
-    <w:lsdException w:name="List Table 4 Accent 6" w:uiPriority="49"/>
-    <w:lsdException w:name="List Table 5 Dark Accent 6" w:uiPriority="50"/>
-    <w:lsdException w:name="List Table 6 Colorful Accent 6" w:uiPriority="51"/>
-    <w:lsdException w:name="List Table 7 Colorful Accent 6" w:uiPriority="52"/>
-  </w:latentStyles>
-  <w:style w:type="paragraph" w:default="1" w:styleId="a">
-    <w:name w:val="Normal"/>
-    <w:qFormat/>
-  </w:style>
-  <w:style w:type="character" w:default="1" w:styleId="a0">
-    <w:name w:val="Default Paragraph Font"/>
-    <w:uiPriority w:val="1"/>
-    <w:semiHidden/>
-    <w:unhideWhenUsed/>
-  </w:style>
-  <w:style w:type="table" w:default="1" w:styleId="a1">
-    <w:name w:val="Normal Table"/>
-    <w:uiPriority w:val="99"/>
-    <w:semiHidden/>
-    <w:unhideWhenUsed/>
-    <w:tblPr>
-      <w:tblInd w:w="0" w:type="dxa"/>
-      <w:tblCellMar>
-        <w:top w:w="0" w:type="dxa"/>
-        <w:left w:w="108" w:type="dxa"/>
-        <w:bottom w:w="0" w:type="dxa"/>
-        <w:right w:w="108" w:type="dxa"/>
-      </w:tblCellMar>
-    </w:tblPr>
-  </w:style>
-  <w:style w:type="numbering" w:default="1" w:styleId="a2">
-    <w:name w:val="No List"/>
-    <w:uiPriority w:val="99"/>
-    <w:semiHidden/>
-    <w:unhideWhenUsed/>
-  </w:style>
-  <w:style w:type="character" w:styleId="a3">
-    <w:name w:val="Placeholder Text"/>
-    <w:basedOn w:val="a0"/>
-    <w:uiPriority w:val="99"/>
-    <w:semiHidden/>
-    <w:rsid w:val="00D92E13"/>
-    <w:rPr>
-      <w:color w:val="808080"/>
-    </w:rPr>
-  </w:style>
-</w:styles>
-</file>
-
-<file path=word/glossary/webSettings.xml><?xml version="1.0" encoding="utf-8"?>
-<w:webSettings xmlns:mc="http://schemas.openxmlformats.org/markup-compatibility/2006" xmlns:r="http://schemas.openxmlformats.org/officeDocument/2006/relationships" xmlns:w="http://schemas.openxmlformats.org/wordprocessingml/2006/main" xmlns:w14="http://schemas.microsoft.com/office/word/2010/wordml" xmlns:w15="http://schemas.microsoft.com/office/word/2012/wordml" xmlns:w16se="http://schemas.microsoft.com/office/word/2015/wordml/symex" mc:Ignorable="w14 w15 w16se">
-  <w:optimizeForBrowser/>
-  <w:allowPNG/>
-</w:webSettings>
-</file>
-
 <file path=word/theme/theme1.xml><?xml version="1.0" encoding="utf-8"?>
 <a:theme xmlns:a="http://schemas.openxmlformats.org/drawingml/2006/main" name="Тема Office">
   <a:themeElements>
@@ -4621,7 +5267,7 @@
 </file>
 
 <file path=customXml/itemProps1.xml><?xml version="1.0" encoding="utf-8"?>
-<ds:datastoreItem xmlns:ds="http://schemas.openxmlformats.org/officeDocument/2006/customXml" ds:itemID="{02B1C31C-E056-4A7C-8372-DB02E3B99B8F}">
+<ds:datastoreItem xmlns:ds="http://schemas.openxmlformats.org/officeDocument/2006/customXml" ds:itemID="{A752E43C-D49B-4436-A090-6A64EBDFC919}">
   <ds:schemaRefs>
     <ds:schemaRef ds:uri="http://schemas.openxmlformats.org/officeDocument/2006/bibliography"/>
   </ds:schemaRefs>

</xml_diff>

<commit_message>
Added description for 3 and 4
</commit_message>
<xml_diff>
--- a/Description.docx
+++ b/Description.docx
@@ -12,7 +12,13 @@
         <w:pStyle w:val="1"/>
       </w:pPr>
       <w:r>
-        <w:t>Моделрование случайной величины с произвольным законом распределения</w:t>
+        <w:t>Модел</w:t>
+      </w:r>
+      <w:r>
+        <w:t>и</w:t>
+      </w:r>
+      <w:r>
+        <w:t>рование случайной величины с произвольным законом распределения</w:t>
       </w:r>
     </w:p>
     <w:p>
@@ -116,25 +122,21 @@
       <w:r>
         <w:t xml:space="preserve">, </w:t>
       </w:r>
-      <w:proofErr w:type="spellStart"/>
       <w:r>
         <w:rPr>
           <w:lang w:val="en-US"/>
         </w:rPr>
         <w:t>SciPy</w:t>
       </w:r>
-      <w:proofErr w:type="spellEnd"/>
       <w:r>
         <w:t xml:space="preserve">, </w:t>
       </w:r>
-      <w:proofErr w:type="spellStart"/>
       <w:r>
         <w:rPr>
           <w:lang w:val="en-US"/>
         </w:rPr>
         <w:t>NumPy</w:t>
       </w:r>
-      <w:proofErr w:type="spellEnd"/>
       <w:r>
         <w:t xml:space="preserve">) </w:t>
       </w:r>
@@ -150,25 +152,21 @@
       <w:r>
         <w:t xml:space="preserve"> и </w:t>
       </w:r>
-      <w:proofErr w:type="spellStart"/>
       <w:r>
         <w:rPr>
           <w:lang w:val="en-US"/>
         </w:rPr>
         <w:t>matplotlib</w:t>
       </w:r>
-      <w:proofErr w:type="spellEnd"/>
       <w:r>
         <w:t xml:space="preserve">, </w:t>
       </w:r>
-      <w:proofErr w:type="spellStart"/>
       <w:r>
         <w:rPr>
           <w:lang w:val="en-US"/>
         </w:rPr>
         <w:t>seaborn</w:t>
       </w:r>
-      <w:proofErr w:type="spellEnd"/>
       <w:r>
         <w:t xml:space="preserve">, </w:t>
       </w:r>
@@ -249,7 +247,6 @@
       <w:r>
         <w:t>с использованием встроенной функции (</w:t>
       </w:r>
-      <w:proofErr w:type="gramStart"/>
       <w:r>
         <w:rPr>
           <w:i/>
@@ -261,14 +258,7 @@
         <w:rPr>
           <w:i/>
         </w:rPr>
-        <w:t>(</w:t>
-      </w:r>
-      <w:proofErr w:type="gramEnd"/>
-      <w:r>
-        <w:rPr>
-          <w:i/>
-        </w:rPr>
-        <w:t>)</w:t>
+        <w:t>()</w:t>
       </w:r>
       <w:r>
         <w:t xml:space="preserve"> </w:t>
@@ -348,13 +338,7 @@
         <w:t xml:space="preserve">, </w:t>
       </w:r>
       <w:r>
-        <w:t xml:space="preserve">а какую именно реализовать при выполнении программы, интерпретатор выбирает на основании анализа </w:t>
-      </w:r>
-      <w:r>
-        <w:t>сигнатуры</w:t>
-      </w:r>
-      <w:r>
-        <w:t xml:space="preserve"> – совокупности типов аргументов, передаваемых на вход функции, напр. </w:t>
+        <w:t xml:space="preserve">а какую именно реализовать при выполнении программы, интерпретатор выбирает на основании анализа сигнатуры – совокупности типов аргументов, передаваемых на вход функции, напр. </w:t>
       </w:r>
       <w:r>
         <w:t>&lt;</w:t>
@@ -399,8 +383,6 @@
       <w:r>
         <w:t xml:space="preserve">Это достигается путём ввода специального аргумента в функцию </w:t>
       </w:r>
-      <w:proofErr w:type="spellStart"/>
-      <w:proofErr w:type="gramStart"/>
       <w:r>
         <w:rPr>
           <w:i/>
@@ -408,19 +390,11 @@
         </w:rPr>
         <w:t>histcounts</w:t>
       </w:r>
-      <w:proofErr w:type="spellEnd"/>
       <w:r>
         <w:rPr>
           <w:i/>
         </w:rPr>
-        <w:t>(</w:t>
-      </w:r>
-      <w:proofErr w:type="gramEnd"/>
-      <w:r>
-        <w:rPr>
-          <w:i/>
-        </w:rPr>
-        <w:t>)</w:t>
+        <w:t>()</w:t>
       </w:r>
       <w:r>
         <w:t xml:space="preserve">, </w:t>
@@ -434,7 +408,6 @@
     </w:p>
     <w:p>
       <w:r>
-        <w:lastRenderedPageBreak/>
         <w:t>После редактирования кода, задающего построение гистограмм, остаётся задать функцию плотности распределения вероятности. Значения функции рассчитываются в точках, соответствующих серединам интервалов, заданных ранее для гистограмм.</w:t>
       </w:r>
     </w:p>
@@ -1143,11 +1116,6 @@
       </w:tr>
     </w:tbl>
     <w:p>
-      <w:pPr>
-        <w:rPr>
-          <w:lang w:val="en-US"/>
-        </w:rPr>
-      </w:pPr>
       <w:r>
         <w:t xml:space="preserve">Параметр распределения σ определяется как номер ЭВМ, деленный на 10, а параметр </w:t>
       </w:r>
@@ -1185,18 +1153,23 @@
         <w:t xml:space="preserve"> Для Хи-квадрат</w:t>
       </w:r>
       <w:r>
-        <w:rPr>
-          <w:lang w:val="en-US"/>
-        </w:rPr>
         <w:t xml:space="preserve"> </w:t>
       </w:r>
       <w:r>
-        <w:t>номер равен номеру ПК.</w:t>
-      </w:r>
-    </w:p>
-    <w:p>
-      <w:r>
-        <w:lastRenderedPageBreak/>
+        <w:t>число степеней свободы рав</w:t>
+      </w:r>
+      <w:r>
+        <w:t>н</w:t>
+      </w:r>
+      <w:r>
+        <w:t>о</w:t>
+      </w:r>
+      <w:r>
+        <w:t xml:space="preserve"> номеру ПК.</w:t>
+      </w:r>
+    </w:p>
+    <w:p>
+      <w:r>
         <w:t xml:space="preserve">Вывести в одной СК нормированные гистограммы случайных величин, полученных реализованным алгоритмом, встроенными алгоритмами используемого пакета и </w:t>
       </w:r>
       <w:r>
@@ -1293,7 +1266,6 @@
       <w:r>
         <w:t>=</w:t>
       </w:r>
-      <w:proofErr w:type="gramStart"/>
       <w:r>
         <w:rPr>
           <w:lang w:val="en-US"/>
@@ -1303,7 +1275,6 @@
       <w:r>
         <w:t>(</w:t>
       </w:r>
-      <w:proofErr w:type="gramEnd"/>
       <w:r>
         <w:rPr>
           <w:lang w:val="en-US"/>
@@ -1398,11 +1369,7 @@
         <w:t xml:space="preserve">В – </w:t>
       </w:r>
       <w:r>
-        <w:t xml:space="preserve">в сформированной </w:t>
-      </w:r>
-      <w:r>
-        <w:lastRenderedPageBreak/>
-        <w:t xml:space="preserve">последовательности </w:t>
+        <w:t xml:space="preserve">в сформированной последовательности </w:t>
       </w:r>
       <w:r>
         <w:t xml:space="preserve">СВ </w:t>
@@ -1446,15 +1413,7 @@
         <w:t xml:space="preserve"> </w:t>
       </w:r>
       <w:r>
-        <w:t xml:space="preserve">для описания непрерывных случайных процессов, но в данной работе мы будем описывать корреляционные свойства случайной последовательности через </w:t>
-      </w:r>
-      <w:proofErr w:type="spellStart"/>
-      <w:r>
-        <w:t>дискретизованную</w:t>
-      </w:r>
-      <w:proofErr w:type="spellEnd"/>
-      <w:r>
-        <w:t xml:space="preserve"> </w:t>
+        <w:t xml:space="preserve">для описания непрерывных случайных процессов, но в данной работе мы будем описывать корреляционные свойства случайной последовательности через дискретизованную </w:t>
       </w:r>
       <w:r>
         <w:t>с интервалом Δ</w:t>
@@ -1836,15 +1795,7 @@
     </w:p>
     <w:p>
       <w:r>
-        <w:t xml:space="preserve">Первый блок кода выполняет инициализацию переменных. После этого выполняется формирование множества реализаций некоррелированного (белого) нормального шума. Полученная числовая последовательность передаётся в функцию, реализующую фильтр. Эта функция определена в конце файла, а в качестве аргументов в неё передаются исходная некоррелированная числовая последовательность, длительность этой числовой последовательности в </w:t>
-      </w:r>
-      <w:proofErr w:type="spellStart"/>
-      <w:r>
-        <w:t>мкс</w:t>
-      </w:r>
-      <w:proofErr w:type="spellEnd"/>
-      <w:r>
-        <w:t xml:space="preserve"> и длительность интервала корреляции.</w:t>
+        <w:t>Первый блок кода выполняет инициализацию переменных. После этого выполняется формирование множества реализаций некоррелированного (белого) нормального шума. Полученная числовая последовательность передаётся в функцию, реализующую фильтр. Эта функция определена в конце файла, а в качестве аргументов в неё передаются исходная некоррелированная числовая последовательность, длительность этой числовой последовательности в мкс и длительность интервала корреляции.</w:t>
       </w:r>
     </w:p>
     <w:p>
@@ -1852,13 +1803,8 @@
         <w:t>В результате применения функции фильтра пол</w:t>
       </w:r>
       <w:r>
-        <w:t xml:space="preserve">учены реализации коррелированного шума. Далее выполняется анализ их корреляции. Для этого </w:t>
-      </w:r>
-      <w:r>
-        <w:lastRenderedPageBreak/>
-        <w:t xml:space="preserve">рассчитывается нормированная корреляция (т.е. </w:t>
-      </w:r>
-      <w:proofErr w:type="gramStart"/>
+        <w:t xml:space="preserve">учены реализации коррелированного шума. Далее выполняется анализ их корреляции. Для этого рассчитывается нормированная корреляция (т.е. </w:t>
+      </w:r>
       <w:r>
         <w:rPr>
           <w:lang w:val="en-US"/>
@@ -1866,11 +1812,7 @@
         <w:t>R</w:t>
       </w:r>
       <w:r>
-        <w:t>(</w:t>
-      </w:r>
-      <w:proofErr w:type="gramEnd"/>
-      <w:r>
-        <w:t xml:space="preserve">0)=1) </w:t>
+        <w:t xml:space="preserve">(0)=1) </w:t>
       </w:r>
       <w:r>
         <w:t xml:space="preserve">для каждой реализации коррелированного сигнала. После этого выполняется усреднение реализаций </w:t>
@@ -1912,13 +1854,7 @@
         <w:t xml:space="preserve"> </w:t>
       </w:r>
       <w:r>
-        <w:t xml:space="preserve">и </w:t>
-      </w:r>
-      <w:r>
-        <w:t xml:space="preserve">аналитическую и усреднённую КФ для </w:t>
-      </w:r>
-      <w:r>
-        <w:t>в два раза большего интервала – 2</w:t>
+        <w:t>и аналитическую и усреднённую КФ для в два раза большего интервала – 2</w:t>
       </w:r>
       <w:r>
         <w:rPr>
@@ -1968,6 +1904,9 @@
       <w:r>
         <w:t>моделирование СП с экспоненциальной функцией корреляции</w:t>
       </w:r>
+      <w:r>
+        <w:t>;</w:t>
+      </w:r>
     </w:p>
     <w:p>
       <w:pPr>
@@ -1980,6 +1919,9 @@
       </w:pPr>
       <w:r>
         <w:t>выполнить моделирование СП с заданной функцией корреляции</w:t>
+      </w:r>
+      <w:r>
+        <w:t xml:space="preserve"> с двумя разными интервалами корреляции.</w:t>
       </w:r>
     </w:p>
     <w:tbl>
@@ -2521,8 +2463,6 @@
                 <w:lang w:val="en-US"/>
               </w:rPr>
             </w:pPr>
-            <w:bookmarkStart w:id="0" w:name="_GoBack"/>
-            <w:bookmarkEnd w:id="0"/>
             <w:r>
               <w:rPr>
                 <w:rFonts w:eastAsia="Times New Roman" w:cs="Times New Roman"/>
@@ -2843,7 +2783,6 @@
         <w:ind w:left="709" w:hanging="709"/>
       </w:pPr>
       <w:r>
-        <w:lastRenderedPageBreak/>
         <w:t xml:space="preserve">плотность распределения значений отсчетов реализации </w:t>
       </w:r>
       <w:r>
@@ -3039,8 +2978,1640 @@
         <w:t>Привести примеры случайных процессов, имеющих полученную корреляционную функцию.</w:t>
       </w:r>
     </w:p>
+    <w:p>
+      <w:pPr>
+        <w:spacing w:after="160" w:line="259" w:lineRule="auto"/>
+        <w:ind w:firstLine="0"/>
+        <w:jc w:val="left"/>
+      </w:pPr>
+      <w:r>
+        <w:br w:type="page"/>
+      </w:r>
+    </w:p>
+    <w:p>
+      <w:pPr>
+        <w:pStyle w:val="1"/>
+      </w:pPr>
+      <w:r>
+        <w:t>моделирование фильтров</w:t>
+      </w:r>
+    </w:p>
+    <w:p>
+      <w:pPr>
+        <w:pStyle w:val="2"/>
+      </w:pPr>
+      <w:r>
+        <w:t>Введение</w:t>
+      </w:r>
+    </w:p>
+    <w:p>
+      <w:r>
+        <w:t>Цель работы – сформировать навыки синтеза, анализа и применения фильтров.</w:t>
+      </w:r>
+    </w:p>
+    <w:p>
+      <w:pPr>
+        <w:rPr>
+          <w:rFonts w:eastAsia="Calibri"/>
+          <w:szCs w:val="28"/>
+        </w:rPr>
+      </w:pPr>
+      <w:bookmarkStart w:id="0" w:name="_GoBack"/>
+      <w:bookmarkEnd w:id="0"/>
+      <w:r>
+        <w:rPr>
+          <w:rFonts w:eastAsia="Calibri"/>
+          <w:szCs w:val="28"/>
+        </w:rPr>
+        <w:t xml:space="preserve">При моделировании радиотехнических систем часто требуется выполнять синтез сигналов. При этом, одним из основных источников трудностей при моделировании является то, что моделируемые сигналы являются аналоговыми, а формируемая модель - цифровой. Это означает, что сигнал, должен быть представлен конечной последовательностью квантованных значений. Это налагает ограничения как на точность определения временных моментов, так и на точность представления значений сигнала (напряжения или тока). </w:t>
+      </w:r>
+    </w:p>
+    <w:p>
+      <w:pPr>
+        <w:rPr>
+          <w:rFonts w:eastAsia="Calibri"/>
+          <w:szCs w:val="28"/>
+        </w:rPr>
+      </w:pPr>
+      <w:r>
+        <w:rPr>
+          <w:rFonts w:eastAsia="Calibri"/>
+          <w:szCs w:val="28"/>
+        </w:rPr>
+        <w:t>При синтезе цифровой модели от разработчика требуется обойти ограничения налагаемые цифровой природой модели. С этой целью принимается ряд условностей. Одна из наиболее известных условностей описывается теоремой Котельникова и состоит в том, что сигнал с конечной полосой может быть описан отсчётами, взятыми с частотой Найквиста:</w:t>
+      </w:r>
+    </w:p>
+    <w:p>
+      <w:pPr>
+        <w:rPr>
+          <w:rFonts w:eastAsia="Calibri"/>
+          <w:i/>
+          <w:szCs w:val="28"/>
+          <w:lang w:val="en-US"/>
+        </w:rPr>
+      </w:pPr>
+      <m:oMathPara>
+        <m:oMath>
+          <m:sSub>
+            <m:sSubPr>
+              <m:ctrlPr>
+                <w:rPr>
+                  <w:rFonts w:ascii="Cambria Math" w:eastAsia="Calibri" w:hAnsi="Cambria Math"/>
+                  <w:i/>
+                  <w:szCs w:val="28"/>
+                </w:rPr>
+              </m:ctrlPr>
+            </m:sSubPr>
+            <m:e>
+              <m:r>
+                <w:rPr>
+                  <w:rFonts w:ascii="Cambria Math" w:eastAsia="Calibri" w:hAnsi="Cambria Math"/>
+                  <w:szCs w:val="28"/>
+                  <w:lang w:val="en-US"/>
+                </w:rPr>
+                <m:t>F</m:t>
+              </m:r>
+              <m:ctrlPr>
+                <w:rPr>
+                  <w:rFonts w:ascii="Cambria Math" w:eastAsia="Calibri" w:hAnsi="Cambria Math"/>
+                  <w:i/>
+                  <w:szCs w:val="28"/>
+                  <w:lang w:val="en-US"/>
+                </w:rPr>
+              </m:ctrlPr>
+            </m:e>
+            <m:sub>
+              <m:r>
+                <w:rPr>
+                  <w:rFonts w:ascii="Cambria Math" w:eastAsia="Calibri" w:hAnsi="Cambria Math"/>
+                  <w:szCs w:val="28"/>
+                </w:rPr>
+                <m:t>д</m:t>
+              </m:r>
+            </m:sub>
+          </m:sSub>
+          <m:r>
+            <w:rPr>
+              <w:rFonts w:ascii="Cambria Math" w:eastAsia="Calibri" w:hAnsi="Cambria Math"/>
+              <w:szCs w:val="28"/>
+              <w:lang w:val="en-US"/>
+            </w:rPr>
+            <m:t>=</m:t>
+          </m:r>
+          <m:r>
+            <m:rPr>
+              <m:sty m:val="p"/>
+            </m:rPr>
+            <w:rPr>
+              <w:rFonts w:ascii="Cambria Math" w:eastAsia="Calibri" w:hAnsi="Cambria Math"/>
+              <w:szCs w:val="28"/>
+              <w:lang w:val="en-US"/>
+            </w:rPr>
+            <m:t>2Δ</m:t>
+          </m:r>
+          <m:r>
+            <w:rPr>
+              <w:rFonts w:ascii="Cambria Math" w:eastAsia="Calibri" w:hAnsi="Cambria Math"/>
+              <w:szCs w:val="28"/>
+              <w:lang w:val="en-US"/>
+            </w:rPr>
+            <m:t>F</m:t>
+          </m:r>
+        </m:oMath>
+      </m:oMathPara>
+    </w:p>
+    <w:p>
+      <w:pPr>
+        <w:rPr>
+          <w:rFonts w:eastAsia="Calibri"/>
+          <w:szCs w:val="28"/>
+        </w:rPr>
+      </w:pPr>
+      <w:r>
+        <w:rPr>
+          <w:rFonts w:eastAsia="Calibri"/>
+          <w:szCs w:val="28"/>
+        </w:rPr>
+        <w:t xml:space="preserve">где </w:t>
+      </w:r>
+      <w:r>
+        <w:rPr>
+          <w:rFonts w:eastAsia="Calibri"/>
+          <w:szCs w:val="28"/>
+          <w:lang w:val="en-US"/>
+        </w:rPr>
+        <w:t>ΔF</w:t>
+      </w:r>
+      <w:r>
+        <w:rPr>
+          <w:rFonts w:eastAsia="Calibri"/>
+          <w:szCs w:val="28"/>
+        </w:rPr>
+        <w:t xml:space="preserve"> – </w:t>
+      </w:r>
+      <w:r>
+        <w:rPr>
+          <w:rFonts w:eastAsia="Calibri"/>
+          <w:szCs w:val="28"/>
+        </w:rPr>
+        <w:t>полоса сигнала.</w:t>
+      </w:r>
+    </w:p>
+    <w:p>
+      <w:pPr>
+        <w:rPr>
+          <w:rFonts w:eastAsia="Calibri"/>
+          <w:szCs w:val="28"/>
+        </w:rPr>
+      </w:pPr>
+      <w:r>
+        <w:rPr>
+          <w:rFonts w:eastAsia="Calibri"/>
+          <w:szCs w:val="28"/>
+        </w:rPr>
+        <w:t xml:space="preserve">При этом, как известно любому выпускнику радиотехнического факультета, сигнал, имеющий конечную полосу будет иметь бесконечную длительность, а сигнал конечной длительности – бесконечную ширину полосы. Такая связь между областью частот и областью времен приводит к тому, что для вычисления отсчётов спектра на основании отсчётов сигнала, представленного во временной области, потребуется бесконечное число операций. Условность, позволяющая обойти это препятствие состоит в том, что сигнал, представляемый во временной области конечным числом отсчётов, формально считается периодическим. Также, при расчёте сигнала на основании конечного числа отсчётов спектра, этот спектр будет считаться периодическим. При выполнении операций со спектром и во временной области рекомендуется не забывать об этой периодичности. Следствием именно этого эффекта является возможность описания сигнала с использованием частоты дискретизации, равной </w:t>
+      </w:r>
+      <w:r>
+        <w:rPr>
+          <w:rFonts w:eastAsia="Calibri"/>
+          <w:szCs w:val="28"/>
+        </w:rPr>
+        <w:t>2</w:t>
+      </w:r>
+      <w:r>
+        <w:rPr>
+          <w:rFonts w:eastAsia="Calibri"/>
+          <w:szCs w:val="28"/>
+        </w:rPr>
+        <w:t>Δ</w:t>
+      </w:r>
+      <w:r>
+        <w:rPr>
+          <w:rFonts w:eastAsia="Calibri"/>
+          <w:i/>
+          <w:szCs w:val="28"/>
+          <w:lang w:val="en-US"/>
+        </w:rPr>
+        <w:t>F</w:t>
+      </w:r>
+      <w:r>
+        <w:rPr>
+          <w:rFonts w:eastAsia="Calibri"/>
+          <w:szCs w:val="28"/>
+        </w:rPr>
+        <w:t xml:space="preserve"> </w:t>
+      </w:r>
+      <w:r>
+        <w:rPr>
+          <w:rFonts w:eastAsia="Calibri"/>
+          <w:szCs w:val="28"/>
+        </w:rPr>
+        <w:t>вместо удвоенной наибольшей частоты сигнала.</w:t>
+      </w:r>
+    </w:p>
+    <w:p>
+      <w:pPr>
+        <w:rPr>
+          <w:rFonts w:eastAsia="Calibri"/>
+          <w:szCs w:val="28"/>
+        </w:rPr>
+      </w:pPr>
+      <w:r>
+        <w:rPr>
+          <w:rFonts w:eastAsia="Calibri"/>
+          <w:szCs w:val="28"/>
+        </w:rPr>
+        <w:t>[</w:t>
+      </w:r>
+      <w:r>
+        <w:rPr>
+          <w:rFonts w:eastAsia="Calibri"/>
+          <w:szCs w:val="28"/>
+        </w:rPr>
+        <w:t>В ЛР2</w:t>
+      </w:r>
+      <w:r>
+        <w:rPr>
+          <w:rFonts w:eastAsia="Calibri"/>
+          <w:szCs w:val="28"/>
+        </w:rPr>
+        <w:t>]</w:t>
+      </w:r>
+    </w:p>
+    <w:p>
+      <w:pPr>
+        <w:rPr>
+          <w:rFonts w:eastAsia="Calibri"/>
+          <w:szCs w:val="28"/>
+        </w:rPr>
+      </w:pPr>
+      <w:r>
+        <w:rPr>
+          <w:rFonts w:eastAsia="Calibri"/>
+          <w:szCs w:val="28"/>
+        </w:rPr>
+        <w:t xml:space="preserve">Важную роль при моделировании играет обеспечение связи между номерами отсчётов сигнала или его спектра и значениями непрерывных осей времени или частот, соответственно. При моделировании детерминированный сигнал обычно задаётся аналитически (т.е. посредством некоторой функции, напр. </w:t>
+      </w:r>
+      <w:r>
+        <w:rPr>
+          <w:rFonts w:eastAsia="Calibri"/>
+          <w:szCs w:val="28"/>
+          <w:lang w:val="en-US"/>
+        </w:rPr>
+        <w:t>sin</w:t>
+      </w:r>
+      <w:r>
+        <w:rPr>
+          <w:rFonts w:eastAsia="Calibri"/>
+          <w:szCs w:val="28"/>
+        </w:rPr>
+        <w:t>())</w:t>
+      </w:r>
+      <w:r>
+        <w:rPr>
+          <w:rFonts w:eastAsia="Calibri"/>
+          <w:szCs w:val="28"/>
+        </w:rPr>
+        <w:t>.</w:t>
+      </w:r>
+    </w:p>
+    <w:p>
+      <w:pPr>
+        <w:rPr>
+          <w:rFonts w:eastAsia="Calibri"/>
+          <w:szCs w:val="28"/>
+        </w:rPr>
+      </w:pPr>
+    </w:p>
+    <w:p>
+      <w:pPr>
+        <w:pStyle w:val="2"/>
+        <w:rPr>
+          <w:rFonts w:eastAsia="Calibri"/>
+          <w:szCs w:val="28"/>
+        </w:rPr>
+      </w:pPr>
+      <w:r>
+        <w:rPr>
+          <w:rFonts w:eastAsia="Calibri"/>
+          <w:szCs w:val="28"/>
+        </w:rPr>
+        <w:t>Задание</w:t>
+      </w:r>
+    </w:p>
+    <w:p>
+      <w:r>
+        <w:t>Сформировать сигнал с заданными параметрами</w:t>
+      </w:r>
+    </w:p>
+    <w:tbl>
+      <w:tblPr>
+        <w:tblStyle w:val="ab"/>
+        <w:tblW w:w="9351" w:type="dxa"/>
+        <w:tblLook w:val="04A0" w:firstRow="1" w:lastRow="0" w:firstColumn="1" w:lastColumn="0" w:noHBand="0" w:noVBand="1"/>
+      </w:tblPr>
+      <w:tblGrid>
+        <w:gridCol w:w="704"/>
+        <w:gridCol w:w="8647"/>
+      </w:tblGrid>
+      <w:tr>
+        <w:tc>
+          <w:tcPr>
+            <w:tcW w:w="704" w:type="dxa"/>
+          </w:tcPr>
+          <w:p>
+            <w:pPr>
+              <w:ind w:firstLine="0"/>
+              <w:rPr>
+                <w:lang w:val="en-US"/>
+              </w:rPr>
+            </w:pPr>
+            <w:r>
+              <w:rPr>
+                <w:lang w:val="en-US"/>
+              </w:rPr>
+              <w:t>L</w:t>
+            </w:r>
+          </w:p>
+        </w:tc>
+        <w:tc>
+          <w:tcPr>
+            <w:tcW w:w="8647" w:type="dxa"/>
+          </w:tcPr>
+          <w:p>
+            <w:pPr>
+              <w:ind w:firstLine="0"/>
+            </w:pPr>
+            <w:r>
+              <w:t>Сигнал</w:t>
+            </w:r>
+          </w:p>
+        </w:tc>
+      </w:tr>
+      <w:tr>
+        <w:tc>
+          <w:tcPr>
+            <w:tcW w:w="704" w:type="dxa"/>
+          </w:tcPr>
+          <w:p>
+            <w:pPr>
+              <w:ind w:firstLine="0"/>
+              <w:rPr>
+                <w:lang w:val="en-US"/>
+              </w:rPr>
+            </w:pPr>
+            <w:r>
+              <w:rPr>
+                <w:lang w:val="en-US"/>
+              </w:rPr>
+              <w:t>0</w:t>
+            </w:r>
+          </w:p>
+        </w:tc>
+        <w:tc>
+          <w:tcPr>
+            <w:tcW w:w="8647" w:type="dxa"/>
+          </w:tcPr>
+          <w:p>
+            <w:pPr>
+              <w:ind w:firstLine="0"/>
+            </w:pPr>
+            <w:r>
+              <w:t xml:space="preserve">Видеоимпульс </w:t>
+            </w:r>
+            <w:r>
+              <w:rPr>
+                <w:lang w:val="en-US"/>
+              </w:rPr>
+              <w:t>t</w:t>
+            </w:r>
+            <w:r>
+              <w:rPr>
+                <w:vertAlign w:val="subscript"/>
+              </w:rPr>
+              <w:t>и</w:t>
+            </w:r>
+            <w:r>
+              <w:rPr>
+                <w:lang w:val="en-US"/>
+              </w:rPr>
+              <w:t xml:space="preserve"> =</w:t>
+            </w:r>
+            <w:r>
+              <w:t xml:space="preserve"> </w:t>
+            </w:r>
+            <w:r>
+              <w:rPr>
+                <w:lang w:val="en-US"/>
+              </w:rPr>
+              <w:t>N</w:t>
+            </w:r>
+            <w:r>
+              <w:t xml:space="preserve"> нс</w:t>
+            </w:r>
+          </w:p>
+        </w:tc>
+      </w:tr>
+      <w:tr>
+        <w:tc>
+          <w:tcPr>
+            <w:tcW w:w="704" w:type="dxa"/>
+          </w:tcPr>
+          <w:p>
+            <w:pPr>
+              <w:ind w:firstLine="0"/>
+              <w:rPr>
+                <w:lang w:val="en-US"/>
+              </w:rPr>
+            </w:pPr>
+            <w:r>
+              <w:rPr>
+                <w:lang w:val="en-US"/>
+              </w:rPr>
+              <w:t>1</w:t>
+            </w:r>
+          </w:p>
+        </w:tc>
+        <w:tc>
+          <w:tcPr>
+            <w:tcW w:w="8647" w:type="dxa"/>
+          </w:tcPr>
+          <w:p>
+            <w:pPr>
+              <w:ind w:firstLine="0"/>
+              <w:rPr>
+                <w:lang w:val="en-US"/>
+              </w:rPr>
+            </w:pPr>
+            <w:r>
+              <w:t>Радиоимпульс</w:t>
+            </w:r>
+            <w:r>
+              <w:rPr>
+                <w:lang w:val="en-US"/>
+              </w:rPr>
+              <w:t xml:space="preserve"> </w:t>
+            </w:r>
+            <w:r>
+              <w:rPr>
+                <w:lang w:val="en-US"/>
+              </w:rPr>
+              <w:t>t</w:t>
+            </w:r>
+            <w:r>
+              <w:rPr>
+                <w:vertAlign w:val="subscript"/>
+              </w:rPr>
+              <w:t>и</w:t>
+            </w:r>
+            <w:r>
+              <w:rPr>
+                <w:lang w:val="en-US"/>
+              </w:rPr>
+              <w:t xml:space="preserve"> = </w:t>
+            </w:r>
+            <w:r>
+              <w:rPr>
+                <w:lang w:val="en-US"/>
+              </w:rPr>
+              <w:t>N</w:t>
+            </w:r>
+            <w:r>
+              <w:rPr>
+                <w:lang w:val="en-US"/>
+              </w:rPr>
+              <w:t xml:space="preserve"> </w:t>
+            </w:r>
+            <w:r>
+              <w:t>мкс</w:t>
+            </w:r>
+            <w:r>
+              <w:rPr>
+                <w:lang w:val="en-US"/>
+              </w:rPr>
+              <w:t xml:space="preserve">, </w:t>
+            </w:r>
+            <w:r>
+              <w:rPr>
+                <w:lang w:val="en-US"/>
+              </w:rPr>
+              <w:t>F</w:t>
+            </w:r>
+            <w:r>
+              <w:rPr>
+                <w:lang w:val="en-US"/>
+              </w:rPr>
+              <w:t>=</w:t>
+            </w:r>
+            <w:r>
+              <w:rPr>
+                <w:lang w:val="en-US"/>
+              </w:rPr>
+              <w:t>M</w:t>
+            </w:r>
+            <w:r>
+              <w:rPr>
+                <w:lang w:val="en-US"/>
+              </w:rPr>
+              <w:t xml:space="preserve"> </w:t>
+            </w:r>
+            <w:r>
+              <w:rPr>
+                <w:lang w:val="en-US"/>
+              </w:rPr>
+              <w:t>MHz</w:t>
+            </w:r>
+          </w:p>
+        </w:tc>
+      </w:tr>
+      <w:tr>
+        <w:tc>
+          <w:tcPr>
+            <w:tcW w:w="704" w:type="dxa"/>
+          </w:tcPr>
+          <w:p>
+            <w:pPr>
+              <w:ind w:firstLine="0"/>
+              <w:rPr>
+                <w:lang w:val="en-US"/>
+              </w:rPr>
+            </w:pPr>
+            <w:r>
+              <w:rPr>
+                <w:lang w:val="en-US"/>
+              </w:rPr>
+              <w:t>2</w:t>
+            </w:r>
+          </w:p>
+        </w:tc>
+        <w:tc>
+          <w:tcPr>
+            <w:tcW w:w="8647" w:type="dxa"/>
+          </w:tcPr>
+          <w:p>
+            <w:pPr>
+              <w:ind w:firstLine="0"/>
+              <w:rPr>
+                <w:lang w:val="en-US"/>
+              </w:rPr>
+            </w:pPr>
+            <w:r>
+              <w:t>АМ</w:t>
+            </w:r>
+            <w:r>
+              <w:rPr>
+                <w:lang w:val="en-US"/>
+              </w:rPr>
+              <w:t xml:space="preserve"> </w:t>
+            </w:r>
+            <w:r>
+              <w:t>сигнал</w:t>
+            </w:r>
+            <w:r>
+              <w:rPr>
+                <w:lang w:val="en-US"/>
+              </w:rPr>
+              <w:t xml:space="preserve"> </w:t>
+            </w:r>
+          </w:p>
+          <w:p>
+            <w:pPr>
+              <w:ind w:firstLine="0"/>
+              <w:rPr>
+                <w:lang w:val="en-US"/>
+              </w:rPr>
+            </w:pPr>
+            <w:r>
+              <w:rPr>
+                <w:lang w:val="en-US"/>
+              </w:rPr>
+              <w:t>f</w:t>
+            </w:r>
+            <w:r>
+              <w:rPr>
+                <w:vertAlign w:val="subscript"/>
+              </w:rPr>
+              <w:t>с</w:t>
+            </w:r>
+            <w:r>
+              <w:rPr>
+                <w:lang w:val="en-US"/>
+              </w:rPr>
+              <w:t>=10</w:t>
+            </w:r>
+            <w:r>
+              <w:rPr>
+                <w:rFonts w:ascii="Cambria Math" w:hAnsi="Cambria Math" w:cs="Cambria Math"/>
+                <w:lang w:val="en-US"/>
+              </w:rPr>
+              <w:t>⋅</w:t>
+            </w:r>
+            <w:r>
+              <w:rPr>
+                <w:lang w:val="en-US"/>
+              </w:rPr>
+              <w:t>N</w:t>
+            </w:r>
+            <w:r>
+              <w:rPr>
+                <w:lang w:val="en-US"/>
+              </w:rPr>
+              <w:t xml:space="preserve"> </w:t>
+            </w:r>
+            <w:r>
+              <w:t>МГц</w:t>
+            </w:r>
+            <w:r>
+              <w:rPr>
+                <w:lang w:val="en-US"/>
+              </w:rPr>
+              <w:t xml:space="preserve">, </w:t>
+            </w:r>
+            <w:r>
+              <w:rPr>
+                <w:lang w:val="en-US"/>
+              </w:rPr>
+              <w:t>f</w:t>
+            </w:r>
+            <w:r>
+              <w:rPr>
+                <w:vertAlign w:val="subscript"/>
+                <w:lang w:val="en-US"/>
+              </w:rPr>
+              <w:t>m</w:t>
+            </w:r>
+            <w:r>
+              <w:rPr>
+                <w:lang w:val="en-US"/>
+              </w:rPr>
+              <w:t>=</w:t>
+            </w:r>
+            <w:r>
+              <w:rPr>
+                <w:lang w:val="en-US"/>
+              </w:rPr>
+              <w:t>floor</w:t>
+            </w:r>
+            <w:r>
+              <w:rPr>
+                <w:lang w:val="en-US"/>
+              </w:rPr>
+              <w:t>(</w:t>
+            </w:r>
+            <w:r>
+              <w:rPr>
+                <w:lang w:val="en-US"/>
+              </w:rPr>
+              <w:t>N/10</w:t>
+            </w:r>
+            <w:r>
+              <w:rPr>
+                <w:lang w:val="en-US"/>
+              </w:rPr>
+              <w:t>)+</w:t>
+            </w:r>
+            <w:r>
+              <w:rPr>
+                <w:lang w:val="en-US"/>
+              </w:rPr>
+              <w:t>M</w:t>
+            </w:r>
+            <w:r>
+              <w:rPr>
+                <w:lang w:val="en-US"/>
+              </w:rPr>
+              <w:t xml:space="preserve"> </w:t>
+            </w:r>
+            <w:r>
+              <w:t>МГц</w:t>
+            </w:r>
+            <w:r>
+              <w:rPr>
+                <w:lang w:val="en-US"/>
+              </w:rPr>
+              <w:t xml:space="preserve">, </w:t>
+            </w:r>
+            <w:r>
+              <w:t>глубина</w:t>
+            </w:r>
+            <w:r>
+              <w:rPr>
+                <w:lang w:val="en-US"/>
+              </w:rPr>
+              <w:t xml:space="preserve"> </w:t>
+            </w:r>
+            <w:r>
+              <w:t>модуляции</w:t>
+            </w:r>
+            <w:r>
+              <w:rPr>
+                <w:lang w:val="en-US"/>
+              </w:rPr>
+              <w:t xml:space="preserve"> 0,5</w:t>
+            </w:r>
+          </w:p>
+        </w:tc>
+      </w:tr>
+    </w:tbl>
+    <w:p>
+      <w:r>
+        <w:rPr>
+          <w:lang w:val="en-US"/>
+        </w:rPr>
+        <w:t>N</w:t>
+      </w:r>
+      <w:r>
+        <w:t xml:space="preserve"> – </w:t>
+      </w:r>
+      <w:r>
+        <w:t xml:space="preserve">номер </w:t>
+      </w:r>
+      <w:r>
+        <w:t>по списку</w:t>
+      </w:r>
+    </w:p>
+    <w:p>
+      <w:r>
+        <w:rPr>
+          <w:lang w:val="en-US"/>
+        </w:rPr>
+        <w:t>M</w:t>
+      </w:r>
+      <w:r>
+        <w:t xml:space="preserve"> = </w:t>
+      </w:r>
+      <w:r>
+        <w:rPr>
+          <w:lang w:val="en-US"/>
+        </w:rPr>
+        <w:t>mod</w:t>
+      </w:r>
+      <w:r>
+        <w:t>(</w:t>
+      </w:r>
+      <w:r>
+        <w:rPr>
+          <w:lang w:val="en-US"/>
+        </w:rPr>
+        <w:t>N</w:t>
+      </w:r>
+      <w:r>
+        <w:t>,10)</w:t>
+      </w:r>
+    </w:p>
+    <w:p>
+      <w:r>
+        <w:rPr>
+          <w:lang w:val="en-US"/>
+        </w:rPr>
+        <w:t>L</w:t>
+      </w:r>
+      <w:r>
+        <w:t xml:space="preserve"> = </w:t>
+      </w:r>
+      <w:r>
+        <w:rPr>
+          <w:lang w:val="en-US"/>
+        </w:rPr>
+        <w:t>mod</w:t>
+      </w:r>
+      <w:r>
+        <w:t>(</w:t>
+      </w:r>
+      <w:r>
+        <w:rPr>
+          <w:lang w:val="en-US"/>
+        </w:rPr>
+        <w:t>N</w:t>
+      </w:r>
+      <w:r>
+        <w:t>,3)</w:t>
+      </w:r>
+    </w:p>
+    <w:p/>
+    <w:p>
+      <w:r>
+        <w:t>Синтез фильтра</w:t>
+      </w:r>
+    </w:p>
+    <w:p>
+      <w:r>
+        <w:t>Сформировать идеальный фильтр, вывести его ИХ, АЧХ и ФЧХ. Оси абсцисс АЧХ и ФЧХ должны быть обозначены в реальных значениях частоты.</w:t>
+      </w:r>
+    </w:p>
+    <w:p>
+      <w:r>
+        <w:t>Параметры фильтра</w:t>
+      </w:r>
+    </w:p>
+    <w:tbl>
+      <w:tblPr>
+        <w:tblStyle w:val="ab"/>
+        <w:tblW w:w="9351" w:type="dxa"/>
+        <w:tblLook w:val="04A0" w:firstRow="1" w:lastRow="0" w:firstColumn="1" w:lastColumn="0" w:noHBand="0" w:noVBand="1"/>
+      </w:tblPr>
+      <w:tblGrid>
+        <w:gridCol w:w="704"/>
+        <w:gridCol w:w="8647"/>
+      </w:tblGrid>
+      <w:tr>
+        <w:tc>
+          <w:tcPr>
+            <w:tcW w:w="704" w:type="dxa"/>
+          </w:tcPr>
+          <w:p>
+            <w:pPr>
+              <w:ind w:firstLine="0"/>
+              <w:rPr>
+                <w:lang w:val="en-US"/>
+              </w:rPr>
+            </w:pPr>
+            <w:r>
+              <w:rPr>
+                <w:lang w:val="en-US"/>
+              </w:rPr>
+              <w:t>L</w:t>
+            </w:r>
+          </w:p>
+        </w:tc>
+        <w:tc>
+          <w:tcPr>
+            <w:tcW w:w="8647" w:type="dxa"/>
+          </w:tcPr>
+          <w:p>
+            <w:pPr>
+              <w:ind w:firstLine="0"/>
+            </w:pPr>
+            <w:r>
+              <w:t>Сигнал</w:t>
+            </w:r>
+          </w:p>
+        </w:tc>
+      </w:tr>
+      <w:tr>
+        <w:tc>
+          <w:tcPr>
+            <w:tcW w:w="704" w:type="dxa"/>
+          </w:tcPr>
+          <w:p>
+            <w:pPr>
+              <w:ind w:firstLine="0"/>
+              <w:rPr>
+                <w:lang w:val="en-US"/>
+              </w:rPr>
+            </w:pPr>
+            <w:r>
+              <w:rPr>
+                <w:lang w:val="en-US"/>
+              </w:rPr>
+              <w:t>0</w:t>
+            </w:r>
+          </w:p>
+        </w:tc>
+        <w:tc>
+          <w:tcPr>
+            <w:tcW w:w="8647" w:type="dxa"/>
+          </w:tcPr>
+          <w:p>
+            <w:pPr>
+              <w:ind w:firstLine="0"/>
+            </w:pPr>
+            <w:r>
+              <w:t>Полосовой фильтр</w:t>
+            </w:r>
+            <w:r>
+              <w:t>,</w:t>
+            </w:r>
+            <w:r>
+              <w:t xml:space="preserve"> с частотами среза </w:t>
+            </w:r>
+            <w:r>
+              <w:rPr>
+                <w:lang w:val="en-US"/>
+              </w:rPr>
+              <w:t>f</w:t>
+            </w:r>
+            <w:r>
+              <w:rPr>
+                <w:vertAlign w:val="subscript"/>
+              </w:rPr>
+              <w:t>н</w:t>
+            </w:r>
+            <w:r>
+              <w:t>=1/t</w:t>
+            </w:r>
+            <w:r>
+              <w:rPr>
+                <w:vertAlign w:val="subscript"/>
+              </w:rPr>
+              <w:t>и</w:t>
+            </w:r>
+            <w:r>
+              <w:t xml:space="preserve"> и </w:t>
+            </w:r>
+            <w:r>
+              <w:rPr>
+                <w:lang w:val="en-US"/>
+              </w:rPr>
+              <w:t>f</w:t>
+            </w:r>
+            <w:r>
+              <w:rPr>
+                <w:vertAlign w:val="subscript"/>
+              </w:rPr>
+              <w:t>в</w:t>
+            </w:r>
+            <w:r>
+              <w:t>=2</w:t>
+            </w:r>
+            <w:r>
+              <w:t>/</w:t>
+            </w:r>
+            <w:r>
+              <w:rPr>
+                <w:lang w:val="en-US"/>
+              </w:rPr>
+              <w:t>t</w:t>
+            </w:r>
+            <w:r>
+              <w:rPr>
+                <w:vertAlign w:val="subscript"/>
+              </w:rPr>
+              <w:t>и</w:t>
+            </w:r>
+          </w:p>
+        </w:tc>
+      </w:tr>
+      <w:tr>
+        <w:tc>
+          <w:tcPr>
+            <w:tcW w:w="704" w:type="dxa"/>
+          </w:tcPr>
+          <w:p>
+            <w:pPr>
+              <w:ind w:firstLine="0"/>
+              <w:rPr>
+                <w:lang w:val="en-US"/>
+              </w:rPr>
+            </w:pPr>
+            <w:r>
+              <w:rPr>
+                <w:lang w:val="en-US"/>
+              </w:rPr>
+              <w:t>1</w:t>
+            </w:r>
+          </w:p>
+        </w:tc>
+        <w:tc>
+          <w:tcPr>
+            <w:tcW w:w="8647" w:type="dxa"/>
+          </w:tcPr>
+          <w:p>
+            <w:pPr>
+              <w:ind w:firstLine="0"/>
+            </w:pPr>
+            <w:r>
+              <w:t>Полосовой фильтр, пропускающий основной лепесток</w:t>
+            </w:r>
+          </w:p>
+        </w:tc>
+      </w:tr>
+      <w:tr>
+        <w:tc>
+          <w:tcPr>
+            <w:tcW w:w="704" w:type="dxa"/>
+          </w:tcPr>
+          <w:p>
+            <w:pPr>
+              <w:ind w:firstLine="0"/>
+              <w:rPr>
+                <w:lang w:val="en-US"/>
+              </w:rPr>
+            </w:pPr>
+            <w:r>
+              <w:rPr>
+                <w:lang w:val="en-US"/>
+              </w:rPr>
+              <w:t>2</w:t>
+            </w:r>
+          </w:p>
+        </w:tc>
+        <w:tc>
+          <w:tcPr>
+            <w:tcW w:w="8647" w:type="dxa"/>
+          </w:tcPr>
+          <w:p>
+            <w:pPr>
+              <w:ind w:firstLine="0"/>
+            </w:pPr>
+            <w:r>
+              <w:t xml:space="preserve">Заградительный фильтр, вырезающий несущую </w:t>
+            </w:r>
+          </w:p>
+        </w:tc>
+      </w:tr>
+    </w:tbl>
+    <w:p/>
+    <w:p>
+      <w:r>
+        <w:t>Сформировать фильтры Баттерворта и Чебышева (с внеполосными пульсациями) n-го</w:t>
+      </w:r>
+      <w:r>
+        <w:t xml:space="preserve"> </w:t>
+      </w:r>
+      <w:r>
+        <w:t>порядка.</w:t>
+      </w:r>
+    </w:p>
+    <w:p>
+      <w:r>
+        <w:t>Вывести на одном графике исходный сигнал и сигналы на выходах реализованных фильтров.</w:t>
+      </w:r>
+    </w:p>
+    <w:p>
+      <w:r>
+        <w:t>Вывести на одном графике ИХ всех трех фильтров.</w:t>
+      </w:r>
+    </w:p>
+    <w:p>
+      <w:r>
+        <w:t>Вывести на одном графике АЧХ всех трех фильтров.</w:t>
+      </w:r>
+    </w:p>
+    <w:p>
+      <w:r>
+        <w:t>Вывести на одном графике ФЧХ всех трех фильтров.</w:t>
+      </w:r>
+    </w:p>
+    <w:p/>
+    <w:p>
+      <w:pPr>
+        <w:pStyle w:val="1"/>
+      </w:pPr>
+      <w:r>
+        <w:t>Использование спектрально-временного анализа сложных сигналов</w:t>
+      </w:r>
+    </w:p>
+    <w:p/>
+    <w:p>
+      <w:r>
+        <w:t xml:space="preserve">Выполнить формирование сигнала </w:t>
+      </w:r>
+      <w:r>
+        <w:rPr>
+          <w:lang w:val="en-US"/>
+        </w:rPr>
+        <w:t>x</w:t>
+      </w:r>
+      <w:r>
+        <w:t>(</w:t>
+      </w:r>
+      <w:r>
+        <w:rPr>
+          <w:lang w:val="en-US"/>
+        </w:rPr>
+        <w:t>t</w:t>
+      </w:r>
+      <w:r>
+        <w:t>)</w:t>
+      </w:r>
+    </w:p>
+    <w:tbl>
+      <w:tblPr>
+        <w:tblStyle w:val="ab"/>
+        <w:tblW w:w="0" w:type="auto"/>
+        <w:tblLook w:val="04A0" w:firstRow="1" w:lastRow="0" w:firstColumn="1" w:lastColumn="0" w:noHBand="0" w:noVBand="1"/>
+      </w:tblPr>
+      <w:tblGrid>
+        <w:gridCol w:w="1271"/>
+        <w:gridCol w:w="8074"/>
+      </w:tblGrid>
+      <w:tr>
+        <w:tc>
+          <w:tcPr>
+            <w:tcW w:w="1271" w:type="dxa"/>
+          </w:tcPr>
+          <w:p>
+            <w:pPr>
+              <w:ind w:firstLine="0"/>
+              <w:rPr>
+                <w:lang w:val="en-US"/>
+              </w:rPr>
+            </w:pPr>
+            <w:r>
+              <w:rPr>
+                <w:lang w:val="en-US"/>
+              </w:rPr>
+              <w:t>L</w:t>
+            </w:r>
+          </w:p>
+        </w:tc>
+        <w:tc>
+          <w:tcPr>
+            <w:tcW w:w="8074" w:type="dxa"/>
+          </w:tcPr>
+          <w:p>
+            <w:pPr>
+              <w:ind w:firstLine="0"/>
+            </w:pPr>
+            <w:r>
+              <w:t>Перестройка</w:t>
+            </w:r>
+          </w:p>
+        </w:tc>
+      </w:tr>
+      <w:tr>
+        <w:tc>
+          <w:tcPr>
+            <w:tcW w:w="1271" w:type="dxa"/>
+          </w:tcPr>
+          <w:p>
+            <w:pPr>
+              <w:ind w:firstLine="0"/>
+              <w:rPr>
+                <w:lang w:val="en-US"/>
+              </w:rPr>
+            </w:pPr>
+            <w:r>
+              <w:rPr>
+                <w:lang w:val="en-US"/>
+              </w:rPr>
+              <w:t>0</w:t>
+            </w:r>
+          </w:p>
+        </w:tc>
+        <w:tc>
+          <w:tcPr>
+            <w:tcW w:w="8074" w:type="dxa"/>
+          </w:tcPr>
+          <w:p>
+            <w:pPr>
+              <w:ind w:firstLine="0"/>
+              <w:rPr>
+                <w:lang w:val="en-US"/>
+              </w:rPr>
+            </w:pPr>
+            <w:r>
+              <w:t>ЛЧМ</w:t>
+            </w:r>
+            <w:r>
+              <w:rPr>
+                <w:lang w:val="en-US"/>
+              </w:rPr>
+              <w:t xml:space="preserve"> </w:t>
+            </w:r>
+            <w:r>
+              <w:t>импульсы</w:t>
+            </w:r>
+            <w:r>
+              <w:rPr>
+                <w:lang w:val="en-US"/>
+              </w:rPr>
+              <w:t xml:space="preserve">, </w:t>
+            </w:r>
+            <w:r>
+              <w:rPr>
+                <w:lang w:val="en-US"/>
+              </w:rPr>
+              <w:t>F</w:t>
+            </w:r>
+            <w:r>
+              <w:t>н</w:t>
+            </w:r>
+            <w:r>
+              <w:rPr>
+                <w:lang w:val="en-US"/>
+              </w:rPr>
+              <w:t xml:space="preserve">=(1000 + </w:t>
+            </w:r>
+            <w:r>
+              <w:rPr>
+                <w:lang w:val="en-US"/>
+              </w:rPr>
+              <w:t>2</w:t>
+            </w:r>
+            <w:r>
+              <w:rPr>
+                <w:lang w:val="en-US"/>
+              </w:rPr>
+              <w:t>0</w:t>
+            </w:r>
+            <w:r>
+              <w:rPr>
+                <w:lang w:val="en-US"/>
+              </w:rPr>
+              <w:t>N</w:t>
+            </w:r>
+            <w:r>
+              <w:rPr>
+                <w:lang w:val="en-US"/>
+              </w:rPr>
+              <w:t xml:space="preserve">) </w:t>
+            </w:r>
+            <w:r>
+              <w:t>КГц</w:t>
+            </w:r>
+            <w:r>
+              <w:rPr>
+                <w:lang w:val="en-US"/>
+              </w:rPr>
+              <w:t xml:space="preserve">, </w:t>
+            </w:r>
+            <w:r>
+              <w:rPr>
+                <w:lang w:val="en-US"/>
+              </w:rPr>
+              <w:t>F</w:t>
+            </w:r>
+            <w:r>
+              <w:t>к</w:t>
+            </w:r>
+            <w:r>
+              <w:rPr>
+                <w:lang w:val="en-US"/>
+              </w:rPr>
+              <w:t xml:space="preserve"> = (1400 + </w:t>
+            </w:r>
+            <w:r>
+              <w:rPr>
+                <w:lang w:val="en-US"/>
+              </w:rPr>
+              <w:t>2</w:t>
+            </w:r>
+            <w:r>
+              <w:rPr>
+                <w:lang w:val="en-US"/>
+              </w:rPr>
+              <w:t>0</w:t>
+            </w:r>
+            <w:r>
+              <w:rPr>
+                <w:lang w:val="en-US"/>
+              </w:rPr>
+              <w:t>N</w:t>
+            </w:r>
+            <w:r>
+              <w:rPr>
+                <w:lang w:val="en-US"/>
+              </w:rPr>
+              <w:t xml:space="preserve">) </w:t>
+            </w:r>
+            <w:r>
+              <w:t>КГц</w:t>
+            </w:r>
+          </w:p>
+        </w:tc>
+      </w:tr>
+      <w:tr>
+        <w:tc>
+          <w:tcPr>
+            <w:tcW w:w="1271" w:type="dxa"/>
+          </w:tcPr>
+          <w:p>
+            <w:pPr>
+              <w:ind w:firstLine="0"/>
+              <w:rPr>
+                <w:lang w:val="en-US"/>
+              </w:rPr>
+            </w:pPr>
+            <w:r>
+              <w:rPr>
+                <w:lang w:val="en-US"/>
+              </w:rPr>
+              <w:t>1</w:t>
+            </w:r>
+          </w:p>
+        </w:tc>
+        <w:tc>
+          <w:tcPr>
+            <w:tcW w:w="8074" w:type="dxa"/>
+          </w:tcPr>
+          <w:p>
+            <w:pPr>
+              <w:ind w:firstLine="0"/>
+            </w:pPr>
+            <w:r>
+              <w:t xml:space="preserve">псевдослучайная перестройка частоты с шагом </w:t>
+            </w:r>
+            <w:r>
+              <w:t>2</w:t>
+            </w:r>
+            <w:r>
+              <w:t>/</w:t>
+            </w:r>
+            <w:r>
+              <w:rPr>
+                <w:lang w:val="en-US"/>
+              </w:rPr>
+              <w:t>t</w:t>
+            </w:r>
+            <w:r>
+              <w:rPr>
+                <w:vertAlign w:val="subscript"/>
+              </w:rPr>
+              <w:t>и</w:t>
+            </w:r>
+            <w:r>
+              <w:t>, 5 каналов</w:t>
+            </w:r>
+          </w:p>
+        </w:tc>
+      </w:tr>
+      <w:tr>
+        <w:tc>
+          <w:tcPr>
+            <w:tcW w:w="1271" w:type="dxa"/>
+          </w:tcPr>
+          <w:p>
+            <w:pPr>
+              <w:ind w:firstLine="0"/>
+            </w:pPr>
+            <w:r>
+              <w:t>2</w:t>
+            </w:r>
+          </w:p>
+        </w:tc>
+        <w:tc>
+          <w:tcPr>
+            <w:tcW w:w="8074" w:type="dxa"/>
+          </w:tcPr>
+          <w:p>
+            <w:pPr>
+              <w:ind w:firstLine="0"/>
+            </w:pPr>
+            <w:r>
+              <w:t>псевдослучайная перестройка частоты с шагом 3</w:t>
+            </w:r>
+            <w:r>
+              <w:rPr>
+                <w:rFonts w:ascii="Cambria Math" w:hAnsi="Cambria Math" w:cs="Cambria Math"/>
+              </w:rPr>
+              <w:t>⋅</w:t>
+            </w:r>
+            <w:r>
+              <w:rPr>
+                <w:lang w:val="en-US"/>
+              </w:rPr>
+              <w:t>F</w:t>
+            </w:r>
+            <w:r>
+              <w:t xml:space="preserve">п МГц и длительностью чипа </w:t>
+            </w:r>
+            <w:r>
+              <w:t>2</w:t>
+            </w:r>
+            <w:r>
+              <w:t>/F</w:t>
+            </w:r>
+            <w:r>
+              <w:rPr>
+                <w:vertAlign w:val="subscript"/>
+                <w:lang w:val="en-US"/>
+              </w:rPr>
+              <w:t>m</w:t>
+            </w:r>
+            <w:r>
+              <w:t>, 5 каналов</w:t>
+            </w:r>
+          </w:p>
+        </w:tc>
+      </w:tr>
+    </w:tbl>
+    <w:p>
+      <w:r>
+        <w:t>Параметры огибающей импульсов выбираются на основании параметров импульсов из работы №3.</w:t>
+      </w:r>
+    </w:p>
+    <w:p>
+      <w:r>
+        <w:t>Построить 4 спектрограммы сигнала</w:t>
+      </w:r>
+    </w:p>
+    <w:p>
+      <w:r>
+        <w:t>спектрограммы сигнала</w:t>
+      </w:r>
+      <w:r>
+        <w:t xml:space="preserve"> </w:t>
+      </w:r>
+      <w:r>
+        <w:rPr>
+          <w:lang w:val="en-US"/>
+        </w:rPr>
+        <w:t>x</w:t>
+      </w:r>
+      <w:r>
+        <w:t>(</w:t>
+      </w:r>
+      <w:r>
+        <w:rPr>
+          <w:lang w:val="en-US"/>
+        </w:rPr>
+        <w:t>t</w:t>
+      </w:r>
+      <w:r>
+        <w:t>)</w:t>
+      </w:r>
+      <w:r>
+        <w:t xml:space="preserve">, полученные с использованием прямоугольного окна и окна Хэмминга </w:t>
+      </w:r>
+    </w:p>
+    <w:p>
+      <w:r>
+        <w:t xml:space="preserve">получить три спектрограммы для окна Хэмминга, подобрав длительность окна в одном случае таким образом, чтобы отследить краткосрочные интервалы «молчания», в другом случае – позволяющие обеспечить достаточное разрешение по частоте для различения частотных каналов. Получить спектрограммы при разных значениях шага смещения окна(регулируется параметром noverlap функции </w:t>
+      </w:r>
+      <w:r>
+        <w:rPr>
+          <w:lang w:val="en-US"/>
+        </w:rPr>
+        <w:t>spectrogram</w:t>
+      </w:r>
+      <w:r>
+        <w:t>): шаг, равный одному отсчету и шаг равный длительности окна.</w:t>
+      </w:r>
+    </w:p>
+    <w:p>
+      <w:r>
+        <w:t xml:space="preserve">Построение спектрограмм выполняется в системе координат </w:t>
+      </w:r>
+      <w:r>
+        <w:rPr>
+          <w:lang w:val="en-US"/>
+        </w:rPr>
+        <w:t>F</w:t>
+      </w:r>
+      <w:r>
+        <w:t>[</w:t>
+      </w:r>
+      <w:r>
+        <w:t>МГц</w:t>
+      </w:r>
+      <w:r>
+        <w:t>]</w:t>
+      </w:r>
+      <w:r>
+        <w:t xml:space="preserve"> –</w:t>
+      </w:r>
+      <w:r>
+        <w:t xml:space="preserve"> </w:t>
+      </w:r>
+      <w:r>
+        <w:rPr>
+          <w:lang w:val="en-US"/>
+        </w:rPr>
+        <w:t>t</w:t>
+      </w:r>
+      <w:r>
+        <w:t>[</w:t>
+      </w:r>
+      <w:r>
+        <w:t>мкс</w:t>
+      </w:r>
+      <w:r>
+        <w:t>]</w:t>
+      </w:r>
+      <w:r>
+        <w:t xml:space="preserve">. </w:t>
+      </w:r>
+    </w:p>
+    <w:p>
+      <w:r>
+        <w:t>Следует сгруппировать спектрограммы так, чтобы можно было отследить влияние типа окна, и его временных характеристик на вид гистограммы.</w:t>
+      </w:r>
+    </w:p>
+    <w:p>
+      <w:pPr>
+        <w:pStyle w:val="a7"/>
+      </w:pPr>
+      <w:r>
+        <w:drawing>
+          <wp:inline distT="0" distB="0" distL="0" distR="0" wp14:anchorId="7E431972" wp14:editId="6F34260B">
+            <wp:extent cx="5897293" cy="2474595"/>
+            <wp:effectExtent l="0" t="0" r="8255" b="1905"/>
+            <wp:docPr id="1" name="Рисунок 1"/>
+            <wp:cNvGraphicFramePr>
+              <a:graphicFrameLocks xmlns:a="http://schemas.openxmlformats.org/drawingml/2006/main" noChangeAspect="1"/>
+            </wp:cNvGraphicFramePr>
+            <a:graphic xmlns:a="http://schemas.openxmlformats.org/drawingml/2006/main">
+              <a:graphicData uri="http://schemas.openxmlformats.org/drawingml/2006/picture">
+                <pic:pic xmlns:pic="http://schemas.openxmlformats.org/drawingml/2006/picture">
+                  <pic:nvPicPr>
+                    <pic:cNvPr id="1" name=""/>
+                    <pic:cNvPicPr/>
+                  </pic:nvPicPr>
+                  <pic:blipFill rotWithShape="1">
+                    <a:blip r:embed="rId8"/>
+                    <a:srcRect l="726"/>
+                    <a:stretch/>
+                  </pic:blipFill>
+                  <pic:spPr bwMode="auto">
+                    <a:xfrm>
+                      <a:off x="0" y="0"/>
+                      <a:ext cx="5897293" cy="2474595"/>
+                    </a:xfrm>
+                    <a:prstGeom prst="rect">
+                      <a:avLst/>
+                    </a:prstGeom>
+                    <a:ln>
+                      <a:noFill/>
+                    </a:ln>
+                    <a:extLst>
+                      <a:ext uri="{53640926-AAD7-44D8-BBD7-CCE9431645EC}">
+                        <a14:shadowObscured xmlns:a14="http://schemas.microsoft.com/office/drawing/2010/main"/>
+                      </a:ext>
+                    </a:extLst>
+                  </pic:spPr>
+                </pic:pic>
+              </a:graphicData>
+            </a:graphic>
+          </wp:inline>
+        </w:drawing>
+      </w:r>
+    </w:p>
+    <w:p>
+      <w:pPr>
+        <w:pStyle w:val="a0"/>
+      </w:pPr>
+      <w:r>
+        <w:t xml:space="preserve"> </w:t>
+      </w:r>
+      <w:r>
+        <w:t xml:space="preserve">– </w:t>
+      </w:r>
+      <w:r>
+        <w:t>Пример спектрограмм перестраиваемых радиоимпульсов, полученных для окна Хэмминга и прямоугольного окна</w:t>
+      </w:r>
+    </w:p>
+    <w:p>
+      <w:r>
+        <w:t>Сформировать картины непрерывного вейвлет-преобразования</w:t>
+      </w:r>
+    </w:p>
+    <w:p>
+      <w:pPr>
+        <w:pStyle w:val="a7"/>
+      </w:pPr>
+      <w:r>
+        <w:drawing>
+          <wp:inline distT="0" distB="0" distL="0" distR="0" wp14:anchorId="3EA4691C" wp14:editId="44612D6A">
+            <wp:extent cx="5940425" cy="3696970"/>
+            <wp:effectExtent l="0" t="0" r="3175" b="0"/>
+            <wp:docPr id="3" name="Рисунок 3"/>
+            <wp:cNvGraphicFramePr>
+              <a:graphicFrameLocks xmlns:a="http://schemas.openxmlformats.org/drawingml/2006/main" noChangeAspect="1"/>
+            </wp:cNvGraphicFramePr>
+            <a:graphic xmlns:a="http://schemas.openxmlformats.org/drawingml/2006/main">
+              <a:graphicData uri="http://schemas.openxmlformats.org/drawingml/2006/picture">
+                <pic:pic xmlns:pic="http://schemas.openxmlformats.org/drawingml/2006/picture">
+                  <pic:nvPicPr>
+                    <pic:cNvPr id="1" name=""/>
+                    <pic:cNvPicPr/>
+                  </pic:nvPicPr>
+                  <pic:blipFill>
+                    <a:blip r:embed="rId9"/>
+                    <a:stretch>
+                      <a:fillRect/>
+                    </a:stretch>
+                  </pic:blipFill>
+                  <pic:spPr>
+                    <a:xfrm>
+                      <a:off x="0" y="0"/>
+                      <a:ext cx="5940425" cy="3696970"/>
+                    </a:xfrm>
+                    <a:prstGeom prst="rect">
+                      <a:avLst/>
+                    </a:prstGeom>
+                  </pic:spPr>
+                </pic:pic>
+              </a:graphicData>
+            </a:graphic>
+          </wp:inline>
+        </w:drawing>
+      </w:r>
+    </w:p>
+    <w:p>
+      <w:pPr>
+        <w:pStyle w:val="a0"/>
+      </w:pPr>
+      <w:r>
+        <w:t xml:space="preserve"> – </w:t>
+      </w:r>
+      <w:r>
+        <w:t>Пример картины неприрывного вейвлет-преобразования</w:t>
+      </w:r>
+    </w:p>
+    <w:p>
+      <w:r>
+        <w:rPr>
+          <w:lang w:eastAsia="ru-RU"/>
+        </w:rPr>
+        <w:t>Объяснить различия в полученных спектрограммах</w:t>
+      </w:r>
+    </w:p>
+    <w:p/>
+    <w:p/>
     <w:sectPr>
-      <w:headerReference w:type="default" r:id="rId8"/>
+      <w:headerReference w:type="default" r:id="rId10"/>
       <w:pgSz w:w="11906" w:h="16838"/>
       <w:pgMar w:top="1134" w:right="850" w:bottom="1134" w:left="1701" w:header="708" w:footer="708" w:gutter="0"/>
       <w:cols w:space="708"/>
@@ -3131,7 +4702,7 @@
           <w:rPr>
             <w:noProof/>
           </w:rPr>
-          <w:t>7</w:t>
+          <w:t>12</w:t>
         </w:r>
         <w:r>
           <w:fldChar w:fldCharType="end"/>
@@ -4144,6 +5715,18 @@
     <w:abstractNumId w:val="18"/>
   </w:num>
   <w:num w:numId="35">
+    <w:abstractNumId w:val="18"/>
+  </w:num>
+  <w:num w:numId="36">
+    <w:abstractNumId w:val="18"/>
+  </w:num>
+  <w:num w:numId="37">
+    <w:abstractNumId w:val="18"/>
+  </w:num>
+  <w:num w:numId="38">
+    <w:abstractNumId w:val="18"/>
+  </w:num>
+  <w:num w:numId="39">
     <w:abstractNumId w:val="18"/>
   </w:num>
 </w:numbering>
@@ -5267,7 +6850,7 @@
 </file>
 
 <file path=customXml/itemProps1.xml><?xml version="1.0" encoding="utf-8"?>
-<ds:datastoreItem xmlns:ds="http://schemas.openxmlformats.org/officeDocument/2006/customXml" ds:itemID="{A752E43C-D49B-4436-A090-6A64EBDFC919}">
+<ds:datastoreItem xmlns:ds="http://schemas.openxmlformats.org/officeDocument/2006/customXml" ds:itemID="{BBB99204-1B99-4D37-910C-F636AFC69B3B}">
   <ds:schemaRefs>
     <ds:schemaRef ds:uri="http://schemas.openxmlformats.org/officeDocument/2006/bibliography"/>
   </ds:schemaRefs>

</xml_diff>

<commit_message>
Some minor description changes
</commit_message>
<xml_diff>
--- a/Description.docx
+++ b/Description.docx
@@ -97,7 +97,19 @@
         <w:t>нормальный</w:t>
       </w:r>
       <w:r>
-        <w:t xml:space="preserve"> процесс с математическим ожиданием и СКО, определенными в ходе эскизного расчёта моделируемого канала связи).</w:t>
+        <w:t xml:space="preserve"> процесс с математическим ожиданием и</w:t>
+      </w:r>
+      <w:r>
+        <w:t xml:space="preserve"> среднеквадратическим отклонением (</w:t>
+      </w:r>
+      <w:r>
+        <w:t>СКО</w:t>
+      </w:r>
+      <w:r>
+        <w:t>)</w:t>
+      </w:r>
+      <w:r>
+        <w:t>, определенными в ходе эскизного расчёта моделируемого канала связи).</w:t>
       </w:r>
     </w:p>
     <w:p>
@@ -111,7 +123,13 @@
         <w:t xml:space="preserve">пакеты и комплексы, используемые при </w:t>
       </w:r>
       <w:r>
-        <w:t xml:space="preserve">моделировании систем (Комплекс библиотек ПО </w:t>
+        <w:t>моделировании систем (</w:t>
+      </w:r>
+      <w:r>
+        <w:t>к</w:t>
+      </w:r>
+      <w:r>
+        <w:t xml:space="preserve">омплекс библиотек ПО </w:t>
       </w:r>
       <w:r>
         <w:rPr>
@@ -202,7 +220,11 @@
     </w:p>
     <w:p>
       <w:r>
-        <w:t xml:space="preserve">При выполнении этой лабораторной ставится задача ознакомления с логикой и инструментарием формирования выборок случайных величин, распределенных по заданным законам распределения. Для этого в первой половине лабораторной работы </w:t>
+        <w:t xml:space="preserve">При выполнении этой лабораторной ставится задача ознакомления с логикой и инструментарием формирования выборок случайных величин, распределенных по заданным законам распределения. Для этого в первой </w:t>
+      </w:r>
+      <w:r>
+        <w:lastRenderedPageBreak/>
+        <w:t xml:space="preserve">половине лабораторной работы </w:t>
       </w:r>
       <w:r>
         <w:t>требуется</w:t>
@@ -214,11 +236,7 @@
         <w:t>сформировать случайные</w:t>
       </w:r>
       <w:r>
-        <w:t xml:space="preserve"> величины, </w:t>
-      </w:r>
-      <w:r>
-        <w:lastRenderedPageBreak/>
-        <w:t>распр</w:t>
+        <w:t xml:space="preserve"> величины, распр</w:t>
       </w:r>
       <w:r>
         <w:t>еделённые</w:t>
@@ -314,7 +332,10 @@
         <w:t xml:space="preserve"> – </w:t>
       </w:r>
       <w:r>
-        <w:t xml:space="preserve">вопросик в правом верхнем углу окна). В справке следует найти функцию, сигнатура которой совпадает или близка к сигнатуре в примере (в ПО </w:t>
+        <w:t>пиктограмма со знаком вопроса</w:t>
+      </w:r>
+      <w:r>
+        <w:t xml:space="preserve"> в правом верхнем углу окна). В справке следует найти функцию, сигнатура которой совпадает или близка к сигнатуре в примере (в ПО </w:t>
       </w:r>
       <w:r>
         <w:rPr>
@@ -368,6 +389,158 @@
       </w:r>
       <w:r>
         <w:t>СВ встроенной функцией требуется сформировать нормально распределённую величину на основании равномерно распределенной СВ. Как известно, нормально распределённая СВ может быть получена как произведение двух независимых СВ, одна из которых распределена по закону Рэлея, а другая – по закону арксинуса. Выборки именно таких СВ требуется получить в первую очередь. После этого к результату их перемножения может быть добавлено СКО и математическое ожидание.</w:t>
+      </w:r>
+    </w:p>
+    <w:p>
+      <w:pPr>
+        <w:pStyle w:val="a7"/>
+      </w:pPr>
+      <w:r>
+        <mc:AlternateContent>
+          <mc:Choice Requires="wpc">
+            <w:drawing>
+              <wp:inline distT="0" distB="0" distL="0" distR="0">
+                <wp:extent cx="4635796" cy="1657350"/>
+                <wp:effectExtent l="0" t="0" r="0" b="0"/>
+                <wp:docPr id="4" name="Полотно 4"/>
+                <wp:cNvGraphicFramePr>
+                  <a:graphicFrameLocks xmlns:a="http://schemas.openxmlformats.org/drawingml/2006/main" noChangeAspect="1"/>
+                </wp:cNvGraphicFramePr>
+                <a:graphic xmlns:a="http://schemas.openxmlformats.org/drawingml/2006/main">
+                  <a:graphicData uri="http://schemas.microsoft.com/office/word/2010/wordprocessingCanvas">
+                    <wpc:wpc>
+                      <wpc:bg/>
+                      <wpc:whole/>
+                      <pic:pic xmlns:pic="http://schemas.openxmlformats.org/drawingml/2006/picture">
+                        <pic:nvPicPr>
+                          <pic:cNvPr id="5" name="Рисунок 5"/>
+                          <pic:cNvPicPr/>
+                        </pic:nvPicPr>
+                        <pic:blipFill>
+                          <a:blip r:embed="rId8"/>
+                          <a:stretch>
+                            <a:fillRect/>
+                          </a:stretch>
+                        </pic:blipFill>
+                        <pic:spPr>
+                          <a:xfrm>
+                            <a:off x="44435" y="46650"/>
+                            <a:ext cx="2076450" cy="1562100"/>
+                          </a:xfrm>
+                          <a:prstGeom prst="rect">
+                            <a:avLst/>
+                          </a:prstGeom>
+                        </pic:spPr>
+                      </pic:pic>
+                      <pic:pic xmlns:pic="http://schemas.openxmlformats.org/drawingml/2006/picture">
+                        <pic:nvPicPr>
+                          <pic:cNvPr id="7" name="Рисунок 7"/>
+                          <pic:cNvPicPr>
+                            <a:picLocks noChangeAspect="1"/>
+                          </pic:cNvPicPr>
+                        </pic:nvPicPr>
+                        <pic:blipFill>
+                          <a:blip r:embed="rId9"/>
+                          <a:stretch>
+                            <a:fillRect/>
+                          </a:stretch>
+                        </pic:blipFill>
+                        <pic:spPr>
+                          <a:xfrm>
+                            <a:off x="2744538" y="48422"/>
+                            <a:ext cx="1838095" cy="571429"/>
+                          </a:xfrm>
+                          <a:prstGeom prst="rect">
+                            <a:avLst/>
+                          </a:prstGeom>
+                        </pic:spPr>
+                      </pic:pic>
+                    </wpc:wpc>
+                  </a:graphicData>
+                </a:graphic>
+              </wp:inline>
+            </w:drawing>
+          </mc:Choice>
+          <mc:Fallback>
+            <w:pict>
+              <v:group w14:anchorId="6594CB0F" id="Полотно 4" o:spid="_x0000_s1026" editas="canvas" style="width:365pt;height:130.5pt;mso-position-horizontal-relative:char;mso-position-vertical-relative:line" coordsize="46355,16573" o:gfxdata="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">
+                <v:shapetype id="_x0000_t75" coordsize="21600,21600" o:spt="75" o:preferrelative="t" path="m@4@5l@4@11@9@11@9@5xe" filled="f" stroked="f">
+                  <v:stroke joinstyle="miter"/>
+                  <v:formulas>
+                    <v:f eqn="if lineDrawn pixelLineWidth 0"/>
+                    <v:f eqn="sum @0 1 0"/>
+                    <v:f eqn="sum 0 0 @1"/>
+                    <v:f eqn="prod @2 1 2"/>
+                    <v:f eqn="prod @3 21600 pixelWidth"/>
+                    <v:f eqn="prod @3 21600 pixelHeight"/>
+                    <v:f eqn="sum @0 0 1"/>
+                    <v:f eqn="prod @6 1 2"/>
+                    <v:f eqn="prod @7 21600 pixelWidth"/>
+                    <v:f eqn="sum @8 21600 0"/>
+                    <v:f eqn="prod @7 21600 pixelHeight"/>
+                    <v:f eqn="sum @10 21600 0"/>
+                  </v:formulas>
+                  <v:path o:extrusionok="f" gradientshapeok="t" o:connecttype="rect"/>
+                  <o:lock v:ext="edit" aspectratio="t"/>
+                </v:shapetype>
+                <v:shape id="_x0000_s1027" type="#_x0000_t75" style="position:absolute;width:46355;height:16573;visibility:visible;mso-wrap-style:square">
+                  <v:fill o:detectmouseclick="t"/>
+                  <v:path o:connecttype="none"/>
+                </v:shape>
+                <v:shape id="Рисунок 5" o:spid="_x0000_s1028" type="#_x0000_t75" style="position:absolute;left:444;top:466;width:20764;height:15621;visibility:visible;mso-wrap-style:square" o:gfxdata="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">
+                  <v:imagedata r:id="rId10" o:title=""/>
+                </v:shape>
+                <v:shape id="Рисунок 7" o:spid="_x0000_s1029" type="#_x0000_t75" style="position:absolute;left:27445;top:484;width:18381;height:5714;visibility:visible;mso-wrap-style:square" o:gfxdata="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">
+                  <v:imagedata r:id="rId11" o:title=""/>
+                  <v:path arrowok="t"/>
+                </v:shape>
+                <w10:anchorlock/>
+              </v:group>
+            </w:pict>
+          </mc:Fallback>
+        </mc:AlternateContent>
+      </w:r>
+    </w:p>
+    <w:p>
+      <w:pPr>
+        <w:pStyle w:val="a0"/>
+      </w:pPr>
+      <w:r>
+        <w:t xml:space="preserve"> </w:t>
+      </w:r>
+      <w:r>
+        <w:softHyphen/>
+        <w:t xml:space="preserve">– </w:t>
+      </w:r>
+      <w:r>
+        <w:t xml:space="preserve">Сигнатуры функции </w:t>
+      </w:r>
+      <w:r>
+        <w:rPr>
+          <w:lang w:val="en-US"/>
+        </w:rPr>
+        <w:t>random</w:t>
+      </w:r>
+      <w:r>
+        <w:t xml:space="preserve"> (</w:t>
+      </w:r>
+      <w:r>
+        <w:t>слева функция, генерирующая СВ</w:t>
+      </w:r>
+      <w:r>
+        <w:t xml:space="preserve"> по названию заданного закона</w:t>
+      </w:r>
+      <w:r>
+        <w:t xml:space="preserve">, справа </w:t>
+      </w:r>
+      <w:r>
+        <w:t>–</w:t>
+      </w:r>
+      <w:r>
+        <w:t xml:space="preserve"> </w:t>
+      </w:r>
+      <w:r>
+        <w:t>генерирующая нормально распределённую СВ)</w:t>
       </w:r>
     </w:p>
     <w:p>
@@ -1342,7 +1515,19 @@
     </w:p>
     <w:p>
       <w:r>
-        <w:t>Объяснить, что было сделано в лабораторной. Привести несколько примеров процессов, наблюдаемых в радиоэлектронике или оптике, для которых свойственно полученное распределение.</w:t>
+        <w:t xml:space="preserve">Объяснить, что было сделано в лабораторной. Привести </w:t>
+      </w:r>
+      <w:r>
+        <w:t>пример процесса, наблюдаемого</w:t>
+      </w:r>
+      <w:r>
+        <w:t xml:space="preserve"> в радиоэлектронике или оптике, для котор</w:t>
+      </w:r>
+      <w:r>
+        <w:t>ого</w:t>
+      </w:r>
+      <w:r>
+        <w:t xml:space="preserve"> свойственно полученное распределение.</w:t>
       </w:r>
     </w:p>
     <w:p>
@@ -1514,7 +1699,7 @@
     <w:p>
       <w:pPr>
         <w:rPr>
-          <w:i/>
+          <w:rFonts w:eastAsiaTheme="minorEastAsia"/>
           <w:lang w:val="en-US"/>
         </w:rPr>
       </w:pPr>
@@ -1598,9 +1783,15 @@
               <m:r>
                 <w:rPr>
                   <w:rFonts w:ascii="Cambria Math" w:hAnsi="Cambria Math"/>
+                </w:rPr>
+                <m:t xml:space="preserve">, </m:t>
+              </m:r>
+              <m:r>
+                <w:rPr>
+                  <w:rFonts w:ascii="Cambria Math" w:hAnsi="Cambria Math"/>
                   <w:lang w:val="en-US"/>
                 </w:rPr>
-                <m:t>, x</m:t>
+                <m:t>x</m:t>
               </m:r>
               <m:d>
                 <m:dPr>
@@ -1618,7 +1809,20 @@
                       <w:rFonts w:ascii="Cambria Math" w:hAnsi="Cambria Math"/>
                       <w:lang w:val="en-US"/>
                     </w:rPr>
-                    <m:t>t-τ</m:t>
+                    <m:t>t</m:t>
+                  </m:r>
+                  <m:r>
+                    <w:rPr>
+                      <w:rFonts w:ascii="Cambria Math" w:hAnsi="Cambria Math"/>
+                    </w:rPr>
+                    <m:t>-</m:t>
+                  </m:r>
+                  <m:r>
+                    <w:rPr>
+                      <w:rFonts w:ascii="Cambria Math" w:hAnsi="Cambria Math"/>
+                      <w:lang w:val="en-US"/>
+                    </w:rPr>
+                    <m:t>τ</m:t>
                   </m:r>
                 </m:e>
               </m:d>
@@ -1627,7 +1831,6 @@
           <m:r>
             <w:rPr>
               <w:rFonts w:ascii="Cambria Math" w:hAnsi="Cambria Math"/>
-              <w:lang w:val="en-US"/>
             </w:rPr>
             <m:t>=</m:t>
           </m:r>
@@ -1647,7 +1850,13 @@
                   <w:rFonts w:ascii="Cambria Math" w:hAnsi="Cambria Math"/>
                   <w:lang w:val="en-US"/>
                 </w:rPr>
-                <m:t>M{</m:t>
+                <m:t>M</m:t>
+              </m:r>
+              <m:r>
+                <w:rPr>
+                  <w:rFonts w:ascii="Cambria Math" w:hAnsi="Cambria Math"/>
+                </w:rPr>
+                <m:t>{</m:t>
               </m:r>
               <m:d>
                 <m:dPr>
@@ -1690,9 +1899,15 @@
                   <m:r>
                     <w:rPr>
                       <w:rFonts w:ascii="Cambria Math" w:hAnsi="Cambria Math"/>
+                    </w:rPr>
+                    <m:t>-</m:t>
+                  </m:r>
+                  <m:r>
+                    <w:rPr>
+                      <w:rFonts w:ascii="Cambria Math" w:hAnsi="Cambria Math"/>
                       <w:lang w:val="en-US"/>
                     </w:rPr>
-                    <m:t>-m</m:t>
+                    <m:t>m</m:t>
                   </m:r>
                 </m:e>
               </m:d>
@@ -1731,16 +1946,41 @@
                           <w:rFonts w:ascii="Cambria Math" w:hAnsi="Cambria Math"/>
                           <w:lang w:val="en-US"/>
                         </w:rPr>
-                        <m:t>t-T</m:t>
+                        <m:t>t</m:t>
+                      </m:r>
+                      <m:r>
+                        <w:rPr>
+                          <w:rFonts w:ascii="Cambria Math" w:hAnsi="Cambria Math"/>
+                        </w:rPr>
+                        <m:t>-</m:t>
+                      </m:r>
+                      <m:r>
+                        <w:rPr>
+                          <w:rFonts w:ascii="Cambria Math" w:hAnsi="Cambria Math"/>
+                          <w:lang w:val="en-US"/>
+                        </w:rPr>
+                        <m:t>T</m:t>
                       </m:r>
                     </m:e>
                   </m:d>
                   <m:r>
                     <w:rPr>
                       <w:rFonts w:ascii="Cambria Math" w:hAnsi="Cambria Math"/>
+                    </w:rPr>
+                    <m:t>-</m:t>
+                  </m:r>
+                  <m:r>
+                    <w:rPr>
+                      <w:rFonts w:ascii="Cambria Math" w:hAnsi="Cambria Math"/>
                       <w:lang w:val="en-US"/>
                     </w:rPr>
-                    <m:t>-m)</m:t>
+                    <m:t>m</m:t>
+                  </m:r>
+                  <m:r>
+                    <w:rPr>
+                      <w:rFonts w:ascii="Cambria Math" w:hAnsi="Cambria Math"/>
+                    </w:rPr>
+                    <m:t>)</m:t>
                   </m:r>
                 </m:e>
               </m:d>
@@ -1769,7 +2009,6 @@
                   <m:r>
                     <w:rPr>
                       <w:rFonts w:ascii="Cambria Math" w:hAnsi="Cambria Math"/>
-                      <w:lang w:val="en-US"/>
                     </w:rPr>
                     <m:t>2</m:t>
                   </m:r>
@@ -1779,6 +2018,220 @@
           </m:f>
         </m:oMath>
       </m:oMathPara>
+    </w:p>
+    <w:p>
+      <w:pPr>
+        <w:ind w:firstLine="0"/>
+        <w:rPr>
+          <w:rFonts w:eastAsiaTheme="minorEastAsia"/>
+        </w:rPr>
+      </w:pPr>
+      <w:r>
+        <w:rPr>
+          <w:rFonts w:eastAsiaTheme="minorEastAsia"/>
+        </w:rPr>
+        <w:t xml:space="preserve">где </w:t>
+      </w:r>
+      <w:r>
+        <w:rPr>
+          <w:rFonts w:eastAsiaTheme="minorEastAsia"/>
+        </w:rPr>
+        <w:tab/>
+      </w:r>
+      <w:r>
+        <w:rPr>
+          <w:rFonts w:eastAsiaTheme="minorEastAsia"/>
+          <w:lang w:val="en-US"/>
+        </w:rPr>
+        <w:t>M</w:t>
+      </w:r>
+      <w:r>
+        <w:rPr>
+          <w:rFonts w:eastAsiaTheme="minorEastAsia"/>
+        </w:rPr>
+        <w:t xml:space="preserve">{} – </w:t>
+      </w:r>
+      <w:r>
+        <w:rPr>
+          <w:rFonts w:eastAsiaTheme="minorEastAsia"/>
+        </w:rPr>
+        <w:t>оператор математического ожидания</w:t>
+      </w:r>
+      <w:r>
+        <w:rPr>
+          <w:rFonts w:eastAsiaTheme="minorEastAsia"/>
+        </w:rPr>
+        <w:t>,</w:t>
+      </w:r>
+    </w:p>
+    <w:p>
+      <w:pPr>
+        <w:ind w:firstLine="0"/>
+        <w:rPr>
+          <w:rFonts w:eastAsiaTheme="minorEastAsia"/>
+        </w:rPr>
+      </w:pPr>
+      <w:r>
+        <w:rPr>
+          <w:rFonts w:eastAsiaTheme="minorEastAsia"/>
+        </w:rPr>
+        <w:tab/>
+      </w:r>
+      <w:r>
+        <w:rPr>
+          <w:rFonts w:eastAsiaTheme="minorEastAsia"/>
+          <w:lang w:val="en-US"/>
+        </w:rPr>
+        <w:t>x</w:t>
+      </w:r>
+      <w:r>
+        <w:rPr>
+          <w:rFonts w:eastAsiaTheme="minorEastAsia"/>
+        </w:rPr>
+        <w:t>(</w:t>
+      </w:r>
+      <w:r>
+        <w:rPr>
+          <w:rFonts w:eastAsiaTheme="minorEastAsia"/>
+          <w:lang w:val="en-US"/>
+        </w:rPr>
+        <w:t>t</w:t>
+      </w:r>
+      <w:r>
+        <w:rPr>
+          <w:rFonts w:eastAsiaTheme="minorEastAsia"/>
+        </w:rPr>
+        <w:t xml:space="preserve">) – </w:t>
+      </w:r>
+      <w:r>
+        <w:rPr>
+          <w:rFonts w:eastAsiaTheme="minorEastAsia"/>
+        </w:rPr>
+        <w:t xml:space="preserve">значение сигнала </w:t>
+      </w:r>
+      <w:r>
+        <w:rPr>
+          <w:rFonts w:eastAsiaTheme="minorEastAsia"/>
+          <w:lang w:val="en-US"/>
+        </w:rPr>
+        <w:t>x</w:t>
+      </w:r>
+      <w:r>
+        <w:rPr>
+          <w:rFonts w:eastAsiaTheme="minorEastAsia"/>
+        </w:rPr>
+        <w:t xml:space="preserve"> </w:t>
+      </w:r>
+      <w:r>
+        <w:rPr>
+          <w:rFonts w:eastAsiaTheme="minorEastAsia"/>
+        </w:rPr>
+        <w:t xml:space="preserve">в точке </w:t>
+      </w:r>
+      <w:r>
+        <w:rPr>
+          <w:rFonts w:eastAsiaTheme="minorEastAsia"/>
+          <w:lang w:val="en-US"/>
+        </w:rPr>
+        <w:t>t</w:t>
+      </w:r>
+      <w:r>
+        <w:rPr>
+          <w:rFonts w:eastAsiaTheme="minorEastAsia"/>
+        </w:rPr>
+        <w:t>,</w:t>
+      </w:r>
+    </w:p>
+    <w:p>
+      <w:pPr>
+        <w:ind w:firstLine="0"/>
+        <w:rPr>
+          <w:rFonts w:eastAsiaTheme="minorEastAsia"/>
+        </w:rPr>
+      </w:pPr>
+      <w:r>
+        <w:rPr>
+          <w:rFonts w:eastAsiaTheme="minorEastAsia"/>
+        </w:rPr>
+        <w:tab/>
+      </w:r>
+      <w:r>
+        <w:rPr>
+          <w:rFonts w:eastAsiaTheme="minorEastAsia"/>
+          <w:lang w:val="en-US"/>
+        </w:rPr>
+        <w:t>m</w:t>
+      </w:r>
+      <w:r>
+        <w:rPr>
+          <w:rFonts w:eastAsiaTheme="minorEastAsia"/>
+        </w:rPr>
+        <w:t xml:space="preserve"> –</w:t>
+      </w:r>
+      <w:r>
+        <w:rPr>
+          <w:rFonts w:eastAsiaTheme="minorEastAsia"/>
+        </w:rPr>
+        <w:t xml:space="preserve"> значение математического ожидания случайного процесса,</w:t>
+      </w:r>
+    </w:p>
+    <w:p>
+      <w:pPr>
+        <w:ind w:firstLine="0"/>
+        <w:rPr>
+          <w:rFonts w:eastAsiaTheme="minorEastAsia"/>
+          <w:lang w:val="en-US"/>
+        </w:rPr>
+      </w:pPr>
+      <w:r>
+        <w:rPr>
+          <w:rFonts w:eastAsiaTheme="minorEastAsia"/>
+        </w:rPr>
+        <w:tab/>
+      </w:r>
+      <w:r>
+        <w:rPr>
+          <w:rFonts w:eastAsiaTheme="minorEastAsia"/>
+        </w:rPr>
+        <w:t>σ</w:t>
+      </w:r>
+      <w:r>
+        <w:rPr>
+          <w:rFonts w:eastAsiaTheme="minorEastAsia"/>
+          <w:vertAlign w:val="superscript"/>
+          <w:lang w:val="en-US"/>
+        </w:rPr>
+        <w:t>2</w:t>
+      </w:r>
+      <w:r>
+        <w:rPr>
+          <w:rFonts w:eastAsiaTheme="minorEastAsia"/>
+          <w:lang w:val="en-US"/>
+        </w:rPr>
+        <w:t xml:space="preserve"> – </w:t>
+      </w:r>
+      <w:r>
+        <w:rPr>
+          <w:rFonts w:eastAsiaTheme="minorEastAsia"/>
+        </w:rPr>
+        <w:t>дисперсия случайного процесса.</w:t>
+      </w:r>
+      <w:bookmarkStart w:id="0" w:name="_GoBack"/>
+      <w:bookmarkEnd w:id="0"/>
+    </w:p>
+    <w:p>
+      <w:pPr>
+        <w:ind w:firstLine="0"/>
+        <w:rPr>
+          <w:rFonts w:eastAsiaTheme="minorEastAsia"/>
+        </w:rPr>
+      </w:pPr>
+      <w:r>
+        <w:rPr>
+          <w:rFonts w:eastAsiaTheme="minorEastAsia"/>
+        </w:rPr>
+        <w:tab/>
+      </w:r>
     </w:p>
     <w:p>
       <w:pPr>
@@ -2655,6 +3108,286 @@
           </w:p>
         </w:tc>
       </w:tr>
+      <w:tr>
+        <w:trPr>
+          <w:jc w:val="center"/>
+        </w:trPr>
+        <w:tc>
+          <w:tcPr>
+            <w:tcW w:w="562" w:type="dxa"/>
+          </w:tcPr>
+          <w:p>
+            <w:pPr>
+              <w:spacing w:line="240" w:lineRule="auto"/>
+              <w:ind w:firstLine="0"/>
+              <w:rPr>
+                <w:sz w:val="24"/>
+              </w:rPr>
+            </w:pPr>
+            <w:r>
+              <w:rPr>
+                <w:sz w:val="24"/>
+              </w:rPr>
+              <w:t>4</w:t>
+            </w:r>
+          </w:p>
+        </w:tc>
+        <w:tc>
+          <w:tcPr>
+            <w:tcW w:w="3402" w:type="dxa"/>
+          </w:tcPr>
+          <w:p>
+            <w:pPr>
+              <w:spacing w:line="240" w:lineRule="auto"/>
+              <w:ind w:firstLine="0"/>
+              <w:rPr>
+                <w:rFonts w:eastAsia="Calibri" w:cs="Times New Roman"/>
+              </w:rPr>
+            </w:pPr>
+          </w:p>
+        </w:tc>
+        <w:tc>
+          <w:tcPr>
+            <w:tcW w:w="3402" w:type="dxa"/>
+            <w:vAlign w:val="center"/>
+          </w:tcPr>
+          <w:p>
+            <w:pPr>
+              <w:spacing w:line="240" w:lineRule="auto"/>
+              <w:ind w:firstLine="0"/>
+              <w:jc w:val="center"/>
+              <w:rPr>
+                <w:rFonts w:eastAsia="Calibri" w:cs="Times New Roman"/>
+                <w:sz w:val="24"/>
+              </w:rPr>
+            </w:pPr>
+          </w:p>
+        </w:tc>
+      </w:tr>
+      <w:tr>
+        <w:trPr>
+          <w:jc w:val="center"/>
+        </w:trPr>
+        <w:tc>
+          <w:tcPr>
+            <w:tcW w:w="562" w:type="dxa"/>
+          </w:tcPr>
+          <w:p>
+            <w:pPr>
+              <w:spacing w:line="240" w:lineRule="auto"/>
+              <w:ind w:firstLine="0"/>
+              <w:rPr>
+                <w:sz w:val="24"/>
+              </w:rPr>
+            </w:pPr>
+            <w:r>
+              <w:rPr>
+                <w:sz w:val="24"/>
+              </w:rPr>
+              <w:t>5</w:t>
+            </w:r>
+          </w:p>
+        </w:tc>
+        <w:tc>
+          <w:tcPr>
+            <w:tcW w:w="3402" w:type="dxa"/>
+          </w:tcPr>
+          <w:p>
+            <w:pPr>
+              <w:spacing w:line="240" w:lineRule="auto"/>
+              <w:ind w:firstLine="0"/>
+              <w:rPr>
+                <w:rFonts w:eastAsia="Calibri" w:cs="Times New Roman"/>
+              </w:rPr>
+            </w:pPr>
+          </w:p>
+        </w:tc>
+        <w:tc>
+          <w:tcPr>
+            <w:tcW w:w="3402" w:type="dxa"/>
+            <w:vAlign w:val="center"/>
+          </w:tcPr>
+          <w:p>
+            <w:pPr>
+              <w:spacing w:line="240" w:lineRule="auto"/>
+              <w:ind w:firstLine="0"/>
+              <w:jc w:val="center"/>
+              <w:rPr>
+                <w:rFonts w:eastAsia="Calibri" w:cs="Times New Roman"/>
+                <w:sz w:val="24"/>
+              </w:rPr>
+            </w:pPr>
+          </w:p>
+        </w:tc>
+      </w:tr>
+      <w:tr>
+        <w:trPr>
+          <w:jc w:val="center"/>
+        </w:trPr>
+        <w:tc>
+          <w:tcPr>
+            <w:tcW w:w="562" w:type="dxa"/>
+          </w:tcPr>
+          <w:p>
+            <w:pPr>
+              <w:spacing w:line="240" w:lineRule="auto"/>
+              <w:ind w:firstLine="0"/>
+              <w:rPr>
+                <w:sz w:val="24"/>
+              </w:rPr>
+            </w:pPr>
+            <w:r>
+              <w:rPr>
+                <w:sz w:val="24"/>
+              </w:rPr>
+              <w:t>6</w:t>
+            </w:r>
+          </w:p>
+        </w:tc>
+        <w:tc>
+          <w:tcPr>
+            <w:tcW w:w="3402" w:type="dxa"/>
+          </w:tcPr>
+          <w:p>
+            <w:pPr>
+              <w:spacing w:line="240" w:lineRule="auto"/>
+              <w:ind w:firstLine="0"/>
+              <w:rPr>
+                <w:rFonts w:eastAsia="Calibri" w:cs="Times New Roman"/>
+              </w:rPr>
+            </w:pPr>
+          </w:p>
+        </w:tc>
+        <w:tc>
+          <w:tcPr>
+            <w:tcW w:w="3402" w:type="dxa"/>
+            <w:vAlign w:val="center"/>
+          </w:tcPr>
+          <w:p>
+            <w:pPr>
+              <w:spacing w:line="240" w:lineRule="auto"/>
+              <w:ind w:firstLine="0"/>
+              <w:jc w:val="center"/>
+              <w:rPr>
+                <w:rFonts w:eastAsia="Calibri" w:cs="Times New Roman"/>
+                <w:sz w:val="24"/>
+              </w:rPr>
+            </w:pPr>
+          </w:p>
+        </w:tc>
+      </w:tr>
+      <w:tr>
+        <w:trPr>
+          <w:jc w:val="center"/>
+        </w:trPr>
+        <w:tc>
+          <w:tcPr>
+            <w:tcW w:w="562" w:type="dxa"/>
+          </w:tcPr>
+          <w:p>
+            <w:pPr>
+              <w:spacing w:line="240" w:lineRule="auto"/>
+              <w:ind w:firstLine="0"/>
+              <w:rPr>
+                <w:sz w:val="24"/>
+              </w:rPr>
+            </w:pPr>
+            <w:r>
+              <w:rPr>
+                <w:sz w:val="24"/>
+              </w:rPr>
+              <w:t>7</w:t>
+            </w:r>
+          </w:p>
+        </w:tc>
+        <w:tc>
+          <w:tcPr>
+            <w:tcW w:w="3402" w:type="dxa"/>
+          </w:tcPr>
+          <w:p>
+            <w:pPr>
+              <w:spacing w:line="240" w:lineRule="auto"/>
+              <w:ind w:firstLine="0"/>
+              <w:rPr>
+                <w:rFonts w:eastAsia="Calibri" w:cs="Times New Roman"/>
+              </w:rPr>
+            </w:pPr>
+          </w:p>
+        </w:tc>
+        <w:tc>
+          <w:tcPr>
+            <w:tcW w:w="3402" w:type="dxa"/>
+            <w:vAlign w:val="center"/>
+          </w:tcPr>
+          <w:p>
+            <w:pPr>
+              <w:spacing w:line="240" w:lineRule="auto"/>
+              <w:ind w:firstLine="0"/>
+              <w:jc w:val="center"/>
+              <w:rPr>
+                <w:rFonts w:eastAsia="Calibri" w:cs="Times New Roman"/>
+                <w:sz w:val="24"/>
+              </w:rPr>
+            </w:pPr>
+          </w:p>
+        </w:tc>
+      </w:tr>
+      <w:tr>
+        <w:trPr>
+          <w:jc w:val="center"/>
+        </w:trPr>
+        <w:tc>
+          <w:tcPr>
+            <w:tcW w:w="562" w:type="dxa"/>
+          </w:tcPr>
+          <w:p>
+            <w:pPr>
+              <w:spacing w:line="240" w:lineRule="auto"/>
+              <w:ind w:firstLine="0"/>
+              <w:rPr>
+                <w:sz w:val="24"/>
+              </w:rPr>
+            </w:pPr>
+            <w:r>
+              <w:rPr>
+                <w:sz w:val="24"/>
+              </w:rPr>
+              <w:t>8</w:t>
+            </w:r>
+          </w:p>
+        </w:tc>
+        <w:tc>
+          <w:tcPr>
+            <w:tcW w:w="3402" w:type="dxa"/>
+          </w:tcPr>
+          <w:p>
+            <w:pPr>
+              <w:spacing w:line="240" w:lineRule="auto"/>
+              <w:ind w:firstLine="0"/>
+              <w:rPr>
+                <w:rFonts w:eastAsia="Calibri" w:cs="Times New Roman"/>
+              </w:rPr>
+            </w:pPr>
+          </w:p>
+        </w:tc>
+        <w:tc>
+          <w:tcPr>
+            <w:tcW w:w="3402" w:type="dxa"/>
+            <w:vAlign w:val="center"/>
+          </w:tcPr>
+          <w:p>
+            <w:pPr>
+              <w:spacing w:line="240" w:lineRule="auto"/>
+              <w:ind w:firstLine="0"/>
+              <w:jc w:val="center"/>
+              <w:rPr>
+                <w:rFonts w:eastAsia="Calibri" w:cs="Times New Roman"/>
+                <w:sz w:val="24"/>
+              </w:rPr>
+            </w:pPr>
+          </w:p>
+        </w:tc>
+      </w:tr>
     </w:tbl>
     <w:p>
       <w:r>
@@ -3016,8 +3749,6 @@
           <w:szCs w:val="28"/>
         </w:rPr>
       </w:pPr>
-      <w:bookmarkStart w:id="0" w:name="_GoBack"/>
-      <w:bookmarkEnd w:id="0"/>
       <w:r>
         <w:rPr>
           <w:rFonts w:eastAsia="Calibri"/>
@@ -3495,7 +4226,14 @@
               <w:rPr>
                 <w:lang w:val="en-US"/>
               </w:rPr>
-              <w:t>F</w:t>
+              <w:t>f</w:t>
+            </w:r>
+            <w:r>
+              <w:rPr>
+                <w:vertAlign w:val="subscript"/>
+                <w:lang w:val="en-US"/>
+              </w:rPr>
+              <w:t>c</w:t>
             </w:r>
             <w:r>
               <w:rPr>
@@ -4355,7 +5093,14 @@
               <w:t>F</w:t>
             </w:r>
             <w:r>
-              <w:t xml:space="preserve">п МГц и длительностью чипа </w:t>
+              <w:rPr>
+                <w:vertAlign w:val="subscript"/>
+                <w:lang w:val="en-US"/>
+              </w:rPr>
+              <w:t>m</w:t>
+            </w:r>
+            <w:r>
+              <w:t xml:space="preserve"> МГц и длительностью чипа </w:t>
             </w:r>
             <w:r>
               <w:t>2</w:t>
@@ -4500,7 +5245,7 @@
                     <pic:cNvPicPr/>
                   </pic:nvPicPr>
                   <pic:blipFill rotWithShape="1">
-                    <a:blip r:embed="rId8"/>
+                    <a:blip r:embed="rId12"/>
                     <a:srcRect l="726"/>
                     <a:stretch/>
                   </pic:blipFill>
@@ -4568,7 +5313,7 @@
                     <pic:cNvPicPr/>
                   </pic:nvPicPr>
                   <pic:blipFill>
-                    <a:blip r:embed="rId9"/>
+                    <a:blip r:embed="rId13"/>
                     <a:stretch>
                       <a:fillRect/>
                     </a:stretch>
@@ -4611,7 +5356,7 @@
     <w:p/>
     <w:p/>
     <w:sectPr>
-      <w:headerReference w:type="default" r:id="rId10"/>
+      <w:headerReference w:type="default" r:id="rId14"/>
       <w:pgSz w:w="11906" w:h="16838"/>
       <w:pgMar w:top="1134" w:right="850" w:bottom="1134" w:left="1701" w:header="708" w:footer="708" w:gutter="0"/>
       <w:cols w:space="708"/>
@@ -4702,7 +5447,7 @@
           <w:rPr>
             <w:noProof/>
           </w:rPr>
-          <w:t>12</w:t>
+          <w:t>13</w:t>
         </w:r>
         <w:r>
           <w:fldChar w:fldCharType="end"/>
@@ -5727,6 +6472,9 @@
     <w:abstractNumId w:val="18"/>
   </w:num>
   <w:num w:numId="39">
+    <w:abstractNumId w:val="18"/>
+  </w:num>
+  <w:num w:numId="40">
     <w:abstractNumId w:val="18"/>
   </w:num>
 </w:numbering>
@@ -6850,7 +7598,7 @@
 </file>
 
 <file path=customXml/itemProps1.xml><?xml version="1.0" encoding="utf-8"?>
-<ds:datastoreItem xmlns:ds="http://schemas.openxmlformats.org/officeDocument/2006/customXml" ds:itemID="{BBB99204-1B99-4D37-910C-F636AFC69B3B}">
+<ds:datastoreItem xmlns:ds="http://schemas.openxmlformats.org/officeDocument/2006/customXml" ds:itemID="{C744E383-BC89-4CE7-A348-A8E70D5B7A79}">
   <ds:schemaRefs>
     <ds:schemaRef ds:uri="http://schemas.openxmlformats.org/officeDocument/2006/bibliography"/>
   </ds:schemaRefs>

</xml_diff>

<commit_message>
Added list of typical errors
</commit_message>
<xml_diff>
--- a/Description.docx
+++ b/Description.docx
@@ -1,6 +1,6 @@
 
 <file path=word/document.xml><?xml version="1.0" encoding="utf-8"?>
-<w:document xmlns:wpc="http://schemas.microsoft.com/office/word/2010/wordprocessingCanvas" xmlns:cx="http://schemas.microsoft.com/office/drawing/2014/chartex" xmlns:cx1="http://schemas.microsoft.com/office/drawing/2015/9/8/chartex" xmlns:mc="http://schemas.openxmlformats.org/markup-compatibility/2006" xmlns:o="urn:schemas-microsoft-com:office:office" xmlns:r="http://schemas.openxmlformats.org/officeDocument/2006/relationships" xmlns:m="http://schemas.openxmlformats.org/officeDocument/2006/math" xmlns:v="urn:schemas-microsoft-com:vml" xmlns:wp14="http://schemas.microsoft.com/office/word/2010/wordprocessingDrawing" xmlns:wp="http://schemas.openxmlformats.org/drawingml/2006/wordprocessingDrawing" xmlns:w10="urn:schemas-microsoft-com:office:word" xmlns:w="http://schemas.openxmlformats.org/wordprocessingml/2006/main" xmlns:w14="http://schemas.microsoft.com/office/word/2010/wordml" xmlns:w15="http://schemas.microsoft.com/office/word/2012/wordml" xmlns:w16se="http://schemas.microsoft.com/office/word/2015/wordml/symex" xmlns:wpg="http://schemas.microsoft.com/office/word/2010/wordprocessingGroup" xmlns:wpi="http://schemas.microsoft.com/office/word/2010/wordprocessingInk" xmlns:wne="http://schemas.microsoft.com/office/word/2006/wordml" xmlns:wps="http://schemas.microsoft.com/office/word/2010/wordprocessingShape" mc:Ignorable="w14 w15 w16se wp14">
+<w:document xmlns:wpc="http://schemas.microsoft.com/office/word/2010/wordprocessingCanvas" xmlns:cx="http://schemas.microsoft.com/office/drawing/2014/chartex" xmlns:cx1="http://schemas.microsoft.com/office/drawing/2015/9/8/chartex" xmlns:cx2="http://schemas.microsoft.com/office/drawing/2015/10/21/chartex" xmlns:cx3="http://schemas.microsoft.com/office/drawing/2016/5/9/chartex" xmlns:cx4="http://schemas.microsoft.com/office/drawing/2016/5/10/chartex" xmlns:cx5="http://schemas.microsoft.com/office/drawing/2016/5/11/chartex" xmlns:cx6="http://schemas.microsoft.com/office/drawing/2016/5/12/chartex" xmlns:cx7="http://schemas.microsoft.com/office/drawing/2016/5/13/chartex" xmlns:cx8="http://schemas.microsoft.com/office/drawing/2016/5/14/chartex" xmlns:mc="http://schemas.openxmlformats.org/markup-compatibility/2006" xmlns:aink="http://schemas.microsoft.com/office/drawing/2016/ink" xmlns:am3d="http://schemas.microsoft.com/office/drawing/2017/model3d" xmlns:o="urn:schemas-microsoft-com:office:office" xmlns:r="http://schemas.openxmlformats.org/officeDocument/2006/relationships" xmlns:m="http://schemas.openxmlformats.org/officeDocument/2006/math" xmlns:v="urn:schemas-microsoft-com:vml" xmlns:wp14="http://schemas.microsoft.com/office/word/2010/wordprocessingDrawing" xmlns:wp="http://schemas.openxmlformats.org/drawingml/2006/wordprocessingDrawing" xmlns:w10="urn:schemas-microsoft-com:office:word" xmlns:w="http://schemas.openxmlformats.org/wordprocessingml/2006/main" xmlns:w14="http://schemas.microsoft.com/office/word/2010/wordml" xmlns:w15="http://schemas.microsoft.com/office/word/2012/wordml" xmlns:w16cex="http://schemas.microsoft.com/office/word/2018/wordml/cex" xmlns:w16cid="http://schemas.microsoft.com/office/word/2016/wordml/cid" xmlns:w16="http://schemas.microsoft.com/office/word/2018/wordml" xmlns:w16sdtdh="http://schemas.microsoft.com/office/word/2020/wordml/sdtdatahash" xmlns:w16se="http://schemas.microsoft.com/office/word/2015/wordml/symex" xmlns:wpg="http://schemas.microsoft.com/office/word/2010/wordprocessingGroup" xmlns:wpi="http://schemas.microsoft.com/office/word/2010/wordprocessingInk" xmlns:wne="http://schemas.microsoft.com/office/word/2006/wordml" xmlns:wps="http://schemas.microsoft.com/office/word/2010/wordprocessingShape" mc:Ignorable="w14 w15 w16se w16cid w16 w16cex w16sdtdh wp14">
   <w:body>
     <w:p>
       <w:pPr>
@@ -232,11 +232,7 @@
     </w:p>
     <w:p>
       <w:r>
-        <w:t xml:space="preserve">При выполнении этой лабораторной ставится задача ознакомления с логикой и инструментарием формирования выборок случайных величин, </w:t>
-      </w:r>
-      <w:r>
-        <w:lastRenderedPageBreak/>
-        <w:t xml:space="preserve">распределенных по заданным законам распределения. Для этого в первой половине лабораторной работы </w:t>
+        <w:t xml:space="preserve">При выполнении этой лабораторной ставится задача ознакомления с логикой и инструментарием формирования выборок случайных величин, распределенных по заданным законам распределения. Для этого в первой половине лабораторной работы </w:t>
       </w:r>
       <w:r>
         <w:t>требуется</w:t>
@@ -399,7 +395,6 @@
       <w:pPr>
         <w:pStyle w:val="a7"/>
       </w:pPr>
-      <w:bookmarkStart w:id="0" w:name="_GoBack"/>
       <w:r>
         <mc:AlternateContent>
           <mc:Choice Requires="wpc">
@@ -536,7 +531,6 @@
           </mc:Fallback>
         </mc:AlternateContent>
       </w:r>
-      <w:bookmarkEnd w:id="0"/>
     </w:p>
     <w:p>
       <w:pPr>
@@ -569,6 +563,9 @@
     </w:p>
     <w:p>
       <w:r>
+        <w:rPr>
+          <w:noProof/>
+        </w:rPr>
         <mc:AlternateContent>
           <mc:Choice Requires="wpc">
             <w:drawing>
@@ -5695,6 +5692,701 @@
       </w:r>
     </w:p>
     <w:p/>
+    <w:p>
+      <w:pPr>
+        <w:pStyle w:val="1"/>
+        <w:numPr>
+          <w:ilvl w:val="0"/>
+          <w:numId w:val="0"/>
+        </w:numPr>
+        <w:ind w:left="709"/>
+      </w:pPr>
+      <w:r>
+        <w:t>Приложение А. Частые ошибки при подготовке отчётов</w:t>
+      </w:r>
+    </w:p>
+    <w:p>
+      <w:r>
+        <w:t>Список приведенных в этом приложении ошибок, охватывает более 80% недочётов, встречающихся в отчётах.</w:t>
+      </w:r>
+    </w:p>
+    <w:p>
+      <w:r>
+        <w:t xml:space="preserve">ЛР1: </w:t>
+      </w:r>
+    </w:p>
+    <w:p>
+      <w:pPr>
+        <w:pStyle w:val="af"/>
+        <w:numPr>
+          <w:ilvl w:val="0"/>
+          <w:numId w:val="43"/>
+        </w:numPr>
+      </w:pPr>
+      <w:r>
+        <w:t>Параметры не соответствуют варианту,</w:t>
+      </w:r>
+    </w:p>
+    <w:p>
+      <w:pPr>
+        <w:pStyle w:val="af"/>
+        <w:numPr>
+          <w:ilvl w:val="0"/>
+          <w:numId w:val="43"/>
+        </w:numPr>
+      </w:pPr>
+      <w:r>
+        <w:t>Отсутствует формула преобразования,</w:t>
+      </w:r>
+    </w:p>
+    <w:p>
+      <w:pPr>
+        <w:pStyle w:val="af"/>
+        <w:numPr>
+          <w:ilvl w:val="0"/>
+          <w:numId w:val="43"/>
+        </w:numPr>
+      </w:pPr>
+      <w:r>
+        <w:t>Структурная схема некорректна,</w:t>
+      </w:r>
+    </w:p>
+    <w:p>
+      <w:pPr>
+        <w:pStyle w:val="af"/>
+        <w:numPr>
+          <w:ilvl w:val="0"/>
+          <w:numId w:val="43"/>
+        </w:numPr>
+      </w:pPr>
+      <w:r>
+        <w:t>Нет структурной схемы,</w:t>
+      </w:r>
+    </w:p>
+    <w:p>
+      <w:pPr>
+        <w:pStyle w:val="af"/>
+        <w:numPr>
+          <w:ilvl w:val="0"/>
+          <w:numId w:val="43"/>
+        </w:numPr>
+      </w:pPr>
+      <w:r>
+        <w:t>На гистограмме исходного распределения не хватает элементов,</w:t>
+      </w:r>
+    </w:p>
+    <w:p>
+      <w:pPr>
+        <w:pStyle w:val="af"/>
+        <w:numPr>
+          <w:ilvl w:val="0"/>
+          <w:numId w:val="43"/>
+        </w:numPr>
+      </w:pPr>
+      <w:r>
+        <w:t>Нет гистограммы исходного распределения,</w:t>
+      </w:r>
+    </w:p>
+    <w:p>
+      <w:pPr>
+        <w:pStyle w:val="af"/>
+        <w:numPr>
+          <w:ilvl w:val="0"/>
+          <w:numId w:val="43"/>
+        </w:numPr>
+      </w:pPr>
+      <w:r>
+        <w:t>Нет графика функции преобразования,</w:t>
+      </w:r>
+    </w:p>
+    <w:p>
+      <w:pPr>
+        <w:pStyle w:val="af"/>
+        <w:numPr>
+          <w:ilvl w:val="0"/>
+          <w:numId w:val="43"/>
+        </w:numPr>
+      </w:pPr>
+      <w:r>
+        <w:t>На гистограмме результирующих значений не хватает элементов,</w:t>
+      </w:r>
+    </w:p>
+    <w:p>
+      <w:pPr>
+        <w:pStyle w:val="af"/>
+        <w:numPr>
+          <w:ilvl w:val="0"/>
+          <w:numId w:val="43"/>
+        </w:numPr>
+      </w:pPr>
+      <w:r>
+        <w:t>Отсутствует обозначение осей,</w:t>
+      </w:r>
+    </w:p>
+    <w:p>
+      <w:pPr>
+        <w:pStyle w:val="af"/>
+        <w:numPr>
+          <w:ilvl w:val="0"/>
+          <w:numId w:val="43"/>
+        </w:numPr>
+      </w:pPr>
+      <w:r>
+        <w:t>Несоответствия в описании,</w:t>
+      </w:r>
+    </w:p>
+    <w:p>
+      <w:pPr>
+        <w:pStyle w:val="af"/>
+        <w:numPr>
+          <w:ilvl w:val="0"/>
+          <w:numId w:val="43"/>
+        </w:numPr>
+      </w:pPr>
+      <w:r>
+        <w:t>Масштаб выбран неверно,</w:t>
+      </w:r>
+    </w:p>
+    <w:p>
+      <w:pPr>
+        <w:pStyle w:val="af"/>
+        <w:numPr>
+          <w:ilvl w:val="0"/>
+          <w:numId w:val="43"/>
+        </w:numPr>
+      </w:pPr>
+      <w:r>
+        <w:t>В выводе смысловые ошибки,</w:t>
+      </w:r>
+    </w:p>
+    <w:p>
+      <w:pPr>
+        <w:pStyle w:val="af"/>
+        <w:numPr>
+          <w:ilvl w:val="0"/>
+          <w:numId w:val="43"/>
+        </w:numPr>
+      </w:pPr>
+      <w:r>
+        <w:t>В выводе спорные тезисы,</w:t>
+      </w:r>
+    </w:p>
+    <w:p>
+      <w:pPr>
+        <w:pStyle w:val="af"/>
+        <w:numPr>
+          <w:ilvl w:val="0"/>
+          <w:numId w:val="43"/>
+        </w:numPr>
+      </w:pPr>
+      <w:r>
+        <w:t>В выводе должен быть анализ полученных гистограмм,</w:t>
+      </w:r>
+    </w:p>
+    <w:p>
+      <w:pPr>
+        <w:pStyle w:val="af"/>
+        <w:numPr>
+          <w:ilvl w:val="0"/>
+          <w:numId w:val="43"/>
+        </w:numPr>
+      </w:pPr>
+      <w:r>
+        <w:t>Путаница в терминах</w:t>
+      </w:r>
+    </w:p>
+    <w:p>
+      <w:r>
+        <w:t xml:space="preserve">ЛР2: </w:t>
+      </w:r>
+    </w:p>
+    <w:p>
+      <w:pPr>
+        <w:pStyle w:val="af"/>
+        <w:numPr>
+          <w:ilvl w:val="0"/>
+          <w:numId w:val="44"/>
+        </w:numPr>
+      </w:pPr>
+      <w:r>
+        <w:t>Параметры не соответствуют варианту,</w:t>
+      </w:r>
+    </w:p>
+    <w:p>
+      <w:pPr>
+        <w:pStyle w:val="af"/>
+        <w:numPr>
+          <w:ilvl w:val="0"/>
+          <w:numId w:val="44"/>
+        </w:numPr>
+      </w:pPr>
+      <w:r>
+        <w:t>Путаница в терминах,</w:t>
+      </w:r>
+    </w:p>
+    <w:p>
+      <w:pPr>
+        <w:pStyle w:val="af"/>
+        <w:numPr>
+          <w:ilvl w:val="0"/>
+          <w:numId w:val="44"/>
+        </w:numPr>
+      </w:pPr>
+      <w:r>
+        <w:t>Структурная схема некорректна или недостаточно подробна,</w:t>
+      </w:r>
+    </w:p>
+    <w:p>
+      <w:pPr>
+        <w:pStyle w:val="af"/>
+        <w:numPr>
+          <w:ilvl w:val="0"/>
+          <w:numId w:val="44"/>
+        </w:numPr>
+      </w:pPr>
+      <w:r>
+        <w:t>Нет структурной схемы,</w:t>
+      </w:r>
+    </w:p>
+    <w:p>
+      <w:pPr>
+        <w:pStyle w:val="af"/>
+        <w:numPr>
+          <w:ilvl w:val="0"/>
+          <w:numId w:val="44"/>
+        </w:numPr>
+      </w:pPr>
+      <w:r>
+        <w:t>Нет сравнения исходной и результирующей ПВ,</w:t>
+      </w:r>
+    </w:p>
+    <w:p>
+      <w:pPr>
+        <w:pStyle w:val="af"/>
+        <w:numPr>
+          <w:ilvl w:val="0"/>
+          <w:numId w:val="44"/>
+        </w:numPr>
+      </w:pPr>
+      <w:r>
+        <w:t>Нет графика сравнения КФ,</w:t>
+      </w:r>
+    </w:p>
+    <w:p>
+      <w:pPr>
+        <w:pStyle w:val="af"/>
+        <w:numPr>
+          <w:ilvl w:val="0"/>
+          <w:numId w:val="44"/>
+        </w:numPr>
+      </w:pPr>
+      <w:r>
+        <w:t>На графике сравнения КФ не хватает элементов,</w:t>
+      </w:r>
+    </w:p>
+    <w:p>
+      <w:pPr>
+        <w:pStyle w:val="af"/>
+        <w:numPr>
+          <w:ilvl w:val="0"/>
+          <w:numId w:val="44"/>
+        </w:numPr>
+      </w:pPr>
+      <w:r>
+        <w:t>Отсутствует график СПМ,</w:t>
+      </w:r>
+    </w:p>
+    <w:p>
+      <w:pPr>
+        <w:pStyle w:val="af"/>
+        <w:numPr>
+          <w:ilvl w:val="0"/>
+          <w:numId w:val="44"/>
+        </w:numPr>
+      </w:pPr>
+      <w:r>
+        <w:t>Отсутствует обозначение осей,</w:t>
+      </w:r>
+    </w:p>
+    <w:p>
+      <w:pPr>
+        <w:pStyle w:val="af"/>
+        <w:numPr>
+          <w:ilvl w:val="0"/>
+          <w:numId w:val="44"/>
+        </w:numPr>
+      </w:pPr>
+      <w:r>
+        <w:t>Масштаб выбран неверно,</w:t>
+      </w:r>
+    </w:p>
+    <w:p>
+      <w:pPr>
+        <w:pStyle w:val="af"/>
+        <w:numPr>
+          <w:ilvl w:val="0"/>
+          <w:numId w:val="44"/>
+        </w:numPr>
+      </w:pPr>
+      <w:r>
+        <w:t>Несоответствия в описании,</w:t>
+      </w:r>
+    </w:p>
+    <w:p>
+      <w:pPr>
+        <w:pStyle w:val="af"/>
+        <w:numPr>
+          <w:ilvl w:val="0"/>
+          <w:numId w:val="44"/>
+        </w:numPr>
+      </w:pPr>
+      <w:r>
+        <w:t>В выводе смысловые ошибки,</w:t>
+      </w:r>
+    </w:p>
+    <w:p>
+      <w:pPr>
+        <w:pStyle w:val="af"/>
+        <w:numPr>
+          <w:ilvl w:val="0"/>
+          <w:numId w:val="44"/>
+        </w:numPr>
+      </w:pPr>
+      <w:r>
+        <w:t>В выводе спорные тезисы,</w:t>
+      </w:r>
+    </w:p>
+    <w:p>
+      <w:pPr>
+        <w:pStyle w:val="af"/>
+        <w:numPr>
+          <w:ilvl w:val="0"/>
+          <w:numId w:val="44"/>
+        </w:numPr>
+      </w:pPr>
+      <w:r>
+        <w:t>В выводе должен быть анализ полученных КФ,</w:t>
+      </w:r>
+    </w:p>
+    <w:p>
+      <w:r>
+        <w:t xml:space="preserve">ЛР3: </w:t>
+      </w:r>
+    </w:p>
+    <w:p>
+      <w:pPr>
+        <w:pStyle w:val="af"/>
+        <w:numPr>
+          <w:ilvl w:val="0"/>
+          <w:numId w:val="45"/>
+        </w:numPr>
+      </w:pPr>
+      <w:r>
+        <w:t>Несоответствие параметров варианту,</w:t>
+      </w:r>
+    </w:p>
+    <w:p>
+      <w:pPr>
+        <w:pStyle w:val="af"/>
+        <w:numPr>
+          <w:ilvl w:val="0"/>
+          <w:numId w:val="45"/>
+        </w:numPr>
+      </w:pPr>
+      <w:r>
+        <w:t>Отсутствуют подписи осей,</w:t>
+      </w:r>
+    </w:p>
+    <w:p>
+      <w:pPr>
+        <w:pStyle w:val="af"/>
+        <w:numPr>
+          <w:ilvl w:val="0"/>
+          <w:numId w:val="45"/>
+        </w:numPr>
+      </w:pPr>
+      <w:r>
+        <w:t>Элементы графиков неразличимы,</w:t>
+      </w:r>
+    </w:p>
+    <w:p>
+      <w:pPr>
+        <w:pStyle w:val="af"/>
+        <w:numPr>
+          <w:ilvl w:val="0"/>
+          <w:numId w:val="45"/>
+        </w:numPr>
+      </w:pPr>
+      <w:r>
+        <w:t>Без подписей невозможно анализировать,</w:t>
+      </w:r>
+    </w:p>
+    <w:p>
+      <w:pPr>
+        <w:pStyle w:val="af"/>
+        <w:numPr>
+          <w:ilvl w:val="0"/>
+          <w:numId w:val="45"/>
+        </w:numPr>
+      </w:pPr>
+      <w:r>
+        <w:t>Отсутствует сигнал на входе или выходе фильтра,</w:t>
+      </w:r>
+    </w:p>
+    <w:p>
+      <w:pPr>
+        <w:pStyle w:val="af"/>
+        <w:numPr>
+          <w:ilvl w:val="0"/>
+          <w:numId w:val="45"/>
+        </w:numPr>
+      </w:pPr>
+      <w:r>
+        <w:t>Отсутствует график спектра на входе или выходе фильтра,</w:t>
+      </w:r>
+    </w:p>
+    <w:p>
+      <w:pPr>
+        <w:pStyle w:val="af"/>
+        <w:numPr>
+          <w:ilvl w:val="0"/>
+          <w:numId w:val="45"/>
+        </w:numPr>
+      </w:pPr>
+      <w:r>
+        <w:t>Отсутствует ИХ фильтра,</w:t>
+      </w:r>
+    </w:p>
+    <w:p>
+      <w:pPr>
+        <w:pStyle w:val="af"/>
+        <w:numPr>
+          <w:ilvl w:val="0"/>
+          <w:numId w:val="45"/>
+        </w:numPr>
+      </w:pPr>
+      <w:r>
+        <w:t>Отсутствует АЧХ или ФЧХ идеального фильтра,</w:t>
+      </w:r>
+    </w:p>
+    <w:p>
+      <w:pPr>
+        <w:pStyle w:val="af"/>
+        <w:numPr>
+          <w:ilvl w:val="0"/>
+          <w:numId w:val="45"/>
+        </w:numPr>
+      </w:pPr>
+      <w:r>
+        <w:t>Отсутствует АЧХ и ФЧХ идеального фильтра,</w:t>
+      </w:r>
+    </w:p>
+    <w:p>
+      <w:pPr>
+        <w:pStyle w:val="af"/>
+        <w:numPr>
+          <w:ilvl w:val="0"/>
+          <w:numId w:val="45"/>
+        </w:numPr>
+      </w:pPr>
+      <w:r>
+        <w:t xml:space="preserve">По ИХ невозможно отследить причины физической </w:t>
+      </w:r>
+      <w:proofErr w:type="spellStart"/>
+      <w:r>
+        <w:t>нереализуемости</w:t>
+      </w:r>
+      <w:proofErr w:type="spellEnd"/>
+      <w:r>
+        <w:t xml:space="preserve"> идеального фильтра,</w:t>
+      </w:r>
+    </w:p>
+    <w:p>
+      <w:pPr>
+        <w:pStyle w:val="af"/>
+        <w:numPr>
+          <w:ilvl w:val="0"/>
+          <w:numId w:val="45"/>
+        </w:numPr>
+      </w:pPr>
+      <w:r>
+        <w:t>Отсутствует описание особенностей идеального фильтра,</w:t>
+      </w:r>
+    </w:p>
+    <w:p>
+      <w:pPr>
+        <w:pStyle w:val="af"/>
+        <w:numPr>
+          <w:ilvl w:val="0"/>
+          <w:numId w:val="45"/>
+        </w:numPr>
+      </w:pPr>
+      <w:r>
+        <w:t>В выводе ошибки,</w:t>
+      </w:r>
+    </w:p>
+    <w:p>
+      <w:pPr>
+        <w:pStyle w:val="af"/>
+        <w:numPr>
+          <w:ilvl w:val="0"/>
+          <w:numId w:val="45"/>
+        </w:numPr>
+      </w:pPr>
+      <w:r>
+        <w:t>Путаница в терминах,</w:t>
+      </w:r>
+    </w:p>
+    <w:p>
+      <w:pPr>
+        <w:pStyle w:val="af"/>
+        <w:numPr>
+          <w:ilvl w:val="0"/>
+          <w:numId w:val="45"/>
+        </w:numPr>
+      </w:pPr>
+      <w:r>
+        <w:t>В выводе спорные тезисы</w:t>
+      </w:r>
+    </w:p>
+    <w:p>
+      <w:r>
+        <w:t xml:space="preserve">ЛР4: </w:t>
+      </w:r>
+    </w:p>
+    <w:p>
+      <w:pPr>
+        <w:pStyle w:val="af"/>
+        <w:numPr>
+          <w:ilvl w:val="0"/>
+          <w:numId w:val="46"/>
+        </w:numPr>
+      </w:pPr>
+      <w:r>
+        <w:t>Несоответствие параметров варианту,</w:t>
+      </w:r>
+    </w:p>
+    <w:p>
+      <w:pPr>
+        <w:pStyle w:val="af"/>
+        <w:numPr>
+          <w:ilvl w:val="0"/>
+          <w:numId w:val="46"/>
+        </w:numPr>
+      </w:pPr>
+      <w:r>
+        <w:t>Отсутствуют подписи осей,</w:t>
+      </w:r>
+    </w:p>
+    <w:p>
+      <w:pPr>
+        <w:pStyle w:val="af"/>
+        <w:numPr>
+          <w:ilvl w:val="0"/>
+          <w:numId w:val="46"/>
+        </w:numPr>
+      </w:pPr>
+      <w:r>
+        <w:t>Элементы графиков неразличимы,</w:t>
+      </w:r>
+    </w:p>
+    <w:p>
+      <w:pPr>
+        <w:pStyle w:val="af"/>
+        <w:numPr>
+          <w:ilvl w:val="0"/>
+          <w:numId w:val="46"/>
+        </w:numPr>
+      </w:pPr>
+      <w:r>
+        <w:t>Отсутствуют спектрограммы (Хэмминг-3 штуки и прямоугольное окно),</w:t>
+      </w:r>
+    </w:p>
+    <w:p>
+      <w:pPr>
+        <w:pStyle w:val="af"/>
+        <w:numPr>
+          <w:ilvl w:val="0"/>
+          <w:numId w:val="46"/>
+        </w:numPr>
+      </w:pPr>
+      <w:r>
+        <w:t>Вейвлет преобразование,</w:t>
+      </w:r>
+    </w:p>
+    <w:p>
+      <w:pPr>
+        <w:pStyle w:val="af"/>
+        <w:numPr>
+          <w:ilvl w:val="0"/>
+          <w:numId w:val="46"/>
+        </w:numPr>
+      </w:pPr>
+      <w:r>
+        <w:t>Отсутствует назначение частотно-временного анализа (для чего получают спектрограммы),</w:t>
+      </w:r>
+    </w:p>
+    <w:p>
+      <w:pPr>
+        <w:pStyle w:val="af"/>
+        <w:numPr>
+          <w:ilvl w:val="0"/>
+          <w:numId w:val="46"/>
+        </w:numPr>
+      </w:pPr>
+      <w:r>
+        <w:t>Отсутствует сравнительная характеристика для одного или нескольких окон,</w:t>
+      </w:r>
+    </w:p>
+    <w:p>
+      <w:pPr>
+        <w:pStyle w:val="af"/>
+        <w:numPr>
+          <w:ilvl w:val="0"/>
+          <w:numId w:val="46"/>
+        </w:numPr>
+      </w:pPr>
+      <w:r>
+        <w:t>Ошибки в сравнительном анализе или описании,</w:t>
+      </w:r>
+    </w:p>
+    <w:p>
+      <w:pPr>
+        <w:pStyle w:val="af"/>
+        <w:numPr>
+          <w:ilvl w:val="0"/>
+          <w:numId w:val="46"/>
+        </w:numPr>
+      </w:pPr>
+      <w:r>
+        <w:t>В выводе ошибки,</w:t>
+      </w:r>
+    </w:p>
+    <w:p>
+      <w:pPr>
+        <w:pStyle w:val="af"/>
+        <w:numPr>
+          <w:ilvl w:val="0"/>
+          <w:numId w:val="46"/>
+        </w:numPr>
+      </w:pPr>
+      <w:r>
+        <w:t>Путаница в терминах,</w:t>
+      </w:r>
+    </w:p>
+    <w:p>
+      <w:pPr>
+        <w:pStyle w:val="af"/>
+        <w:numPr>
+          <w:ilvl w:val="0"/>
+          <w:numId w:val="46"/>
+        </w:numPr>
+      </w:pPr>
+      <w:r>
+        <w:t>В выводе спорные тезисы</w:t>
+      </w:r>
+    </w:p>
+    <w:p/>
     <w:p/>
     <w:sectPr>
       <w:headerReference w:type="default" r:id="rId15"/>
@@ -5709,7 +6401,7 @@
 </file>
 
 <file path=word/endnotes.xml><?xml version="1.0" encoding="utf-8"?>
-<w:endnotes xmlns:wpc="http://schemas.microsoft.com/office/word/2010/wordprocessingCanvas" xmlns:cx="http://schemas.microsoft.com/office/drawing/2014/chartex" xmlns:cx1="http://schemas.microsoft.com/office/drawing/2015/9/8/chartex" xmlns:mc="http://schemas.openxmlformats.org/markup-compatibility/2006" xmlns:o="urn:schemas-microsoft-com:office:office" xmlns:r="http://schemas.openxmlformats.org/officeDocument/2006/relationships" xmlns:m="http://schemas.openxmlformats.org/officeDocument/2006/math" xmlns:v="urn:schemas-microsoft-com:vml" xmlns:wp14="http://schemas.microsoft.com/office/word/2010/wordprocessingDrawing" xmlns:wp="http://schemas.openxmlformats.org/drawingml/2006/wordprocessingDrawing" xmlns:w10="urn:schemas-microsoft-com:office:word" xmlns:w="http://schemas.openxmlformats.org/wordprocessingml/2006/main" xmlns:w14="http://schemas.microsoft.com/office/word/2010/wordml" xmlns:w15="http://schemas.microsoft.com/office/word/2012/wordml" xmlns:w16se="http://schemas.microsoft.com/office/word/2015/wordml/symex" xmlns:wpg="http://schemas.microsoft.com/office/word/2010/wordprocessingGroup" xmlns:wpi="http://schemas.microsoft.com/office/word/2010/wordprocessingInk" xmlns:wne="http://schemas.microsoft.com/office/word/2006/wordml" xmlns:wps="http://schemas.microsoft.com/office/word/2010/wordprocessingShape" mc:Ignorable="w14 w15 w16se wp14">
+<w:endnotes xmlns:wpc="http://schemas.microsoft.com/office/word/2010/wordprocessingCanvas" xmlns:cx="http://schemas.microsoft.com/office/drawing/2014/chartex" xmlns:cx1="http://schemas.microsoft.com/office/drawing/2015/9/8/chartex" xmlns:cx2="http://schemas.microsoft.com/office/drawing/2015/10/21/chartex" xmlns:cx3="http://schemas.microsoft.com/office/drawing/2016/5/9/chartex" xmlns:cx4="http://schemas.microsoft.com/office/drawing/2016/5/10/chartex" xmlns:cx5="http://schemas.microsoft.com/office/drawing/2016/5/11/chartex" xmlns:cx6="http://schemas.microsoft.com/office/drawing/2016/5/12/chartex" xmlns:cx7="http://schemas.microsoft.com/office/drawing/2016/5/13/chartex" xmlns:cx8="http://schemas.microsoft.com/office/drawing/2016/5/14/chartex" xmlns:mc="http://schemas.openxmlformats.org/markup-compatibility/2006" xmlns:aink="http://schemas.microsoft.com/office/drawing/2016/ink" xmlns:am3d="http://schemas.microsoft.com/office/drawing/2017/model3d" xmlns:o="urn:schemas-microsoft-com:office:office" xmlns:r="http://schemas.openxmlformats.org/officeDocument/2006/relationships" xmlns:m="http://schemas.openxmlformats.org/officeDocument/2006/math" xmlns:v="urn:schemas-microsoft-com:vml" xmlns:wp14="http://schemas.microsoft.com/office/word/2010/wordprocessingDrawing" xmlns:wp="http://schemas.openxmlformats.org/drawingml/2006/wordprocessingDrawing" xmlns:w10="urn:schemas-microsoft-com:office:word" xmlns:w="http://schemas.openxmlformats.org/wordprocessingml/2006/main" xmlns:w14="http://schemas.microsoft.com/office/word/2010/wordml" xmlns:w15="http://schemas.microsoft.com/office/word/2012/wordml" xmlns:w16cex="http://schemas.microsoft.com/office/word/2018/wordml/cex" xmlns:w16cid="http://schemas.microsoft.com/office/word/2016/wordml/cid" xmlns:w16="http://schemas.microsoft.com/office/word/2018/wordml" xmlns:w16sdtdh="http://schemas.microsoft.com/office/word/2020/wordml/sdtdatahash" xmlns:w16se="http://schemas.microsoft.com/office/word/2015/wordml/symex" xmlns:wpg="http://schemas.microsoft.com/office/word/2010/wordprocessingGroup" xmlns:wpi="http://schemas.microsoft.com/office/word/2010/wordprocessingInk" xmlns:wne="http://schemas.microsoft.com/office/word/2006/wordml" xmlns:wps="http://schemas.microsoft.com/office/word/2010/wordprocessingShape" mc:Ignorable="w14 w15 w16se w16cid w16 w16cex w16sdtdh wp14">
   <w:endnote w:type="separator" w:id="-1">
     <w:p>
       <w:pPr>
@@ -5734,7 +6426,7 @@
 </file>
 
 <file path=word/footnotes.xml><?xml version="1.0" encoding="utf-8"?>
-<w:footnotes xmlns:wpc="http://schemas.microsoft.com/office/word/2010/wordprocessingCanvas" xmlns:cx="http://schemas.microsoft.com/office/drawing/2014/chartex" xmlns:cx1="http://schemas.microsoft.com/office/drawing/2015/9/8/chartex" xmlns:mc="http://schemas.openxmlformats.org/markup-compatibility/2006" xmlns:o="urn:schemas-microsoft-com:office:office" xmlns:r="http://schemas.openxmlformats.org/officeDocument/2006/relationships" xmlns:m="http://schemas.openxmlformats.org/officeDocument/2006/math" xmlns:v="urn:schemas-microsoft-com:vml" xmlns:wp14="http://schemas.microsoft.com/office/word/2010/wordprocessingDrawing" xmlns:wp="http://schemas.openxmlformats.org/drawingml/2006/wordprocessingDrawing" xmlns:w10="urn:schemas-microsoft-com:office:word" xmlns:w="http://schemas.openxmlformats.org/wordprocessingml/2006/main" xmlns:w14="http://schemas.microsoft.com/office/word/2010/wordml" xmlns:w15="http://schemas.microsoft.com/office/word/2012/wordml" xmlns:w16se="http://schemas.microsoft.com/office/word/2015/wordml/symex" xmlns:wpg="http://schemas.microsoft.com/office/word/2010/wordprocessingGroup" xmlns:wpi="http://schemas.microsoft.com/office/word/2010/wordprocessingInk" xmlns:wne="http://schemas.microsoft.com/office/word/2006/wordml" xmlns:wps="http://schemas.microsoft.com/office/word/2010/wordprocessingShape" mc:Ignorable="w14 w15 w16se wp14">
+<w:footnotes xmlns:wpc="http://schemas.microsoft.com/office/word/2010/wordprocessingCanvas" xmlns:cx="http://schemas.microsoft.com/office/drawing/2014/chartex" xmlns:cx1="http://schemas.microsoft.com/office/drawing/2015/9/8/chartex" xmlns:cx2="http://schemas.microsoft.com/office/drawing/2015/10/21/chartex" xmlns:cx3="http://schemas.microsoft.com/office/drawing/2016/5/9/chartex" xmlns:cx4="http://schemas.microsoft.com/office/drawing/2016/5/10/chartex" xmlns:cx5="http://schemas.microsoft.com/office/drawing/2016/5/11/chartex" xmlns:cx6="http://schemas.microsoft.com/office/drawing/2016/5/12/chartex" xmlns:cx7="http://schemas.microsoft.com/office/drawing/2016/5/13/chartex" xmlns:cx8="http://schemas.microsoft.com/office/drawing/2016/5/14/chartex" xmlns:mc="http://schemas.openxmlformats.org/markup-compatibility/2006" xmlns:aink="http://schemas.microsoft.com/office/drawing/2016/ink" xmlns:am3d="http://schemas.microsoft.com/office/drawing/2017/model3d" xmlns:o="urn:schemas-microsoft-com:office:office" xmlns:r="http://schemas.openxmlformats.org/officeDocument/2006/relationships" xmlns:m="http://schemas.openxmlformats.org/officeDocument/2006/math" xmlns:v="urn:schemas-microsoft-com:vml" xmlns:wp14="http://schemas.microsoft.com/office/word/2010/wordprocessingDrawing" xmlns:wp="http://schemas.openxmlformats.org/drawingml/2006/wordprocessingDrawing" xmlns:w10="urn:schemas-microsoft-com:office:word" xmlns:w="http://schemas.openxmlformats.org/wordprocessingml/2006/main" xmlns:w14="http://schemas.microsoft.com/office/word/2010/wordml" xmlns:w15="http://schemas.microsoft.com/office/word/2012/wordml" xmlns:w16cex="http://schemas.microsoft.com/office/word/2018/wordml/cex" xmlns:w16cid="http://schemas.microsoft.com/office/word/2016/wordml/cid" xmlns:w16="http://schemas.microsoft.com/office/word/2018/wordml" xmlns:w16sdtdh="http://schemas.microsoft.com/office/word/2020/wordml/sdtdatahash" xmlns:w16se="http://schemas.microsoft.com/office/word/2015/wordml/symex" xmlns:wpg="http://schemas.microsoft.com/office/word/2010/wordprocessingGroup" xmlns:wpi="http://schemas.microsoft.com/office/word/2010/wordprocessingInk" xmlns:wne="http://schemas.microsoft.com/office/word/2006/wordml" xmlns:wps="http://schemas.microsoft.com/office/word/2010/wordprocessingShape" mc:Ignorable="w14 w15 w16se w16cid w16 w16cex w16sdtdh wp14">
   <w:footnote w:type="separator" w:id="-1">
     <w:p>
       <w:pPr>
@@ -5759,7 +6451,7 @@
 </file>
 
 <file path=word/header1.xml><?xml version="1.0" encoding="utf-8"?>
-<w:hdr xmlns:wpc="http://schemas.microsoft.com/office/word/2010/wordprocessingCanvas" xmlns:cx="http://schemas.microsoft.com/office/drawing/2014/chartex" xmlns:cx1="http://schemas.microsoft.com/office/drawing/2015/9/8/chartex" xmlns:mc="http://schemas.openxmlformats.org/markup-compatibility/2006" xmlns:o="urn:schemas-microsoft-com:office:office" xmlns:r="http://schemas.openxmlformats.org/officeDocument/2006/relationships" xmlns:m="http://schemas.openxmlformats.org/officeDocument/2006/math" xmlns:v="urn:schemas-microsoft-com:vml" xmlns:wp14="http://schemas.microsoft.com/office/word/2010/wordprocessingDrawing" xmlns:wp="http://schemas.openxmlformats.org/drawingml/2006/wordprocessingDrawing" xmlns:w10="urn:schemas-microsoft-com:office:word" xmlns:w="http://schemas.openxmlformats.org/wordprocessingml/2006/main" xmlns:w14="http://schemas.microsoft.com/office/word/2010/wordml" xmlns:w15="http://schemas.microsoft.com/office/word/2012/wordml" xmlns:w16se="http://schemas.microsoft.com/office/word/2015/wordml/symex" xmlns:wpg="http://schemas.microsoft.com/office/word/2010/wordprocessingGroup" xmlns:wpi="http://schemas.microsoft.com/office/word/2010/wordprocessingInk" xmlns:wne="http://schemas.microsoft.com/office/word/2006/wordml" xmlns:wps="http://schemas.microsoft.com/office/word/2010/wordprocessingShape" mc:Ignorable="w14 w15 w16se wp14">
+<w:hdr xmlns:wpc="http://schemas.microsoft.com/office/word/2010/wordprocessingCanvas" xmlns:cx="http://schemas.microsoft.com/office/drawing/2014/chartex" xmlns:cx1="http://schemas.microsoft.com/office/drawing/2015/9/8/chartex" xmlns:cx2="http://schemas.microsoft.com/office/drawing/2015/10/21/chartex" xmlns:cx3="http://schemas.microsoft.com/office/drawing/2016/5/9/chartex" xmlns:cx4="http://schemas.microsoft.com/office/drawing/2016/5/10/chartex" xmlns:cx5="http://schemas.microsoft.com/office/drawing/2016/5/11/chartex" xmlns:cx6="http://schemas.microsoft.com/office/drawing/2016/5/12/chartex" xmlns:cx7="http://schemas.microsoft.com/office/drawing/2016/5/13/chartex" xmlns:cx8="http://schemas.microsoft.com/office/drawing/2016/5/14/chartex" xmlns:mc="http://schemas.openxmlformats.org/markup-compatibility/2006" xmlns:aink="http://schemas.microsoft.com/office/drawing/2016/ink" xmlns:am3d="http://schemas.microsoft.com/office/drawing/2017/model3d" xmlns:o="urn:schemas-microsoft-com:office:office" xmlns:r="http://schemas.openxmlformats.org/officeDocument/2006/relationships" xmlns:m="http://schemas.openxmlformats.org/officeDocument/2006/math" xmlns:v="urn:schemas-microsoft-com:vml" xmlns:wp14="http://schemas.microsoft.com/office/word/2010/wordprocessingDrawing" xmlns:wp="http://schemas.openxmlformats.org/drawingml/2006/wordprocessingDrawing" xmlns:w10="urn:schemas-microsoft-com:office:word" xmlns:w="http://schemas.openxmlformats.org/wordprocessingml/2006/main" xmlns:w14="http://schemas.microsoft.com/office/word/2010/wordml" xmlns:w15="http://schemas.microsoft.com/office/word/2012/wordml" xmlns:w16cex="http://schemas.microsoft.com/office/word/2018/wordml/cex" xmlns:w16cid="http://schemas.microsoft.com/office/word/2016/wordml/cid" xmlns:w16="http://schemas.microsoft.com/office/word/2018/wordml" xmlns:w16sdtdh="http://schemas.microsoft.com/office/word/2020/wordml/sdtdatahash" xmlns:w16se="http://schemas.microsoft.com/office/word/2015/wordml/symex" xmlns:wpg="http://schemas.microsoft.com/office/word/2010/wordprocessingGroup" xmlns:wpi="http://schemas.microsoft.com/office/word/2010/wordprocessingInk" xmlns:wne="http://schemas.microsoft.com/office/word/2006/wordml" xmlns:wps="http://schemas.microsoft.com/office/word/2010/wordprocessingShape" mc:Ignorable="w14 w15 w16se w16cid w16 w16cex w16sdtdh wp14">
   <w:sdt>
     <w:sdtPr>
       <w:id w:val="1660650329"/>
@@ -5805,7 +6497,7 @@
 </file>
 
 <file path=word/numbering.xml><?xml version="1.0" encoding="utf-8"?>
-<w:numbering xmlns:wpc="http://schemas.microsoft.com/office/word/2010/wordprocessingCanvas" xmlns:cx="http://schemas.microsoft.com/office/drawing/2014/chartex" xmlns:cx1="http://schemas.microsoft.com/office/drawing/2015/9/8/chartex" xmlns:mc="http://schemas.openxmlformats.org/markup-compatibility/2006" xmlns:o="urn:schemas-microsoft-com:office:office" xmlns:r="http://schemas.openxmlformats.org/officeDocument/2006/relationships" xmlns:m="http://schemas.openxmlformats.org/officeDocument/2006/math" xmlns:v="urn:schemas-microsoft-com:vml" xmlns:wp14="http://schemas.microsoft.com/office/word/2010/wordprocessingDrawing" xmlns:wp="http://schemas.openxmlformats.org/drawingml/2006/wordprocessingDrawing" xmlns:w10="urn:schemas-microsoft-com:office:word" xmlns:w="http://schemas.openxmlformats.org/wordprocessingml/2006/main" xmlns:w14="http://schemas.microsoft.com/office/word/2010/wordml" xmlns:w15="http://schemas.microsoft.com/office/word/2012/wordml" xmlns:w16se="http://schemas.microsoft.com/office/word/2015/wordml/symex" xmlns:wpg="http://schemas.microsoft.com/office/word/2010/wordprocessingGroup" xmlns:wpi="http://schemas.microsoft.com/office/word/2010/wordprocessingInk" xmlns:wne="http://schemas.microsoft.com/office/word/2006/wordml" xmlns:wps="http://schemas.microsoft.com/office/word/2010/wordprocessingShape" mc:Ignorable="w14 w15 w16se wp14">
+<w:numbering xmlns:wpc="http://schemas.microsoft.com/office/word/2010/wordprocessingCanvas" xmlns:cx="http://schemas.microsoft.com/office/drawing/2014/chartex" xmlns:cx1="http://schemas.microsoft.com/office/drawing/2015/9/8/chartex" xmlns:cx2="http://schemas.microsoft.com/office/drawing/2015/10/21/chartex" xmlns:cx3="http://schemas.microsoft.com/office/drawing/2016/5/9/chartex" xmlns:cx4="http://schemas.microsoft.com/office/drawing/2016/5/10/chartex" xmlns:cx5="http://schemas.microsoft.com/office/drawing/2016/5/11/chartex" xmlns:cx6="http://schemas.microsoft.com/office/drawing/2016/5/12/chartex" xmlns:cx7="http://schemas.microsoft.com/office/drawing/2016/5/13/chartex" xmlns:cx8="http://schemas.microsoft.com/office/drawing/2016/5/14/chartex" xmlns:mc="http://schemas.openxmlformats.org/markup-compatibility/2006" xmlns:aink="http://schemas.microsoft.com/office/drawing/2016/ink" xmlns:am3d="http://schemas.microsoft.com/office/drawing/2017/model3d" xmlns:o="urn:schemas-microsoft-com:office:office" xmlns:r="http://schemas.openxmlformats.org/officeDocument/2006/relationships" xmlns:m="http://schemas.openxmlformats.org/officeDocument/2006/math" xmlns:v="urn:schemas-microsoft-com:vml" xmlns:wp14="http://schemas.microsoft.com/office/word/2010/wordprocessingDrawing" xmlns:wp="http://schemas.openxmlformats.org/drawingml/2006/wordprocessingDrawing" xmlns:w10="urn:schemas-microsoft-com:office:word" xmlns:w="http://schemas.openxmlformats.org/wordprocessingml/2006/main" xmlns:w14="http://schemas.microsoft.com/office/word/2010/wordml" xmlns:w15="http://schemas.microsoft.com/office/word/2012/wordml" xmlns:w16cex="http://schemas.microsoft.com/office/word/2018/wordml/cex" xmlns:w16cid="http://schemas.microsoft.com/office/word/2016/wordml/cid" xmlns:w16="http://schemas.microsoft.com/office/word/2018/wordml" xmlns:w16sdtdh="http://schemas.microsoft.com/office/word/2020/wordml/sdtdatahash" xmlns:w16se="http://schemas.microsoft.com/office/word/2015/wordml/symex" xmlns:wpg="http://schemas.microsoft.com/office/word/2010/wordprocessingGroup" xmlns:wpi="http://schemas.microsoft.com/office/word/2010/wordprocessingInk" xmlns:wne="http://schemas.microsoft.com/office/word/2006/wordml" xmlns:wps="http://schemas.microsoft.com/office/word/2010/wordprocessingShape" mc:Ignorable="w14 w15 w16se w16cid w16 w16cex w16sdtdh wp14">
   <w:abstractNum w:abstractNumId="0" w15:restartNumberingAfterBreak="0">
     <w:nsid w:val="01043375"/>
     <w:multiLevelType w:val="hybridMultilevel"/>
@@ -5932,6 +6624,119 @@
     <w:numStyleLink w:val="a"/>
   </w:abstractNum>
   <w:abstractNum w:abstractNumId="3" w15:restartNumberingAfterBreak="0">
+    <w:nsid w:val="1AE20AA8"/>
+    <w:multiLevelType w:val="hybridMultilevel"/>
+    <w:tmpl w:val="04B602E6"/>
+    <w:lvl w:ilvl="0" w:tplc="04190001">
+      <w:start w:val="1"/>
+      <w:numFmt w:val="bullet"/>
+      <w:lvlText w:val=""/>
+      <w:lvlJc w:val="left"/>
+      <w:pPr>
+        <w:ind w:left="1429" w:hanging="360"/>
+      </w:pPr>
+      <w:rPr>
+        <w:rFonts w:ascii="Symbol" w:hAnsi="Symbol" w:hint="default"/>
+      </w:rPr>
+    </w:lvl>
+    <w:lvl w:ilvl="1" w:tplc="04190003" w:tentative="1">
+      <w:start w:val="1"/>
+      <w:numFmt w:val="bullet"/>
+      <w:lvlText w:val="o"/>
+      <w:lvlJc w:val="left"/>
+      <w:pPr>
+        <w:ind w:left="2149" w:hanging="360"/>
+      </w:pPr>
+      <w:rPr>
+        <w:rFonts w:ascii="Courier New" w:hAnsi="Courier New" w:cs="Courier New" w:hint="default"/>
+      </w:rPr>
+    </w:lvl>
+    <w:lvl w:ilvl="2" w:tplc="04190005" w:tentative="1">
+      <w:start w:val="1"/>
+      <w:numFmt w:val="bullet"/>
+      <w:lvlText w:val=""/>
+      <w:lvlJc w:val="left"/>
+      <w:pPr>
+        <w:ind w:left="2869" w:hanging="360"/>
+      </w:pPr>
+      <w:rPr>
+        <w:rFonts w:ascii="Wingdings" w:hAnsi="Wingdings" w:hint="default"/>
+      </w:rPr>
+    </w:lvl>
+    <w:lvl w:ilvl="3" w:tplc="04190001" w:tentative="1">
+      <w:start w:val="1"/>
+      <w:numFmt w:val="bullet"/>
+      <w:lvlText w:val=""/>
+      <w:lvlJc w:val="left"/>
+      <w:pPr>
+        <w:ind w:left="3589" w:hanging="360"/>
+      </w:pPr>
+      <w:rPr>
+        <w:rFonts w:ascii="Symbol" w:hAnsi="Symbol" w:hint="default"/>
+      </w:rPr>
+    </w:lvl>
+    <w:lvl w:ilvl="4" w:tplc="04190003" w:tentative="1">
+      <w:start w:val="1"/>
+      <w:numFmt w:val="bullet"/>
+      <w:lvlText w:val="o"/>
+      <w:lvlJc w:val="left"/>
+      <w:pPr>
+        <w:ind w:left="4309" w:hanging="360"/>
+      </w:pPr>
+      <w:rPr>
+        <w:rFonts w:ascii="Courier New" w:hAnsi="Courier New" w:cs="Courier New" w:hint="default"/>
+      </w:rPr>
+    </w:lvl>
+    <w:lvl w:ilvl="5" w:tplc="04190005" w:tentative="1">
+      <w:start w:val="1"/>
+      <w:numFmt w:val="bullet"/>
+      <w:lvlText w:val=""/>
+      <w:lvlJc w:val="left"/>
+      <w:pPr>
+        <w:ind w:left="5029" w:hanging="360"/>
+      </w:pPr>
+      <w:rPr>
+        <w:rFonts w:ascii="Wingdings" w:hAnsi="Wingdings" w:hint="default"/>
+      </w:rPr>
+    </w:lvl>
+    <w:lvl w:ilvl="6" w:tplc="04190001" w:tentative="1">
+      <w:start w:val="1"/>
+      <w:numFmt w:val="bullet"/>
+      <w:lvlText w:val=""/>
+      <w:lvlJc w:val="left"/>
+      <w:pPr>
+        <w:ind w:left="5749" w:hanging="360"/>
+      </w:pPr>
+      <w:rPr>
+        <w:rFonts w:ascii="Symbol" w:hAnsi="Symbol" w:hint="default"/>
+      </w:rPr>
+    </w:lvl>
+    <w:lvl w:ilvl="7" w:tplc="04190003" w:tentative="1">
+      <w:start w:val="1"/>
+      <w:numFmt w:val="bullet"/>
+      <w:lvlText w:val="o"/>
+      <w:lvlJc w:val="left"/>
+      <w:pPr>
+        <w:ind w:left="6469" w:hanging="360"/>
+      </w:pPr>
+      <w:rPr>
+        <w:rFonts w:ascii="Courier New" w:hAnsi="Courier New" w:cs="Courier New" w:hint="default"/>
+      </w:rPr>
+    </w:lvl>
+    <w:lvl w:ilvl="8" w:tplc="04190005" w:tentative="1">
+      <w:start w:val="1"/>
+      <w:numFmt w:val="bullet"/>
+      <w:lvlText w:val=""/>
+      <w:lvlJc w:val="left"/>
+      <w:pPr>
+        <w:ind w:left="7189" w:hanging="360"/>
+      </w:pPr>
+      <w:rPr>
+        <w:rFonts w:ascii="Wingdings" w:hAnsi="Wingdings" w:hint="default"/>
+      </w:rPr>
+    </w:lvl>
+  </w:abstractNum>
+  <w:abstractNum w:abstractNumId="4" w15:restartNumberingAfterBreak="0">
     <w:nsid w:val="1C841C9B"/>
     <w:multiLevelType w:val="hybridMultilevel"/>
     <w:tmpl w:val="537AC29A"/>
@@ -6044,7 +6849,7 @@
       </w:rPr>
     </w:lvl>
   </w:abstractNum>
-  <w:abstractNum w:abstractNumId="4" w15:restartNumberingAfterBreak="0">
+  <w:abstractNum w:abstractNumId="5" w15:restartNumberingAfterBreak="0">
     <w:nsid w:val="1E530786"/>
     <w:multiLevelType w:val="hybridMultilevel"/>
     <w:tmpl w:val="A17A37AC"/>
@@ -6157,7 +6962,7 @@
       </w:rPr>
     </w:lvl>
   </w:abstractNum>
-  <w:abstractNum w:abstractNumId="5" w15:restartNumberingAfterBreak="0">
+  <w:abstractNum w:abstractNumId="6" w15:restartNumberingAfterBreak="0">
     <w:nsid w:val="20546BD6"/>
     <w:multiLevelType w:val="multilevel"/>
     <w:tmpl w:val="0419001D"/>
@@ -6243,25 +7048,138 @@
       </w:pPr>
     </w:lvl>
   </w:abstractNum>
-  <w:abstractNum w:abstractNumId="6" w15:restartNumberingAfterBreak="0">
+  <w:abstractNum w:abstractNumId="7" w15:restartNumberingAfterBreak="0">
     <w:nsid w:val="22083245"/>
     <w:multiLevelType w:val="multilevel"/>
     <w:tmpl w:val="85544B4A"/>
     <w:numStyleLink w:val="a"/>
   </w:abstractNum>
-  <w:abstractNum w:abstractNumId="7" w15:restartNumberingAfterBreak="0">
+  <w:abstractNum w:abstractNumId="8" w15:restartNumberingAfterBreak="0">
     <w:nsid w:val="291014DA"/>
     <w:multiLevelType w:val="multilevel"/>
     <w:tmpl w:val="85544B4A"/>
     <w:numStyleLink w:val="a"/>
   </w:abstractNum>
-  <w:abstractNum w:abstractNumId="8" w15:restartNumberingAfterBreak="0">
+  <w:abstractNum w:abstractNumId="9" w15:restartNumberingAfterBreak="0">
+    <w:nsid w:val="365477C7"/>
+    <w:multiLevelType w:val="hybridMultilevel"/>
+    <w:tmpl w:val="C63697A4"/>
+    <w:lvl w:ilvl="0" w:tplc="04190001">
+      <w:start w:val="1"/>
+      <w:numFmt w:val="bullet"/>
+      <w:lvlText w:val=""/>
+      <w:lvlJc w:val="left"/>
+      <w:pPr>
+        <w:ind w:left="1429" w:hanging="360"/>
+      </w:pPr>
+      <w:rPr>
+        <w:rFonts w:ascii="Symbol" w:hAnsi="Symbol" w:hint="default"/>
+      </w:rPr>
+    </w:lvl>
+    <w:lvl w:ilvl="1" w:tplc="04190003" w:tentative="1">
+      <w:start w:val="1"/>
+      <w:numFmt w:val="bullet"/>
+      <w:lvlText w:val="o"/>
+      <w:lvlJc w:val="left"/>
+      <w:pPr>
+        <w:ind w:left="2149" w:hanging="360"/>
+      </w:pPr>
+      <w:rPr>
+        <w:rFonts w:ascii="Courier New" w:hAnsi="Courier New" w:cs="Courier New" w:hint="default"/>
+      </w:rPr>
+    </w:lvl>
+    <w:lvl w:ilvl="2" w:tplc="04190005" w:tentative="1">
+      <w:start w:val="1"/>
+      <w:numFmt w:val="bullet"/>
+      <w:lvlText w:val=""/>
+      <w:lvlJc w:val="left"/>
+      <w:pPr>
+        <w:ind w:left="2869" w:hanging="360"/>
+      </w:pPr>
+      <w:rPr>
+        <w:rFonts w:ascii="Wingdings" w:hAnsi="Wingdings" w:hint="default"/>
+      </w:rPr>
+    </w:lvl>
+    <w:lvl w:ilvl="3" w:tplc="04190001" w:tentative="1">
+      <w:start w:val="1"/>
+      <w:numFmt w:val="bullet"/>
+      <w:lvlText w:val=""/>
+      <w:lvlJc w:val="left"/>
+      <w:pPr>
+        <w:ind w:left="3589" w:hanging="360"/>
+      </w:pPr>
+      <w:rPr>
+        <w:rFonts w:ascii="Symbol" w:hAnsi="Symbol" w:hint="default"/>
+      </w:rPr>
+    </w:lvl>
+    <w:lvl w:ilvl="4" w:tplc="04190003" w:tentative="1">
+      <w:start w:val="1"/>
+      <w:numFmt w:val="bullet"/>
+      <w:lvlText w:val="o"/>
+      <w:lvlJc w:val="left"/>
+      <w:pPr>
+        <w:ind w:left="4309" w:hanging="360"/>
+      </w:pPr>
+      <w:rPr>
+        <w:rFonts w:ascii="Courier New" w:hAnsi="Courier New" w:cs="Courier New" w:hint="default"/>
+      </w:rPr>
+    </w:lvl>
+    <w:lvl w:ilvl="5" w:tplc="04190005" w:tentative="1">
+      <w:start w:val="1"/>
+      <w:numFmt w:val="bullet"/>
+      <w:lvlText w:val=""/>
+      <w:lvlJc w:val="left"/>
+      <w:pPr>
+        <w:ind w:left="5029" w:hanging="360"/>
+      </w:pPr>
+      <w:rPr>
+        <w:rFonts w:ascii="Wingdings" w:hAnsi="Wingdings" w:hint="default"/>
+      </w:rPr>
+    </w:lvl>
+    <w:lvl w:ilvl="6" w:tplc="04190001" w:tentative="1">
+      <w:start w:val="1"/>
+      <w:numFmt w:val="bullet"/>
+      <w:lvlText w:val=""/>
+      <w:lvlJc w:val="left"/>
+      <w:pPr>
+        <w:ind w:left="5749" w:hanging="360"/>
+      </w:pPr>
+      <w:rPr>
+        <w:rFonts w:ascii="Symbol" w:hAnsi="Symbol" w:hint="default"/>
+      </w:rPr>
+    </w:lvl>
+    <w:lvl w:ilvl="7" w:tplc="04190003" w:tentative="1">
+      <w:start w:val="1"/>
+      <w:numFmt w:val="bullet"/>
+      <w:lvlText w:val="o"/>
+      <w:lvlJc w:val="left"/>
+      <w:pPr>
+        <w:ind w:left="6469" w:hanging="360"/>
+      </w:pPr>
+      <w:rPr>
+        <w:rFonts w:ascii="Courier New" w:hAnsi="Courier New" w:cs="Courier New" w:hint="default"/>
+      </w:rPr>
+    </w:lvl>
+    <w:lvl w:ilvl="8" w:tplc="04190005" w:tentative="1">
+      <w:start w:val="1"/>
+      <w:numFmt w:val="bullet"/>
+      <w:lvlText w:val=""/>
+      <w:lvlJc w:val="left"/>
+      <w:pPr>
+        <w:ind w:left="7189" w:hanging="360"/>
+      </w:pPr>
+      <w:rPr>
+        <w:rFonts w:ascii="Wingdings" w:hAnsi="Wingdings" w:hint="default"/>
+      </w:rPr>
+    </w:lvl>
+  </w:abstractNum>
+  <w:abstractNum w:abstractNumId="10" w15:restartNumberingAfterBreak="0">
     <w:nsid w:val="47F37D63"/>
     <w:multiLevelType w:val="multilevel"/>
     <w:tmpl w:val="85544B4A"/>
     <w:numStyleLink w:val="a"/>
   </w:abstractNum>
-  <w:abstractNum w:abstractNumId="9" w15:restartNumberingAfterBreak="0">
+  <w:abstractNum w:abstractNumId="11" w15:restartNumberingAfterBreak="0">
     <w:nsid w:val="4BB354E9"/>
     <w:multiLevelType w:val="multilevel"/>
     <w:tmpl w:val="85544B4A"/>
@@ -6396,25 +7314,25 @@
       </w:rPr>
     </w:lvl>
   </w:abstractNum>
-  <w:abstractNum w:abstractNumId="10" w15:restartNumberingAfterBreak="0">
+  <w:abstractNum w:abstractNumId="12" w15:restartNumberingAfterBreak="0">
     <w:nsid w:val="4DA90F2C"/>
     <w:multiLevelType w:val="multilevel"/>
     <w:tmpl w:val="85544B4A"/>
     <w:numStyleLink w:val="a"/>
   </w:abstractNum>
-  <w:abstractNum w:abstractNumId="11" w15:restartNumberingAfterBreak="0">
+  <w:abstractNum w:abstractNumId="13" w15:restartNumberingAfterBreak="0">
     <w:nsid w:val="4E1A143E"/>
     <w:multiLevelType w:val="multilevel"/>
     <w:tmpl w:val="85544B4A"/>
     <w:numStyleLink w:val="a"/>
   </w:abstractNum>
-  <w:abstractNum w:abstractNumId="12" w15:restartNumberingAfterBreak="0">
+  <w:abstractNum w:abstractNumId="14" w15:restartNumberingAfterBreak="0">
     <w:nsid w:val="4F4D7997"/>
     <w:multiLevelType w:val="multilevel"/>
     <w:tmpl w:val="85544B4A"/>
     <w:numStyleLink w:val="a"/>
   </w:abstractNum>
-  <w:abstractNum w:abstractNumId="13" w15:restartNumberingAfterBreak="0">
+  <w:abstractNum w:abstractNumId="15" w15:restartNumberingAfterBreak="0">
     <w:nsid w:val="507C5D9B"/>
     <w:multiLevelType w:val="hybridMultilevel"/>
     <w:tmpl w:val="7E2A9B82"/>
@@ -6527,43 +7445,269 @@
       </w:rPr>
     </w:lvl>
   </w:abstractNum>
-  <w:abstractNum w:abstractNumId="14" w15:restartNumberingAfterBreak="0">
+  <w:abstractNum w:abstractNumId="16" w15:restartNumberingAfterBreak="0">
     <w:nsid w:val="54A15DEB"/>
     <w:multiLevelType w:val="multilevel"/>
     <w:tmpl w:val="85544B4A"/>
     <w:numStyleLink w:val="a"/>
   </w:abstractNum>
-  <w:abstractNum w:abstractNumId="15" w15:restartNumberingAfterBreak="0">
+  <w:abstractNum w:abstractNumId="17" w15:restartNumberingAfterBreak="0">
     <w:nsid w:val="6204038C"/>
     <w:multiLevelType w:val="multilevel"/>
     <w:tmpl w:val="85544B4A"/>
     <w:numStyleLink w:val="a"/>
   </w:abstractNum>
-  <w:abstractNum w:abstractNumId="16" w15:restartNumberingAfterBreak="0">
+  <w:abstractNum w:abstractNumId="18" w15:restartNumberingAfterBreak="0">
     <w:nsid w:val="63A21AF2"/>
     <w:multiLevelType w:val="multilevel"/>
     <w:tmpl w:val="85544B4A"/>
     <w:numStyleLink w:val="a"/>
   </w:abstractNum>
-  <w:abstractNum w:abstractNumId="17" w15:restartNumberingAfterBreak="0">
+  <w:abstractNum w:abstractNumId="19" w15:restartNumberingAfterBreak="0">
+    <w:nsid w:val="68C51360"/>
+    <w:multiLevelType w:val="hybridMultilevel"/>
+    <w:tmpl w:val="11322EFE"/>
+    <w:lvl w:ilvl="0" w:tplc="04190001">
+      <w:start w:val="1"/>
+      <w:numFmt w:val="bullet"/>
+      <w:lvlText w:val=""/>
+      <w:lvlJc w:val="left"/>
+      <w:pPr>
+        <w:ind w:left="1429" w:hanging="360"/>
+      </w:pPr>
+      <w:rPr>
+        <w:rFonts w:ascii="Symbol" w:hAnsi="Symbol" w:hint="default"/>
+      </w:rPr>
+    </w:lvl>
+    <w:lvl w:ilvl="1" w:tplc="04190003" w:tentative="1">
+      <w:start w:val="1"/>
+      <w:numFmt w:val="bullet"/>
+      <w:lvlText w:val="o"/>
+      <w:lvlJc w:val="left"/>
+      <w:pPr>
+        <w:ind w:left="2149" w:hanging="360"/>
+      </w:pPr>
+      <w:rPr>
+        <w:rFonts w:ascii="Courier New" w:hAnsi="Courier New" w:cs="Courier New" w:hint="default"/>
+      </w:rPr>
+    </w:lvl>
+    <w:lvl w:ilvl="2" w:tplc="04190005" w:tentative="1">
+      <w:start w:val="1"/>
+      <w:numFmt w:val="bullet"/>
+      <w:lvlText w:val=""/>
+      <w:lvlJc w:val="left"/>
+      <w:pPr>
+        <w:ind w:left="2869" w:hanging="360"/>
+      </w:pPr>
+      <w:rPr>
+        <w:rFonts w:ascii="Wingdings" w:hAnsi="Wingdings" w:hint="default"/>
+      </w:rPr>
+    </w:lvl>
+    <w:lvl w:ilvl="3" w:tplc="04190001" w:tentative="1">
+      <w:start w:val="1"/>
+      <w:numFmt w:val="bullet"/>
+      <w:lvlText w:val=""/>
+      <w:lvlJc w:val="left"/>
+      <w:pPr>
+        <w:ind w:left="3589" w:hanging="360"/>
+      </w:pPr>
+      <w:rPr>
+        <w:rFonts w:ascii="Symbol" w:hAnsi="Symbol" w:hint="default"/>
+      </w:rPr>
+    </w:lvl>
+    <w:lvl w:ilvl="4" w:tplc="04190003" w:tentative="1">
+      <w:start w:val="1"/>
+      <w:numFmt w:val="bullet"/>
+      <w:lvlText w:val="o"/>
+      <w:lvlJc w:val="left"/>
+      <w:pPr>
+        <w:ind w:left="4309" w:hanging="360"/>
+      </w:pPr>
+      <w:rPr>
+        <w:rFonts w:ascii="Courier New" w:hAnsi="Courier New" w:cs="Courier New" w:hint="default"/>
+      </w:rPr>
+    </w:lvl>
+    <w:lvl w:ilvl="5" w:tplc="04190005" w:tentative="1">
+      <w:start w:val="1"/>
+      <w:numFmt w:val="bullet"/>
+      <w:lvlText w:val=""/>
+      <w:lvlJc w:val="left"/>
+      <w:pPr>
+        <w:ind w:left="5029" w:hanging="360"/>
+      </w:pPr>
+      <w:rPr>
+        <w:rFonts w:ascii="Wingdings" w:hAnsi="Wingdings" w:hint="default"/>
+      </w:rPr>
+    </w:lvl>
+    <w:lvl w:ilvl="6" w:tplc="04190001" w:tentative="1">
+      <w:start w:val="1"/>
+      <w:numFmt w:val="bullet"/>
+      <w:lvlText w:val=""/>
+      <w:lvlJc w:val="left"/>
+      <w:pPr>
+        <w:ind w:left="5749" w:hanging="360"/>
+      </w:pPr>
+      <w:rPr>
+        <w:rFonts w:ascii="Symbol" w:hAnsi="Symbol" w:hint="default"/>
+      </w:rPr>
+    </w:lvl>
+    <w:lvl w:ilvl="7" w:tplc="04190003" w:tentative="1">
+      <w:start w:val="1"/>
+      <w:numFmt w:val="bullet"/>
+      <w:lvlText w:val="o"/>
+      <w:lvlJc w:val="left"/>
+      <w:pPr>
+        <w:ind w:left="6469" w:hanging="360"/>
+      </w:pPr>
+      <w:rPr>
+        <w:rFonts w:ascii="Courier New" w:hAnsi="Courier New" w:cs="Courier New" w:hint="default"/>
+      </w:rPr>
+    </w:lvl>
+    <w:lvl w:ilvl="8" w:tplc="04190005" w:tentative="1">
+      <w:start w:val="1"/>
+      <w:numFmt w:val="bullet"/>
+      <w:lvlText w:val=""/>
+      <w:lvlJc w:val="left"/>
+      <w:pPr>
+        <w:ind w:left="7189" w:hanging="360"/>
+      </w:pPr>
+      <w:rPr>
+        <w:rFonts w:ascii="Wingdings" w:hAnsi="Wingdings" w:hint="default"/>
+      </w:rPr>
+    </w:lvl>
+  </w:abstractNum>
+  <w:abstractNum w:abstractNumId="20" w15:restartNumberingAfterBreak="0">
     <w:nsid w:val="6A8E2813"/>
     <w:multiLevelType w:val="multilevel"/>
     <w:tmpl w:val="85544B4A"/>
     <w:numStyleLink w:val="a"/>
   </w:abstractNum>
-  <w:abstractNum w:abstractNumId="18" w15:restartNumberingAfterBreak="0">
+  <w:abstractNum w:abstractNumId="21" w15:restartNumberingAfterBreak="0">
+    <w:nsid w:val="6BB000CF"/>
+    <w:multiLevelType w:val="hybridMultilevel"/>
+    <w:tmpl w:val="82B4C432"/>
+    <w:lvl w:ilvl="0" w:tplc="04190001">
+      <w:start w:val="1"/>
+      <w:numFmt w:val="bullet"/>
+      <w:lvlText w:val=""/>
+      <w:lvlJc w:val="left"/>
+      <w:pPr>
+        <w:ind w:left="1429" w:hanging="360"/>
+      </w:pPr>
+      <w:rPr>
+        <w:rFonts w:ascii="Symbol" w:hAnsi="Symbol" w:hint="default"/>
+      </w:rPr>
+    </w:lvl>
+    <w:lvl w:ilvl="1" w:tplc="04190003" w:tentative="1">
+      <w:start w:val="1"/>
+      <w:numFmt w:val="bullet"/>
+      <w:lvlText w:val="o"/>
+      <w:lvlJc w:val="left"/>
+      <w:pPr>
+        <w:ind w:left="2149" w:hanging="360"/>
+      </w:pPr>
+      <w:rPr>
+        <w:rFonts w:ascii="Courier New" w:hAnsi="Courier New" w:cs="Courier New" w:hint="default"/>
+      </w:rPr>
+    </w:lvl>
+    <w:lvl w:ilvl="2" w:tplc="04190005" w:tentative="1">
+      <w:start w:val="1"/>
+      <w:numFmt w:val="bullet"/>
+      <w:lvlText w:val=""/>
+      <w:lvlJc w:val="left"/>
+      <w:pPr>
+        <w:ind w:left="2869" w:hanging="360"/>
+      </w:pPr>
+      <w:rPr>
+        <w:rFonts w:ascii="Wingdings" w:hAnsi="Wingdings" w:hint="default"/>
+      </w:rPr>
+    </w:lvl>
+    <w:lvl w:ilvl="3" w:tplc="04190001" w:tentative="1">
+      <w:start w:val="1"/>
+      <w:numFmt w:val="bullet"/>
+      <w:lvlText w:val=""/>
+      <w:lvlJc w:val="left"/>
+      <w:pPr>
+        <w:ind w:left="3589" w:hanging="360"/>
+      </w:pPr>
+      <w:rPr>
+        <w:rFonts w:ascii="Symbol" w:hAnsi="Symbol" w:hint="default"/>
+      </w:rPr>
+    </w:lvl>
+    <w:lvl w:ilvl="4" w:tplc="04190003" w:tentative="1">
+      <w:start w:val="1"/>
+      <w:numFmt w:val="bullet"/>
+      <w:lvlText w:val="o"/>
+      <w:lvlJc w:val="left"/>
+      <w:pPr>
+        <w:ind w:left="4309" w:hanging="360"/>
+      </w:pPr>
+      <w:rPr>
+        <w:rFonts w:ascii="Courier New" w:hAnsi="Courier New" w:cs="Courier New" w:hint="default"/>
+      </w:rPr>
+    </w:lvl>
+    <w:lvl w:ilvl="5" w:tplc="04190005" w:tentative="1">
+      <w:start w:val="1"/>
+      <w:numFmt w:val="bullet"/>
+      <w:lvlText w:val=""/>
+      <w:lvlJc w:val="left"/>
+      <w:pPr>
+        <w:ind w:left="5029" w:hanging="360"/>
+      </w:pPr>
+      <w:rPr>
+        <w:rFonts w:ascii="Wingdings" w:hAnsi="Wingdings" w:hint="default"/>
+      </w:rPr>
+    </w:lvl>
+    <w:lvl w:ilvl="6" w:tplc="04190001" w:tentative="1">
+      <w:start w:val="1"/>
+      <w:numFmt w:val="bullet"/>
+      <w:lvlText w:val=""/>
+      <w:lvlJc w:val="left"/>
+      <w:pPr>
+        <w:ind w:left="5749" w:hanging="360"/>
+      </w:pPr>
+      <w:rPr>
+        <w:rFonts w:ascii="Symbol" w:hAnsi="Symbol" w:hint="default"/>
+      </w:rPr>
+    </w:lvl>
+    <w:lvl w:ilvl="7" w:tplc="04190003" w:tentative="1">
+      <w:start w:val="1"/>
+      <w:numFmt w:val="bullet"/>
+      <w:lvlText w:val="o"/>
+      <w:lvlJc w:val="left"/>
+      <w:pPr>
+        <w:ind w:left="6469" w:hanging="360"/>
+      </w:pPr>
+      <w:rPr>
+        <w:rFonts w:ascii="Courier New" w:hAnsi="Courier New" w:cs="Courier New" w:hint="default"/>
+      </w:rPr>
+    </w:lvl>
+    <w:lvl w:ilvl="8" w:tplc="04190005" w:tentative="1">
+      <w:start w:val="1"/>
+      <w:numFmt w:val="bullet"/>
+      <w:lvlText w:val=""/>
+      <w:lvlJc w:val="left"/>
+      <w:pPr>
+        <w:ind w:left="7189" w:hanging="360"/>
+      </w:pPr>
+      <w:rPr>
+        <w:rFonts w:ascii="Wingdings" w:hAnsi="Wingdings" w:hint="default"/>
+      </w:rPr>
+    </w:lvl>
+  </w:abstractNum>
+  <w:abstractNum w:abstractNumId="22" w15:restartNumberingAfterBreak="0">
     <w:nsid w:val="6D58110A"/>
     <w:multiLevelType w:val="multilevel"/>
     <w:tmpl w:val="85544B4A"/>
     <w:numStyleLink w:val="a"/>
   </w:abstractNum>
-  <w:abstractNum w:abstractNumId="19" w15:restartNumberingAfterBreak="0">
+  <w:abstractNum w:abstractNumId="23" w15:restartNumberingAfterBreak="0">
     <w:nsid w:val="728C2F88"/>
     <w:multiLevelType w:val="multilevel"/>
     <w:tmpl w:val="85544B4A"/>
     <w:numStyleLink w:val="a"/>
   </w:abstractNum>
-  <w:abstractNum w:abstractNumId="20" w15:restartNumberingAfterBreak="0">
+  <w:abstractNum w:abstractNumId="24" w15:restartNumberingAfterBreak="0">
     <w:nsid w:val="72E349C5"/>
     <w:multiLevelType w:val="hybridMultilevel"/>
     <w:tmpl w:val="9B12A496"/>
@@ -6676,7 +7820,7 @@
       </w:rPr>
     </w:lvl>
   </w:abstractNum>
-  <w:abstractNum w:abstractNumId="21" w15:restartNumberingAfterBreak="0">
+  <w:abstractNum w:abstractNumId="25" w15:restartNumberingAfterBreak="0">
     <w:nsid w:val="76783251"/>
     <w:multiLevelType w:val="multilevel"/>
     <w:tmpl w:val="85544B4A"/>
@@ -6686,127 +7830,127 @@
     <w:abstractNumId w:val="0"/>
   </w:num>
   <w:num w:numId="2">
-    <w:abstractNumId w:val="13"/>
+    <w:abstractNumId w:val="15"/>
   </w:num>
   <w:num w:numId="3">
-    <w:abstractNumId w:val="4"/>
+    <w:abstractNumId w:val="5"/>
   </w:num>
   <w:num w:numId="4">
-    <w:abstractNumId w:val="15"/>
+    <w:abstractNumId w:val="17"/>
   </w:num>
   <w:num w:numId="5">
-    <w:abstractNumId w:val="5"/>
+    <w:abstractNumId w:val="6"/>
   </w:num>
   <w:num w:numId="6">
-    <w:abstractNumId w:val="9"/>
+    <w:abstractNumId w:val="11"/>
   </w:num>
   <w:num w:numId="7">
     <w:abstractNumId w:val="1"/>
   </w:num>
   <w:num w:numId="8">
-    <w:abstractNumId w:val="19"/>
+    <w:abstractNumId w:val="23"/>
   </w:num>
   <w:num w:numId="9">
-    <w:abstractNumId w:val="8"/>
+    <w:abstractNumId w:val="10"/>
   </w:num>
   <w:num w:numId="10">
-    <w:abstractNumId w:val="17"/>
+    <w:abstractNumId w:val="20"/>
   </w:num>
   <w:num w:numId="11">
-    <w:abstractNumId w:val="10"/>
+    <w:abstractNumId w:val="12"/>
   </w:num>
   <w:num w:numId="12">
-    <w:abstractNumId w:val="9"/>
+    <w:abstractNumId w:val="11"/>
   </w:num>
   <w:num w:numId="13">
     <w:abstractNumId w:val="2"/>
   </w:num>
   <w:num w:numId="14">
-    <w:abstractNumId w:val="9"/>
+    <w:abstractNumId w:val="11"/>
   </w:num>
   <w:num w:numId="15">
-    <w:abstractNumId w:val="9"/>
+    <w:abstractNumId w:val="11"/>
   </w:num>
   <w:num w:numId="16">
-    <w:abstractNumId w:val="12"/>
+    <w:abstractNumId w:val="14"/>
   </w:num>
   <w:num w:numId="17">
-    <w:abstractNumId w:val="11"/>
+    <w:abstractNumId w:val="13"/>
   </w:num>
   <w:num w:numId="18">
-    <w:abstractNumId w:val="6"/>
+    <w:abstractNumId w:val="7"/>
   </w:num>
   <w:num w:numId="19">
-    <w:abstractNumId w:val="6"/>
+    <w:abstractNumId w:val="7"/>
   </w:num>
   <w:num w:numId="20">
-    <w:abstractNumId w:val="6"/>
+    <w:abstractNumId w:val="7"/>
   </w:num>
   <w:num w:numId="21">
-    <w:abstractNumId w:val="6"/>
+    <w:abstractNumId w:val="7"/>
   </w:num>
   <w:num w:numId="22">
+    <w:abstractNumId w:val="18"/>
+  </w:num>
+  <w:num w:numId="23">
+    <w:abstractNumId w:val="25"/>
+  </w:num>
+  <w:num w:numId="24">
     <w:abstractNumId w:val="16"/>
   </w:num>
-  <w:num w:numId="23">
-    <w:abstractNumId w:val="21"/>
-  </w:num>
-  <w:num w:numId="24">
-    <w:abstractNumId w:val="14"/>
-  </w:num>
   <w:num w:numId="25">
-    <w:abstractNumId w:val="7"/>
+    <w:abstractNumId w:val="8"/>
   </w:num>
   <w:num w:numId="26">
-    <w:abstractNumId w:val="18"/>
+    <w:abstractNumId w:val="22"/>
   </w:num>
   <w:num w:numId="27">
-    <w:abstractNumId w:val="3"/>
+    <w:abstractNumId w:val="4"/>
   </w:num>
   <w:num w:numId="28">
-    <w:abstractNumId w:val="18"/>
+    <w:abstractNumId w:val="22"/>
   </w:num>
   <w:num w:numId="29">
-    <w:abstractNumId w:val="20"/>
+    <w:abstractNumId w:val="24"/>
   </w:num>
   <w:num w:numId="30">
-    <w:abstractNumId w:val="18"/>
+    <w:abstractNumId w:val="22"/>
   </w:num>
   <w:num w:numId="31">
-    <w:abstractNumId w:val="18"/>
+    <w:abstractNumId w:val="22"/>
   </w:num>
   <w:num w:numId="32">
-    <w:abstractNumId w:val="18"/>
+    <w:abstractNumId w:val="22"/>
   </w:num>
   <w:num w:numId="33">
-    <w:abstractNumId w:val="18"/>
+    <w:abstractNumId w:val="22"/>
   </w:num>
   <w:num w:numId="34">
-    <w:abstractNumId w:val="18"/>
+    <w:abstractNumId w:val="22"/>
   </w:num>
   <w:num w:numId="35">
-    <w:abstractNumId w:val="18"/>
+    <w:abstractNumId w:val="22"/>
   </w:num>
   <w:num w:numId="36">
-    <w:abstractNumId w:val="18"/>
+    <w:abstractNumId w:val="22"/>
   </w:num>
   <w:num w:numId="37">
-    <w:abstractNumId w:val="18"/>
+    <w:abstractNumId w:val="22"/>
   </w:num>
   <w:num w:numId="38">
-    <w:abstractNumId w:val="18"/>
+    <w:abstractNumId w:val="22"/>
   </w:num>
   <w:num w:numId="39">
-    <w:abstractNumId w:val="18"/>
+    <w:abstractNumId w:val="22"/>
   </w:num>
   <w:num w:numId="40">
-    <w:abstractNumId w:val="18"/>
+    <w:abstractNumId w:val="22"/>
   </w:num>
   <w:num w:numId="41">
-    <w:abstractNumId w:val="18"/>
+    <w:abstractNumId w:val="22"/>
   </w:num>
   <w:num w:numId="42">
-    <w:abstractNumId w:val="18"/>
+    <w:abstractNumId w:val="22"/>
     <w:lvlOverride w:ilvl="0">
       <w:startOverride w:val="1"/>
     </w:lvlOverride>
@@ -6835,11 +7979,23 @@
       <w:startOverride w:val="1"/>
     </w:lvlOverride>
   </w:num>
+  <w:num w:numId="43">
+    <w:abstractNumId w:val="9"/>
+  </w:num>
+  <w:num w:numId="44">
+    <w:abstractNumId w:val="3"/>
+  </w:num>
+  <w:num w:numId="45">
+    <w:abstractNumId w:val="19"/>
+  </w:num>
+  <w:num w:numId="46">
+    <w:abstractNumId w:val="21"/>
+  </w:num>
 </w:numbering>
 </file>
 
 <file path=word/styles.xml><?xml version="1.0" encoding="utf-8"?>
-<w:styles xmlns:mc="http://schemas.openxmlformats.org/markup-compatibility/2006" xmlns:r="http://schemas.openxmlformats.org/officeDocument/2006/relationships" xmlns:w="http://schemas.openxmlformats.org/wordprocessingml/2006/main" xmlns:w14="http://schemas.microsoft.com/office/word/2010/wordml" xmlns:w15="http://schemas.microsoft.com/office/word/2012/wordml" xmlns:w16se="http://schemas.microsoft.com/office/word/2015/wordml/symex" mc:Ignorable="w14 w15 w16se">
+<w:styles xmlns:mc="http://schemas.openxmlformats.org/markup-compatibility/2006" xmlns:r="http://schemas.openxmlformats.org/officeDocument/2006/relationships" xmlns:w="http://schemas.openxmlformats.org/wordprocessingml/2006/main" xmlns:w14="http://schemas.microsoft.com/office/word/2010/wordml" xmlns:w15="http://schemas.microsoft.com/office/word/2012/wordml" xmlns:w16cex="http://schemas.microsoft.com/office/word/2018/wordml/cex" xmlns:w16cid="http://schemas.microsoft.com/office/word/2016/wordml/cid" xmlns:w16="http://schemas.microsoft.com/office/word/2018/wordml" xmlns:w16sdtdh="http://schemas.microsoft.com/office/word/2020/wordml/sdtdatahash" xmlns:w16se="http://schemas.microsoft.com/office/word/2015/wordml/symex" mc:Ignorable="w14 w15 w16se w16cid w16 w16cex w16sdtdh">
   <w:docDefaults>
     <w:rPrDefault>
       <w:rPr>
@@ -6855,7 +8011,7 @@
       </w:pPr>
     </w:pPrDefault>
   </w:docDefaults>
-  <w:latentStyles w:defLockedState="0" w:defUIPriority="99" w:defSemiHidden="0" w:defUnhideWhenUsed="0" w:defQFormat="0" w:count="371">
+  <w:latentStyles w:defLockedState="0" w:defUIPriority="99" w:defSemiHidden="0" w:defUnhideWhenUsed="0" w:defQFormat="0" w:count="376">
     <w:lsdException w:name="Normal" w:uiPriority="0" w:qFormat="1"/>
     <w:lsdException w:name="heading 1" w:uiPriority="9" w:qFormat="1"/>
     <w:lsdException w:name="heading 2" w:semiHidden="1" w:uiPriority="9" w:unhideWhenUsed="1" w:qFormat="1"/>
@@ -6961,7 +8117,6 @@
     <w:lsdException w:name="HTML Sample" w:semiHidden="1" w:unhideWhenUsed="1"/>
     <w:lsdException w:name="HTML Typewriter" w:semiHidden="1" w:unhideWhenUsed="1"/>
     <w:lsdException w:name="HTML Variable" w:semiHidden="1" w:unhideWhenUsed="1"/>
-    <w:lsdException w:name="Normal Table" w:semiHidden="1" w:unhideWhenUsed="1"/>
     <w:lsdException w:name="annotation subject" w:semiHidden="1" w:unhideWhenUsed="1"/>
     <w:lsdException w:name="No List" w:semiHidden="1" w:unhideWhenUsed="1"/>
     <w:lsdException w:name="Outline List 1" w:semiHidden="1" w:unhideWhenUsed="1"/>
@@ -7004,11 +8159,8 @@
     <w:lsdException w:name="Table Contemporary" w:semiHidden="1" w:unhideWhenUsed="1"/>
     <w:lsdException w:name="Table Elegant" w:semiHidden="1" w:unhideWhenUsed="1"/>
     <w:lsdException w:name="Table Professional" w:semiHidden="1" w:unhideWhenUsed="1"/>
-    <w:lsdException w:name="Table Subtle 1" w:semiHidden="1" w:unhideWhenUsed="1"/>
     <w:lsdException w:name="Table Subtle 2" w:semiHidden="1" w:unhideWhenUsed="1"/>
     <w:lsdException w:name="Table Web 1" w:semiHidden="1" w:unhideWhenUsed="1"/>
-    <w:lsdException w:name="Table Web 2" w:semiHidden="1" w:unhideWhenUsed="1"/>
-    <w:lsdException w:name="Table Web 3" w:semiHidden="1" w:unhideWhenUsed="1"/>
     <w:lsdException w:name="Balloon Text" w:semiHidden="1" w:unhideWhenUsed="1"/>
     <w:lsdException w:name="Table Grid" w:uiPriority="39"/>
     <w:lsdException w:name="Table Theme" w:semiHidden="1" w:unhideWhenUsed="1"/>
@@ -7227,6 +8379,11 @@
     <w:lsdException w:name="List Table 5 Dark Accent 6" w:uiPriority="50"/>
     <w:lsdException w:name="List Table 6 Colorful Accent 6" w:uiPriority="51"/>
     <w:lsdException w:name="List Table 7 Colorful Accent 6" w:uiPriority="52"/>
+    <w:lsdException w:name="Mention" w:semiHidden="1" w:unhideWhenUsed="1"/>
+    <w:lsdException w:name="Smart Hyperlink" w:semiHidden="1" w:unhideWhenUsed="1"/>
+    <w:lsdException w:name="Hashtag" w:semiHidden="1" w:unhideWhenUsed="1"/>
+    <w:lsdException w:name="Unresolved Mention" w:semiHidden="1" w:unhideWhenUsed="1"/>
+    <w:lsdException w:name="Smart Link" w:semiHidden="1" w:unhideWhenUsed="1"/>
   </w:latentStyles>
   <w:style w:type="paragraph" w:default="1" w:styleId="a3">
     <w:name w:val="Normal"/>

</xml_diff>

<commit_message>
Description update after 1,2 RL1-113
</commit_message>
<xml_diff>
--- a/Description.docx
+++ b/Description.docx
@@ -232,7 +232,11 @@
     </w:p>
     <w:p>
       <w:r>
-        <w:t xml:space="preserve">При выполнении этой лабораторной ставится задача ознакомления с логикой и инструментарием формирования выборок случайных величин, распределенных по заданным законам распределения. Для этого в первой половине лабораторной работы </w:t>
+        <w:t xml:space="preserve">При выполнении этой лабораторной ставится задача ознакомления с логикой и инструментарием формирования выборок случайных величин, </w:t>
+      </w:r>
+      <w:r>
+        <w:lastRenderedPageBreak/>
+        <w:t xml:space="preserve">распределенных по заданным законам распределения. Для этого в первой половине лабораторной работы </w:t>
       </w:r>
       <w:r>
         <w:t>требуется</w:t>
@@ -273,7 +277,6 @@
       <w:r>
         <w:t>с использованием встроенной функции (</w:t>
       </w:r>
-      <w:proofErr w:type="gramStart"/>
       <w:r>
         <w:rPr>
           <w:i/>
@@ -285,14 +288,7 @@
         <w:rPr>
           <w:i/>
         </w:rPr>
-        <w:t>(</w:t>
-      </w:r>
-      <w:proofErr w:type="gramEnd"/>
-      <w:r>
-        <w:rPr>
-          <w:i/>
-        </w:rPr>
-        <w:t>)</w:t>
+        <w:t>()</w:t>
       </w:r>
       <w:r>
         <w:t xml:space="preserve"> </w:t>
@@ -363,31 +359,7 @@
         <w:t>random</w:t>
       </w:r>
       <w:r>
-        <w:t>; интерпретатор выбирает, какую именно функцию использовать при выполнении программы, на основании анализа сигнатуры – совокупности типов аргументов, передаваемых на вход функции, напр. &lt;строка, число, число, вектор&gt;. В справке следует найти функцию, «</w:t>
-      </w:r>
-      <w:proofErr w:type="spellStart"/>
-      <w:r>
-        <w:t>random</w:t>
-      </w:r>
-      <w:proofErr w:type="spellEnd"/>
-      <w:r>
-        <w:t xml:space="preserve"> - </w:t>
-      </w:r>
-      <w:proofErr w:type="spellStart"/>
-      <w:r>
-        <w:t>Random</w:t>
-      </w:r>
-      <w:proofErr w:type="spellEnd"/>
-      <w:r>
-        <w:t xml:space="preserve"> </w:t>
-      </w:r>
-      <w:proofErr w:type="spellStart"/>
-      <w:r>
-        <w:t>numbers</w:t>
-      </w:r>
-      <w:proofErr w:type="spellEnd"/>
-      <w:r>
-        <w:t>», её сигнатура представлена ниже на рисунке.</w:t>
+        <w:t>; интерпретатор выбирает, какую именно функцию использовать при выполнении программы, на основании анализа сигнатуры – совокупности типов аргументов, передаваемых на вход функции, напр. &lt;строка, число, число, вектор&gt;. В справке следует найти функцию, «random - Random numbers», её сигнатура представлена ниже на рисунке.</w:t>
       </w:r>
     </w:p>
     <w:p/>
@@ -558,138 +530,12 @@
     </w:p>
     <w:p>
       <w:r>
+        <w:lastRenderedPageBreak/>
         <w:t>После формирования СВ встроенной функцией требуется сформировать нормально распределённую величину на основании равномерно распределенной СВ. Как известно, нормально распределённая СВ может быть получена как произведение двух независимых СВ, одна из которых распределена по закону Рэлея, а другая – по закону арксинуса. Выборки именно таких СВ требуется получить в первую очередь. После этого к результату их перемножения может быть добавлено СКО и математическое ожидание.</w:t>
       </w:r>
     </w:p>
     <w:p>
       <w:r>
-        <w:rPr>
-          <w:noProof/>
-        </w:rPr>
-        <mc:AlternateContent>
-          <mc:Choice Requires="wpc">
-            <w:drawing>
-              <wp:inline distT="0" distB="0" distL="0" distR="0" wp14:anchorId="42FC85EF" wp14:editId="2D813D52">
-                <wp:extent cx="4635500" cy="1657350"/>
-                <wp:effectExtent l="0" t="0" r="3175" b="0"/>
-                <wp:docPr id="10" name="Полотно 10"/>
-                <wp:cNvGraphicFramePr>
-                  <a:graphicFrameLocks xmlns:a="http://schemas.openxmlformats.org/drawingml/2006/main"/>
-                </wp:cNvGraphicFramePr>
-                <a:graphic xmlns:a="http://schemas.openxmlformats.org/drawingml/2006/main">
-                  <a:graphicData uri="http://schemas.microsoft.com/office/word/2010/wordprocessingCanvas">
-                    <wpc:wpc>
-                      <wpc:bg>
-                        <a:noFill/>
-                      </wpc:bg>
-                      <wpc:whole/>
-                      <pic:pic xmlns:pic="http://schemas.openxmlformats.org/drawingml/2006/picture">
-                        <pic:nvPicPr>
-                          <pic:cNvPr id="2" name="Рисунок 6"/>
-                          <pic:cNvPicPr>
-                            <a:picLocks noChangeAspect="1" noChangeArrowheads="1"/>
-                          </pic:cNvPicPr>
-                        </pic:nvPicPr>
-                        <pic:blipFill>
-                          <a:blip r:embed="rId8">
-                            <a:extLst>
-                              <a:ext uri="{28A0092B-C50C-407E-A947-70E740481C1C}">
-                                <a14:useLocalDpi xmlns:a14="http://schemas.microsoft.com/office/drawing/2010/main" val="0"/>
-                              </a:ext>
-                            </a:extLst>
-                          </a:blip>
-                          <a:srcRect/>
-                          <a:stretch>
-                            <a:fillRect/>
-                          </a:stretch>
-                        </pic:blipFill>
-                        <pic:spPr bwMode="auto">
-                          <a:xfrm>
-                            <a:off x="44400" y="46601"/>
-                            <a:ext cx="2076400" cy="1562147"/>
-                          </a:xfrm>
-                          <a:prstGeom prst="rect">
-                            <a:avLst/>
-                          </a:prstGeom>
-                          <a:noFill/>
-                          <a:extLst>
-                            <a:ext uri="{909E8E84-426E-40DD-AFC4-6F175D3DCCD1}">
-                              <a14:hiddenFill xmlns:a14="http://schemas.microsoft.com/office/drawing/2010/main">
-                                <a:solidFill>
-                                  <a:srgbClr val="FFFFFF"/>
-                                </a:solidFill>
-                              </a14:hiddenFill>
-                            </a:ext>
-                          </a:extLst>
-                        </pic:spPr>
-                      </pic:pic>
-                      <pic:pic xmlns:pic="http://schemas.openxmlformats.org/drawingml/2006/picture">
-                        <pic:nvPicPr>
-                          <pic:cNvPr id="6" name="Рисунок 8"/>
-                          <pic:cNvPicPr>
-                            <a:picLocks noChangeAspect="1"/>
-                          </pic:cNvPicPr>
-                        </pic:nvPicPr>
-                        <pic:blipFill>
-                          <a:blip r:embed="rId9">
-                            <a:extLst>
-                              <a:ext uri="{28A0092B-C50C-407E-A947-70E740481C1C}">
-                                <a14:useLocalDpi xmlns:a14="http://schemas.microsoft.com/office/drawing/2010/main" val="0"/>
-                              </a:ext>
-                            </a:extLst>
-                          </a:blip>
-                          <a:srcRect/>
-                          <a:stretch>
-                            <a:fillRect/>
-                          </a:stretch>
-                        </pic:blipFill>
-                        <pic:spPr bwMode="auto">
-                          <a:xfrm>
-                            <a:off x="2744500" y="48401"/>
-                            <a:ext cx="1838100" cy="571417"/>
-                          </a:xfrm>
-                          <a:prstGeom prst="rect">
-                            <a:avLst/>
-                          </a:prstGeom>
-                          <a:noFill/>
-                          <a:extLst>
-                            <a:ext uri="{909E8E84-426E-40DD-AFC4-6F175D3DCCD1}">
-                              <a14:hiddenFill xmlns:a14="http://schemas.microsoft.com/office/drawing/2010/main">
-                                <a:solidFill>
-                                  <a:srgbClr val="FFFFFF"/>
-                                </a:solidFill>
-                              </a14:hiddenFill>
-                            </a:ext>
-                          </a:extLst>
-                        </pic:spPr>
-                      </pic:pic>
-                    </wpc:wpc>
-                  </a:graphicData>
-                </a:graphic>
-              </wp:inline>
-            </w:drawing>
-          </mc:Choice>
-          <mc:Fallback>
-            <w:pict>
-              <v:group w14:anchorId="3C20E4DA" id="Полотно 10" o:spid="_x0000_s1026" editas="canvas" style="width:365pt;height:130.5pt;mso-position-horizontal-relative:char;mso-position-vertical-relative:line" coordsize="46355,16573" o:gfxdata="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">
-                <v:shape id="_x0000_s1027" type="#_x0000_t75" style="position:absolute;width:46355;height:16573;visibility:visible;mso-wrap-style:square">
-                  <v:fill o:detectmouseclick="t"/>
-                  <v:path o:connecttype="none"/>
-                </v:shape>
-                <v:shape id="Рисунок 6" o:spid="_x0000_s1028" type="#_x0000_t75" style="position:absolute;left:444;top:466;width:20764;height:15621;visibility:visible;mso-wrap-style:square" o:gfxdata="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">
-                  <v:imagedata r:id="rId10" o:title=""/>
-                </v:shape>
-                <v:shape id="Рисунок 8" o:spid="_x0000_s1029" type="#_x0000_t75" style="position:absolute;left:27445;top:484;width:18381;height:5714;visibility:visible;mso-wrap-style:square" o:gfxdata="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">
-                  <v:imagedata r:id="rId11" o:title=""/>
-                  <v:path arrowok="t"/>
-                </v:shape>
-                <w10:anchorlock/>
-              </v:group>
-            </w:pict>
-          </mc:Fallback>
-        </mc:AlternateContent>
-      </w:r>
-      <w:r>
         <w:t>Далее следует выполнить анализ результатов формирования СВ. Для этого выполняется формирование гистограмм значений. Эти гистограммы должны быть нормированы таким образом, чтобы соответствовать плотности распределения вероятности величины и при построении в этой же системе координат аналитически заданной функции плотности распределения вероятности, графики должны совпасть. Это достигается путём ввода специального именного аргумента (‘</w:t>
       </w:r>
       <w:r>
@@ -701,8 +547,6 @@
       <w:r>
         <w:t xml:space="preserve">’, ‘тип нормировки’) в функцию </w:t>
       </w:r>
-      <w:proofErr w:type="spellStart"/>
-      <w:proofErr w:type="gramStart"/>
       <w:r>
         <w:rPr>
           <w:i/>
@@ -710,19 +554,11 @@
         </w:rPr>
         <w:t>histcounts</w:t>
       </w:r>
-      <w:proofErr w:type="spellEnd"/>
       <w:r>
         <w:rPr>
           <w:i/>
         </w:rPr>
-        <w:t>(</w:t>
-      </w:r>
-      <w:proofErr w:type="gramEnd"/>
-      <w:r>
-        <w:rPr>
-          <w:i/>
-        </w:rPr>
-        <w:t>)</w:t>
+        <w:t>()</w:t>
       </w:r>
       <w:r>
         <w:t xml:space="preserve">, генерирующую отсчёты гистограммы. </w:t>
@@ -745,6 +581,7 @@
     </w:p>
     <w:p>
       <w:r>
+        <w:lastRenderedPageBreak/>
         <w:t>После завершения первой части работы можно скопировать текст во второй блок этого же файла и отредактировать его таким образом, чтобы получить величину, распределенную согласно варианту задания.</w:t>
       </w:r>
     </w:p>
@@ -1436,7 +1273,13 @@
     </w:tbl>
     <w:p>
       <w:r>
-        <w:t xml:space="preserve">Параметр распределения σ определяется как номер ЭВМ, деленный на 10, а параметр </w:t>
+        <w:t>Параметр распределения σ определяется как номер ЭВМ, деленный на 10, а параметр</w:t>
+      </w:r>
+      <w:r>
+        <w:t>ы</w:t>
+      </w:r>
+      <w:r>
+        <w:t xml:space="preserve"> </w:t>
       </w:r>
       <w:r>
         <w:rPr>
@@ -1485,6 +1328,12 @@
       </w:r>
       <w:r>
         <w:t xml:space="preserve"> номеру ПК.</w:t>
+      </w:r>
+      <w:r>
+        <w:t xml:space="preserve"> </w:t>
+      </w:r>
+      <w:r>
+        <w:t>Более подробное описание см в приложении.</w:t>
       </w:r>
     </w:p>
     <w:p>
@@ -1542,6 +1391,7 @@
         <w:pStyle w:val="a7"/>
       </w:pPr>
       <w:r>
+        <w:lastRenderedPageBreak/>
         <w:drawing>
           <wp:inline distT="0" distB="0" distL="0" distR="0" wp14:anchorId="3CFD05CB" wp14:editId="031648A6">
             <wp:extent cx="4096509" cy="2379095"/>
@@ -1645,7 +1495,6 @@
       <w:r>
         <w:t>=</w:t>
       </w:r>
-      <w:proofErr w:type="gramStart"/>
       <w:r>
         <w:rPr>
           <w:lang w:val="en-US"/>
@@ -1655,7 +1504,6 @@
       <w:r>
         <w:t>(</w:t>
       </w:r>
-      <w:proofErr w:type="gramEnd"/>
       <w:r>
         <w:rPr>
           <w:lang w:val="en-US"/>
@@ -1754,6 +1602,7 @@
         <w:pStyle w:val="1"/>
       </w:pPr>
       <w:r>
+        <w:lastRenderedPageBreak/>
         <w:t>Моделирование случайной величины, с заданной корреляционной функцией</w:t>
       </w:r>
     </w:p>
@@ -1844,15 +1693,7 @@
         <w:t xml:space="preserve"> </w:t>
       </w:r>
       <w:r>
-        <w:t xml:space="preserve">для описания непрерывных случайных процессов, но в данной работе мы будем описывать корреляционные свойства случайной последовательности через </w:t>
-      </w:r>
-      <w:proofErr w:type="spellStart"/>
-      <w:r>
-        <w:t>дискретизованную</w:t>
-      </w:r>
-      <w:proofErr w:type="spellEnd"/>
-      <w:r>
-        <w:t xml:space="preserve"> </w:t>
+        <w:t xml:space="preserve">для описания непрерывных случайных процессов, но в данной работе мы будем описывать корреляционные свойства случайной последовательности через дискретизованную </w:t>
       </w:r>
       <w:r>
         <w:t>с интервалом Δ</w:t>
@@ -2292,7 +2133,6 @@
         </w:rPr>
         <w:tab/>
       </w:r>
-      <w:proofErr w:type="gramStart"/>
       <w:r>
         <w:rPr>
           <w:rFonts w:eastAsiaTheme="minorEastAsia"/>
@@ -2304,14 +2144,7 @@
         <w:rPr>
           <w:rFonts w:eastAsiaTheme="minorEastAsia"/>
         </w:rPr>
-        <w:t>{</w:t>
-      </w:r>
-      <w:proofErr w:type="gramEnd"/>
-      <w:r>
-        <w:rPr>
-          <w:rFonts w:eastAsiaTheme="minorEastAsia"/>
-        </w:rPr>
-        <w:t xml:space="preserve">} – </w:t>
+        <w:t xml:space="preserve">{} – </w:t>
       </w:r>
       <w:r>
         <w:rPr>
@@ -2498,6 +2331,7 @@
         <w:pStyle w:val="2"/>
       </w:pPr>
       <w:r>
+        <w:lastRenderedPageBreak/>
         <w:t>Описание</w:t>
       </w:r>
     </w:p>
@@ -2518,7 +2352,6 @@
       <w:r>
         <w:t xml:space="preserve">учены реализации коррелированного шума. Далее выполняется анализ их корреляции. Для этого рассчитывается нормированная корреляция (т.е. </w:t>
       </w:r>
-      <w:proofErr w:type="gramStart"/>
       <w:r>
         <w:rPr>
           <w:lang w:val="en-US"/>
@@ -2526,11 +2359,7 @@
         <w:t>R</w:t>
       </w:r>
       <w:r>
-        <w:t>(</w:t>
-      </w:r>
-      <w:proofErr w:type="gramEnd"/>
-      <w:r>
-        <w:t xml:space="preserve">0)=1) </w:t>
+        <w:t xml:space="preserve">(0)=1) </w:t>
       </w:r>
       <w:r>
         <w:t xml:space="preserve">для каждой реализации коррелированного сигнала. После этого выполняется усреднение реализаций </w:t>
@@ -2596,7 +2425,322 @@
       <w:r>
         <w:t>.</w:t>
       </w:r>
-    </w:p>
+      <w:r>
+        <w:t xml:space="preserve"> Пример результата расчёта КФ представлен на рисунке </w:t>
+      </w:r>
+      <w:r>
+        <w:fldChar w:fldCharType="begin"/>
+      </w:r>
+      <w:r>
+        <w:instrText xml:space="preserve"> REF  _Ref114330703 \h \r \t  \* MERGEFORMAT </w:instrText>
+      </w:r>
+      <w:r>
+        <w:fldChar w:fldCharType="separate"/>
+      </w:r>
+      <w:r>
+        <w:t>3</w:t>
+      </w:r>
+      <w:r>
+        <w:fldChar w:fldCharType="end"/>
+      </w:r>
+      <w:r>
+        <w:t>.</w:t>
+      </w:r>
+    </w:p>
+    <w:p>
+      <w:pPr>
+        <w:pStyle w:val="a7"/>
+      </w:pPr>
+      <w:r>
+        <w:lastRenderedPageBreak/>
+        <w:drawing>
+          <wp:inline distT="0" distB="0" distL="0" distR="0" wp14:anchorId="4ED59F5B" wp14:editId="6E0F8BD9">
+            <wp:extent cx="5842419" cy="2467860"/>
+            <wp:effectExtent l="0" t="0" r="6350" b="8890"/>
+            <wp:docPr id="12" name="Рисунок 12"/>
+            <wp:cNvGraphicFramePr>
+              <a:graphicFrameLocks xmlns:a="http://schemas.openxmlformats.org/drawingml/2006/main" noChangeAspect="1"/>
+            </wp:cNvGraphicFramePr>
+            <a:graphic xmlns:a="http://schemas.openxmlformats.org/drawingml/2006/main">
+              <a:graphicData uri="http://schemas.openxmlformats.org/drawingml/2006/picture">
+                <pic:pic xmlns:pic="http://schemas.openxmlformats.org/drawingml/2006/picture">
+                  <pic:nvPicPr>
+                    <pic:cNvPr id="1" name=""/>
+                    <pic:cNvPicPr/>
+                  </pic:nvPicPr>
+                  <pic:blipFill>
+                    <a:blip r:embed="rId13"/>
+                    <a:stretch>
+                      <a:fillRect/>
+                    </a:stretch>
+                  </pic:blipFill>
+                  <pic:spPr>
+                    <a:xfrm>
+                      <a:off x="0" y="0"/>
+                      <a:ext cx="5866155" cy="2477886"/>
+                    </a:xfrm>
+                    <a:prstGeom prst="rect">
+                      <a:avLst/>
+                    </a:prstGeom>
+                  </pic:spPr>
+                </pic:pic>
+              </a:graphicData>
+            </a:graphic>
+          </wp:inline>
+        </w:drawing>
+      </w:r>
+    </w:p>
+    <w:p>
+      <w:pPr>
+        <w:pStyle w:val="a0"/>
+      </w:pPr>
+      <w:r>
+        <w:t xml:space="preserve"> </w:t>
+      </w:r>
+      <w:bookmarkStart w:id="0" w:name="_Ref114330703"/>
+      <w:r>
+        <w:t xml:space="preserve">– Корреляционные функции вида </w:t>
+      </w:r>
+      <m:oMath>
+        <m:r>
+          <w:rPr>
+            <w:rFonts w:ascii="Cambria Math" w:hAnsi="Cambria Math"/>
+          </w:rPr>
+          <m:t>R</m:t>
+        </m:r>
+        <m:d>
+          <m:dPr>
+            <m:ctrlPr>
+              <w:rPr>
+                <w:rFonts w:ascii="Cambria Math" w:hAnsi="Cambria Math"/>
+              </w:rPr>
+            </m:ctrlPr>
+          </m:dPr>
+          <m:e>
+            <m:r>
+              <w:rPr>
+                <w:rFonts w:ascii="Cambria Math" w:hAnsi="Cambria Math"/>
+                <w:lang w:val="en-US"/>
+              </w:rPr>
+              <m:t>τ</m:t>
+            </m:r>
+          </m:e>
+        </m:d>
+        <m:r>
+          <w:rPr>
+            <w:rFonts w:ascii="Cambria Math" w:hAnsi="Cambria Math"/>
+          </w:rPr>
+          <m:t>=</m:t>
+        </m:r>
+        <m:func>
+          <m:funcPr>
+            <m:ctrlPr>
+              <w:rPr>
+                <w:rFonts w:ascii="Cambria Math" w:hAnsi="Cambria Math"/>
+                <w:i/>
+                <w:lang w:val="en-US"/>
+              </w:rPr>
+            </m:ctrlPr>
+          </m:funcPr>
+          <m:fName>
+            <m:r>
+              <m:rPr>
+                <m:sty m:val="p"/>
+              </m:rPr>
+              <w:rPr>
+                <w:rFonts w:ascii="Cambria Math" w:hAnsi="Cambria Math"/>
+                <w:lang w:val="en-US"/>
+              </w:rPr>
+              <m:t>cos</m:t>
+            </m:r>
+          </m:fName>
+          <m:e>
+            <m:d>
+              <m:dPr>
+                <m:ctrlPr>
+                  <w:rPr>
+                    <w:rFonts w:ascii="Cambria Math" w:hAnsi="Cambria Math"/>
+                    <w:i/>
+                    <w:lang w:val="en-US"/>
+                  </w:rPr>
+                </m:ctrlPr>
+              </m:dPr>
+              <m:e>
+                <m:r>
+                  <w:rPr>
+                    <w:rFonts w:ascii="Cambria Math" w:hAnsi="Cambria Math"/>
+                  </w:rPr>
+                  <m:t>10</m:t>
+                </m:r>
+                <m:r>
+                  <w:rPr>
+                    <w:rFonts w:ascii="Cambria Math" w:hAnsi="Cambria Math"/>
+                    <w:lang w:val="en-US"/>
+                  </w:rPr>
+                  <m:t>τ</m:t>
+                </m:r>
+                <m:r>
+                  <w:rPr>
+                    <w:rFonts w:ascii="Cambria Math" w:hAnsi="Cambria Math"/>
+                  </w:rPr>
+                  <m:t>/</m:t>
+                </m:r>
+                <m:r>
+                  <w:rPr>
+                    <w:rFonts w:ascii="Cambria Math" w:hAnsi="Cambria Math"/>
+                    <w:lang w:val="en-US"/>
+                  </w:rPr>
+                  <m:t>l</m:t>
+                </m:r>
+              </m:e>
+            </m:d>
+          </m:e>
+        </m:func>
+        <m:sSup>
+          <m:sSupPr>
+            <m:ctrlPr>
+              <w:rPr>
+                <w:rFonts w:ascii="Cambria Math" w:hAnsi="Cambria Math"/>
+                <w:i/>
+              </w:rPr>
+            </m:ctrlPr>
+          </m:sSupPr>
+          <m:e>
+            <m:r>
+              <w:rPr>
+                <w:rFonts w:ascii="Cambria Math" w:hAnsi="Cambria Math"/>
+              </w:rPr>
+              <m:t>e</m:t>
+            </m:r>
+          </m:e>
+          <m:sup>
+            <m:r>
+              <w:rPr>
+                <w:rFonts w:ascii="Cambria Math" w:hAnsi="Cambria Math"/>
+              </w:rPr>
+              <m:t>-</m:t>
+            </m:r>
+            <m:f>
+              <m:fPr>
+                <m:ctrlPr>
+                  <w:rPr>
+                    <w:rFonts w:ascii="Cambria Math" w:hAnsi="Cambria Math"/>
+                    <w:i/>
+                  </w:rPr>
+                </m:ctrlPr>
+              </m:fPr>
+              <m:num>
+                <m:r>
+                  <w:rPr>
+                    <w:rFonts w:ascii="Cambria Math" w:hAnsi="Cambria Math"/>
+                  </w:rPr>
+                  <m:t>1</m:t>
+                </m:r>
+              </m:num>
+              <m:den>
+                <m:r>
+                  <w:rPr>
+                    <w:rFonts w:ascii="Cambria Math" w:hAnsi="Cambria Math"/>
+                  </w:rPr>
+                  <m:t>2</m:t>
+                </m:r>
+              </m:den>
+            </m:f>
+            <m:sSup>
+              <m:sSupPr>
+                <m:ctrlPr>
+                  <w:rPr>
+                    <w:rFonts w:ascii="Cambria Math" w:hAnsi="Cambria Math"/>
+                    <w:i/>
+                  </w:rPr>
+                </m:ctrlPr>
+              </m:sSupPr>
+              <m:e>
+                <m:d>
+                  <m:dPr>
+                    <m:ctrlPr>
+                      <w:rPr>
+                        <w:rFonts w:ascii="Cambria Math" w:hAnsi="Cambria Math"/>
+                        <w:i/>
+                      </w:rPr>
+                    </m:ctrlPr>
+                  </m:dPr>
+                  <m:e>
+                    <m:f>
+                      <m:fPr>
+                        <m:ctrlPr>
+                          <w:rPr>
+                            <w:rFonts w:ascii="Cambria Math" w:hAnsi="Cambria Math"/>
+                            <w:i/>
+                          </w:rPr>
+                        </m:ctrlPr>
+                      </m:fPr>
+                      <m:num>
+                        <m:r>
+                          <w:rPr>
+                            <w:rFonts w:ascii="Cambria Math" w:hAnsi="Cambria Math"/>
+                          </w:rPr>
+                          <m:t>τ</m:t>
+                        </m:r>
+                      </m:num>
+                      <m:den>
+                        <m:r>
+                          <w:rPr>
+                            <w:rFonts w:ascii="Cambria Math" w:hAnsi="Cambria Math"/>
+                          </w:rPr>
+                          <m:t>l</m:t>
+                        </m:r>
+                      </m:den>
+                    </m:f>
+                  </m:e>
+                </m:d>
+              </m:e>
+              <m:sup>
+                <m:r>
+                  <w:rPr>
+                    <w:rFonts w:ascii="Cambria Math" w:hAnsi="Cambria Math"/>
+                  </w:rPr>
+                  <m:t>2</m:t>
+                </m:r>
+              </m:sup>
+            </m:sSup>
+          </m:sup>
+        </m:sSup>
+      </m:oMath>
+      <w:r>
+        <w:t xml:space="preserve"> для двух разных интервалов корреляции (</w:t>
+      </w:r>
+      <w:r>
+        <w:rPr>
+          <w:i/>
+          <w:iCs/>
+          <w:lang w:val="en-US"/>
+        </w:rPr>
+        <w:t>l</w:t>
+      </w:r>
+      <w:r>
+        <w:t xml:space="preserve">=10 </w:t>
+      </w:r>
+      <w:r>
+        <w:t>и</w:t>
+      </w:r>
+      <w:r>
+        <w:t xml:space="preserve"> </w:t>
+      </w:r>
+      <w:r>
+        <w:rPr>
+          <w:i/>
+          <w:iCs/>
+          <w:lang w:val="en-US"/>
+        </w:rPr>
+        <w:t>l</w:t>
+      </w:r>
+      <w:r>
+        <w:t>=20)</w:t>
+      </w:r>
+      <w:bookmarkEnd w:id="0"/>
+    </w:p>
+    <w:p/>
     <w:p>
       <w:pPr>
         <w:pStyle w:val="2"/>
@@ -3116,7 +3260,21 @@
                             <w:rFonts w:ascii="Cambria Math" w:hAnsi="Cambria Math"/>
                             <w:lang w:val="en-US"/>
                           </w:rPr>
-                          <m:t>10/l</m:t>
+                          <m:t>10</m:t>
+                        </m:r>
+                        <m:r>
+                          <w:rPr>
+                            <w:rFonts w:ascii="Cambria Math" w:hAnsi="Cambria Math"/>
+                            <w:lang w:val="en-US"/>
+                          </w:rPr>
+                          <m:t>τ</m:t>
+                        </m:r>
+                        <m:r>
+                          <w:rPr>
+                            <w:rFonts w:ascii="Cambria Math" w:hAnsi="Cambria Math"/>
+                            <w:lang w:val="en-US"/>
+                          </w:rPr>
+                          <m:t>/l</m:t>
                         </m:r>
                       </m:e>
                     </m:d>
@@ -3295,13 +3453,47 @@
                 </w:rPr>
                 <m:t>≈0</m:t>
               </m:r>
+              <m:r>
+                <w:rPr>
+                  <w:rFonts w:ascii="Cambria Math" w:hAnsi="Cambria Math"/>
+                </w:rPr>
+                <m:t>;</m:t>
+              </m:r>
             </m:oMath>
             <w:r>
               <w:rPr>
                 <w:rFonts w:eastAsia="Calibri" w:cs="Times New Roman"/>
                 <w:iCs/>
               </w:rPr>
-              <w:t xml:space="preserve">, 10 </w:t>
+              <w:t xml:space="preserve"> </w:t>
+            </w:r>
+            <w:r>
+              <w:rPr>
+                <w:rFonts w:eastAsia="Calibri" w:cs="Times New Roman"/>
+                <w:iCs/>
+              </w:rPr>
+              <w:br/>
+            </w:r>
+            <w:r>
+              <w:rPr>
+                <w:rFonts w:eastAsia="Calibri" w:cs="Times New Roman"/>
+                <w:iCs/>
+              </w:rPr>
+              <w:t>1</w:t>
+            </w:r>
+            <w:r>
+              <w:rPr>
+                <w:rFonts w:eastAsia="Calibri" w:cs="Times New Roman"/>
+                <w:iCs/>
+              </w:rPr>
+              <w:t>0</w:t>
+            </w:r>
+            <w:r>
+              <w:rPr>
+                <w:rFonts w:eastAsia="Calibri" w:cs="Times New Roman"/>
+                <w:iCs/>
+              </w:rPr>
+              <w:t xml:space="preserve"> </w:t>
             </w:r>
             <w:r>
               <w:rPr>
@@ -3433,32 +3625,12 @@
                             </m:ctrlPr>
                           </m:dPr>
                           <m:e>
-                            <m:f>
-                              <m:fPr>
-                                <m:ctrlPr>
-                                  <w:rPr>
-                                    <w:rFonts w:ascii="Cambria Math" w:hAnsi="Cambria Math"/>
-                                    <w:i/>
-                                  </w:rPr>
-                                </m:ctrlPr>
-                              </m:fPr>
-                              <m:num>
-                                <m:r>
-                                  <w:rPr>
-                                    <w:rFonts w:ascii="Cambria Math" w:hAnsi="Cambria Math"/>
-                                  </w:rPr>
-                                  <m:t>τ</m:t>
-                                </m:r>
-                              </m:num>
-                              <m:den>
-                                <m:r>
-                                  <w:rPr>
-                                    <w:rFonts w:ascii="Cambria Math" w:hAnsi="Cambria Math"/>
-                                  </w:rPr>
-                                  <m:t>l</m:t>
-                                </m:r>
-                              </m:den>
-                            </m:f>
+                            <m:r>
+                              <w:rPr>
+                                <w:rFonts w:ascii="Cambria Math" w:hAnsi="Cambria Math"/>
+                              </w:rPr>
+                              <m:t>τ/l</m:t>
+                            </m:r>
                           </m:e>
                         </m:d>
                       </m:e>
@@ -3701,6 +3873,7 @@
         <w:ind w:left="709" w:hanging="709"/>
       </w:pPr>
       <w:r>
+        <w:lastRenderedPageBreak/>
         <w:t xml:space="preserve">гистограмму значений отсчетов исходных реализаций </w:t>
       </w:r>
       <w:r>
@@ -4019,6 +4192,7 @@
         <w:pStyle w:val="1"/>
       </w:pPr>
       <w:r>
+        <w:lastRenderedPageBreak/>
         <w:t>моделирование фильтров</w:t>
       </w:r>
     </w:p>
@@ -4193,7 +4367,15 @@
           <w:rFonts w:eastAsia="Calibri"/>
           <w:szCs w:val="28"/>
         </w:rPr>
-        <w:t xml:space="preserve">При этом, как известно любому выпускнику радиотехнического факультета, сигнал, имеющий конечную полосу будет иметь бесконечную длительность, а сигнал конечной длительности – бесконечную ширину полосы. Такая связь между областью частот и областью времен приводит к тому, что для вычисления отсчётов спектра на основании отсчётов сигнала, представленного во временной области, потребуется бесконечное число операций. Условность, позволяющая обойти это препятствие состоит в том, что сигнал, представляемый во временной области конечным числом отсчётов, формально считается периодическим. Также, при расчёте сигнала на основании конечного числа отсчётов спектра, этот спектр будет считаться периодическим. При выполнении операций со спектром и во временной области рекомендуется не забывать об этой периодичности. Следствием именно этого эффекта является возможность описания сигнала с использованием частоты дискретизации, равной </w:t>
+        <w:t xml:space="preserve">При этом, как известно любому выпускнику радиотехнического факультета, сигнал, имеющий конечную полосу будет иметь бесконечную длительность, а сигнал конечной длительности – бесконечную ширину полосы. Такая связь между областью частот и областью времен приводит к тому, что для вычисления отсчётов спектра на основании отсчётов сигнала, представленного во временной области, потребуется бесконечное число операций. Условность, позволяющая обойти это препятствие состоит в том, что сигнал, представляемый во временной области конечным числом отсчётов, формально считается периодическим. Также, при расчёте сигнала на основании конечного числа отсчётов спектра, этот спектр будет считаться </w:t>
+      </w:r>
+      <w:r>
+        <w:rPr>
+          <w:rFonts w:eastAsia="Calibri"/>
+          <w:szCs w:val="28"/>
+        </w:rPr>
+        <w:lastRenderedPageBreak/>
+        <w:t xml:space="preserve">периодическим. При выполнении операций со спектром и во временной области рекомендуется не забывать об этой периодичности. Следствием именно этого эффекта является возможность описания сигнала с использованием частоты дискретизации, равной </w:t>
       </w:r>
       <w:r>
         <w:rPr>
@@ -4276,7 +4458,6 @@
         </w:rPr>
         <w:t xml:space="preserve">Важную роль при моделировании играет обеспечение связи между номерами отсчётов сигнала или его спектра и значениями непрерывных осей времени или частот, соответственно. При моделировании детерминированный сигнал обычно задаётся аналитически (т.е. посредством некоторой функции, напр. </w:t>
       </w:r>
-      <w:proofErr w:type="gramStart"/>
       <w:r>
         <w:rPr>
           <w:rFonts w:eastAsia="Calibri"/>
@@ -4290,15 +4471,7 @@
           <w:rFonts w:eastAsia="Calibri"/>
           <w:szCs w:val="28"/>
         </w:rPr>
-        <w:t>(</w:t>
-      </w:r>
-      <w:proofErr w:type="gramEnd"/>
-      <w:r>
-        <w:rPr>
-          <w:rFonts w:eastAsia="Calibri"/>
-          <w:szCs w:val="28"/>
-        </w:rPr>
-        <w:t>))</w:t>
+        <w:t>())</w:t>
       </w:r>
       <w:r>
         <w:rPr>
@@ -4440,13 +4613,8 @@
               <w:t>N</w:t>
             </w:r>
             <w:r>
-              <w:t xml:space="preserve"> </w:t>
-            </w:r>
-            <w:proofErr w:type="spellStart"/>
-            <w:r>
-              <w:t>нс</w:t>
-            </w:r>
-            <w:proofErr w:type="spellEnd"/>
+              <w:t xml:space="preserve"> нс</w:t>
+            </w:r>
           </w:p>
         </w:tc>
       </w:tr>
@@ -4672,7 +4840,6 @@
               </w:rPr>
               <w:t xml:space="preserve">, </w:t>
             </w:r>
-            <w:proofErr w:type="spellStart"/>
             <w:r>
               <w:rPr>
                 <w:lang w:val="en-US"/>
@@ -4686,7 +4853,6 @@
               </w:rPr>
               <w:t>m</w:t>
             </w:r>
-            <w:proofErr w:type="spellEnd"/>
             <w:r>
               <w:rPr>
                 <w:lang w:val="en-US"/>
@@ -4945,11 +5111,7 @@
               <w:t>н</w:t>
             </w:r>
             <w:r>
-              <w:t>=1/</w:t>
-            </w:r>
-            <w:proofErr w:type="spellStart"/>
-            <w:r>
-              <w:t>t</w:t>
+              <w:t>=1/t</w:t>
             </w:r>
             <w:r>
               <w:rPr>
@@ -4957,7 +5119,6 @@
               </w:rPr>
               <w:t>и</w:t>
             </w:r>
-            <w:proofErr w:type="spellEnd"/>
             <w:r>
               <w:t xml:space="preserve"> и </w:t>
             </w:r>
@@ -5010,6 +5171,7 @@
               <w:rPr>
                 <w:lang w:val="en-US"/>
               </w:rPr>
+              <w:lastRenderedPageBreak/>
               <w:t>1</w:t>
             </w:r>
           </w:p>
@@ -5066,15 +5228,7 @@
     <w:p/>
     <w:p>
       <w:r>
-        <w:t xml:space="preserve">Сформировать фильтры </w:t>
-      </w:r>
-      <w:proofErr w:type="spellStart"/>
-      <w:r>
-        <w:t>Баттерворта</w:t>
-      </w:r>
-      <w:proofErr w:type="spellEnd"/>
-      <w:r>
-        <w:t xml:space="preserve"> и Чебышева (с внеполосными пульсациями) n-го</w:t>
+        <w:t>Сформировать фильтры Баттерворта и Чебышева (с внеполосными пульсациями) n-го</w:t>
       </w:r>
       <w:r>
         <w:t xml:space="preserve"> </w:t>
@@ -5485,23 +5639,11 @@
     </w:p>
     <w:p>
       <w:r>
-        <w:t xml:space="preserve">получить три спектрограммы для окна Хэмминга, подобрав длительность окна в одном случае таким образом, чтобы отследить краткосрочные интервалы «молчания», в другом случае – позволяющие обеспечить достаточное разрешение по частоте для различения частотных каналов. Получить спектрограммы при разных значениях шага смещения </w:t>
-      </w:r>
-      <w:proofErr w:type="gramStart"/>
-      <w:r>
-        <w:t>окна(</w:t>
-      </w:r>
-      <w:proofErr w:type="gramEnd"/>
-      <w:r>
-        <w:t xml:space="preserve">регулируется параметром </w:t>
-      </w:r>
-      <w:proofErr w:type="spellStart"/>
-      <w:r>
-        <w:t>noverlap</w:t>
-      </w:r>
-      <w:proofErr w:type="spellEnd"/>
-      <w:r>
-        <w:t xml:space="preserve"> функции </w:t>
+        <w:t xml:space="preserve">получить три спектрограммы для окна Хэмминга, подобрав длительность окна в одном случае таким образом, чтобы отследить краткосрочные интервалы «молчания», в другом случае – позволяющие </w:t>
+      </w:r>
+      <w:r>
+        <w:lastRenderedPageBreak/>
+        <w:t xml:space="preserve">обеспечить достаточное разрешение по частоте для различения частотных каналов. Получить спектрограммы при разных значениях шага смещения окна(регулируется параметром noverlap функции </w:t>
       </w:r>
       <w:r>
         <w:rPr>
@@ -5583,7 +5725,7 @@
                     <pic:cNvPicPr/>
                   </pic:nvPicPr>
                   <pic:blipFill rotWithShape="1">
-                    <a:blip r:embed="rId13"/>
+                    <a:blip r:embed="rId14"/>
                     <a:srcRect l="726"/>
                     <a:stretch/>
                   </pic:blipFill>
@@ -5635,6 +5777,7 @@
         <w:pStyle w:val="a7"/>
       </w:pPr>
       <w:r>
+        <w:lastRenderedPageBreak/>
         <w:drawing>
           <wp:inline distT="0" distB="0" distL="0" distR="0" wp14:anchorId="5756EC23" wp14:editId="3CADE929">
             <wp:extent cx="5940425" cy="3696970"/>
@@ -5651,7 +5794,7 @@
                     <pic:cNvPicPr/>
                   </pic:nvPicPr>
                   <pic:blipFill>
-                    <a:blip r:embed="rId14"/>
+                    <a:blip r:embed="rId15"/>
                     <a:stretch>
                       <a:fillRect/>
                     </a:stretch>
@@ -5691,7 +5834,16 @@
         <w:t>Объяснить различия в полученных спектрограммах</w:t>
       </w:r>
     </w:p>
-    <w:p/>
+    <w:p>
+      <w:pPr>
+        <w:spacing w:after="160" w:line="259" w:lineRule="auto"/>
+        <w:ind w:firstLine="0"/>
+        <w:jc w:val="left"/>
+      </w:pPr>
+      <w:r>
+        <w:br w:type="page"/>
+      </w:r>
+    </w:p>
     <w:p>
       <w:pPr>
         <w:pStyle w:val="1"/>
@@ -5702,7 +5854,14 @@
         <w:ind w:left="709"/>
       </w:pPr>
       <w:r>
-        <w:t>Приложение А. Частые ошибки при подготовке отчётов</w:t>
+        <w:lastRenderedPageBreak/>
+        <w:t xml:space="preserve">Приложение </w:t>
+      </w:r>
+      <w:r>
+        <w:t>А</w:t>
+      </w:r>
+      <w:r>
+        <w:t>. Частые ошибки при подготовке отчётов</w:t>
       </w:r>
     </w:p>
     <w:p>
@@ -5993,6 +6152,7 @@
         </w:numPr>
       </w:pPr>
       <w:r>
+        <w:lastRenderedPageBreak/>
         <w:t>Отсутствует график СПМ,</w:t>
       </w:r>
     </w:p>
@@ -6190,15 +6350,7 @@
         </w:numPr>
       </w:pPr>
       <w:r>
-        <w:t xml:space="preserve">По ИХ невозможно отследить причины физической </w:t>
-      </w:r>
-      <w:proofErr w:type="spellStart"/>
-      <w:r>
-        <w:t>нереализуемости</w:t>
-      </w:r>
-      <w:proofErr w:type="spellEnd"/>
-      <w:r>
-        <w:t xml:space="preserve"> идеального фильтра,</w:t>
+        <w:t>По ИХ невозможно отследить причины физической нереализуемости идеального фильтра,</w:t>
       </w:r>
     </w:p>
     <w:p>
@@ -6311,6 +6463,7 @@
         </w:numPr>
       </w:pPr>
       <w:r>
+        <w:lastRenderedPageBreak/>
         <w:t>Вейвлет преобразование,</w:t>
       </w:r>
     </w:p>
@@ -6386,10 +6539,427 @@
         <w:t>В выводе спорные тезисы</w:t>
       </w:r>
     </w:p>
-    <w:p/>
+    <w:p>
+      <w:pPr>
+        <w:spacing w:after="160" w:line="259" w:lineRule="auto"/>
+        <w:ind w:firstLine="0"/>
+        <w:jc w:val="left"/>
+      </w:pPr>
+      <w:r>
+        <w:br w:type="page"/>
+      </w:r>
+    </w:p>
+    <w:p>
+      <w:pPr>
+        <w:pStyle w:val="1"/>
+        <w:numPr>
+          <w:ilvl w:val="0"/>
+          <w:numId w:val="0"/>
+        </w:numPr>
+        <w:ind w:left="709"/>
+      </w:pPr>
+      <w:r>
+        <w:lastRenderedPageBreak/>
+        <w:t>Приложение Б. Некоторые замечания по формированию различных распределений</w:t>
+      </w:r>
+    </w:p>
+    <w:p>
+      <w:r>
+        <w:t>Распределение Райса</w:t>
+      </w:r>
+    </w:p>
+    <w:p>
+      <w:r>
+        <w:t xml:space="preserve">Аналитически ПВ райсовского закона задаётся с использованием модифицированной функции Бесселя нулевого порядка (в </w:t>
+      </w:r>
+      <w:r>
+        <w:rPr>
+          <w:lang w:val="en-US"/>
+        </w:rPr>
+        <w:t>MATLAB</w:t>
+      </w:r>
+      <w:r>
+        <w:t xml:space="preserve"> </w:t>
+      </w:r>
+      <w:r>
+        <w:rPr>
+          <w:i/>
+          <w:iCs/>
+          <w:lang w:val="en-US"/>
+        </w:rPr>
+        <w:t>besseli</w:t>
+      </w:r>
+      <w:r>
+        <w:rPr>
+          <w:i/>
+          <w:iCs/>
+        </w:rPr>
+        <w:t>(0,…)</w:t>
+      </w:r>
+      <w:r>
+        <w:t>)</w:t>
+      </w:r>
+    </w:p>
+    <w:p>
+      <w:r>
+        <w:t>Формирование райсовски-распределенной из нормально распределенных СВ осуществляется по формуле</w:t>
+      </w:r>
+    </w:p>
+    <w:p>
+      <w:pPr>
+        <w:rPr>
+          <w:rFonts w:eastAsiaTheme="minorEastAsia"/>
+          <w:i/>
+          <w:lang w:val="en-US"/>
+        </w:rPr>
+      </w:pPr>
+      <m:oMathPara>
+        <m:oMath>
+          <m:r>
+            <w:rPr>
+              <w:rFonts w:ascii="Cambria Math" w:eastAsiaTheme="minorEastAsia" w:hAnsi="Cambria Math"/>
+              <w:lang w:val="en-US"/>
+            </w:rPr>
+            <m:t>Y=</m:t>
+          </m:r>
+          <m:rad>
+            <m:radPr>
+              <m:degHide m:val="1"/>
+              <m:ctrlPr>
+                <w:rPr>
+                  <w:rFonts w:ascii="Cambria Math" w:eastAsiaTheme="minorEastAsia" w:hAnsi="Cambria Math"/>
+                  <w:i/>
+                  <w:lang w:val="en-US"/>
+                </w:rPr>
+              </m:ctrlPr>
+            </m:radPr>
+            <m:deg/>
+            <m:e>
+              <m:sSup>
+                <m:sSupPr>
+                  <m:ctrlPr>
+                    <w:rPr>
+                      <w:rFonts w:ascii="Cambria Math" w:eastAsiaTheme="minorEastAsia" w:hAnsi="Cambria Math"/>
+                      <w:i/>
+                      <w:lang w:val="en-US"/>
+                    </w:rPr>
+                  </m:ctrlPr>
+                </m:sSupPr>
+                <m:e>
+                  <m:d>
+                    <m:dPr>
+                      <m:ctrlPr>
+                        <w:rPr>
+                          <w:rFonts w:ascii="Cambria Math" w:eastAsiaTheme="minorEastAsia" w:hAnsi="Cambria Math"/>
+                          <w:i/>
+                          <w:lang w:val="en-US"/>
+                        </w:rPr>
+                      </m:ctrlPr>
+                    </m:dPr>
+                    <m:e>
+                      <m:r>
+                        <w:rPr>
+                          <w:rFonts w:ascii="Cambria Math" w:eastAsiaTheme="minorEastAsia" w:hAnsi="Cambria Math"/>
+                          <w:lang w:val="en-US"/>
+                        </w:rPr>
+                        <m:t>σ</m:t>
+                      </m:r>
+                      <m:sSub>
+                        <m:sSubPr>
+                          <m:ctrlPr>
+                            <w:rPr>
+                              <w:rFonts w:ascii="Cambria Math" w:eastAsiaTheme="minorEastAsia" w:hAnsi="Cambria Math"/>
+                              <w:i/>
+                              <w:lang w:val="en-US"/>
+                            </w:rPr>
+                          </m:ctrlPr>
+                        </m:sSubPr>
+                        <m:e>
+                          <m:r>
+                            <w:rPr>
+                              <w:rFonts w:ascii="Cambria Math" w:eastAsiaTheme="minorEastAsia" w:hAnsi="Cambria Math"/>
+                              <w:lang w:val="en-US"/>
+                            </w:rPr>
+                            <m:t>X</m:t>
+                          </m:r>
+                        </m:e>
+                        <m:sub>
+                          <m:r>
+                            <w:rPr>
+                              <w:rFonts w:ascii="Cambria Math" w:eastAsiaTheme="minorEastAsia" w:hAnsi="Cambria Math"/>
+                              <w:lang w:val="en-US"/>
+                            </w:rPr>
+                            <m:t>1</m:t>
+                          </m:r>
+                        </m:sub>
+                      </m:sSub>
+                      <m:r>
+                        <w:rPr>
+                          <w:rFonts w:ascii="Cambria Math" w:eastAsiaTheme="minorEastAsia" w:hAnsi="Cambria Math"/>
+                          <w:lang w:val="en-US"/>
+                        </w:rPr>
+                        <m:t>+a</m:t>
+                      </m:r>
+                    </m:e>
+                  </m:d>
+                </m:e>
+                <m:sup>
+                  <m:r>
+                    <w:rPr>
+                      <w:rFonts w:ascii="Cambria Math" w:eastAsiaTheme="minorEastAsia" w:hAnsi="Cambria Math"/>
+                      <w:lang w:val="en-US"/>
+                    </w:rPr>
+                    <m:t>2</m:t>
+                  </m:r>
+                </m:sup>
+              </m:sSup>
+              <m:r>
+                <w:rPr>
+                  <w:rFonts w:ascii="Cambria Math" w:eastAsiaTheme="minorEastAsia" w:hAnsi="Cambria Math"/>
+                  <w:lang w:val="en-US"/>
+                </w:rPr>
+                <m:t>+</m:t>
+              </m:r>
+              <m:sSup>
+                <m:sSupPr>
+                  <m:ctrlPr>
+                    <w:rPr>
+                      <w:rFonts w:ascii="Cambria Math" w:eastAsiaTheme="minorEastAsia" w:hAnsi="Cambria Math"/>
+                      <w:i/>
+                      <w:lang w:val="en-US"/>
+                    </w:rPr>
+                  </m:ctrlPr>
+                </m:sSupPr>
+                <m:e>
+                  <m:d>
+                    <m:dPr>
+                      <m:ctrlPr>
+                        <w:rPr>
+                          <w:rFonts w:ascii="Cambria Math" w:eastAsiaTheme="minorEastAsia" w:hAnsi="Cambria Math"/>
+                          <w:i/>
+                          <w:lang w:val="en-US"/>
+                        </w:rPr>
+                      </m:ctrlPr>
+                    </m:dPr>
+                    <m:e>
+                      <m:r>
+                        <w:rPr>
+                          <w:rFonts w:ascii="Cambria Math" w:eastAsiaTheme="minorEastAsia" w:hAnsi="Cambria Math"/>
+                          <w:lang w:val="en-US"/>
+                        </w:rPr>
+                        <m:t>σ</m:t>
+                      </m:r>
+                      <m:sSub>
+                        <m:sSubPr>
+                          <m:ctrlPr>
+                            <w:rPr>
+                              <w:rFonts w:ascii="Cambria Math" w:eastAsiaTheme="minorEastAsia" w:hAnsi="Cambria Math"/>
+                              <w:i/>
+                              <w:lang w:val="en-US"/>
+                            </w:rPr>
+                          </m:ctrlPr>
+                        </m:sSubPr>
+                        <m:e>
+                          <m:r>
+                            <w:rPr>
+                              <w:rFonts w:ascii="Cambria Math" w:eastAsiaTheme="minorEastAsia" w:hAnsi="Cambria Math"/>
+                              <w:lang w:val="en-US"/>
+                            </w:rPr>
+                            <m:t>X</m:t>
+                          </m:r>
+                        </m:e>
+                        <m:sub>
+                          <m:r>
+                            <w:rPr>
+                              <w:rFonts w:ascii="Cambria Math" w:eastAsiaTheme="minorEastAsia" w:hAnsi="Cambria Math"/>
+                              <w:lang w:val="en-US"/>
+                            </w:rPr>
+                            <m:t>2</m:t>
+                          </m:r>
+                        </m:sub>
+                      </m:sSub>
+                    </m:e>
+                  </m:d>
+                </m:e>
+                <m:sup>
+                  <m:r>
+                    <w:rPr>
+                      <w:rFonts w:ascii="Cambria Math" w:eastAsiaTheme="minorEastAsia" w:hAnsi="Cambria Math"/>
+                      <w:lang w:val="en-US"/>
+                    </w:rPr>
+                    <m:t>2</m:t>
+                  </m:r>
+                </m:sup>
+              </m:sSup>
+            </m:e>
+          </m:rad>
+        </m:oMath>
+      </m:oMathPara>
+    </w:p>
+    <w:p>
+      <w:pPr>
+        <w:pStyle w:val="a7"/>
+        <w:rPr>
+          <w:lang w:val="en-US"/>
+        </w:rPr>
+      </w:pPr>
+      <w:r>
+        <w:drawing>
+          <wp:inline distT="0" distB="0" distL="0" distR="0" wp14:anchorId="4B61FB58" wp14:editId="08F42E06">
+            <wp:extent cx="3752850" cy="1524000"/>
+            <wp:effectExtent l="0" t="0" r="0" b="0"/>
+            <wp:docPr id="11" name="Рисунок 11"/>
+            <wp:cNvGraphicFramePr>
+              <a:graphicFrameLocks xmlns:a="http://schemas.openxmlformats.org/drawingml/2006/main" noChangeAspect="1"/>
+            </wp:cNvGraphicFramePr>
+            <a:graphic xmlns:a="http://schemas.openxmlformats.org/drawingml/2006/main">
+              <a:graphicData uri="http://schemas.openxmlformats.org/drawingml/2006/picture">
+                <pic:pic xmlns:pic="http://schemas.openxmlformats.org/drawingml/2006/picture">
+                  <pic:nvPicPr>
+                    <pic:cNvPr id="1" name=""/>
+                    <pic:cNvPicPr/>
+                  </pic:nvPicPr>
+                  <pic:blipFill>
+                    <a:blip r:embed="rId16"/>
+                    <a:stretch>
+                      <a:fillRect/>
+                    </a:stretch>
+                  </pic:blipFill>
+                  <pic:spPr>
+                    <a:xfrm>
+                      <a:off x="0" y="0"/>
+                      <a:ext cx="3752850" cy="1524000"/>
+                    </a:xfrm>
+                    <a:prstGeom prst="rect">
+                      <a:avLst/>
+                    </a:prstGeom>
+                  </pic:spPr>
+                </pic:pic>
+              </a:graphicData>
+            </a:graphic>
+          </wp:inline>
+        </w:drawing>
+      </w:r>
+    </w:p>
+    <w:p>
+      <w:pPr>
+        <w:pStyle w:val="a0"/>
+      </w:pPr>
+      <w:r>
+        <w:t xml:space="preserve"> – Результат формирования распределения величны, распределенной по закону Райса</w:t>
+      </w:r>
+    </w:p>
+    <w:p>
+      <w:pPr>
+        <w:rPr>
+          <w:rFonts w:eastAsiaTheme="minorEastAsia"/>
+        </w:rPr>
+      </w:pPr>
+      <w:r>
+        <w:t xml:space="preserve">В модуле </w:t>
+      </w:r>
+      <w:r>
+        <w:rPr>
+          <w:lang w:val="en-US"/>
+        </w:rPr>
+        <w:t>scipy</w:t>
+      </w:r>
+      <w:r>
+        <w:t>.</w:t>
+      </w:r>
+      <w:r>
+        <w:rPr>
+          <w:lang w:val="en-US"/>
+        </w:rPr>
+        <w:t>stats</w:t>
+      </w:r>
+      <w:r>
+        <w:t>.</w:t>
+      </w:r>
+      <w:r>
+        <w:rPr>
+          <w:lang w:val="en-US"/>
+        </w:rPr>
+        <w:t>rice</w:t>
+      </w:r>
+      <w:r>
+        <w:t xml:space="preserve"> </w:t>
+      </w:r>
+      <w:r>
+        <w:t xml:space="preserve">распределение Райса задаётся через параметр </w:t>
+      </w:r>
+      <w:r>
+        <w:rPr>
+          <w:lang w:val="en-US"/>
+        </w:rPr>
+        <w:t>b</w:t>
+      </w:r>
+      <w:r>
+        <w:t xml:space="preserve"> </w:t>
+      </w:r>
+      <w:r>
+        <w:t xml:space="preserve">и σ, при этом </w:t>
+      </w:r>
+      <w:r>
+        <w:rPr>
+          <w:lang w:val="en-US"/>
+        </w:rPr>
+        <w:t>b</w:t>
+      </w:r>
+      <w:r>
+        <w:t xml:space="preserve"> </w:t>
+      </w:r>
+      <w:r>
+        <w:t>задаётся как</w:t>
+      </w:r>
+      <w:r>
+        <w:t xml:space="preserve"> </w:t>
+      </w:r>
+      <m:oMath>
+        <m:r>
+          <w:rPr>
+            <w:rFonts w:ascii="Cambria Math" w:eastAsiaTheme="minorEastAsia" w:hAnsi="Cambria Math"/>
+            <w:lang w:val="en-US"/>
+          </w:rPr>
+          <m:t>b</m:t>
+        </m:r>
+        <m:r>
+          <w:rPr>
+            <w:rFonts w:ascii="Cambria Math" w:eastAsiaTheme="minorEastAsia" w:hAnsi="Cambria Math"/>
+          </w:rPr>
+          <m:t>=</m:t>
+        </m:r>
+        <m:r>
+          <w:rPr>
+            <w:rFonts w:ascii="Cambria Math" w:eastAsiaTheme="minorEastAsia" w:hAnsi="Cambria Math"/>
+            <w:lang w:val="en-US"/>
+          </w:rPr>
+          <m:t>a</m:t>
+        </m:r>
+        <m:r>
+          <w:rPr>
+            <w:rFonts w:ascii="Cambria Math" w:eastAsiaTheme="minorEastAsia" w:hAnsi="Cambria Math"/>
+          </w:rPr>
+          <m:t>/</m:t>
+        </m:r>
+        <m:r>
+          <w:rPr>
+            <w:rFonts w:ascii="Cambria Math" w:eastAsiaTheme="minorEastAsia" w:hAnsi="Cambria Math"/>
+            <w:lang w:val="en-US"/>
+          </w:rPr>
+          <m:t>σ</m:t>
+        </m:r>
+      </m:oMath>
+      <w:r>
+        <w:rPr>
+          <w:rFonts w:eastAsiaTheme="minorEastAsia"/>
+        </w:rPr>
+        <w:t>.</w:t>
+      </w:r>
+    </w:p>
     <w:p/>
     <w:sectPr>
-      <w:headerReference w:type="default" r:id="rId15"/>
+      <w:headerReference w:type="default" r:id="rId17"/>
       <w:pgSz w:w="11906" w:h="16838"/>
       <w:pgMar w:top="1134" w:right="850" w:bottom="1134" w:left="1701" w:header="708" w:footer="708" w:gutter="0"/>
       <w:cols w:space="708"/>
@@ -7991,6 +8561,9 @@
   <w:num w:numId="46">
     <w:abstractNumId w:val="21"/>
   </w:num>
+  <w:num w:numId="47">
+    <w:abstractNumId w:val="22"/>
+  </w:num>
 </w:numbering>
 </file>
 
@@ -8117,6 +8690,7 @@
     <w:lsdException w:name="HTML Sample" w:semiHidden="1" w:unhideWhenUsed="1"/>
     <w:lsdException w:name="HTML Typewriter" w:semiHidden="1" w:unhideWhenUsed="1"/>
     <w:lsdException w:name="HTML Variable" w:semiHidden="1" w:unhideWhenUsed="1"/>
+    <w:lsdException w:name="Normal Table" w:semiHidden="1" w:unhideWhenUsed="1"/>
     <w:lsdException w:name="annotation subject" w:semiHidden="1" w:unhideWhenUsed="1"/>
     <w:lsdException w:name="No List" w:semiHidden="1" w:unhideWhenUsed="1"/>
     <w:lsdException w:name="Outline List 1" w:semiHidden="1" w:unhideWhenUsed="1"/>
@@ -8159,8 +8733,11 @@
     <w:lsdException w:name="Table Contemporary" w:semiHidden="1" w:unhideWhenUsed="1"/>
     <w:lsdException w:name="Table Elegant" w:semiHidden="1" w:unhideWhenUsed="1"/>
     <w:lsdException w:name="Table Professional" w:semiHidden="1" w:unhideWhenUsed="1"/>
+    <w:lsdException w:name="Table Subtle 1" w:semiHidden="1" w:unhideWhenUsed="1"/>
     <w:lsdException w:name="Table Subtle 2" w:semiHidden="1" w:unhideWhenUsed="1"/>
     <w:lsdException w:name="Table Web 1" w:semiHidden="1" w:unhideWhenUsed="1"/>
+    <w:lsdException w:name="Table Web 2" w:semiHidden="1" w:unhideWhenUsed="1"/>
+    <w:lsdException w:name="Table Web 3" w:semiHidden="1" w:unhideWhenUsed="1"/>
     <w:lsdException w:name="Balloon Text" w:semiHidden="1" w:unhideWhenUsed="1"/>
     <w:lsdException w:name="Table Grid" w:uiPriority="39"/>
     <w:lsdException w:name="Table Theme" w:semiHidden="1" w:unhideWhenUsed="1"/>

</xml_diff>

<commit_message>
Variant change for 112 group
</commit_message>
<xml_diff>
--- a/Description.docx
+++ b/Description.docx
@@ -277,6 +277,7 @@
       <w:r>
         <w:t>с использованием встроенной функции (</w:t>
       </w:r>
+      <w:proofErr w:type="gramStart"/>
       <w:r>
         <w:rPr>
           <w:i/>
@@ -288,7 +289,14 @@
         <w:rPr>
           <w:i/>
         </w:rPr>
-        <w:t>()</w:t>
+        <w:t>(</w:t>
+      </w:r>
+      <w:proofErr w:type="gramEnd"/>
+      <w:r>
+        <w:rPr>
+          <w:i/>
+        </w:rPr>
+        <w:t>)</w:t>
       </w:r>
       <w:r>
         <w:t xml:space="preserve"> </w:t>
@@ -359,7 +367,31 @@
         <w:t>random</w:t>
       </w:r>
       <w:r>
-        <w:t>; интерпретатор выбирает, какую именно функцию использовать при выполнении программы, на основании анализа сигнатуры – совокупности типов аргументов, передаваемых на вход функции, напр. &lt;строка, число, число, вектор&gt;. В справке следует найти функцию, «random - Random numbers», её сигнатура представлена ниже на рисунке.</w:t>
+        <w:t>; интерпретатор выбирает, какую именно функцию использовать при выполнении программы, на основании анализа сигнатуры – совокупности типов аргументов, передаваемых на вход функции, напр. &lt;строка, число, число, вектор&gt;. В справке следует найти функцию, «</w:t>
+      </w:r>
+      <w:proofErr w:type="spellStart"/>
+      <w:r>
+        <w:t>random</w:t>
+      </w:r>
+      <w:proofErr w:type="spellEnd"/>
+      <w:r>
+        <w:t xml:space="preserve"> - </w:t>
+      </w:r>
+      <w:proofErr w:type="spellStart"/>
+      <w:r>
+        <w:t>Random</w:t>
+      </w:r>
+      <w:proofErr w:type="spellEnd"/>
+      <w:r>
+        <w:t xml:space="preserve"> </w:t>
+      </w:r>
+      <w:proofErr w:type="spellStart"/>
+      <w:r>
+        <w:t>numbers</w:t>
+      </w:r>
+      <w:proofErr w:type="spellEnd"/>
+      <w:r>
+        <w:t>», её сигнатура представлена ниже на рисунке.</w:t>
       </w:r>
     </w:p>
     <w:p/>
@@ -547,6 +579,8 @@
       <w:r>
         <w:t xml:space="preserve">’, ‘тип нормировки’) в функцию </w:t>
       </w:r>
+      <w:proofErr w:type="spellStart"/>
+      <w:proofErr w:type="gramStart"/>
       <w:r>
         <w:rPr>
           <w:i/>
@@ -554,11 +588,19 @@
         </w:rPr>
         <w:t>histcounts</w:t>
       </w:r>
+      <w:proofErr w:type="spellEnd"/>
       <w:r>
         <w:rPr>
           <w:i/>
         </w:rPr>
-        <w:t>()</w:t>
+        <w:t>(</w:t>
+      </w:r>
+      <w:proofErr w:type="gramEnd"/>
+      <w:r>
+        <w:rPr>
+          <w:i/>
+        </w:rPr>
+        <w:t>)</w:t>
       </w:r>
       <w:r>
         <w:t xml:space="preserve">, генерирующую отсчёты гистограммы. </w:t>
@@ -1273,7 +1315,13 @@
     </w:tbl>
     <w:p>
       <w:r>
-        <w:t>Параметр распределения σ определяется как номер ЭВМ, деленный на 10, а параметр</w:t>
+        <w:t xml:space="preserve">Параметр распределения σ определяется как номер </w:t>
+      </w:r>
+      <w:r>
+        <w:t>группы (1,2,3 или 4)</w:t>
+      </w:r>
+      <w:r>
+        <w:t>, а параметр</w:t>
       </w:r>
       <w:r>
         <w:t>ы</w:t>
@@ -1495,6 +1543,7 @@
       <w:r>
         <w:t>=</w:t>
       </w:r>
+      <w:proofErr w:type="gramStart"/>
       <w:r>
         <w:rPr>
           <w:lang w:val="en-US"/>
@@ -1504,6 +1553,7 @@
       <w:r>
         <w:t>(</w:t>
       </w:r>
+      <w:proofErr w:type="gramEnd"/>
       <w:r>
         <w:rPr>
           <w:lang w:val="en-US"/>
@@ -1693,7 +1743,15 @@
         <w:t xml:space="preserve"> </w:t>
       </w:r>
       <w:r>
-        <w:t xml:space="preserve">для описания непрерывных случайных процессов, но в данной работе мы будем описывать корреляционные свойства случайной последовательности через дискретизованную </w:t>
+        <w:t xml:space="preserve">для описания непрерывных случайных процессов, но в данной работе мы будем описывать корреляционные свойства случайной последовательности через </w:t>
+      </w:r>
+      <w:proofErr w:type="spellStart"/>
+      <w:r>
+        <w:t>дискретизованную</w:t>
+      </w:r>
+      <w:proofErr w:type="spellEnd"/>
+      <w:r>
+        <w:t xml:space="preserve"> </w:t>
       </w:r>
       <w:r>
         <w:t>с интервалом Δ</w:t>
@@ -2133,6 +2191,7 @@
         </w:rPr>
         <w:tab/>
       </w:r>
+      <w:proofErr w:type="gramStart"/>
       <w:r>
         <w:rPr>
           <w:rFonts w:eastAsiaTheme="minorEastAsia"/>
@@ -2144,7 +2203,14 @@
         <w:rPr>
           <w:rFonts w:eastAsiaTheme="minorEastAsia"/>
         </w:rPr>
-        <w:t xml:space="preserve">{} – </w:t>
+        <w:t>{</w:t>
+      </w:r>
+      <w:proofErr w:type="gramEnd"/>
+      <w:r>
+        <w:rPr>
+          <w:rFonts w:eastAsiaTheme="minorEastAsia"/>
+        </w:rPr>
+        <w:t xml:space="preserve">} – </w:t>
       </w:r>
       <w:r>
         <w:rPr>
@@ -2352,6 +2418,7 @@
       <w:r>
         <w:t xml:space="preserve">учены реализации коррелированного шума. Далее выполняется анализ их корреляции. Для этого рассчитывается нормированная корреляция (т.е. </w:t>
       </w:r>
+      <w:proofErr w:type="gramStart"/>
       <w:r>
         <w:rPr>
           <w:lang w:val="en-US"/>
@@ -2359,7 +2426,11 @@
         <w:t>R</w:t>
       </w:r>
       <w:r>
-        <w:t xml:space="preserve">(0)=1) </w:t>
+        <w:t>(</w:t>
+      </w:r>
+      <w:proofErr w:type="gramEnd"/>
+      <w:r>
+        <w:t xml:space="preserve">0)=1) </w:t>
       </w:r>
       <w:r>
         <w:t xml:space="preserve">для каждой реализации коррелированного сигнала. После этого выполняется усреднение реализаций </w:t>
@@ -3260,21 +3331,7 @@
                             <w:rFonts w:ascii="Cambria Math" w:hAnsi="Cambria Math"/>
                             <w:lang w:val="en-US"/>
                           </w:rPr>
-                          <m:t>10</m:t>
-                        </m:r>
-                        <m:r>
-                          <w:rPr>
-                            <w:rFonts w:ascii="Cambria Math" w:hAnsi="Cambria Math"/>
-                            <w:lang w:val="en-US"/>
-                          </w:rPr>
-                          <m:t>τ</m:t>
-                        </m:r>
-                        <m:r>
-                          <w:rPr>
-                            <w:rFonts w:ascii="Cambria Math" w:hAnsi="Cambria Math"/>
-                            <w:lang w:val="en-US"/>
-                          </w:rPr>
-                          <m:t>/l</m:t>
+                          <m:t>10τ/l</m:t>
                         </m:r>
                       </m:e>
                     </m:d>
@@ -3451,13 +3508,7 @@
                 <w:rPr>
                   <w:rFonts w:ascii="Cambria Math" w:hAnsi="Cambria Math"/>
                 </w:rPr>
-                <m:t>≈0</m:t>
-              </m:r>
-              <m:r>
-                <w:rPr>
-                  <w:rFonts w:ascii="Cambria Math" w:hAnsi="Cambria Math"/>
-                </w:rPr>
-                <m:t>;</m:t>
+                <m:t>≈0;</m:t>
               </m:r>
             </m:oMath>
             <w:r>
@@ -4458,6 +4509,7 @@
         </w:rPr>
         <w:t xml:space="preserve">Важную роль при моделировании играет обеспечение связи между номерами отсчётов сигнала или его спектра и значениями непрерывных осей времени или частот, соответственно. При моделировании детерминированный сигнал обычно задаётся аналитически (т.е. посредством некоторой функции, напр. </w:t>
       </w:r>
+      <w:proofErr w:type="gramStart"/>
       <w:r>
         <w:rPr>
           <w:rFonts w:eastAsia="Calibri"/>
@@ -4471,7 +4523,15 @@
           <w:rFonts w:eastAsia="Calibri"/>
           <w:szCs w:val="28"/>
         </w:rPr>
-        <w:t>())</w:t>
+        <w:t>(</w:t>
+      </w:r>
+      <w:proofErr w:type="gramEnd"/>
+      <w:r>
+        <w:rPr>
+          <w:rFonts w:eastAsia="Calibri"/>
+          <w:szCs w:val="28"/>
+        </w:rPr>
+        <w:t>))</w:t>
       </w:r>
       <w:r>
         <w:rPr>
@@ -4613,8 +4673,13 @@
               <w:t>N</w:t>
             </w:r>
             <w:r>
-              <w:t xml:space="preserve"> нс</w:t>
-            </w:r>
+              <w:t xml:space="preserve"> </w:t>
+            </w:r>
+            <w:proofErr w:type="spellStart"/>
+            <w:r>
+              <w:t>нс</w:t>
+            </w:r>
+            <w:proofErr w:type="spellEnd"/>
           </w:p>
         </w:tc>
       </w:tr>
@@ -4840,6 +4905,7 @@
               </w:rPr>
               <w:t xml:space="preserve">, </w:t>
             </w:r>
+            <w:proofErr w:type="spellStart"/>
             <w:r>
               <w:rPr>
                 <w:lang w:val="en-US"/>
@@ -4853,6 +4919,7 @@
               </w:rPr>
               <w:t>m</w:t>
             </w:r>
+            <w:proofErr w:type="spellEnd"/>
             <w:r>
               <w:rPr>
                 <w:lang w:val="en-US"/>
@@ -4875,7 +4942,14 @@
               <w:rPr>
                 <w:lang w:val="en-US"/>
               </w:rPr>
-              <w:t>N/10</w:t>
+              <w:t>N/</w:t>
+            </w:r>
+            <w:proofErr w:type="gramStart"/>
+            <w:r>
+              <w:rPr>
+                <w:lang w:val="en-US"/>
+              </w:rPr>
+              <w:t>10</w:t>
             </w:r>
             <w:r>
               <w:rPr>
@@ -4883,6 +4957,7 @@
               </w:rPr>
               <w:t>)+</w:t>
             </w:r>
+            <w:proofErr w:type="gramEnd"/>
             <w:r>
               <w:rPr>
                 <w:lang w:val="en-US"/>
@@ -5111,7 +5186,11 @@
               <w:t>н</w:t>
             </w:r>
             <w:r>
-              <w:t>=1/t</w:t>
+              <w:t>=1/</w:t>
+            </w:r>
+            <w:proofErr w:type="spellStart"/>
+            <w:r>
+              <w:t>t</w:t>
             </w:r>
             <w:r>
               <w:rPr>
@@ -5119,6 +5198,7 @@
               </w:rPr>
               <w:t>и</w:t>
             </w:r>
+            <w:proofErr w:type="spellEnd"/>
             <w:r>
               <w:t xml:space="preserve"> и </w:t>
             </w:r>
@@ -5228,7 +5308,15 @@
     <w:p/>
     <w:p>
       <w:r>
-        <w:t>Сформировать фильтры Баттерворта и Чебышева (с внеполосными пульсациями) n-го</w:t>
+        <w:t xml:space="preserve">Сформировать фильтры </w:t>
+      </w:r>
+      <w:proofErr w:type="spellStart"/>
+      <w:r>
+        <w:t>Баттерворта</w:t>
+      </w:r>
+      <w:proofErr w:type="spellEnd"/>
+      <w:r>
+        <w:t xml:space="preserve"> и Чебышева (с внеполосными пульсациями) n-го</w:t>
       </w:r>
       <w:r>
         <w:t xml:space="preserve"> </w:t>
@@ -5392,11 +5480,19 @@
             <w:r>
               <w:t>н</w:t>
             </w:r>
-            <w:r>
-              <w:rPr>
-                <w:lang w:val="en-US"/>
-              </w:rPr>
-              <w:t xml:space="preserve">=(1000 + </w:t>
+            <w:proofErr w:type="gramStart"/>
+            <w:r>
+              <w:rPr>
+                <w:lang w:val="en-US"/>
+              </w:rPr>
+              <w:t>=(</w:t>
+            </w:r>
+            <w:proofErr w:type="gramEnd"/>
+            <w:r>
+              <w:rPr>
+                <w:lang w:val="en-US"/>
+              </w:rPr>
+              <w:t xml:space="preserve">1000 + </w:t>
             </w:r>
             <w:r>
               <w:rPr>
@@ -5643,7 +5739,23 @@
       </w:r>
       <w:r>
         <w:lastRenderedPageBreak/>
-        <w:t xml:space="preserve">обеспечить достаточное разрешение по частоте для различения частотных каналов. Получить спектрограммы при разных значениях шага смещения окна(регулируется параметром noverlap функции </w:t>
+        <w:t xml:space="preserve">обеспечить достаточное разрешение по частоте для различения частотных каналов. Получить спектрограммы при разных значениях шага смещения </w:t>
+      </w:r>
+      <w:proofErr w:type="gramStart"/>
+      <w:r>
+        <w:t>окна(</w:t>
+      </w:r>
+      <w:proofErr w:type="gramEnd"/>
+      <w:r>
+        <w:t xml:space="preserve">регулируется параметром </w:t>
+      </w:r>
+      <w:proofErr w:type="spellStart"/>
+      <w:r>
+        <w:t>noverlap</w:t>
+      </w:r>
+      <w:proofErr w:type="spellEnd"/>
+      <w:r>
+        <w:t xml:space="preserve"> функции </w:t>
       </w:r>
       <w:r>
         <w:rPr>
@@ -6350,7 +6462,15 @@
         </w:numPr>
       </w:pPr>
       <w:r>
-        <w:t>По ИХ невозможно отследить причины физической нереализуемости идеального фильтра,</w:t>
+        <w:t xml:space="preserve">По ИХ невозможно отследить причины физической </w:t>
+      </w:r>
+      <w:proofErr w:type="spellStart"/>
+      <w:r>
+        <w:t>нереализуемости</w:t>
+      </w:r>
+      <w:proofErr w:type="spellEnd"/>
+      <w:r>
+        <w:t xml:space="preserve"> идеального фильтра,</w:t>
       </w:r>
     </w:p>
     <w:p>
@@ -6570,7 +6690,15 @@
     </w:p>
     <w:p>
       <w:r>
-        <w:t xml:space="preserve">Аналитически ПВ райсовского закона задаётся с использованием модифицированной функции Бесселя нулевого порядка (в </w:t>
+        <w:t xml:space="preserve">Аналитически ПВ </w:t>
+      </w:r>
+      <w:proofErr w:type="spellStart"/>
+      <w:r>
+        <w:t>райсовского</w:t>
+      </w:r>
+      <w:proofErr w:type="spellEnd"/>
+      <w:r>
+        <w:t xml:space="preserve"> закона задаётся с использованием модифицированной функции Бесселя нулевого порядка (в </w:t>
       </w:r>
       <w:r>
         <w:rPr>
@@ -6581,6 +6709,8 @@
       <w:r>
         <w:t xml:space="preserve"> </w:t>
       </w:r>
+      <w:proofErr w:type="spellStart"/>
+      <w:proofErr w:type="gramStart"/>
       <w:r>
         <w:rPr>
           <w:i/>
@@ -6589,12 +6719,21 @@
         </w:rPr>
         <w:t>besseli</w:t>
       </w:r>
+      <w:proofErr w:type="spellEnd"/>
       <w:r>
         <w:rPr>
           <w:i/>
           <w:iCs/>
         </w:rPr>
-        <w:t>(0,…)</w:t>
+        <w:t>(</w:t>
+      </w:r>
+      <w:proofErr w:type="gramEnd"/>
+      <w:r>
+        <w:rPr>
+          <w:i/>
+          <w:iCs/>
+        </w:rPr>
+        <w:t>0,…)</w:t>
       </w:r>
       <w:r>
         <w:t>)</w:t>
@@ -6602,7 +6741,15 @@
     </w:p>
     <w:p>
       <w:r>
-        <w:t>Формирование райсовски-распределенной из нормально распределенных СВ осуществляется по формуле</w:t>
+        <w:t xml:space="preserve">Формирование </w:t>
+      </w:r>
+      <w:proofErr w:type="spellStart"/>
+      <w:r>
+        <w:t>райсовски</w:t>
+      </w:r>
+      <w:proofErr w:type="spellEnd"/>
+      <w:r>
+        <w:t>-распределенной из нормально распределенных СВ осуществляется по формуле</w:t>
       </w:r>
     </w:p>
     <w:p>
@@ -6858,12 +7005,15 @@
       <w:r>
         <w:t xml:space="preserve">В модуле </w:t>
       </w:r>
+      <w:proofErr w:type="spellStart"/>
+      <w:proofErr w:type="gramStart"/>
       <w:r>
         <w:rPr>
           <w:lang w:val="en-US"/>
         </w:rPr>
         <w:t>scipy</w:t>
       </w:r>
+      <w:proofErr w:type="spellEnd"/>
       <w:r>
         <w:t>.</w:t>
       </w:r>
@@ -6873,6 +7023,7 @@
         </w:rPr>
         <w:t>stats</w:t>
       </w:r>
+      <w:proofErr w:type="gramEnd"/>
       <w:r>
         <w:t>.</w:t>
       </w:r>

</xml_diff>

<commit_message>
Condition update for RL1-111
</commit_message>
<xml_diff>
--- a/Description.docx
+++ b/Description.docx
@@ -232,11 +232,7 @@
     </w:p>
     <w:p>
       <w:r>
-        <w:t xml:space="preserve">При выполнении этой лабораторной ставится задача ознакомления с логикой и инструментарием формирования выборок случайных величин, </w:t>
-      </w:r>
-      <w:r>
-        <w:lastRenderedPageBreak/>
-        <w:t xml:space="preserve">распределенных по заданным законам распределения. Для этого в первой половине лабораторной работы </w:t>
+        <w:t xml:space="preserve">При выполнении этой лабораторной ставится задача ознакомления с логикой и инструментарием формирования выборок случайных величин, распределенных по заданным законам распределения. Для этого в первой половине лабораторной работы </w:t>
       </w:r>
       <w:r>
         <w:t>требуется</w:t>
@@ -562,7 +558,6 @@
     </w:p>
     <w:p>
       <w:r>
-        <w:lastRenderedPageBreak/>
         <w:t>После формирования СВ встроенной функцией требуется сформировать нормально распределённую величину на основании равномерно распределенной СВ. Как известно, нормально распределённая СВ может быть получена как произведение двух независимых СВ, одна из которых распределена по закону Рэлея, а другая – по закону арксинуса. Выборки именно таких СВ требуется получить в первую очередь. После этого к результату их перемножения может быть добавлено СКО и математическое ожидание.</w:t>
       </w:r>
     </w:p>
@@ -623,7 +618,6 @@
     </w:p>
     <w:p>
       <w:r>
-        <w:lastRenderedPageBreak/>
         <w:t>После завершения первой части работы можно скопировать текст во второй блок этого же файла и отредактировать его таким образом, чтобы получить величину, распределенную согласно варианту задания.</w:t>
       </w:r>
     </w:p>
@@ -784,11 +778,13 @@
               <w:ind w:firstLine="0"/>
               <w:rPr>
                 <w:sz w:val="24"/>
+                <w:lang w:val="en-US"/>
               </w:rPr>
             </w:pPr>
             <w:r>
               <w:rPr>
                 <w:sz w:val="24"/>
+                <w:lang w:val="en-US"/>
               </w:rPr>
               <w:t>1</w:t>
             </w:r>
@@ -804,7 +800,6 @@
               <w:ind w:firstLine="0"/>
               <w:rPr>
                 <w:sz w:val="24"/>
-                <w:lang w:val="en-US"/>
               </w:rPr>
             </w:pPr>
             <w:r>
@@ -831,7 +826,13 @@
               <w:rPr>
                 <w:sz w:val="24"/>
               </w:rPr>
-              <w:t xml:space="preserve">Рэлея </w:t>
+              <w:t>показательный</w:t>
+            </w:r>
+            <w:r>
+              <w:rPr>
+                <w:sz w:val="24"/>
+              </w:rPr>
+              <w:t xml:space="preserve"> </w:t>
             </w:r>
           </w:p>
         </w:tc>
@@ -855,6 +856,7 @@
             <w:r>
               <w:rPr>
                 <w:sz w:val="24"/>
+                <w:lang w:val="en-US"/>
               </w:rPr>
               <w:t>2</w:t>
             </w:r>
@@ -870,6 +872,7 @@
               <w:ind w:firstLine="0"/>
               <w:rPr>
                 <w:sz w:val="24"/>
+                <w:lang w:val="en-US"/>
               </w:rPr>
             </w:pPr>
             <w:r>
@@ -896,7 +899,7 @@
               <w:rPr>
                 <w:sz w:val="24"/>
               </w:rPr>
-              <w:t>Райса</w:t>
+              <w:t xml:space="preserve">Рэлея </w:t>
             </w:r>
           </w:p>
         </w:tc>
@@ -915,11 +918,13 @@
               <w:ind w:firstLine="0"/>
               <w:rPr>
                 <w:sz w:val="24"/>
+                <w:lang w:val="en-US"/>
               </w:rPr>
             </w:pPr>
             <w:r>
               <w:rPr>
                 <w:sz w:val="24"/>
+                <w:lang w:val="en-US"/>
               </w:rPr>
               <w:t>3</w:t>
             </w:r>
@@ -961,13 +966,7 @@
               <w:rPr>
                 <w:sz w:val="24"/>
               </w:rPr>
-              <w:t>показательный</w:t>
-            </w:r>
-            <w:r>
-              <w:rPr>
-                <w:sz w:val="24"/>
-              </w:rPr>
-              <w:t xml:space="preserve"> </w:t>
+              <w:t>Райса</w:t>
             </w:r>
           </w:p>
         </w:tc>
@@ -986,11 +985,13 @@
               <w:ind w:firstLine="0"/>
               <w:rPr>
                 <w:sz w:val="24"/>
+                <w:lang w:val="en-US"/>
               </w:rPr>
             </w:pPr>
             <w:r>
               <w:rPr>
                 <w:sz w:val="24"/>
+                <w:lang w:val="en-US"/>
               </w:rPr>
               <w:t>4</w:t>
             </w:r>
@@ -1032,7 +1033,13 @@
               <w:rPr>
                 <w:sz w:val="24"/>
               </w:rPr>
-              <w:t>Рэлея</w:t>
+              <w:t>логарифмически</w:t>
+            </w:r>
+            <w:r>
+              <w:rPr>
+                <w:sz w:val="24"/>
+              </w:rPr>
+              <w:t xml:space="preserve"> нормальное </w:t>
             </w:r>
           </w:p>
         </w:tc>
@@ -1051,11 +1058,13 @@
               <w:ind w:firstLine="0"/>
               <w:rPr>
                 <w:sz w:val="24"/>
+                <w:lang w:val="en-US"/>
               </w:rPr>
             </w:pPr>
             <w:r>
               <w:rPr>
                 <w:sz w:val="24"/>
+                <w:lang w:val="en-US"/>
               </w:rPr>
               <w:t>5</w:t>
             </w:r>
@@ -1071,7 +1080,6 @@
               <w:ind w:firstLine="0"/>
               <w:rPr>
                 <w:sz w:val="24"/>
-                <w:lang w:val="en-US"/>
               </w:rPr>
             </w:pPr>
             <w:r>
@@ -1098,14 +1106,7 @@
               <w:rPr>
                 <w:sz w:val="24"/>
               </w:rPr>
-              <w:t>Райса</w:t>
-            </w:r>
-            <w:r>
-              <w:rPr>
-                <w:sz w:val="24"/>
-                <w:lang w:val="en-US"/>
-              </w:rPr>
-              <w:t>*</w:t>
+              <w:t>Рэлея</w:t>
             </w:r>
           </w:p>
         </w:tc>
@@ -1124,11 +1125,13 @@
               <w:ind w:firstLine="0"/>
               <w:rPr>
                 <w:sz w:val="24"/>
+                <w:lang w:val="en-US"/>
               </w:rPr>
             </w:pPr>
             <w:r>
               <w:rPr>
                 <w:sz w:val="24"/>
+                <w:lang w:val="en-US"/>
               </w:rPr>
               <w:t>6</w:t>
             </w:r>
@@ -1144,6 +1147,7 @@
               <w:ind w:firstLine="0"/>
               <w:rPr>
                 <w:sz w:val="24"/>
+                <w:lang w:val="en-US"/>
               </w:rPr>
             </w:pPr>
             <w:r>
@@ -1164,14 +1168,20 @@
               <w:ind w:firstLine="0"/>
               <w:rPr>
                 <w:sz w:val="24"/>
-                <w:lang w:val="en-US"/>
               </w:rPr>
             </w:pPr>
             <w:r>
               <w:rPr>
                 <w:sz w:val="24"/>
               </w:rPr>
-              <w:t>показательный</w:t>
+              <w:t>Райса</w:t>
+            </w:r>
+            <w:r>
+              <w:rPr>
+                <w:sz w:val="24"/>
+                <w:lang w:val="en-US"/>
+              </w:rPr>
+              <w:t>*</w:t>
             </w:r>
           </w:p>
         </w:tc>
@@ -1190,11 +1200,13 @@
               <w:ind w:firstLine="0"/>
               <w:rPr>
                 <w:sz w:val="24"/>
+                <w:lang w:val="en-US"/>
               </w:rPr>
             </w:pPr>
             <w:r>
               <w:rPr>
                 <w:sz w:val="24"/>
+                <w:lang w:val="en-US"/>
               </w:rPr>
               <w:t>7</w:t>
             </w:r>
@@ -1230,13 +1242,14 @@
               <w:ind w:firstLine="0"/>
               <w:rPr>
                 <w:sz w:val="24"/>
+                <w:lang w:val="en-US"/>
               </w:rPr>
             </w:pPr>
             <w:r>
               <w:rPr>
                 <w:sz w:val="24"/>
               </w:rPr>
-              <w:t>хи-квадрат</w:t>
+              <w:t>показательный</w:t>
             </w:r>
           </w:p>
         </w:tc>
@@ -1255,11 +1268,13 @@
               <w:ind w:firstLine="0"/>
               <w:rPr>
                 <w:sz w:val="24"/>
+                <w:lang w:val="en-US"/>
               </w:rPr>
             </w:pPr>
             <w:r>
               <w:rPr>
                 <w:sz w:val="24"/>
+                <w:lang w:val="en-US"/>
               </w:rPr>
               <w:t>8</w:t>
             </w:r>
@@ -1301,13 +1316,7 @@
               <w:rPr>
                 <w:sz w:val="24"/>
               </w:rPr>
-              <w:t>логарифмически</w:t>
-            </w:r>
-            <w:r>
-              <w:rPr>
-                <w:sz w:val="24"/>
-              </w:rPr>
-              <w:t xml:space="preserve"> нормальное </w:t>
+              <w:t>хи-квадрат</w:t>
             </w:r>
           </w:p>
         </w:tc>
@@ -1381,7 +1390,13 @@
         <w:t xml:space="preserve"> </w:t>
       </w:r>
       <w:r>
-        <w:t>Более подробное описание см в приложении.</w:t>
+        <w:t>Более подробное описание см</w:t>
+      </w:r>
+      <w:r>
+        <w:t>.</w:t>
+      </w:r>
+      <w:r>
+        <w:t xml:space="preserve"> в приложении.</w:t>
       </w:r>
     </w:p>
     <w:p>
@@ -1439,7 +1454,6 @@
         <w:pStyle w:val="a7"/>
       </w:pPr>
       <w:r>
-        <w:lastRenderedPageBreak/>
         <w:drawing>
           <wp:inline distT="0" distB="0" distL="0" distR="0" wp14:anchorId="3CFD05CB" wp14:editId="031648A6">
             <wp:extent cx="4096509" cy="2379095"/>
@@ -1652,7 +1666,6 @@
         <w:pStyle w:val="1"/>
       </w:pPr>
       <w:r>
-        <w:lastRenderedPageBreak/>
         <w:t>Моделирование случайной величины, с заданной корреляционной функцией</w:t>
       </w:r>
     </w:p>
@@ -2385,19 +2398,12 @@
           <w:rFonts w:eastAsiaTheme="minorEastAsia"/>
         </w:rPr>
       </w:pPr>
-      <w:r>
-        <w:rPr>
-          <w:rFonts w:eastAsiaTheme="minorEastAsia"/>
-        </w:rPr>
-        <w:tab/>
-      </w:r>
     </w:p>
     <w:p>
       <w:pPr>
         <w:pStyle w:val="2"/>
       </w:pPr>
       <w:r>
-        <w:lastRenderedPageBreak/>
         <w:t>Описание</w:t>
       </w:r>
     </w:p>
@@ -2408,7 +2414,54 @@
     </w:p>
     <w:p>
       <w:r>
-        <w:t>Первый блок кода выполняет инициализацию переменных. После этого выполняется формирование множества реализаций некоррелированного (белого) нормального шума. Полученная числовая последовательность передаётся в функцию, реализующую фильтр. Эта функция определена в конце файла, а в качестве аргументов в неё передаются исходная некоррелированная числовая последовательность, длительность этой числовой последовательности в мкс и длительность интервала корреляции.</w:t>
+        <w:t xml:space="preserve">Первый блок кода выполняет инициализацию переменных. После этого выполняется формирование множества реализаций некоррелированного (белого) нормального шума. Полученная числовая последовательность передаётся в функцию, реализующую фильтр. Эта функция определена в </w:t>
+      </w:r>
+      <w:r>
+        <w:t xml:space="preserve">начале или </w:t>
+      </w:r>
+      <w:r>
+        <w:t>конце файла</w:t>
+      </w:r>
+      <w:r>
+        <w:t xml:space="preserve"> (</w:t>
+      </w:r>
+      <w:r>
+        <w:rPr>
+          <w:lang w:val="en-US"/>
+        </w:rPr>
+        <w:t>python</w:t>
+      </w:r>
+      <w:r>
+        <w:t xml:space="preserve"> </w:t>
+      </w:r>
+      <w:r>
+        <w:t xml:space="preserve">и </w:t>
+      </w:r>
+      <w:r>
+        <w:rPr>
+          <w:lang w:val="en-US"/>
+        </w:rPr>
+        <w:t>MATLAB</w:t>
+      </w:r>
+      <w:r>
+        <w:t>, соответственно</w:t>
+      </w:r>
+      <w:r>
+        <w:t>)</w:t>
+      </w:r>
+      <w:r>
+        <w:t>, а в качестве аргументов в неё передаются исходная некоррелированная числовая последовательность, длительность этой числовой последовательности в мкс и длительность интервала корреляции.</w:t>
+      </w:r>
+      <w:r>
+        <w:t xml:space="preserve"> Отметим, что </w:t>
+      </w:r>
+      <w:proofErr w:type="gramStart"/>
+      <w:r>
+        <w:t>длительность интервала</w:t>
+      </w:r>
+      <w:proofErr w:type="gramEnd"/>
+      <w:r>
+        <w:t xml:space="preserve"> на котором выполняется моделирование сигнала должна в десятки раз превосходить интервал корреляции, чтобы минимизировать влияние краевых эффектов на форму оценочной КФ.</w:t>
       </w:r>
     </w:p>
     <w:p>
@@ -2523,7 +2576,6 @@
         <w:pStyle w:val="a7"/>
       </w:pPr>
       <w:r>
-        <w:lastRenderedPageBreak/>
         <w:drawing>
           <wp:inline distT="0" distB="0" distL="0" distR="0" wp14:anchorId="4ED59F5B" wp14:editId="6E0F8BD9">
             <wp:extent cx="5842419" cy="2467860"/>
@@ -3018,13 +3070,200 @@
               <w:ind w:firstLine="0"/>
               <w:rPr>
                 <w:sz w:val="24"/>
+                <w:lang w:val="en-US"/>
               </w:rPr>
             </w:pPr>
             <w:r>
               <w:rPr>
                 <w:sz w:val="24"/>
+                <w:lang w:val="en-US"/>
               </w:rPr>
               <w:t>1</w:t>
+            </w:r>
+          </w:p>
+        </w:tc>
+        <w:tc>
+          <w:tcPr>
+            <w:tcW w:w="3402" w:type="dxa"/>
+          </w:tcPr>
+          <w:p>
+            <w:pPr>
+              <w:spacing w:line="240" w:lineRule="auto"/>
+              <w:ind w:firstLine="0"/>
+              <w:rPr>
+                <w:rFonts w:eastAsia="Calibri" w:cs="Times New Roman"/>
+              </w:rPr>
+            </w:pPr>
+            <m:oMathPara>
+              <m:oMath>
+                <m:r>
+                  <w:rPr>
+                    <w:rFonts w:ascii="Cambria Math" w:hAnsi="Cambria Math"/>
+                  </w:rPr>
+                  <m:t>R</m:t>
+                </m:r>
+                <m:d>
+                  <m:dPr>
+                    <m:ctrlPr>
+                      <w:rPr>
+                        <w:rFonts w:ascii="Cambria Math" w:hAnsi="Cambria Math"/>
+                      </w:rPr>
+                    </m:ctrlPr>
+                  </m:dPr>
+                  <m:e>
+                    <m:r>
+                      <w:rPr>
+                        <w:rFonts w:ascii="Cambria Math" w:hAnsi="Cambria Math"/>
+                        <w:lang w:val="en-US"/>
+                      </w:rPr>
+                      <m:t>τ</m:t>
+                    </m:r>
+                  </m:e>
+                </m:d>
+                <m:r>
+                  <w:rPr>
+                    <w:rFonts w:ascii="Cambria Math" w:hAnsi="Cambria Math"/>
+                  </w:rPr>
+                  <m:t>=</m:t>
+                </m:r>
+                <m:sSup>
+                  <m:sSupPr>
+                    <m:ctrlPr>
+                      <w:rPr>
+                        <w:rFonts w:ascii="Cambria Math" w:hAnsi="Cambria Math"/>
+                        <w:i/>
+                      </w:rPr>
+                    </m:ctrlPr>
+                  </m:sSupPr>
+                  <m:e>
+                    <m:r>
+                      <w:rPr>
+                        <w:rFonts w:ascii="Cambria Math" w:hAnsi="Cambria Math"/>
+                      </w:rPr>
+                      <m:t>e</m:t>
+                    </m:r>
+                  </m:e>
+                  <m:sup>
+                    <m:r>
+                      <w:rPr>
+                        <w:rFonts w:ascii="Cambria Math" w:hAnsi="Cambria Math"/>
+                      </w:rPr>
+                      <m:t>-</m:t>
+                    </m:r>
+                    <m:sSup>
+                      <m:sSupPr>
+                        <m:ctrlPr>
+                          <w:rPr>
+                            <w:rFonts w:ascii="Cambria Math" w:hAnsi="Cambria Math"/>
+                            <w:i/>
+                          </w:rPr>
+                        </m:ctrlPr>
+                      </m:sSupPr>
+                      <m:e>
+                        <m:d>
+                          <m:dPr>
+                            <m:ctrlPr>
+                              <w:rPr>
+                                <w:rFonts w:ascii="Cambria Math" w:hAnsi="Cambria Math"/>
+                                <w:i/>
+                              </w:rPr>
+                            </m:ctrlPr>
+                          </m:dPr>
+                          <m:e>
+                            <m:f>
+                              <m:fPr>
+                                <m:ctrlPr>
+                                  <w:rPr>
+                                    <w:rFonts w:ascii="Cambria Math" w:hAnsi="Cambria Math"/>
+                                    <w:i/>
+                                  </w:rPr>
+                                </m:ctrlPr>
+                              </m:fPr>
+                              <m:num>
+                                <m:r>
+                                  <w:rPr>
+                                    <w:rFonts w:ascii="Cambria Math" w:hAnsi="Cambria Math"/>
+                                  </w:rPr>
+                                  <m:t>τ</m:t>
+                                </m:r>
+                              </m:num>
+                              <m:den>
+                                <m:r>
+                                  <w:rPr>
+                                    <w:rFonts w:ascii="Cambria Math" w:hAnsi="Cambria Math"/>
+                                  </w:rPr>
+                                  <m:t>l</m:t>
+                                </m:r>
+                              </m:den>
+                            </m:f>
+                          </m:e>
+                        </m:d>
+                      </m:e>
+                      <m:sup>
+                        <m:r>
+                          <w:rPr>
+                            <w:rFonts w:ascii="Cambria Math" w:hAnsi="Cambria Math"/>
+                          </w:rPr>
+                          <m:t>2</m:t>
+                        </m:r>
+                      </m:sup>
+                    </m:sSup>
+                  </m:sup>
+                </m:sSup>
+              </m:oMath>
+            </m:oMathPara>
+          </w:p>
+        </w:tc>
+        <w:tc>
+          <w:tcPr>
+            <w:tcW w:w="3402" w:type="dxa"/>
+            <w:vAlign w:val="center"/>
+          </w:tcPr>
+          <w:p>
+            <w:pPr>
+              <w:spacing w:line="240" w:lineRule="auto"/>
+              <w:ind w:firstLine="0"/>
+              <w:jc w:val="center"/>
+              <w:rPr>
+                <w:rFonts w:eastAsia="Calibri" w:cs="Times New Roman"/>
+                <w:iCs/>
+                <w:sz w:val="24"/>
+              </w:rPr>
+            </w:pPr>
+            <w:r>
+              <w:rPr>
+                <w:rFonts w:eastAsia="Times New Roman" w:cs="Times New Roman"/>
+                <w:sz w:val="24"/>
+                <w:lang w:val="en-US"/>
+              </w:rPr>
+              <w:t>~0,35</w:t>
+            </w:r>
+          </w:p>
+        </w:tc>
+      </w:tr>
+      <w:tr>
+        <w:trPr>
+          <w:jc w:val="center"/>
+        </w:trPr>
+        <w:tc>
+          <w:tcPr>
+            <w:tcW w:w="562" w:type="dxa"/>
+          </w:tcPr>
+          <w:p>
+            <w:pPr>
+              <w:spacing w:line="240" w:lineRule="auto"/>
+              <w:ind w:firstLine="0"/>
+              <w:rPr>
+                <w:sz w:val="24"/>
+                <w:lang w:val="en-US"/>
+              </w:rPr>
+            </w:pPr>
+            <w:r>
+              <w:rPr>
+                <w:sz w:val="24"/>
+                <w:lang w:val="en-US"/>
+              </w:rPr>
+              <w:t>2</w:t>
             </w:r>
           </w:p>
         </w:tc>
@@ -3238,13 +3477,15 @@
               <w:ind w:firstLine="0"/>
               <w:rPr>
                 <w:sz w:val="24"/>
+                <w:lang w:val="en-US"/>
               </w:rPr>
             </w:pPr>
             <w:r>
               <w:rPr>
                 <w:sz w:val="24"/>
-              </w:rPr>
-              <w:t>2</w:t>
+                <w:lang w:val="en-US"/>
+              </w:rPr>
+              <w:t>3</w:t>
             </w:r>
           </w:p>
         </w:tc>
@@ -3578,13 +3819,15 @@
               <w:ind w:firstLine="0"/>
               <w:rPr>
                 <w:sz w:val="24"/>
+                <w:lang w:val="en-US"/>
               </w:rPr>
             </w:pPr>
             <w:r>
               <w:rPr>
                 <w:sz w:val="24"/>
-              </w:rPr>
-              <w:t>3</w:t>
+                <w:lang w:val="en-US"/>
+              </w:rPr>
+              <w:t>4</w:t>
             </w:r>
           </w:p>
         </w:tc>
@@ -3725,189 +3968,6 @@
           </w:p>
         </w:tc>
       </w:tr>
-      <w:tr>
-        <w:trPr>
-          <w:jc w:val="center"/>
-        </w:trPr>
-        <w:tc>
-          <w:tcPr>
-            <w:tcW w:w="562" w:type="dxa"/>
-          </w:tcPr>
-          <w:p>
-            <w:pPr>
-              <w:spacing w:line="240" w:lineRule="auto"/>
-              <w:ind w:firstLine="0"/>
-              <w:rPr>
-                <w:sz w:val="24"/>
-              </w:rPr>
-            </w:pPr>
-            <w:r>
-              <w:rPr>
-                <w:sz w:val="24"/>
-              </w:rPr>
-              <w:t>4</w:t>
-            </w:r>
-          </w:p>
-        </w:tc>
-        <w:tc>
-          <w:tcPr>
-            <w:tcW w:w="3402" w:type="dxa"/>
-          </w:tcPr>
-          <w:p>
-            <w:pPr>
-              <w:spacing w:line="240" w:lineRule="auto"/>
-              <w:ind w:firstLine="0"/>
-              <w:rPr>
-                <w:rFonts w:eastAsia="Calibri" w:cs="Times New Roman"/>
-              </w:rPr>
-            </w:pPr>
-            <m:oMathPara>
-              <m:oMath>
-                <m:r>
-                  <w:rPr>
-                    <w:rFonts w:ascii="Cambria Math" w:hAnsi="Cambria Math"/>
-                  </w:rPr>
-                  <m:t>R</m:t>
-                </m:r>
-                <m:d>
-                  <m:dPr>
-                    <m:ctrlPr>
-                      <w:rPr>
-                        <w:rFonts w:ascii="Cambria Math" w:hAnsi="Cambria Math"/>
-                      </w:rPr>
-                    </m:ctrlPr>
-                  </m:dPr>
-                  <m:e>
-                    <m:r>
-                      <w:rPr>
-                        <w:rFonts w:ascii="Cambria Math" w:hAnsi="Cambria Math"/>
-                        <w:lang w:val="en-US"/>
-                      </w:rPr>
-                      <m:t>τ</m:t>
-                    </m:r>
-                  </m:e>
-                </m:d>
-                <m:r>
-                  <w:rPr>
-                    <w:rFonts w:ascii="Cambria Math" w:hAnsi="Cambria Math"/>
-                  </w:rPr>
-                  <m:t>=</m:t>
-                </m:r>
-                <m:sSup>
-                  <m:sSupPr>
-                    <m:ctrlPr>
-                      <w:rPr>
-                        <w:rFonts w:ascii="Cambria Math" w:hAnsi="Cambria Math"/>
-                        <w:i/>
-                      </w:rPr>
-                    </m:ctrlPr>
-                  </m:sSupPr>
-                  <m:e>
-                    <m:r>
-                      <w:rPr>
-                        <w:rFonts w:ascii="Cambria Math" w:hAnsi="Cambria Math"/>
-                      </w:rPr>
-                      <m:t>e</m:t>
-                    </m:r>
-                  </m:e>
-                  <m:sup>
-                    <m:r>
-                      <w:rPr>
-                        <w:rFonts w:ascii="Cambria Math" w:hAnsi="Cambria Math"/>
-                      </w:rPr>
-                      <m:t>-</m:t>
-                    </m:r>
-                    <m:sSup>
-                      <m:sSupPr>
-                        <m:ctrlPr>
-                          <w:rPr>
-                            <w:rFonts w:ascii="Cambria Math" w:hAnsi="Cambria Math"/>
-                            <w:i/>
-                          </w:rPr>
-                        </m:ctrlPr>
-                      </m:sSupPr>
-                      <m:e>
-                        <m:d>
-                          <m:dPr>
-                            <m:ctrlPr>
-                              <w:rPr>
-                                <w:rFonts w:ascii="Cambria Math" w:hAnsi="Cambria Math"/>
-                                <w:i/>
-                              </w:rPr>
-                            </m:ctrlPr>
-                          </m:dPr>
-                          <m:e>
-                            <m:f>
-                              <m:fPr>
-                                <m:ctrlPr>
-                                  <w:rPr>
-                                    <w:rFonts w:ascii="Cambria Math" w:hAnsi="Cambria Math"/>
-                                    <w:i/>
-                                  </w:rPr>
-                                </m:ctrlPr>
-                              </m:fPr>
-                              <m:num>
-                                <m:r>
-                                  <w:rPr>
-                                    <w:rFonts w:ascii="Cambria Math" w:hAnsi="Cambria Math"/>
-                                  </w:rPr>
-                                  <m:t>τ</m:t>
-                                </m:r>
-                              </m:num>
-                              <m:den>
-                                <m:r>
-                                  <w:rPr>
-                                    <w:rFonts w:ascii="Cambria Math" w:hAnsi="Cambria Math"/>
-                                  </w:rPr>
-                                  <m:t>l</m:t>
-                                </m:r>
-                              </m:den>
-                            </m:f>
-                          </m:e>
-                        </m:d>
-                      </m:e>
-                      <m:sup>
-                        <m:r>
-                          <w:rPr>
-                            <w:rFonts w:ascii="Cambria Math" w:hAnsi="Cambria Math"/>
-                          </w:rPr>
-                          <m:t>2</m:t>
-                        </m:r>
-                      </m:sup>
-                    </m:sSup>
-                  </m:sup>
-                </m:sSup>
-              </m:oMath>
-            </m:oMathPara>
-          </w:p>
-        </w:tc>
-        <w:tc>
-          <w:tcPr>
-            <w:tcW w:w="3402" w:type="dxa"/>
-            <w:vAlign w:val="center"/>
-          </w:tcPr>
-          <w:p>
-            <w:pPr>
-              <w:spacing w:line="240" w:lineRule="auto"/>
-              <w:ind w:firstLine="0"/>
-              <w:jc w:val="center"/>
-              <w:rPr>
-                <w:rFonts w:eastAsia="Calibri" w:cs="Times New Roman"/>
-                <w:iCs/>
-                <w:sz w:val="24"/>
-              </w:rPr>
-            </w:pPr>
-            <w:r>
-              <w:rPr>
-                <w:rFonts w:eastAsia="Times New Roman" w:cs="Times New Roman"/>
-                <w:sz w:val="24"/>
-                <w:lang w:val="en-US"/>
-              </w:rPr>
-              <w:t>~0,35</w:t>
-            </w:r>
-          </w:p>
-        </w:tc>
-      </w:tr>
     </w:tbl>
     <w:p>
       <w:r>
@@ -3924,7 +3984,6 @@
         <w:ind w:left="709" w:hanging="709"/>
       </w:pPr>
       <w:r>
-        <w:lastRenderedPageBreak/>
         <w:t xml:space="preserve">гистограмму значений отсчетов исходных реализаций </w:t>
       </w:r>
       <w:r>
@@ -4243,7 +4302,6 @@
         <w:pStyle w:val="1"/>
       </w:pPr>
       <w:r>
-        <w:lastRenderedPageBreak/>
         <w:t>моделирование фильтров</w:t>
       </w:r>
     </w:p>
@@ -4418,15 +4476,7 @@
           <w:rFonts w:eastAsia="Calibri"/>
           <w:szCs w:val="28"/>
         </w:rPr>
-        <w:t xml:space="preserve">При этом, как известно любому выпускнику радиотехнического факультета, сигнал, имеющий конечную полосу будет иметь бесконечную длительность, а сигнал конечной длительности – бесконечную ширину полосы. Такая связь между областью частот и областью времен приводит к тому, что для вычисления отсчётов спектра на основании отсчётов сигнала, представленного во временной области, потребуется бесконечное число операций. Условность, позволяющая обойти это препятствие состоит в том, что сигнал, представляемый во временной области конечным числом отсчётов, формально считается периодическим. Также, при расчёте сигнала на основании конечного числа отсчётов спектра, этот спектр будет считаться </w:t>
-      </w:r>
-      <w:r>
-        <w:rPr>
-          <w:rFonts w:eastAsia="Calibri"/>
-          <w:szCs w:val="28"/>
-        </w:rPr>
-        <w:lastRenderedPageBreak/>
-        <w:t xml:space="preserve">периодическим. При выполнении операций со спектром и во временной области рекомендуется не забывать об этой периодичности. Следствием именно этого эффекта является возможность описания сигнала с использованием частоты дискретизации, равной </w:t>
+        <w:t xml:space="preserve">При этом, как известно любому выпускнику радиотехнического факультета, сигнал, имеющий конечную полосу будет иметь бесконечную длительность, а сигнал конечной длительности – бесконечную ширину полосы. Такая связь между областью частот и областью времен приводит к тому, что для вычисления отсчётов спектра на основании отсчётов сигнала, представленного во временной области, потребуется бесконечное число операций. Условность, позволяющая обойти это препятствие состоит в том, что сигнал, представляемый во временной области конечным числом отсчётов, формально считается периодическим. Также, при расчёте сигнала на основании конечного числа отсчётов спектра, этот спектр будет считаться периодическим. При выполнении операций со спектром и во временной области рекомендуется не забывать об этой периодичности. Следствием именно этого эффекта является возможность описания сигнала с использованием частоты дискретизации, равной </w:t>
       </w:r>
       <w:r>
         <w:rPr>
@@ -4464,35 +4514,6 @@
           <w:szCs w:val="28"/>
         </w:rPr>
         <w:t>вместо удвоенной наибольшей частоты сигнала.</w:t>
-      </w:r>
-    </w:p>
-    <w:p>
-      <w:pPr>
-        <w:rPr>
-          <w:rFonts w:eastAsia="Calibri"/>
-          <w:szCs w:val="28"/>
-        </w:rPr>
-      </w:pPr>
-      <w:r>
-        <w:rPr>
-          <w:rFonts w:eastAsia="Calibri"/>
-          <w:szCs w:val="28"/>
-        </w:rPr>
-        <w:t>[</w:t>
-      </w:r>
-      <w:r>
-        <w:rPr>
-          <w:rFonts w:eastAsia="Calibri"/>
-          <w:szCs w:val="28"/>
-        </w:rPr>
-        <w:t>В ЛР2</w:t>
-      </w:r>
-      <w:r>
-        <w:rPr>
-          <w:rFonts w:eastAsia="Calibri"/>
-          <w:szCs w:val="28"/>
-        </w:rPr>
-        <w:t>]</w:t>
       </w:r>
     </w:p>
     <w:p>
@@ -5251,7 +5272,6 @@
               <w:rPr>
                 <w:lang w:val="en-US"/>
               </w:rPr>
-              <w:lastRenderedPageBreak/>
               <w:t>1</w:t>
             </w:r>
           </w:p>
@@ -5735,11 +5755,7 @@
     </w:p>
     <w:p>
       <w:r>
-        <w:t xml:space="preserve">получить три спектрограммы для окна Хэмминга, подобрав длительность окна в одном случае таким образом, чтобы отследить краткосрочные интервалы «молчания», в другом случае – позволяющие </w:t>
-      </w:r>
-      <w:r>
-        <w:lastRenderedPageBreak/>
-        <w:t xml:space="preserve">обеспечить достаточное разрешение по частоте для различения частотных каналов. Получить спектрограммы при разных значениях шага смещения </w:t>
+        <w:t xml:space="preserve">получить три спектрограммы для окна Хэмминга, подобрав длительность окна в одном случае таким образом, чтобы отследить краткосрочные интервалы «молчания», в другом случае – позволяющие обеспечить достаточное разрешение по частоте для различения частотных каналов. Получить спектрограммы при разных значениях шага смещения </w:t>
       </w:r>
       <w:proofErr w:type="gramStart"/>
       <w:r>
@@ -5889,7 +5905,6 @@
         <w:pStyle w:val="a7"/>
       </w:pPr>
       <w:r>
-        <w:lastRenderedPageBreak/>
         <w:drawing>
           <wp:inline distT="0" distB="0" distL="0" distR="0" wp14:anchorId="5756EC23" wp14:editId="3CADE929">
             <wp:extent cx="5940425" cy="3696970"/>
@@ -5966,7 +5981,6 @@
         <w:ind w:left="709"/>
       </w:pPr>
       <w:r>
-        <w:lastRenderedPageBreak/>
         <w:t xml:space="preserve">Приложение </w:t>
       </w:r>
       <w:r>
@@ -6264,7 +6278,6 @@
         </w:numPr>
       </w:pPr>
       <w:r>
-        <w:lastRenderedPageBreak/>
         <w:t>Отсутствует график СПМ,</w:t>
       </w:r>
     </w:p>
@@ -6583,7 +6596,6 @@
         </w:numPr>
       </w:pPr>
       <w:r>
-        <w:lastRenderedPageBreak/>
         <w:t>Вейвлет преобразование,</w:t>
       </w:r>
     </w:p>
@@ -6679,7 +6691,6 @@
         <w:ind w:left="709"/>
       </w:pPr>
       <w:r>
-        <w:lastRenderedPageBreak/>
         <w:t>Приложение Б. Некоторые замечания по формированию различных распределений</w:t>
       </w:r>
     </w:p>
@@ -7000,6 +7011,7 @@
       <w:pPr>
         <w:rPr>
           <w:rFonts w:eastAsiaTheme="minorEastAsia"/>
+          <w:lang w:val="en-US"/>
         </w:rPr>
       </w:pPr>
       <w:r>
@@ -7037,7 +7049,16 @@
         <w:t xml:space="preserve"> </w:t>
       </w:r>
       <w:r>
-        <w:t xml:space="preserve">распределение Райса задаётся через параметр </w:t>
+        <w:t xml:space="preserve">распределение Райса задаётся </w:t>
+      </w:r>
+      <w:r>
+        <w:t xml:space="preserve">двумя параметрами: </w:t>
+      </w:r>
+      <w:r>
+        <w:t>параметр</w:t>
+      </w:r>
+      <w:r>
+        <w:t xml:space="preserve">ом дисперсии σ и параметром формы </w:t>
       </w:r>
       <w:r>
         <w:rPr>
@@ -7046,22 +7067,10 @@
         <w:t>b</w:t>
       </w:r>
       <w:r>
-        <w:t xml:space="preserve"> </w:t>
-      </w:r>
-      <w:r>
-        <w:t xml:space="preserve">и σ, при этом </w:t>
-      </w:r>
-      <w:r>
-        <w:rPr>
-          <w:lang w:val="en-US"/>
-        </w:rPr>
-        <w:t>b</w:t>
-      </w:r>
-      <w:r>
-        <w:t xml:space="preserve"> </w:t>
-      </w:r>
-      <w:r>
-        <w:t>задаётся как</w:t>
+        <w:t xml:space="preserve">, </w:t>
+      </w:r>
+      <w:r>
+        <w:t>нормированным на дисперсию:</w:t>
       </w:r>
       <w:r>
         <w:t xml:space="preserve"> </w:t>
@@ -7104,6 +7113,38 @@
       <w:r>
         <w:rPr>
           <w:rFonts w:eastAsiaTheme="minorEastAsia"/>
+        </w:rPr>
+        <w:t>.</w:t>
+      </w:r>
+      <w:r>
+        <w:rPr>
+          <w:rFonts w:eastAsiaTheme="minorEastAsia"/>
+        </w:rPr>
+        <w:t xml:space="preserve"> </w:t>
+      </w:r>
+      <w:r>
+        <w:rPr>
+          <w:rFonts w:eastAsiaTheme="minorEastAsia"/>
+        </w:rPr>
+        <w:t xml:space="preserve">Параметр смещения (аргумент </w:t>
+      </w:r>
+      <w:r>
+        <w:rPr>
+          <w:rFonts w:eastAsiaTheme="minorEastAsia"/>
+          <w:lang w:val="en-US"/>
+        </w:rPr>
+        <w:t xml:space="preserve">loc) </w:t>
+      </w:r>
+      <w:r>
+        <w:rPr>
+          <w:rFonts w:eastAsiaTheme="minorEastAsia"/>
+        </w:rPr>
+        <w:t>не задаётся</w:t>
+      </w:r>
+      <w:r>
+        <w:rPr>
+          <w:rFonts w:eastAsiaTheme="minorEastAsia"/>
+          <w:lang w:val="en-US"/>
         </w:rPr>
         <w:t>.</w:t>
       </w:r>

</xml_diff>

<commit_message>
Condition update for RL1-114
</commit_message>
<xml_diff>
--- a/Description.docx
+++ b/Description.docx
@@ -806,7 +806,7 @@
               <w:rPr>
                 <w:sz w:val="24"/>
               </w:rPr>
-              <w:t>равномерный</w:t>
+              <w:t>нормальный</w:t>
             </w:r>
           </w:p>
         </w:tc>
@@ -826,13 +826,13 @@
               <w:rPr>
                 <w:sz w:val="24"/>
               </w:rPr>
-              <w:t>показательный</w:t>
+              <w:t>логарифмически</w:t>
             </w:r>
             <w:r>
               <w:rPr>
                 <w:sz w:val="24"/>
               </w:rPr>
-              <w:t xml:space="preserve"> </w:t>
+              <w:t xml:space="preserve"> нормальное </w:t>
             </w:r>
           </w:p>
         </w:tc>
@@ -851,6 +851,7 @@
               <w:ind w:firstLine="0"/>
               <w:rPr>
                 <w:sz w:val="24"/>
+                <w:lang w:val="en-US"/>
               </w:rPr>
             </w:pPr>
             <w:r>
@@ -872,14 +873,13 @@
               <w:ind w:firstLine="0"/>
               <w:rPr>
                 <w:sz w:val="24"/>
-                <w:lang w:val="en-US"/>
               </w:rPr>
             </w:pPr>
             <w:r>
               <w:rPr>
                 <w:sz w:val="24"/>
               </w:rPr>
-              <w:t>равномерный</w:t>
+              <w:t>нормальный</w:t>
             </w:r>
           </w:p>
         </w:tc>
@@ -899,7 +899,7 @@
               <w:rPr>
                 <w:sz w:val="24"/>
               </w:rPr>
-              <w:t xml:space="preserve">Рэлея </w:t>
+              <w:t>Рэлея</w:t>
             </w:r>
           </w:p>
         </w:tc>
@@ -940,13 +940,14 @@
               <w:ind w:firstLine="0"/>
               <w:rPr>
                 <w:sz w:val="24"/>
+                <w:lang w:val="en-US"/>
               </w:rPr>
             </w:pPr>
             <w:r>
               <w:rPr>
                 <w:sz w:val="24"/>
               </w:rPr>
-              <w:t>равномерный</w:t>
+              <w:t>нормальный</w:t>
             </w:r>
           </w:p>
         </w:tc>
@@ -967,6 +968,13 @@
                 <w:sz w:val="24"/>
               </w:rPr>
               <w:t>Райса</w:t>
+            </w:r>
+            <w:r>
+              <w:rPr>
+                <w:sz w:val="24"/>
+                <w:lang w:val="en-US"/>
+              </w:rPr>
+              <w:t>*</w:t>
             </w:r>
           </w:p>
         </w:tc>
@@ -1027,19 +1035,14 @@
               <w:ind w:firstLine="0"/>
               <w:rPr>
                 <w:sz w:val="24"/>
+                <w:lang w:val="en-US"/>
               </w:rPr>
             </w:pPr>
             <w:r>
               <w:rPr>
                 <w:sz w:val="24"/>
               </w:rPr>
-              <w:t>логарифмически</w:t>
-            </w:r>
-            <w:r>
-              <w:rPr>
-                <w:sz w:val="24"/>
-              </w:rPr>
-              <w:t xml:space="preserve"> нормальное </w:t>
+              <w:t>показательный</w:t>
             </w:r>
           </w:p>
         </w:tc>
@@ -1106,7 +1109,7 @@
               <w:rPr>
                 <w:sz w:val="24"/>
               </w:rPr>
-              <w:t>Рэлея</w:t>
+              <w:t>хи-квадрат</w:t>
             </w:r>
           </w:p>
         </w:tc>
@@ -1147,14 +1150,13 @@
               <w:ind w:firstLine="0"/>
               <w:rPr>
                 <w:sz w:val="24"/>
-                <w:lang w:val="en-US"/>
               </w:rPr>
             </w:pPr>
             <w:r>
               <w:rPr>
                 <w:sz w:val="24"/>
               </w:rPr>
-              <w:t>нормальный</w:t>
+              <w:t>равномерный</w:t>
             </w:r>
           </w:p>
         </w:tc>
@@ -1174,14 +1176,13 @@
               <w:rPr>
                 <w:sz w:val="24"/>
               </w:rPr>
-              <w:t>Райса</w:t>
+              <w:t>показательный</w:t>
             </w:r>
             <w:r>
               <w:rPr>
                 <w:sz w:val="24"/>
-                <w:lang w:val="en-US"/>
-              </w:rPr>
-              <w:t>*</w:t>
+              </w:rPr>
+              <w:t xml:space="preserve"> </w:t>
             </w:r>
           </w:p>
         </w:tc>
@@ -1228,7 +1229,7 @@
               <w:rPr>
                 <w:sz w:val="24"/>
               </w:rPr>
-              <w:t>нормальный</w:t>
+              <w:t>равномерный</w:t>
             </w:r>
           </w:p>
         </w:tc>
@@ -1242,14 +1243,13 @@
               <w:ind w:firstLine="0"/>
               <w:rPr>
                 <w:sz w:val="24"/>
-                <w:lang w:val="en-US"/>
               </w:rPr>
             </w:pPr>
             <w:r>
               <w:rPr>
                 <w:sz w:val="24"/>
               </w:rPr>
-              <w:t>показательный</w:t>
+              <w:t xml:space="preserve">Рэлея </w:t>
             </w:r>
           </w:p>
         </w:tc>
@@ -1296,7 +1296,7 @@
               <w:rPr>
                 <w:sz w:val="24"/>
               </w:rPr>
-              <w:t>нормальный</w:t>
+              <w:t>равномерный</w:t>
             </w:r>
           </w:p>
         </w:tc>
@@ -1316,7 +1316,7 @@
               <w:rPr>
                 <w:sz w:val="24"/>
               </w:rPr>
-              <w:t>хи-квадрат</w:t>
+              <w:t>Райса</w:t>
             </w:r>
           </w:p>
         </w:tc>

</xml_diff>

<commit_message>
Renamed fun in m script
</commit_message>
<xml_diff>
--- a/Description.docx
+++ b/Description.docx
@@ -277,7 +277,6 @@
       <w:r>
         <w:t>с использованием встроенной функции (</w:t>
       </w:r>
-      <w:proofErr w:type="gramStart"/>
       <w:r>
         <w:rPr>
           <w:i/>
@@ -289,14 +288,7 @@
         <w:rPr>
           <w:i/>
         </w:rPr>
-        <w:t>(</w:t>
-      </w:r>
-      <w:proofErr w:type="gramEnd"/>
-      <w:r>
-        <w:rPr>
-          <w:i/>
-        </w:rPr>
-        <w:t>)</w:t>
+        <w:t>()</w:t>
       </w:r>
       <w:r>
         <w:t xml:space="preserve"> </w:t>
@@ -367,31 +359,7 @@
         <w:t>random</w:t>
       </w:r>
       <w:r>
-        <w:t>; интерпретатор выбирает, какую именно функцию использовать при выполнении программы, на основании анализа сигнатуры – совокупности типов аргументов, передаваемых на вход функции, напр. &lt;строка, число, число, вектор&gt;. В справке следует найти функцию, «</w:t>
-      </w:r>
-      <w:proofErr w:type="spellStart"/>
-      <w:r>
-        <w:t>random</w:t>
-      </w:r>
-      <w:proofErr w:type="spellEnd"/>
-      <w:r>
-        <w:t xml:space="preserve"> - </w:t>
-      </w:r>
-      <w:proofErr w:type="spellStart"/>
-      <w:r>
-        <w:t>Random</w:t>
-      </w:r>
-      <w:proofErr w:type="spellEnd"/>
-      <w:r>
-        <w:t xml:space="preserve"> </w:t>
-      </w:r>
-      <w:proofErr w:type="spellStart"/>
-      <w:r>
-        <w:t>numbers</w:t>
-      </w:r>
-      <w:proofErr w:type="spellEnd"/>
-      <w:r>
-        <w:t>», её сигнатура представлена ниже на рисунке.</w:t>
+        <w:t>; интерпретатор выбирает, какую именно функцию использовать при выполнении программы, на основании анализа сигнатуры – совокупности типов аргументов, передаваемых на вход функции, напр. &lt;строка, число, число, вектор&gt;. В справке следует найти функцию, «random - Random numbers», её сигнатура представлена ниже на рисунке.</w:t>
       </w:r>
     </w:p>
     <w:p/>
@@ -579,8 +547,6 @@
       <w:r>
         <w:t xml:space="preserve">’, ‘тип нормировки’) в функцию </w:t>
       </w:r>
-      <w:proofErr w:type="spellStart"/>
-      <w:proofErr w:type="gramStart"/>
       <w:r>
         <w:rPr>
           <w:i/>
@@ -588,19 +554,11 @@
         </w:rPr>
         <w:t>histcounts</w:t>
       </w:r>
-      <w:proofErr w:type="spellEnd"/>
       <w:r>
         <w:rPr>
           <w:i/>
         </w:rPr>
-        <w:t>(</w:t>
-      </w:r>
-      <w:proofErr w:type="gramEnd"/>
-      <w:r>
-        <w:rPr>
-          <w:i/>
-        </w:rPr>
-        <w:t>)</w:t>
+        <w:t>()</w:t>
       </w:r>
       <w:r>
         <w:t xml:space="preserve">, генерирующую отсчёты гистограммы. </w:t>
@@ -1564,7 +1522,6 @@
       <w:r>
         <w:t>=</w:t>
       </w:r>
-      <w:proofErr w:type="gramStart"/>
       <w:r>
         <w:rPr>
           <w:lang w:val="en-US"/>
@@ -1574,7 +1531,6 @@
       <w:r>
         <w:t>(</w:t>
       </w:r>
-      <w:proofErr w:type="gramEnd"/>
       <w:r>
         <w:rPr>
           <w:lang w:val="en-US"/>
@@ -1764,15 +1720,7 @@
         <w:t xml:space="preserve"> </w:t>
       </w:r>
       <w:r>
-        <w:t xml:space="preserve">для описания непрерывных случайных процессов, но в данной работе мы будем описывать корреляционные свойства случайной последовательности через </w:t>
-      </w:r>
-      <w:proofErr w:type="spellStart"/>
-      <w:r>
-        <w:t>дискретизованную</w:t>
-      </w:r>
-      <w:proofErr w:type="spellEnd"/>
-      <w:r>
-        <w:t xml:space="preserve"> </w:t>
+        <w:t xml:space="preserve">для описания непрерывных случайных процессов, но в данной работе мы будем описывать корреляционные свойства случайной последовательности через дискретизованную </w:t>
       </w:r>
       <w:r>
         <w:t>с интервалом Δ</w:t>
@@ -2212,7 +2160,6 @@
         </w:rPr>
         <w:tab/>
       </w:r>
-      <w:proofErr w:type="gramStart"/>
       <w:r>
         <w:rPr>
           <w:rFonts w:eastAsiaTheme="minorEastAsia"/>
@@ -2224,14 +2171,7 @@
         <w:rPr>
           <w:rFonts w:eastAsiaTheme="minorEastAsia"/>
         </w:rPr>
-        <w:t>{</w:t>
-      </w:r>
-      <w:proofErr w:type="gramEnd"/>
-      <w:r>
-        <w:rPr>
-          <w:rFonts w:eastAsiaTheme="minorEastAsia"/>
-        </w:rPr>
-        <w:t xml:space="preserve">} – </w:t>
+        <w:t xml:space="preserve">{} – </w:t>
       </w:r>
       <w:r>
         <w:rPr>
@@ -2462,15 +2402,7 @@
         <w:t>, а в качестве аргументов в неё передаются исходная некоррелированная числовая последовательность, длительность этой числовой последовательности в мкс и длительность интервала корреляции.</w:t>
       </w:r>
       <w:r>
-        <w:t xml:space="preserve"> Отметим, что </w:t>
-      </w:r>
-      <w:proofErr w:type="gramStart"/>
-      <w:r>
-        <w:t>длительность интервала</w:t>
-      </w:r>
-      <w:proofErr w:type="gramEnd"/>
-      <w:r>
-        <w:t xml:space="preserve"> на котором выполняется моделирование сигнала должна в десятки раз превосходить интервал корреляции, чтобы минимизировать влияние краевых эффектов на форму оценочной КФ.</w:t>
+        <w:t xml:space="preserve"> Отметим, что длительность интервала на котором выполняется моделирование сигнала должна в десятки раз превосходить интервал корреляции, чтобы минимизировать влияние краевых эффектов на форму оценочной КФ.</w:t>
       </w:r>
     </w:p>
     <w:p>
@@ -2480,7 +2412,6 @@
       <w:r>
         <w:t xml:space="preserve">учены реализации коррелированного шума. Далее выполняется анализ их корреляции. Для этого рассчитывается нормированная корреляция (т.е. </w:t>
       </w:r>
-      <w:proofErr w:type="gramStart"/>
       <w:r>
         <w:rPr>
           <w:lang w:val="en-US"/>
@@ -2488,11 +2419,7 @@
         <w:t>R</w:t>
       </w:r>
       <w:r>
-        <w:t>(</w:t>
-      </w:r>
-      <w:proofErr w:type="gramEnd"/>
-      <w:r>
-        <w:t xml:space="preserve">0)=1) </w:t>
+        <w:t xml:space="preserve">(0)=1) </w:t>
       </w:r>
       <w:r>
         <w:t xml:space="preserve">для каждой реализации коррелированного сигнала. После этого выполняется усреднение реализаций </w:t>
@@ -4496,7 +4423,7 @@
           <w:szCs w:val="28"/>
         </w:rPr>
         <w:lastRenderedPageBreak/>
-        <w:t xml:space="preserve">периодическим. При выполнении операций со спектром и во временной области рекомендуется не забывать об этой периодичности. Следствием именно этого эффекта является возможность описания сигнала с использованием частоты дискретизации, равной </w:t>
+        <w:t xml:space="preserve">периодическим. При выполнении операций рекомендуется не забывать об этой периодичности. Следствием именно этого эффекта является возможность описания сигнала с использованием частоты дискретизации, равной </w:t>
       </w:r>
       <w:r>
         <w:rPr>
@@ -4550,7 +4477,6 @@
         </w:rPr>
         <w:t xml:space="preserve">Важную роль при моделировании играет обеспечение связи между номерами отсчётов сигнала или его спектра и значениями непрерывных осей времени или частот, соответственно. При моделировании детерминированный сигнал обычно задаётся аналитически (т.е. посредством некоторой функции, напр. </w:t>
       </w:r>
-      <w:proofErr w:type="gramStart"/>
       <w:r>
         <w:rPr>
           <w:rFonts w:eastAsia="Calibri"/>
@@ -4564,15 +4490,7 @@
           <w:rFonts w:eastAsia="Calibri"/>
           <w:szCs w:val="28"/>
         </w:rPr>
-        <w:t>(</w:t>
-      </w:r>
-      <w:proofErr w:type="gramEnd"/>
-      <w:r>
-        <w:rPr>
-          <w:rFonts w:eastAsia="Calibri"/>
-          <w:szCs w:val="28"/>
-        </w:rPr>
-        <w:t>))</w:t>
+        <w:t>())</w:t>
       </w:r>
       <w:r>
         <w:rPr>
@@ -4714,13 +4632,8 @@
               <w:t>N</w:t>
             </w:r>
             <w:r>
-              <w:t xml:space="preserve"> </w:t>
-            </w:r>
-            <w:proofErr w:type="spellStart"/>
-            <w:r>
-              <w:t>нс</w:t>
-            </w:r>
-            <w:proofErr w:type="spellEnd"/>
+              <w:t xml:space="preserve"> нс</w:t>
+            </w:r>
           </w:p>
         </w:tc>
       </w:tr>
@@ -4946,7 +4859,6 @@
               </w:rPr>
               <w:t xml:space="preserve">, </w:t>
             </w:r>
-            <w:proofErr w:type="spellStart"/>
             <w:r>
               <w:rPr>
                 <w:lang w:val="en-US"/>
@@ -4960,7 +4872,6 @@
               </w:rPr>
               <w:t>m</w:t>
             </w:r>
-            <w:proofErr w:type="spellEnd"/>
             <w:r>
               <w:rPr>
                 <w:lang w:val="en-US"/>
@@ -4983,14 +4894,7 @@
               <w:rPr>
                 <w:lang w:val="en-US"/>
               </w:rPr>
-              <w:t>N/</w:t>
-            </w:r>
-            <w:proofErr w:type="gramStart"/>
-            <w:r>
-              <w:rPr>
-                <w:lang w:val="en-US"/>
-              </w:rPr>
-              <w:t>10</w:t>
+              <w:t>N/10</w:t>
             </w:r>
             <w:r>
               <w:rPr>
@@ -4998,7 +4902,6 @@
               </w:rPr>
               <w:t>)+</w:t>
             </w:r>
-            <w:proofErr w:type="gramEnd"/>
             <w:r>
               <w:rPr>
                 <w:lang w:val="en-US"/>
@@ -5227,11 +5130,7 @@
               <w:t>н</w:t>
             </w:r>
             <w:r>
-              <w:t>=1/</w:t>
-            </w:r>
-            <w:proofErr w:type="spellStart"/>
-            <w:r>
-              <w:t>t</w:t>
+              <w:t>=1/t</w:t>
             </w:r>
             <w:r>
               <w:rPr>
@@ -5239,7 +5138,6 @@
               </w:rPr>
               <w:t>и</w:t>
             </w:r>
-            <w:proofErr w:type="spellEnd"/>
             <w:r>
               <w:t xml:space="preserve"> и </w:t>
             </w:r>
@@ -5349,15 +5247,7 @@
     <w:p/>
     <w:p>
       <w:r>
-        <w:t xml:space="preserve">Сформировать фильтры </w:t>
-      </w:r>
-      <w:proofErr w:type="spellStart"/>
-      <w:r>
-        <w:t>Баттерворта</w:t>
-      </w:r>
-      <w:proofErr w:type="spellEnd"/>
-      <w:r>
-        <w:t xml:space="preserve"> и Чебышева (с внеполосными пульсациями) n-го</w:t>
+        <w:t>Сформировать фильтры Баттерворта и Чебышева (с внеполосными пульсациями) n-го</w:t>
       </w:r>
       <w:r>
         <w:t xml:space="preserve"> </w:t>
@@ -5521,19 +5411,11 @@
             <w:r>
               <w:t>н</w:t>
             </w:r>
-            <w:proofErr w:type="gramStart"/>
-            <w:r>
-              <w:rPr>
-                <w:lang w:val="en-US"/>
-              </w:rPr>
-              <w:t>=(</w:t>
-            </w:r>
-            <w:proofErr w:type="gramEnd"/>
-            <w:r>
-              <w:rPr>
-                <w:lang w:val="en-US"/>
-              </w:rPr>
-              <w:t xml:space="preserve">1000 + </w:t>
+            <w:r>
+              <w:rPr>
+                <w:lang w:val="en-US"/>
+              </w:rPr>
+              <w:t xml:space="preserve">=(1000 + </w:t>
             </w:r>
             <w:r>
               <w:rPr>
@@ -5780,23 +5662,7 @@
       </w:r>
       <w:r>
         <w:lastRenderedPageBreak/>
-        <w:t xml:space="preserve">каналов. Получить спектрограммы при разных значениях шага смещения </w:t>
-      </w:r>
-      <w:proofErr w:type="gramStart"/>
-      <w:r>
-        <w:t>окна(</w:t>
-      </w:r>
-      <w:proofErr w:type="gramEnd"/>
-      <w:r>
-        <w:t xml:space="preserve">регулируется параметром </w:t>
-      </w:r>
-      <w:proofErr w:type="spellStart"/>
-      <w:r>
-        <w:t>noverlap</w:t>
-      </w:r>
-      <w:proofErr w:type="spellEnd"/>
-      <w:r>
-        <w:t xml:space="preserve"> функции </w:t>
+        <w:t xml:space="preserve">каналов. Получить спектрограммы при разных значениях шага смещения окна(регулируется параметром noverlap функции </w:t>
       </w:r>
       <w:r>
         <w:rPr>
@@ -6503,15 +6369,7 @@
         </w:numPr>
       </w:pPr>
       <w:r>
-        <w:t xml:space="preserve">По ИХ невозможно отследить причины физической </w:t>
-      </w:r>
-      <w:proofErr w:type="spellStart"/>
-      <w:r>
-        <w:t>нереализуемости</w:t>
-      </w:r>
-      <w:proofErr w:type="spellEnd"/>
-      <w:r>
-        <w:t xml:space="preserve"> идеального фильтра,</w:t>
+        <w:t>По ИХ невозможно отследить причины физической нереализуемости идеального фильтра,</w:t>
       </w:r>
     </w:p>
     <w:p>
@@ -6731,15 +6589,7 @@
     </w:p>
     <w:p>
       <w:r>
-        <w:t xml:space="preserve">Аналитически ПВ </w:t>
-      </w:r>
-      <w:proofErr w:type="spellStart"/>
-      <w:r>
-        <w:t>райсовского</w:t>
-      </w:r>
-      <w:proofErr w:type="spellEnd"/>
-      <w:r>
-        <w:t xml:space="preserve"> закона задаётся с использованием модифицированной функции Бесселя нулевого порядка (в </w:t>
+        <w:t xml:space="preserve">Аналитически ПВ райсовского закона задаётся с использованием модифицированной функции Бесселя нулевого порядка (в </w:t>
       </w:r>
       <w:r>
         <w:rPr>
@@ -6750,8 +6600,6 @@
       <w:r>
         <w:t xml:space="preserve"> </w:t>
       </w:r>
-      <w:proofErr w:type="spellStart"/>
-      <w:proofErr w:type="gramStart"/>
       <w:r>
         <w:rPr>
           <w:i/>
@@ -6760,21 +6608,12 @@
         </w:rPr>
         <w:t>besseli</w:t>
       </w:r>
-      <w:proofErr w:type="spellEnd"/>
       <w:r>
         <w:rPr>
           <w:i/>
           <w:iCs/>
         </w:rPr>
-        <w:t>(</w:t>
-      </w:r>
-      <w:proofErr w:type="gramEnd"/>
-      <w:r>
-        <w:rPr>
-          <w:i/>
-          <w:iCs/>
-        </w:rPr>
-        <w:t>0,…)</w:t>
+        <w:t>(0,…)</w:t>
       </w:r>
       <w:r>
         <w:t>)</w:t>
@@ -6782,15 +6621,7 @@
     </w:p>
     <w:p>
       <w:r>
-        <w:t xml:space="preserve">Формирование </w:t>
-      </w:r>
-      <w:proofErr w:type="spellStart"/>
-      <w:r>
-        <w:t>райсовски</w:t>
-      </w:r>
-      <w:proofErr w:type="spellEnd"/>
-      <w:r>
-        <w:t>-распределенной из нормально распределенных СВ осуществляется по формуле</w:t>
+        <w:t>Формирование райсовски-распределенной из нормально распределенных СВ осуществляется по формуле</w:t>
       </w:r>
     </w:p>
     <w:p>
@@ -7047,15 +6878,12 @@
       <w:r>
         <w:t xml:space="preserve">В модуле </w:t>
       </w:r>
-      <w:proofErr w:type="spellStart"/>
-      <w:proofErr w:type="gramStart"/>
       <w:r>
         <w:rPr>
           <w:lang w:val="en-US"/>
         </w:rPr>
         <w:t>scipy</w:t>
       </w:r>
-      <w:proofErr w:type="spellEnd"/>
       <w:r>
         <w:t>.</w:t>
       </w:r>
@@ -7065,7 +6893,6 @@
         </w:rPr>
         <w:t>stats</w:t>
       </w:r>
-      <w:proofErr w:type="gramEnd"/>
       <w:r>
         <w:t>.</w:t>
       </w:r>

</xml_diff>

<commit_message>
Modification to description, file rename
</commit_message>
<xml_diff>
--- a/Description.docx
+++ b/Description.docx
@@ -232,11 +232,7 @@
     </w:p>
     <w:p>
       <w:r>
-        <w:t xml:space="preserve">При выполнении этой лабораторной ставится задача ознакомления с логикой и инструментарием формирования выборок случайных величин, </w:t>
-      </w:r>
-      <w:r>
-        <w:lastRenderedPageBreak/>
-        <w:t xml:space="preserve">распределенных по заданным законам распределения. Для этого в первой половине лабораторной работы </w:t>
+        <w:t xml:space="preserve">При выполнении этой лабораторной ставится задача ознакомления с логикой и инструментарием формирования выборок случайных величин, распределенных по заданным законам распределения. Для этого в первой половине лабораторной работы </w:t>
       </w:r>
       <w:r>
         <w:t>требуется</w:t>
@@ -530,7 +526,6 @@
     </w:p>
     <w:p>
       <w:r>
-        <w:lastRenderedPageBreak/>
         <w:t>После формирования СВ встроенной функцией требуется сформировать нормально распределённую величину на основании равномерно распределенной СВ. Как известно, нормально распределённая СВ может быть получена как произведение двух независимых СВ, одна из которых распределена по закону Рэлея, а другая – по закону арксинуса. Выборки именно таких СВ требуется получить в первую очередь. После этого к результату их перемножения может быть добавлено СКО и математическое ожидание.</w:t>
       </w:r>
     </w:p>
@@ -581,7 +576,6 @@
     </w:p>
     <w:p>
       <w:r>
-        <w:lastRenderedPageBreak/>
         <w:t>После завершения первой части работы можно скопировать текст во второй блок этого же файла и отредактировать его таким образом, чтобы получить величину, распределенную согласно варианту задания.</w:t>
       </w:r>
     </w:p>
@@ -1418,7 +1412,6 @@
         <w:pStyle w:val="a7"/>
       </w:pPr>
       <w:r>
-        <w:lastRenderedPageBreak/>
         <w:drawing>
           <wp:inline distT="0" distB="0" distL="0" distR="0" wp14:anchorId="3CFD05CB" wp14:editId="031648A6">
             <wp:extent cx="4096509" cy="2379095"/>
@@ -1629,7 +1622,6 @@
         <w:pStyle w:val="1"/>
       </w:pPr>
       <w:r>
-        <w:lastRenderedPageBreak/>
         <w:t>Моделирование случайной величины, с заданной корреляционной функцией</w:t>
       </w:r>
     </w:p>
@@ -2352,7 +2344,6 @@
         <w:pStyle w:val="2"/>
       </w:pPr>
       <w:r>
-        <w:lastRenderedPageBreak/>
         <w:t>Описание</w:t>
       </w:r>
     </w:p>
@@ -2512,7 +2503,6 @@
         <w:pStyle w:val="a7"/>
       </w:pPr>
       <w:r>
-        <w:lastRenderedPageBreak/>
         <w:drawing>
           <wp:inline distT="0" distB="0" distL="0" distR="0" wp14:anchorId="4ED59F5B" wp14:editId="6E0F8BD9">
             <wp:extent cx="5842419" cy="2467860"/>
@@ -3921,7 +3911,6 @@
         <w:ind w:left="709" w:hanging="709"/>
       </w:pPr>
       <w:r>
-        <w:lastRenderedPageBreak/>
         <w:t xml:space="preserve">гистограмму значений отсчетов исходных реализаций </w:t>
       </w:r>
       <w:r>
@@ -4240,7 +4229,6 @@
         <w:pStyle w:val="1"/>
       </w:pPr>
       <w:r>
-        <w:lastRenderedPageBreak/>
         <w:t>моделирование фильтров</w:t>
       </w:r>
     </w:p>
@@ -4269,7 +4257,21 @@
           <w:rFonts w:eastAsia="Calibri"/>
           <w:szCs w:val="28"/>
         </w:rPr>
-        <w:t xml:space="preserve">При моделировании радиотехнических систем часто требуется выполнять синтез сигналов. При этом, одним из основных источников трудностей при моделировании является то, что моделируемые сигналы являются аналоговыми, а формируемая модель - цифровой. Это означает, что сигнал, должен быть представлен конечной последовательностью квантованных значений. Это налагает ограничения как на точность определения временных моментов, так и на точность представления значений сигнала (напряжения или тока). </w:t>
+        <w:t xml:space="preserve">При моделировании радиотехнических систем часто требуется выполнять синтез сигналов. При этом, одним из основных источников трудностей при моделировании является то, что моделируемые сигналы являются аналоговыми, а формируемая модель - цифровой. Это означает, что сигнал, должен быть представлен конечной последовательностью квантованных значений. </w:t>
+      </w:r>
+      <w:r>
+        <w:rPr>
+          <w:rFonts w:eastAsia="Calibri"/>
+          <w:szCs w:val="28"/>
+        </w:rPr>
+        <w:t>Ч</w:t>
+      </w:r>
+      <w:r>
+        <w:rPr>
+          <w:rFonts w:eastAsia="Calibri"/>
+          <w:szCs w:val="28"/>
+        </w:rPr>
+        <w:t xml:space="preserve">то налагает ограничения как на точность определения временных моментов, так и на точность представления значений сигнала (напряжения или тока). </w:t>
       </w:r>
     </w:p>
     <w:p>
@@ -4415,15 +4417,7 @@
           <w:rFonts w:eastAsia="Calibri"/>
           <w:szCs w:val="28"/>
         </w:rPr>
-        <w:t xml:space="preserve">При этом, как известно любому выпускнику радиотехнического факультета, сигнал, имеющий конечную полосу будет иметь бесконечную длительность, а сигнал конечной длительности – бесконечную ширину полосы. Такая связь между областью частот и областью времен приводит к тому, что для вычисления отсчётов спектра на основании отсчётов сигнала, представленного во временной области, потребуется бесконечное число операций. Условность, позволяющая обойти это препятствие состоит в том, что сигнал, представляемый во временной области конечным числом отсчётов, формально считается периодическим. Также, при расчёте сигнала на основании конечного числа отсчётов спектра, этот спектр будет считаться </w:t>
-      </w:r>
-      <w:r>
-        <w:rPr>
-          <w:rFonts w:eastAsia="Calibri"/>
-          <w:szCs w:val="28"/>
-        </w:rPr>
-        <w:lastRenderedPageBreak/>
-        <w:t xml:space="preserve">периодическим. При выполнении операций рекомендуется не забывать об этой периодичности. Следствием именно этого эффекта является возможность описания сигнала с использованием частоты дискретизации, равной </w:t>
+        <w:t xml:space="preserve">При этом, как известно, сигнал, имеющий конечную полосу будет иметь бесконечную длительность, а сигнал конечной длительности – бесконечную ширину полосы. Такая связь между областью частот и областью времен приводит к тому, что для вычисления отсчётов спектра на основании отсчётов сигнала, представленного во временной области, потребуется бесконечное число операций. Условность, позволяющая обойти это препятствие состоит в том, что сигнал, представляемый во временной области конечным числом отсчётов, формально считается периодическим. Также, при расчёте сигнала на основании конечного числа отсчётов спектра, этот спектр будет считаться периодическим. При выполнении операций рекомендуется не забывать об этой периодичности. Следствием именно этого эффекта является возможность описания сигнала с использованием частоты дискретизации, равной </w:t>
       </w:r>
       <w:r>
         <w:rPr>
@@ -4953,16 +4947,30 @@
         <w:t>N</w:t>
       </w:r>
       <w:r>
-        <w:t xml:space="preserve"> – </w:t>
-      </w:r>
-      <w:r>
-        <w:t xml:space="preserve">номер </w:t>
-      </w:r>
-      <w:r>
-        <w:t>по списку</w:t>
-      </w:r>
-    </w:p>
-    <w:p>
+        <w:t xml:space="preserve"> </w:t>
+      </w:r>
+      <w:r>
+        <w:t>=</w:t>
+      </w:r>
+      <w:r>
+        <w:t xml:space="preserve"> </w:t>
+      </w:r>
+      <w:r>
+        <w:t>№</w:t>
+      </w:r>
+      <w:r>
+        <w:t>ПК</w:t>
+      </w:r>
+      <w:r>
+        <w:t>+№группы</w:t>
+      </w:r>
+    </w:p>
+    <w:p>
+      <w:pPr>
+        <w:rPr>
+          <w:lang w:val="en-US"/>
+        </w:rPr>
+      </w:pPr>
       <w:r>
         <w:rPr>
           <w:lang w:val="en-US"/>
@@ -5224,7 +5232,6 @@
               <w:rPr>
                 <w:lang w:val="en-US"/>
               </w:rPr>
-              <w:lastRenderedPageBreak/>
               <w:t>2</w:t>
             </w:r>
           </w:p>
@@ -5658,11 +5665,7 @@
     </w:p>
     <w:p>
       <w:r>
-        <w:t xml:space="preserve">получить три спектрограммы для окна Хэмминга, подобрав длительность окна в одном случае таким образом, чтобы отследить краткосрочные интервалы «молчания», в другом случае – позволяющие обеспечить достаточное разрешение по частоте для различения частотных </w:t>
-      </w:r>
-      <w:r>
-        <w:lastRenderedPageBreak/>
-        <w:t xml:space="preserve">каналов. Получить спектрограммы при разных значениях шага смещения окна(регулируется параметром noverlap функции </w:t>
+        <w:t xml:space="preserve">получить три спектрограммы для окна Хэмминга, подобрав длительность окна в одном случае таким образом, чтобы отследить краткосрочные интервалы «молчания», в другом случае – позволяющие обеспечить достаточное разрешение по частоте для различения частотных каналов. Получить спектрограммы при разных значениях шага смещения окна(регулируется параметром noverlap функции </w:t>
       </w:r>
       <w:r>
         <w:rPr>
@@ -5796,7 +5799,6 @@
         <w:pStyle w:val="a7"/>
       </w:pPr>
       <w:r>
-        <w:lastRenderedPageBreak/>
         <w:drawing>
           <wp:inline distT="0" distB="0" distL="0" distR="0" wp14:anchorId="5756EC23" wp14:editId="3CADE929">
             <wp:extent cx="5940425" cy="3696970"/>
@@ -5873,7 +5875,6 @@
         <w:ind w:left="709"/>
       </w:pPr>
       <w:r>
-        <w:lastRenderedPageBreak/>
         <w:t xml:space="preserve">Приложение </w:t>
       </w:r>
       <w:r>
@@ -6171,7 +6172,6 @@
         </w:numPr>
       </w:pPr>
       <w:r>
-        <w:lastRenderedPageBreak/>
         <w:t>Отсутствует график СПМ,</w:t>
       </w:r>
     </w:p>
@@ -6482,7 +6482,6 @@
         </w:numPr>
       </w:pPr>
       <w:r>
-        <w:lastRenderedPageBreak/>
         <w:t>Вейвлет преобразование,</w:t>
       </w:r>
     </w:p>
@@ -6578,7 +6577,6 @@
         <w:ind w:left="709"/>
       </w:pPr>
       <w:r>
-        <w:lastRenderedPageBreak/>
         <w:t>Приложение Б. Некоторые замечания по формированию различных распределений</w:t>
       </w:r>
     </w:p>

</xml_diff>

<commit_message>
Added congruent generator to description & matlab template
</commit_message>
<xml_diff>
--- a/Description.docx
+++ b/Description.docx
@@ -319,7 +319,13 @@
         </w:numPr>
       </w:pPr>
       <w:r>
-        <w:t>на основании равномерно распределенной СВ.</w:t>
+        <w:t>на основании равномерно распределенной СВ</w:t>
+      </w:r>
+      <w:r>
+        <w:t>, сформированной с использованием конгруэнтного генератора</w:t>
+      </w:r>
+      <w:r>
+        <w:t>.</w:t>
       </w:r>
     </w:p>
     <w:p>

</xml_diff>

<commit_message>
Modified output, added description
</commit_message>
<xml_diff>
--- a/Description.docx
+++ b/Description.docx
@@ -5,6 +5,9 @@
     <w:p>
       <w:pPr>
         <w:jc w:val="center"/>
+        <w:rPr>
+          <w:lang w:val="en-US"/>
+        </w:rPr>
       </w:pPr>
     </w:p>
     <w:p>
@@ -112,6 +115,61 @@
         <w:t>, определенными в ходе эскизного расчёта моделируемого канала связи).</w:t>
       </w:r>
     </w:p>
+    <w:p/>
+    <w:p>
+      <w:pPr>
+        <w:pStyle w:val="a7"/>
+      </w:pPr>
+      <w:r>
+        <w:drawing>
+          <wp:inline distT="0" distB="0" distL="0" distR="0" wp14:anchorId="484695A2" wp14:editId="28A81B82">
+            <wp:extent cx="5940425" cy="2171700"/>
+            <wp:effectExtent l="0" t="0" r="3175" b="0"/>
+            <wp:docPr id="13" name="Рисунок 13"/>
+            <wp:cNvGraphicFramePr>
+              <a:graphicFrameLocks xmlns:a="http://schemas.openxmlformats.org/drawingml/2006/main" noChangeAspect="1"/>
+            </wp:cNvGraphicFramePr>
+            <a:graphic xmlns:a="http://schemas.openxmlformats.org/drawingml/2006/main">
+              <a:graphicData uri="http://schemas.openxmlformats.org/drawingml/2006/picture">
+                <pic:pic xmlns:pic="http://schemas.openxmlformats.org/drawingml/2006/picture">
+                  <pic:nvPicPr>
+                    <pic:cNvPr id="1" name=""/>
+                    <pic:cNvPicPr/>
+                  </pic:nvPicPr>
+                  <pic:blipFill>
+                    <a:blip r:embed="rId8"/>
+                    <a:stretch>
+                      <a:fillRect/>
+                    </a:stretch>
+                  </pic:blipFill>
+                  <pic:spPr>
+                    <a:xfrm>
+                      <a:off x="0" y="0"/>
+                      <a:ext cx="5940425" cy="2171700"/>
+                    </a:xfrm>
+                    <a:prstGeom prst="rect">
+                      <a:avLst/>
+                    </a:prstGeom>
+                  </pic:spPr>
+                </pic:pic>
+              </a:graphicData>
+            </a:graphic>
+          </wp:inline>
+        </w:drawing>
+      </w:r>
+    </w:p>
+    <w:p>
+      <w:pPr>
+        <w:pStyle w:val="a0"/>
+      </w:pPr>
+      <w:r>
+        <w:t xml:space="preserve"> – </w:t>
+      </w:r>
+      <w:r>
+        <w:t>Связь между сигналом и гистограммой</w:t>
+      </w:r>
+    </w:p>
+    <w:p/>
     <w:p>
       <w:r>
         <w:t xml:space="preserve">Как правило, </w:t>
@@ -271,43 +329,13 @@
         </w:numPr>
       </w:pPr>
       <w:r>
-        <w:t>с использованием встроенной функции (</w:t>
-      </w:r>
-      <w:proofErr w:type="gramStart"/>
-      <w:r>
-        <w:rPr>
-          <w:i/>
-          <w:lang w:val="en-US"/>
-        </w:rPr>
-        <w:t>random</w:t>
-      </w:r>
-      <w:r>
-        <w:rPr>
-          <w:i/>
-        </w:rPr>
-        <w:t>(</w:t>
-      </w:r>
-      <w:proofErr w:type="gramEnd"/>
-      <w:r>
-        <w:rPr>
-          <w:i/>
-        </w:rPr>
-        <w:t>)</w:t>
-      </w:r>
-      <w:r>
-        <w:t xml:space="preserve"> </w:t>
-      </w:r>
-      <w:r>
-        <w:t xml:space="preserve">для </w:t>
-      </w:r>
-      <w:r>
-        <w:rPr>
-          <w:lang w:val="en-US"/>
-        </w:rPr>
-        <w:t>MATLAB</w:t>
-      </w:r>
-      <w:r>
-        <w:t>);</w:t>
+        <w:t xml:space="preserve">с использованием </w:t>
+      </w:r>
+      <w:r>
+        <w:t xml:space="preserve">библиотечной </w:t>
+      </w:r>
+      <w:r>
+        <w:t>функции;</w:t>
       </w:r>
     </w:p>
     <w:p>
@@ -341,201 +369,56 @@
       <w:r>
         <w:t xml:space="preserve">. </w:t>
       </w:r>
-      <w:r>
-        <w:t xml:space="preserve">Для понимания работы функции следует воспользоваться справкой (для </w:t>
-      </w:r>
-      <w:r>
-        <w:rPr>
-          <w:lang w:val="en-US"/>
-        </w:rPr>
-        <w:t>MATLAB</w:t>
-      </w:r>
-      <w:r>
-        <w:t xml:space="preserve"> – пиктограмма со знаком вопроса в правом верхнем углу окна). В ПО </w:t>
-      </w:r>
-      <w:r>
-        <w:rPr>
-          <w:lang w:val="en-US"/>
-        </w:rPr>
-        <w:t>MATLAB</w:t>
-      </w:r>
-      <w:r>
-        <w:t xml:space="preserve"> существует несколько функций </w:t>
-      </w:r>
-      <w:r>
-        <w:rPr>
-          <w:lang w:val="en-US"/>
-        </w:rPr>
-        <w:t>random</w:t>
-      </w:r>
-      <w:r>
-        <w:t>; интерпретатор выбирает, какую именно функцию использовать при выполнении программы, на основании анализа сигнатуры – совокупности типов аргументов, передаваемых на вход функции, напр. &lt;строка, число, число, вектор&gt;. В справке следует найти функцию, «</w:t>
-      </w:r>
-      <w:proofErr w:type="spellStart"/>
-      <w:r>
-        <w:t>random</w:t>
-      </w:r>
-      <w:proofErr w:type="spellEnd"/>
-      <w:r>
-        <w:t xml:space="preserve"> - </w:t>
-      </w:r>
-      <w:proofErr w:type="spellStart"/>
-      <w:r>
-        <w:t>Random</w:t>
-      </w:r>
-      <w:proofErr w:type="spellEnd"/>
-      <w:r>
-        <w:t xml:space="preserve"> </w:t>
-      </w:r>
-      <w:proofErr w:type="spellStart"/>
-      <w:r>
-        <w:t>numbers</w:t>
-      </w:r>
-      <w:proofErr w:type="spellEnd"/>
-      <w:r>
-        <w:t>», её сигнатура представлена ниже на рисунке.</w:t>
-      </w:r>
-    </w:p>
-    <w:p/>
+    </w:p>
+    <w:p>
+      <w:r>
+        <w:t xml:space="preserve">После формирования СВ встроенной функцией требуется сформировать нормально распределённую величину на основании равномерно распределенной СВ. Как известно, нормально распределённая СВ может быть получена как произведение двух независимых СВ, одна из которых распределена по закону Рэлея, а другая – по закону арксинуса. Выборки именно таких СВ требуется получить в первую очередь. После этого к </w:t>
+      </w:r>
+      <w:r>
+        <w:lastRenderedPageBreak/>
+        <w:t>результату их перемножения может быть добавлено СКО и математическое ожидание.</w:t>
+      </w:r>
+    </w:p>
     <w:p>
       <w:pPr>
         <w:pStyle w:val="a7"/>
       </w:pPr>
       <w:r>
-        <mc:AlternateContent>
-          <mc:Choice Requires="wpc">
-            <w:drawing>
-              <wp:inline distT="0" distB="0" distL="0" distR="0" wp14:anchorId="1C9B6C80" wp14:editId="363A8A86">
-                <wp:extent cx="4635796" cy="1657350"/>
-                <wp:effectExtent l="0" t="0" r="0" b="0"/>
-                <wp:docPr id="4" name="Полотно 4"/>
-                <wp:cNvGraphicFramePr>
-                  <a:graphicFrameLocks xmlns:a="http://schemas.openxmlformats.org/drawingml/2006/main" noChangeAspect="1"/>
-                </wp:cNvGraphicFramePr>
-                <a:graphic xmlns:a="http://schemas.openxmlformats.org/drawingml/2006/main">
-                  <a:graphicData uri="http://schemas.microsoft.com/office/word/2010/wordprocessingCanvas">
-                    <wpc:wpc>
-                      <wpc:bg/>
-                      <wpc:whole/>
-                      <pic:pic xmlns:pic="http://schemas.openxmlformats.org/drawingml/2006/picture">
-                        <pic:nvPicPr>
-                          <pic:cNvPr id="5" name="Рисунок 5"/>
-                          <pic:cNvPicPr/>
-                        </pic:nvPicPr>
-                        <pic:blipFill>
-                          <a:blip r:embed="rId8"/>
-                          <a:stretch>
-                            <a:fillRect/>
-                          </a:stretch>
-                        </pic:blipFill>
-                        <pic:spPr>
-                          <a:xfrm>
-                            <a:off x="44435" y="46650"/>
-                            <a:ext cx="2076450" cy="1562100"/>
-                          </a:xfrm>
-                          <a:prstGeom prst="rect">
-                            <a:avLst/>
-                          </a:prstGeom>
-                        </pic:spPr>
-                      </pic:pic>
-                      <pic:pic xmlns:pic="http://schemas.openxmlformats.org/drawingml/2006/picture">
-                        <pic:nvPicPr>
-                          <pic:cNvPr id="7" name="Рисунок 7"/>
-                          <pic:cNvPicPr>
-                            <a:picLocks noChangeAspect="1"/>
-                          </pic:cNvPicPr>
-                        </pic:nvPicPr>
-                        <pic:blipFill>
-                          <a:blip r:embed="rId9"/>
-                          <a:stretch>
-                            <a:fillRect/>
-                          </a:stretch>
-                        </pic:blipFill>
-                        <pic:spPr>
-                          <a:xfrm>
-                            <a:off x="2744538" y="48422"/>
-                            <a:ext cx="1838095" cy="571429"/>
-                          </a:xfrm>
-                          <a:prstGeom prst="rect">
-                            <a:avLst/>
-                          </a:prstGeom>
-                        </pic:spPr>
-                      </pic:pic>
-                      <wps:wsp>
-                        <wps:cNvPr id="9" name="Прямая соединительная линия 9"/>
-                        <wps:cNvCnPr/>
-                        <wps:spPr>
-                          <a:xfrm flipV="1">
-                            <a:off x="2437425" y="8550"/>
-                            <a:ext cx="1800225" cy="742950"/>
-                          </a:xfrm>
-                          <a:prstGeom prst="line">
-                            <a:avLst/>
-                          </a:prstGeom>
-                        </wps:spPr>
-                        <wps:style>
-                          <a:lnRef idx="1">
-                            <a:schemeClr val="accent1"/>
-                          </a:lnRef>
-                          <a:fillRef idx="0">
-                            <a:schemeClr val="accent1"/>
-                          </a:fillRef>
-                          <a:effectRef idx="0">
-                            <a:schemeClr val="accent1"/>
-                          </a:effectRef>
-                          <a:fontRef idx="minor">
-                            <a:schemeClr val="tx1"/>
-                          </a:fontRef>
-                        </wps:style>
-                        <wps:bodyPr/>
-                      </wps:wsp>
-                    </wpc:wpc>
-                  </a:graphicData>
-                </a:graphic>
-              </wp:inline>
-            </w:drawing>
-          </mc:Choice>
-          <mc:Fallback>
-            <w:pict>
-              <v:group w14:anchorId="1BC97108" id="Полотно 4" o:spid="_x0000_s1026" editas="canvas" style="width:365pt;height:130.5pt;mso-position-horizontal-relative:char;mso-position-vertical-relative:line" coordsize="46355,16573" o:gfxdata="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">
-                <v:shapetype id="_x0000_t75" coordsize="21600,21600" o:spt="75" o:preferrelative="t" path="m@4@5l@4@11@9@11@9@5xe" filled="f" stroked="f">
-                  <v:stroke joinstyle="miter"/>
-                  <v:formulas>
-                    <v:f eqn="if lineDrawn pixelLineWidth 0"/>
-                    <v:f eqn="sum @0 1 0"/>
-                    <v:f eqn="sum 0 0 @1"/>
-                    <v:f eqn="prod @2 1 2"/>
-                    <v:f eqn="prod @3 21600 pixelWidth"/>
-                    <v:f eqn="prod @3 21600 pixelHeight"/>
-                    <v:f eqn="sum @0 0 1"/>
-                    <v:f eqn="prod @6 1 2"/>
-                    <v:f eqn="prod @7 21600 pixelWidth"/>
-                    <v:f eqn="sum @8 21600 0"/>
-                    <v:f eqn="prod @7 21600 pixelHeight"/>
-                    <v:f eqn="sum @10 21600 0"/>
-                  </v:formulas>
-                  <v:path o:extrusionok="f" gradientshapeok="t" o:connecttype="rect"/>
-                  <o:lock v:ext="edit" aspectratio="t"/>
-                </v:shapetype>
-                <v:shape id="_x0000_s1027" type="#_x0000_t75" style="position:absolute;width:46355;height:16573;visibility:visible;mso-wrap-style:square">
-                  <v:fill o:detectmouseclick="t"/>
-                  <v:path o:connecttype="none"/>
-                </v:shape>
-                <v:shape id="Рисунок 5" o:spid="_x0000_s1028" type="#_x0000_t75" style="position:absolute;left:444;top:466;width:20764;height:15621;visibility:visible;mso-wrap-style:square" o:gfxdata="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">
-                  <v:imagedata r:id="rId10" o:title=""/>
-                </v:shape>
-                <v:shape id="Рисунок 7" o:spid="_x0000_s1029" type="#_x0000_t75" style="position:absolute;left:27445;top:484;width:18381;height:5714;visibility:visible;mso-wrap-style:square" o:gfxdata="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">
-                  <v:imagedata r:id="rId11" o:title=""/>
-                  <v:path arrowok="t"/>
-                </v:shape>
-                <v:line id="Прямая соединительная линия 9" o:spid="_x0000_s1030" style="position:absolute;flip:y;visibility:visible;mso-wrap-style:square" from="24374,85" to="42376,7515" o:connectortype="straight" o:gfxdata="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" strokecolor="#5b9bd5 [3204]" strokeweight=".5pt">
-                  <v:stroke joinstyle="miter"/>
-                </v:line>
-                <w10:anchorlock/>
-              </v:group>
-            </w:pict>
-          </mc:Fallback>
-        </mc:AlternateContent>
+        <w:drawing>
+          <wp:inline distT="0" distB="0" distL="0" distR="0" wp14:anchorId="4BA415DE" wp14:editId="28C5277F">
+            <wp:extent cx="5940425" cy="2793365"/>
+            <wp:effectExtent l="0" t="0" r="3175" b="6985"/>
+            <wp:docPr id="10" name="Рисунок 10"/>
+            <wp:cNvGraphicFramePr>
+              <a:graphicFrameLocks xmlns:a="http://schemas.openxmlformats.org/drawingml/2006/main" noChangeAspect="1"/>
+            </wp:cNvGraphicFramePr>
+            <a:graphic xmlns:a="http://schemas.openxmlformats.org/drawingml/2006/main">
+              <a:graphicData uri="http://schemas.openxmlformats.org/drawingml/2006/picture">
+                <pic:pic xmlns:pic="http://schemas.openxmlformats.org/drawingml/2006/picture">
+                  <pic:nvPicPr>
+                    <pic:cNvPr id="1" name=""/>
+                    <pic:cNvPicPr/>
+                  </pic:nvPicPr>
+                  <pic:blipFill>
+                    <a:blip r:embed="rId9"/>
+                    <a:stretch>
+                      <a:fillRect/>
+                    </a:stretch>
+                  </pic:blipFill>
+                  <pic:spPr>
+                    <a:xfrm>
+                      <a:off x="0" y="0"/>
+                      <a:ext cx="5940425" cy="2793365"/>
+                    </a:xfrm>
+                    <a:prstGeom prst="rect">
+                      <a:avLst/>
+                    </a:prstGeom>
+                  </pic:spPr>
+                </pic:pic>
+              </a:graphicData>
+            </a:graphic>
+          </wp:inline>
+        </w:drawing>
       </w:r>
     </w:p>
     <w:p>
@@ -543,29 +426,13 @@
         <w:pStyle w:val="a0"/>
       </w:pPr>
       <w:r>
-        <w:t xml:space="preserve"> </w:t>
-      </w:r>
-      <w:r>
-        <w:softHyphen/>
-        <w:t xml:space="preserve">– </w:t>
-      </w:r>
-      <w:r>
-        <w:t xml:space="preserve">Сигнатуры функции </w:t>
-      </w:r>
-      <w:r>
-        <w:rPr>
-          <w:lang w:val="en-US"/>
-        </w:rPr>
-        <w:t>random</w:t>
-      </w:r>
-      <w:r>
-        <w:t xml:space="preserve"> (слева – нужная функция, генерирующая СВ по названию заданного закона, справа – функция генерирующая нормально распределённую СВ, справка именно этой функции вызывается по умолчанию)</w:t>
-      </w:r>
-    </w:p>
-    <w:p>
-      <w:r>
-        <w:t>После формирования СВ встроенной функцией требуется сформировать нормально распределённую величину на основании равномерно распределенной СВ. Как известно, нормально распределённая СВ может быть получена как произведение двух независимых СВ, одна из которых распределена по закону Рэлея, а другая – по закону арксинуса. Выборки именно таких СВ требуется получить в первую очередь. После этого к результату их перемножения может быть добавлено СКО и математическое ожидание.</w:t>
-      </w:r>
+        <w:t xml:space="preserve"> – Пример реализации (левый график) и плотностей распределения вероятностей (правый график) нормально распределенной СВ</w:t>
+      </w:r>
+    </w:p>
+    <w:p>
+      <w:pPr>
+        <w:pStyle w:val="a7"/>
+      </w:pPr>
     </w:p>
     <w:p>
       <w:r>
@@ -580,8 +447,6 @@
       <w:r>
         <w:t xml:space="preserve">’, ‘тип нормировки’) в функцию </w:t>
       </w:r>
-      <w:proofErr w:type="spellStart"/>
-      <w:proofErr w:type="gramStart"/>
       <w:r>
         <w:rPr>
           <w:i/>
@@ -589,19 +454,11 @@
         </w:rPr>
         <w:t>histcounts</w:t>
       </w:r>
-      <w:proofErr w:type="spellEnd"/>
       <w:r>
         <w:rPr>
           <w:i/>
         </w:rPr>
-        <w:t>(</w:t>
-      </w:r>
-      <w:proofErr w:type="gramEnd"/>
-      <w:r>
-        <w:rPr>
-          <w:i/>
-        </w:rPr>
-        <w:t>)</w:t>
+        <w:t>()</w:t>
       </w:r>
       <w:r>
         <w:t xml:space="preserve">, генерирующую отсчёты гистограммы. </w:t>
@@ -614,6 +471,7 @@
     </w:p>
     <w:p>
       <w:r>
+        <w:lastRenderedPageBreak/>
         <w:t>При выполнении этого задания, на этапе отладки программы, рекомендуется использовать в качестве базовых гистограммы, сформированные с использованием встроенной функции, т.к. допущение ошибки при её использовании менее вероятно, чем при собственноручной реализации преобразования.</w:t>
       </w:r>
     </w:p>
@@ -1351,12 +1209,12 @@
         <w:t>a</w:t>
       </w:r>
       <w:r>
+        <w:t>,</w:t>
+      </w:r>
+      <w:r>
         <w:t xml:space="preserve"> </w:t>
       </w:r>
       <w:r>
-        <w:t xml:space="preserve">и </w:t>
-      </w:r>
-      <w:r>
         <w:rPr>
           <w:lang w:val="en-US"/>
         </w:rPr>
@@ -1366,13 +1224,25 @@
         <w:t xml:space="preserve"> </w:t>
       </w:r>
       <w:r>
+        <w:t>и λ</w:t>
+      </w:r>
+      <w:r>
+        <w:t xml:space="preserve"> </w:t>
+      </w:r>
+      <w:r>
         <w:t>–</w:t>
       </w:r>
       <w:r>
         <w:t xml:space="preserve"> </w:t>
       </w:r>
       <w:r>
-        <w:t>как номер ЭВМ, деленный на 5.</w:t>
+        <w:t xml:space="preserve">как номер </w:t>
+      </w:r>
+      <w:r>
+        <w:t>по журналу</w:t>
+      </w:r>
+      <w:r>
+        <w:t>.</w:t>
       </w:r>
       <w:r>
         <w:t xml:space="preserve"> Для Хи-квадрат</w:t>
@@ -1421,6 +1291,7 @@
     </w:p>
     <w:p>
       <w:r>
+        <w:lastRenderedPageBreak/>
         <w:t>Отчет должен содержать описание и математические выкладки реализованных в ЭВМ моделей и алгоритмов. Отчет должен содержать следующие иллюстрации:</w:t>
       </w:r>
     </w:p>
@@ -1476,7 +1347,7 @@
                     <pic:cNvPicPr/>
                   </pic:nvPicPr>
                   <pic:blipFill rotWithShape="1">
-                    <a:blip r:embed="rId12"/>
+                    <a:blip r:embed="rId10"/>
                     <a:srcRect l="7708" t="25971" r="8792" b="8124"/>
                     <a:stretch/>
                   </pic:blipFill>
@@ -1525,87 +1396,16 @@
         <w:ind w:left="709" w:hanging="709"/>
       </w:pPr>
       <w:r>
-        <w:t xml:space="preserve">график функции, обеспечивающей нелинейное преобразование </w:t>
-      </w:r>
-      <w:r>
-        <w:rPr>
-          <w:lang w:val="en-US"/>
-        </w:rPr>
-        <w:t>y</w:t>
-      </w:r>
-      <w:r>
-        <w:t>=</w:t>
-      </w:r>
-      <w:r>
-        <w:rPr>
-          <w:lang w:val="en-US"/>
-        </w:rPr>
-        <w:t>f</w:t>
-      </w:r>
-      <w:r>
-        <w:t>(</w:t>
-      </w:r>
-      <w:r>
-        <w:rPr>
-          <w:lang w:val="en-US"/>
-        </w:rPr>
-        <w:t>x</w:t>
-      </w:r>
-      <w:r>
-        <w:t xml:space="preserve">) или </w:t>
-      </w:r>
-      <w:r>
-        <w:rPr>
-          <w:lang w:val="en-US"/>
-        </w:rPr>
-        <w:t>y</w:t>
-      </w:r>
-      <w:r>
-        <w:t>=</w:t>
-      </w:r>
-      <w:proofErr w:type="gramStart"/>
-      <w:r>
-        <w:rPr>
-          <w:lang w:val="en-US"/>
-        </w:rPr>
-        <w:t>f</w:t>
-      </w:r>
-      <w:r>
-        <w:t>(</w:t>
-      </w:r>
-      <w:proofErr w:type="gramEnd"/>
-      <w:r>
-        <w:rPr>
-          <w:lang w:val="en-US"/>
-        </w:rPr>
-        <w:t>x</w:t>
-      </w:r>
-      <w:r>
-        <w:rPr>
-          <w:vertAlign w:val="subscript"/>
-        </w:rPr>
-        <w:t>1</w:t>
-      </w:r>
-      <w:r>
-        <w:t>, </w:t>
-      </w:r>
-      <w:r>
-        <w:rPr>
-          <w:lang w:val="en-US"/>
-        </w:rPr>
-        <w:t>x</w:t>
-      </w:r>
-      <w:r>
-        <w:rPr>
-          <w:vertAlign w:val="subscript"/>
-        </w:rPr>
-        <w:t>2</w:t>
-      </w:r>
-      <w:r>
-        <w:t>)</w:t>
-      </w:r>
-      <w:r>
-        <w:t xml:space="preserve"> (кроме случая распределения хи-квадрат)</w:t>
+        <w:t>структурную схему преобразования</w:t>
+      </w:r>
+      <w:r>
+        <w:rPr>
+          <w:lang w:val="en-US"/>
+        </w:rPr>
+        <w:t xml:space="preserve">, </w:t>
+      </w:r>
+      <w:r>
+        <w:t>обеспечивающего</w:t>
       </w:r>
       <w:r>
         <w:t>;</w:t>
@@ -1621,19 +1421,6 @@
         <w:ind w:left="709" w:hanging="709"/>
       </w:pPr>
       <w:r>
-        <w:t>структурную схему преобразования;</w:t>
-      </w:r>
-    </w:p>
-    <w:p>
-      <w:pPr>
-        <w:pStyle w:val="af"/>
-        <w:numPr>
-          <w:ilvl w:val="0"/>
-          <w:numId w:val="27"/>
-        </w:numPr>
-        <w:ind w:left="709" w:hanging="709"/>
-      </w:pPr>
-      <w:r>
         <w:t>гистограмму значений, полученных с использованием реализованного алгоритма, и значений, полученных встроенной функцией использованного программного пакета, наложить на гистограммы функцию плотности вероятности этого закона с указанием его параметров.</w:t>
       </w:r>
     </w:p>
@@ -1672,6 +1459,7 @@
         <w:pStyle w:val="1"/>
       </w:pPr>
       <w:r>
+        <w:lastRenderedPageBreak/>
         <w:t>Моделирование случайной величины, с заданной корреляционной функцией</w:t>
       </w:r>
     </w:p>
@@ -1762,15 +1550,7 @@
         <w:t xml:space="preserve"> </w:t>
       </w:r>
       <w:r>
-        <w:t xml:space="preserve">для описания непрерывных случайных процессов, но в данной работе мы будем описывать корреляционные свойства случайной последовательности через </w:t>
-      </w:r>
-      <w:proofErr w:type="spellStart"/>
-      <w:r>
-        <w:t>дискретизованную</w:t>
-      </w:r>
-      <w:proofErr w:type="spellEnd"/>
-      <w:r>
-        <w:t xml:space="preserve"> </w:t>
+        <w:t xml:space="preserve">для описания непрерывных случайных процессов, но в данной работе мы будем описывать корреляционные свойства случайной последовательности через дискретизованную </w:t>
       </w:r>
       <w:r>
         <w:t>с интервалом Δ</w:t>
@@ -2210,7 +1990,6 @@
         </w:rPr>
         <w:tab/>
       </w:r>
-      <w:proofErr w:type="gramStart"/>
       <w:r>
         <w:rPr>
           <w:rFonts w:eastAsiaTheme="minorEastAsia"/>
@@ -2222,14 +2001,7 @@
         <w:rPr>
           <w:rFonts w:eastAsiaTheme="minorEastAsia"/>
         </w:rPr>
-        <w:t>{</w:t>
-      </w:r>
-      <w:proofErr w:type="gramEnd"/>
-      <w:r>
-        <w:rPr>
-          <w:rFonts w:eastAsiaTheme="minorEastAsia"/>
-        </w:rPr>
-        <w:t xml:space="preserve">} – </w:t>
+        <w:t xml:space="preserve">{} – </w:t>
       </w:r>
       <w:r>
         <w:rPr>
@@ -2410,6 +2182,7 @@
         <w:pStyle w:val="2"/>
       </w:pPr>
       <w:r>
+        <w:lastRenderedPageBreak/>
         <w:t>Описание</w:t>
       </w:r>
     </w:p>
@@ -2459,15 +2232,7 @@
         <w:t>, а в качестве аргументов в неё передаются исходная некоррелированная числовая последовательность, длительность этой числовой последовательности в мкс и длительность интервала корреляции.</w:t>
       </w:r>
       <w:r>
-        <w:t xml:space="preserve"> Отметим, что </w:t>
-      </w:r>
-      <w:proofErr w:type="gramStart"/>
-      <w:r>
-        <w:t>длительность интервала</w:t>
-      </w:r>
-      <w:proofErr w:type="gramEnd"/>
-      <w:r>
-        <w:t xml:space="preserve"> на котором выполняется моделирование сигнала должна в десятки раз превосходить интервал корреляции, чтобы минимизировать влияние краевых эффектов на форму оценочной КФ.</w:t>
+        <w:t xml:space="preserve"> Отметим, что длительность интервала на котором выполняется моделирование сигнала должна в десятки раз превосходить интервал корреляции, чтобы минимизировать влияние краевых эффектов на форму оценочной КФ.</w:t>
       </w:r>
     </w:p>
     <w:p>
@@ -2477,7 +2242,6 @@
       <w:r>
         <w:t xml:space="preserve">учены реализации коррелированного шума. Далее выполняется анализ их корреляции. Для этого рассчитывается нормированная корреляция (т.е. </w:t>
       </w:r>
-      <w:proofErr w:type="gramStart"/>
       <w:r>
         <w:rPr>
           <w:lang w:val="en-US"/>
@@ -2485,11 +2249,7 @@
         <w:t>R</w:t>
       </w:r>
       <w:r>
-        <w:t>(</w:t>
-      </w:r>
-      <w:proofErr w:type="gramEnd"/>
-      <w:r>
-        <w:t xml:space="preserve">0)=1) </w:t>
+        <w:t xml:space="preserve">(0)=1) </w:t>
       </w:r>
       <w:r>
         <w:t xml:space="preserve">для каждой реализации коррелированного сигнала. После этого выполняется усреднение реализаций </w:t>
@@ -2582,6 +2342,7 @@
         <w:pStyle w:val="a7"/>
       </w:pPr>
       <w:r>
+        <w:lastRenderedPageBreak/>
         <w:drawing>
           <wp:inline distT="0" distB="0" distL="0" distR="0" wp14:anchorId="4ED59F5B" wp14:editId="6E0F8BD9">
             <wp:extent cx="5842419" cy="2467860"/>
@@ -2598,7 +2359,7 @@
                     <pic:cNvPicPr/>
                   </pic:nvPicPr>
                   <pic:blipFill>
-                    <a:blip r:embed="rId13"/>
+                    <a:blip r:embed="rId11"/>
                     <a:stretch>
                       <a:fillRect/>
                     </a:stretch>
@@ -3990,6 +3751,7 @@
         <w:ind w:left="709" w:hanging="709"/>
       </w:pPr>
       <w:r>
+        <w:lastRenderedPageBreak/>
         <w:t xml:space="preserve">гистограмму значений отсчетов исходных реализаций </w:t>
       </w:r>
       <w:r>
@@ -4308,6 +4070,7 @@
         <w:pStyle w:val="1"/>
       </w:pPr>
       <w:r>
+        <w:lastRenderedPageBreak/>
         <w:t>моделирование фильтров</w:t>
       </w:r>
     </w:p>
@@ -4496,7 +4259,15 @@
           <w:rFonts w:eastAsia="Calibri"/>
           <w:szCs w:val="28"/>
         </w:rPr>
-        <w:t xml:space="preserve">При этом, как известно, сигнал, имеющий конечную полосу будет иметь бесконечную длительность, а сигнал конечной длительности – бесконечную ширину полосы. Такая связь между областью частот и областью времен приводит к тому, что для вычисления отсчётов спектра на основании отсчётов сигнала, представленного во временной области, потребуется бесконечное число операций. Условность, позволяющая обойти это препятствие состоит в том, что сигнал, представляемый во временной области конечным числом отсчётов, формально считается периодическим. Также, при расчёте сигнала на основании конечного числа отсчётов спектра, этот спектр будет считаться периодическим. При выполнении операций рекомендуется не забывать об этой периодичности. Следствием именно этого эффекта является возможность описания сигнала с использованием частоты дискретизации, равной </w:t>
+        <w:t xml:space="preserve">При этом, как известно, сигнал, имеющий конечную полосу будет иметь бесконечную длительность, а сигнал конечной длительности – бесконечную ширину полосы. Такая связь между областью частот и областью времен приводит к тому, что для вычисления отсчётов спектра на основании отсчётов сигнала, представленного во временной области, потребуется бесконечное число операций. Условность, позволяющая обойти это препятствие состоит в том, что сигнал, представляемый во временной области конечным числом отсчётов, формально считается периодическим. Также, при расчёте сигнала на основании конечного числа отсчётов спектра, этот спектр будет считаться периодическим. При выполнении операций рекомендуется не забывать об </w:t>
+      </w:r>
+      <w:r>
+        <w:rPr>
+          <w:rFonts w:eastAsia="Calibri"/>
+          <w:szCs w:val="28"/>
+        </w:rPr>
+        <w:lastRenderedPageBreak/>
+        <w:t xml:space="preserve">этой периодичности. Следствием именно этого эффекта является возможность описания сигнала с использованием частоты дискретизации, равной </w:t>
       </w:r>
       <w:r>
         <w:rPr>
@@ -4550,7 +4321,6 @@
         </w:rPr>
         <w:t xml:space="preserve">Важную роль при моделировании играет обеспечение связи между номерами отсчётов сигнала или его спектра и значениями непрерывных осей времени или частот, соответственно. При моделировании детерминированный сигнал обычно задаётся аналитически (т.е. посредством некоторой функции, напр. </w:t>
       </w:r>
-      <w:proofErr w:type="gramStart"/>
       <w:r>
         <w:rPr>
           <w:rFonts w:eastAsia="Calibri"/>
@@ -4564,15 +4334,7 @@
           <w:rFonts w:eastAsia="Calibri"/>
           <w:szCs w:val="28"/>
         </w:rPr>
-        <w:t>(</w:t>
-      </w:r>
-      <w:proofErr w:type="gramEnd"/>
-      <w:r>
-        <w:rPr>
-          <w:rFonts w:eastAsia="Calibri"/>
-          <w:szCs w:val="28"/>
-        </w:rPr>
-        <w:t>))</w:t>
+        <w:t>())</w:t>
       </w:r>
       <w:r>
         <w:rPr>
@@ -4714,13 +4476,8 @@
               <w:t>N</w:t>
             </w:r>
             <w:r>
-              <w:t xml:space="preserve"> </w:t>
-            </w:r>
-            <w:proofErr w:type="spellStart"/>
-            <w:r>
-              <w:t>нс</w:t>
-            </w:r>
-            <w:proofErr w:type="spellEnd"/>
+              <w:t xml:space="preserve"> нс</w:t>
+            </w:r>
           </w:p>
         </w:tc>
       </w:tr>
@@ -4946,7 +4703,6 @@
               </w:rPr>
               <w:t xml:space="preserve">, </w:t>
             </w:r>
-            <w:proofErr w:type="spellStart"/>
             <w:r>
               <w:rPr>
                 <w:lang w:val="en-US"/>
@@ -4960,7 +4716,6 @@
               </w:rPr>
               <w:t>m</w:t>
             </w:r>
-            <w:proofErr w:type="spellEnd"/>
             <w:r>
               <w:rPr>
                 <w:lang w:val="en-US"/>
@@ -4983,14 +4738,7 @@
               <w:rPr>
                 <w:lang w:val="en-US"/>
               </w:rPr>
-              <w:t>N/</w:t>
-            </w:r>
-            <w:proofErr w:type="gramStart"/>
-            <w:r>
-              <w:rPr>
-                <w:lang w:val="en-US"/>
-              </w:rPr>
-              <w:t>10</w:t>
+              <w:t>N/10</w:t>
             </w:r>
             <w:r>
               <w:rPr>
@@ -4998,7 +4746,6 @@
               </w:rPr>
               <w:t>)+</w:t>
             </w:r>
-            <w:proofErr w:type="gramEnd"/>
             <w:r>
               <w:rPr>
                 <w:lang w:val="en-US"/>
@@ -5273,11 +5020,7 @@
               <w:t>н</w:t>
             </w:r>
             <w:r>
-              <w:t>=1/</w:t>
-            </w:r>
-            <w:proofErr w:type="spellStart"/>
-            <w:r>
-              <w:t>t</w:t>
+              <w:t>=1/t</w:t>
             </w:r>
             <w:r>
               <w:rPr>
@@ -5285,7 +5028,6 @@
               </w:rPr>
               <w:t>и</w:t>
             </w:r>
-            <w:proofErr w:type="spellEnd"/>
             <w:r>
               <w:t xml:space="preserve"> и </w:t>
             </w:r>
@@ -5394,15 +5136,8 @@
     <w:p/>
     <w:p>
       <w:r>
-        <w:t xml:space="preserve">Сформировать фильтры </w:t>
-      </w:r>
-      <w:proofErr w:type="spellStart"/>
-      <w:r>
-        <w:t>Баттерворта</w:t>
-      </w:r>
-      <w:proofErr w:type="spellEnd"/>
-      <w:r>
-        <w:t xml:space="preserve"> и Чебышева (с внеполосными пульсациями) n-го</w:t>
+        <w:lastRenderedPageBreak/>
+        <w:t>Сформировать фильтры Баттерворта и Чебышева (с внеполосными пульсациями) n-го</w:t>
       </w:r>
       <w:r>
         <w:t xml:space="preserve"> </w:t>
@@ -5566,19 +5301,11 @@
             <w:r>
               <w:t>н</w:t>
             </w:r>
-            <w:proofErr w:type="gramStart"/>
-            <w:r>
-              <w:rPr>
-                <w:lang w:val="en-US"/>
-              </w:rPr>
-              <w:t>=(</w:t>
-            </w:r>
-            <w:proofErr w:type="gramEnd"/>
-            <w:r>
-              <w:rPr>
-                <w:lang w:val="en-US"/>
-              </w:rPr>
-              <w:t xml:space="preserve">1000 + </w:t>
+            <w:r>
+              <w:rPr>
+                <w:lang w:val="en-US"/>
+              </w:rPr>
+              <w:t xml:space="preserve">=(1000 + </w:t>
             </w:r>
             <w:r>
               <w:rPr>
@@ -5823,21 +5550,9 @@
       <w:r>
         <w:t xml:space="preserve">получить три спектрограммы для окна Хэмминга, подобрав длительность окна в одном случае таким образом, чтобы отследить краткосрочные интервалы «молчания», в другом случае – позволяющие обеспечить достаточное разрешение по частоте для различения частотных каналов. Получить спектрограммы при разных значениях шага смещения </w:t>
       </w:r>
-      <w:proofErr w:type="gramStart"/>
-      <w:r>
-        <w:t>окна(</w:t>
-      </w:r>
-      <w:proofErr w:type="gramEnd"/>
-      <w:r>
-        <w:t xml:space="preserve">регулируется параметром </w:t>
-      </w:r>
-      <w:proofErr w:type="spellStart"/>
-      <w:r>
-        <w:t>noverlap</w:t>
-      </w:r>
-      <w:proofErr w:type="spellEnd"/>
-      <w:r>
-        <w:t xml:space="preserve"> функции </w:t>
+      <w:r>
+        <w:lastRenderedPageBreak/>
+        <w:t xml:space="preserve">окна(регулируется параметром noverlap функции </w:t>
       </w:r>
       <w:r>
         <w:rPr>
@@ -5919,7 +5634,7 @@
                     <pic:cNvPicPr/>
                   </pic:nvPicPr>
                   <pic:blipFill rotWithShape="1">
-                    <a:blip r:embed="rId14"/>
+                    <a:blip r:embed="rId12"/>
                     <a:srcRect l="726"/>
                     <a:stretch/>
                   </pic:blipFill>
@@ -5971,6 +5686,7 @@
         <w:pStyle w:val="a7"/>
       </w:pPr>
       <w:r>
+        <w:lastRenderedPageBreak/>
         <w:drawing>
           <wp:inline distT="0" distB="0" distL="0" distR="0" wp14:anchorId="5756EC23" wp14:editId="3CADE929">
             <wp:extent cx="5940425" cy="3696970"/>
@@ -5987,7 +5703,7 @@
                     <pic:cNvPicPr/>
                   </pic:nvPicPr>
                   <pic:blipFill>
-                    <a:blip r:embed="rId15"/>
+                    <a:blip r:embed="rId13"/>
                     <a:stretch>
                       <a:fillRect/>
                     </a:stretch>
@@ -6047,6 +5763,7 @@
         <w:ind w:left="709"/>
       </w:pPr>
       <w:r>
+        <w:lastRenderedPageBreak/>
         <w:t xml:space="preserve">Приложение </w:t>
       </w:r>
       <w:r>
@@ -6344,6 +6061,7 @@
         </w:numPr>
       </w:pPr>
       <w:r>
+        <w:lastRenderedPageBreak/>
         <w:t>Отсутствует график СПМ,</w:t>
       </w:r>
     </w:p>
@@ -6541,15 +6259,7 @@
         </w:numPr>
       </w:pPr>
       <w:r>
-        <w:t xml:space="preserve">По ИХ невозможно отследить причины физической </w:t>
-      </w:r>
-      <w:proofErr w:type="spellStart"/>
-      <w:r>
-        <w:t>нереализуемости</w:t>
-      </w:r>
-      <w:proofErr w:type="spellEnd"/>
-      <w:r>
-        <w:t xml:space="preserve"> идеального фильтра,</w:t>
+        <w:t>По ИХ невозможно отследить причины физической нереализуемости идеального фильтра,</w:t>
       </w:r>
     </w:p>
     <w:p>
@@ -6662,6 +6372,7 @@
         </w:numPr>
       </w:pPr>
       <w:r>
+        <w:lastRenderedPageBreak/>
         <w:t>Вейвлет преобразование,</w:t>
       </w:r>
     </w:p>
@@ -6757,6 +6468,7 @@
         <w:ind w:left="709"/>
       </w:pPr>
       <w:r>
+        <w:lastRenderedPageBreak/>
         <w:t>Приложение Б. Некоторые замечания по формированию различных распределений</w:t>
       </w:r>
     </w:p>
@@ -6767,15 +6479,7 @@
     </w:p>
     <w:p>
       <w:r>
-        <w:t xml:space="preserve">Аналитически ПВ </w:t>
-      </w:r>
-      <w:proofErr w:type="spellStart"/>
-      <w:r>
-        <w:t>райсовского</w:t>
-      </w:r>
-      <w:proofErr w:type="spellEnd"/>
-      <w:r>
-        <w:t xml:space="preserve"> закона задаётся с использованием модифицированной функции Бесселя нулевого порядка (в </w:t>
+        <w:t xml:space="preserve">Аналитически ПВ райсовского закона задаётся с использованием модифицированной функции Бесселя нулевого порядка (в </w:t>
       </w:r>
       <w:r>
         <w:rPr>
@@ -6786,8 +6490,6 @@
       <w:r>
         <w:t xml:space="preserve"> </w:t>
       </w:r>
-      <w:proofErr w:type="spellStart"/>
-      <w:proofErr w:type="gramStart"/>
       <w:r>
         <w:rPr>
           <w:i/>
@@ -6796,21 +6498,12 @@
         </w:rPr>
         <w:t>besseli</w:t>
       </w:r>
-      <w:proofErr w:type="spellEnd"/>
       <w:r>
         <w:rPr>
           <w:i/>
           <w:iCs/>
         </w:rPr>
-        <w:t>(</w:t>
-      </w:r>
-      <w:proofErr w:type="gramEnd"/>
-      <w:r>
-        <w:rPr>
-          <w:i/>
-          <w:iCs/>
-        </w:rPr>
-        <w:t>0,…)</w:t>
+        <w:t>(0,…)</w:t>
       </w:r>
       <w:r>
         <w:t>)</w:t>
@@ -6818,15 +6511,7 @@
     </w:p>
     <w:p>
       <w:r>
-        <w:t xml:space="preserve">Формирование </w:t>
-      </w:r>
-      <w:proofErr w:type="spellStart"/>
-      <w:r>
-        <w:t>райсовски</w:t>
-      </w:r>
-      <w:proofErr w:type="spellEnd"/>
-      <w:r>
-        <w:t>-распределенной из нормально распределенных СВ осуществляется по формуле</w:t>
+        <w:t>Формирование райсовски-распределенной из нормально распределенных СВ осуществляется по формуле</w:t>
       </w:r>
     </w:p>
     <w:p>
@@ -7044,7 +6729,7 @@
                     <pic:cNvPicPr/>
                   </pic:nvPicPr>
                   <pic:blipFill>
-                    <a:blip r:embed="rId16"/>
+                    <a:blip r:embed="rId14"/>
                     <a:stretch>
                       <a:fillRect/>
                     </a:stretch>
@@ -7083,15 +6768,12 @@
       <w:r>
         <w:t xml:space="preserve">В модуле </w:t>
       </w:r>
-      <w:proofErr w:type="spellStart"/>
-      <w:proofErr w:type="gramStart"/>
       <w:r>
         <w:rPr>
           <w:lang w:val="en-US"/>
         </w:rPr>
         <w:t>scipy</w:t>
       </w:r>
-      <w:proofErr w:type="spellEnd"/>
       <w:r>
         <w:t>.</w:t>
       </w:r>
@@ -7101,7 +6783,6 @@
         </w:rPr>
         <w:t>stats</w:t>
       </w:r>
-      <w:proofErr w:type="gramEnd"/>
       <w:r>
         <w:t>.</w:t>
       </w:r>
@@ -7217,7 +6898,7 @@
     </w:p>
     <w:p/>
     <w:sectPr>
-      <w:headerReference w:type="default" r:id="rId17"/>
+      <w:headerReference w:type="default" r:id="rId15"/>
       <w:pgSz w:w="11906" w:h="16838"/>
       <w:pgMar w:top="1134" w:right="850" w:bottom="1134" w:left="1701" w:header="708" w:footer="708" w:gutter="0"/>
       <w:cols w:space="708"/>
@@ -7288,7 +6969,6 @@
         <w:docPartUnique/>
       </w:docPartObj>
     </w:sdtPr>
-    <w:sdtEndPr/>
     <w:sdtContent>
       <w:p>
         <w:pPr>
@@ -8820,6 +8500,12 @@
     <w:abstractNumId w:val="21"/>
   </w:num>
   <w:num w:numId="47">
+    <w:abstractNumId w:val="22"/>
+  </w:num>
+  <w:num w:numId="48">
+    <w:abstractNumId w:val="22"/>
+  </w:num>
+  <w:num w:numId="49">
     <w:abstractNumId w:val="22"/>
   </w:num>
 </w:numbering>

</xml_diff>

<commit_message>
Some descr on LR1
</commit_message>
<xml_diff>
--- a/Description.docx
+++ b/Description.docx
@@ -115,7 +115,6 @@
         <w:t>, определенными в ходе эскизного расчёта моделируемого канала связи).</w:t>
       </w:r>
     </w:p>
-    <w:p/>
     <w:p>
       <w:pPr>
         <w:pStyle w:val="a7"/>
@@ -172,6 +171,7 @@
     <w:p/>
     <w:p>
       <w:r>
+        <w:lastRenderedPageBreak/>
         <w:t xml:space="preserve">Как правило, </w:t>
       </w:r>
       <w:r>
@@ -229,154 +229,96 @@
         <w:t xml:space="preserve"> </w:t>
       </w:r>
       <w:r>
-        <w:t xml:space="preserve">законами распределения. Также существуют средства, позволяющие анализировать статистические характеристики случайных процессов и строить графические зависимости, описывающие эти характеристики (ПО </w:t>
-      </w:r>
-      <w:r>
-        <w:rPr>
-          <w:lang w:val="en-US"/>
-        </w:rPr>
-        <w:t>MATLAB</w:t>
-      </w:r>
-      <w:r>
-        <w:t xml:space="preserve"> и </w:t>
-      </w:r>
-      <w:r>
-        <w:rPr>
-          <w:lang w:val="en-US"/>
-        </w:rPr>
-        <w:t>matplotlib</w:t>
-      </w:r>
-      <w:r>
-        <w:t xml:space="preserve">, </w:t>
-      </w:r>
-      <w:r>
-        <w:rPr>
-          <w:lang w:val="en-US"/>
-        </w:rPr>
-        <w:t>seaborn</w:t>
-      </w:r>
-      <w:r>
-        <w:t xml:space="preserve">, </w:t>
-      </w:r>
-      <w:r>
-        <w:rPr>
-          <w:lang w:val="en-US"/>
-        </w:rPr>
-        <w:t>glue</w:t>
-      </w:r>
-      <w:r>
-        <w:t xml:space="preserve"> для </w:t>
-      </w:r>
-      <w:r>
-        <w:rPr>
-          <w:lang w:val="en-US"/>
-        </w:rPr>
-        <w:t>python</w:t>
-      </w:r>
-      <w:r>
-        <w:t>).</w:t>
-      </w:r>
-    </w:p>
-    <w:p>
-      <w:pPr>
-        <w:pStyle w:val="2"/>
-      </w:pPr>
-      <w:r>
-        <w:t xml:space="preserve">Описание </w:t>
-      </w:r>
-      <w:r>
-        <w:t>работы</w:t>
-      </w:r>
-    </w:p>
-    <w:p>
-      <w:r>
-        <w:t xml:space="preserve">При выполнении этой лабораторной ставится задача ознакомления с логикой и инструментарием формирования выборок случайных величин, распределенных по заданным законам распределения. Для этого в первой половине лабораторной работы </w:t>
-      </w:r>
-      <w:r>
-        <w:t>требуется</w:t>
+        <w:t xml:space="preserve">законами распределения. </w:t>
+      </w:r>
+      <w:r>
+        <w:t>Эти случайные величины получают на основе равномерно распределенной случайной величины. Равномерно распределенную случайную величину, в свою очередь получают одним из известных методов, например – с использованием конгруэнтного генератора.</w:t>
+      </w:r>
+    </w:p>
+    <w:p>
+      <w:r>
+        <w:t>Конгруэнтный генератор позволяет рекуррентно формировать равномерные СВ, т.е. каждое следующее</w:t>
       </w:r>
       <w:r>
         <w:t xml:space="preserve"> </w:t>
       </w:r>
       <w:r>
-        <w:t>сформировать случайные</w:t>
-      </w:r>
-      <w:r>
-        <w:t xml:space="preserve"> величины, распр</w:t>
-      </w:r>
-      <w:r>
-        <w:t>еделённые</w:t>
-      </w:r>
-      <w:r>
-        <w:t xml:space="preserve"> по нормальному закону с заданными параметрами (математическое ожидание и СКО)</w:t>
-      </w:r>
-      <w:r>
-        <w:t>. Сформировать</w:t>
-      </w:r>
-      <w:r>
-        <w:t xml:space="preserve"> величины</w:t>
-      </w:r>
-      <w:r>
-        <w:t xml:space="preserve"> предлагается двумя методами: </w:t>
-      </w:r>
-    </w:p>
-    <w:p>
-      <w:pPr>
-        <w:pStyle w:val="af"/>
-        <w:numPr>
-          <w:ilvl w:val="0"/>
-          <w:numId w:val="29"/>
-        </w:numPr>
-      </w:pPr>
-      <w:r>
-        <w:t xml:space="preserve">с использованием </w:t>
-      </w:r>
-      <w:r>
-        <w:t xml:space="preserve">библиотечной </w:t>
-      </w:r>
-      <w:r>
-        <w:t>функции;</w:t>
-      </w:r>
-    </w:p>
-    <w:p>
-      <w:pPr>
-        <w:pStyle w:val="af"/>
-        <w:numPr>
-          <w:ilvl w:val="0"/>
-          <w:numId w:val="29"/>
-        </w:numPr>
-      </w:pPr>
-      <w:r>
-        <w:t>на основании равномерно распределенной СВ</w:t>
-      </w:r>
-      <w:r>
-        <w:t>, сформированной с использованием конгруэнтного генератора</w:t>
-      </w:r>
-      <w:r>
-        <w:t>.</w:t>
-      </w:r>
-    </w:p>
-    <w:p>
-      <w:r>
-        <w:t xml:space="preserve">Первым в приведенном коде программы выполняется формирование СВ с использованием встроенной функции </w:t>
-      </w:r>
-      <w:r>
-        <w:rPr>
-          <w:lang w:val="en-US"/>
-        </w:rPr>
-        <w:t>random</w:t>
-      </w:r>
-      <w:r>
-        <w:t xml:space="preserve">. </w:t>
-      </w:r>
-    </w:p>
-    <w:p>
-      <w:r>
-        <w:t xml:space="preserve">После формирования СВ встроенной функцией требуется сформировать нормально распределённую величину на основании равномерно распределенной СВ. Как известно, нормально распределённая СВ может быть получена как произведение двух независимых СВ, одна из которых распределена по закону Рэлея, а другая – по закону арксинуса. Выборки именно таких СВ требуется получить в первую очередь. После этого к </w:t>
-      </w:r>
-      <w:r>
-        <w:lastRenderedPageBreak/>
-        <w:t>результату их перемножения может быть добавлено СКО и математическое ожидание.</w:t>
+        <w:t xml:space="preserve">случайное число формируется преобразованием </w:t>
+      </w:r>
+      <w:r>
+        <w:t>преды</w:t>
+      </w:r>
+      <w:r>
+        <w:t>дущего (</w:t>
+      </w:r>
+      <w:r>
+        <w:fldChar w:fldCharType="begin"/>
+      </w:r>
+      <w:r>
+        <w:instrText xml:space="preserve"> REF _Ref210467215 \r \h </w:instrText>
+      </w:r>
+      <w:r>
+        <w:fldChar w:fldCharType="separate"/>
+      </w:r>
+      <w:r>
+        <w:t>Рисунок 2</w:t>
+      </w:r>
+      <w:r>
+        <w:fldChar w:fldCharType="end"/>
+      </w:r>
+      <w:r>
+        <w:t xml:space="preserve">). </w:t>
+      </w:r>
+      <w:r>
+        <w:t xml:space="preserve">Очевидно, что при такой схеме формирования процесс начинает повторять сам себя, как только на его выходе снова появится исходное значение, заданное пользователем. </w:t>
+      </w:r>
+      <w:r>
+        <w:t>Чем</w:t>
+      </w:r>
+      <w:r>
+        <w:t xml:space="preserve"> меньше величины параметров алгоритма </w:t>
+      </w:r>
+      <w:r>
+        <w:t>(</w:t>
+      </w:r>
+      <w:r>
+        <w:rPr>
+          <w:lang w:val="en-US"/>
+        </w:rPr>
+        <w:t>A</w:t>
+      </w:r>
+      <w:r>
+        <w:t>,</w:t>
+      </w:r>
+      <w:r>
+        <w:t xml:space="preserve"> </w:t>
+      </w:r>
+      <w:r>
+        <w:rPr>
+          <w:lang w:val="en-US"/>
+        </w:rPr>
+        <w:t>B</w:t>
+      </w:r>
+      <w:r>
+        <w:t>,</w:t>
+      </w:r>
+      <w:r>
+        <w:t xml:space="preserve"> </w:t>
+      </w:r>
+      <w:r>
+        <w:rPr>
+          <w:lang w:val="en-US"/>
+        </w:rPr>
+        <w:t>C</w:t>
+      </w:r>
+      <w:r>
+        <w:t>),</w:t>
+      </w:r>
+      <w:r>
+        <w:t xml:space="preserve"> тем меньше будет период повторения и тем меньше оригинальных случайных величин он сформирует. </w:t>
+      </w:r>
+      <w:r>
+        <w:t xml:space="preserve"> </w:t>
       </w:r>
     </w:p>
     <w:p>
@@ -385,10 +327,10 @@
       </w:pPr>
       <w:r>
         <w:drawing>
-          <wp:inline distT="0" distB="0" distL="0" distR="0" wp14:anchorId="4BA415DE" wp14:editId="28C5277F">
-            <wp:extent cx="5940425" cy="2793365"/>
-            <wp:effectExtent l="0" t="0" r="3175" b="6985"/>
-            <wp:docPr id="10" name="Рисунок 10"/>
+          <wp:inline distT="0" distB="0" distL="0" distR="0" wp14:anchorId="62287FE3" wp14:editId="63A84DA9">
+            <wp:extent cx="5940425" cy="1449705"/>
+            <wp:effectExtent l="0" t="0" r="3175" b="0"/>
+            <wp:docPr id="2" name="Рисунок 2"/>
             <wp:cNvGraphicFramePr>
               <a:graphicFrameLocks xmlns:a="http://schemas.openxmlformats.org/drawingml/2006/main" noChangeAspect="1"/>
             </wp:cNvGraphicFramePr>
@@ -408,6 +350,233 @@
                   <pic:spPr>
                     <a:xfrm>
                       <a:off x="0" y="0"/>
+                      <a:ext cx="5940425" cy="1449705"/>
+                    </a:xfrm>
+                    <a:prstGeom prst="rect">
+                      <a:avLst/>
+                    </a:prstGeom>
+                  </pic:spPr>
+                </pic:pic>
+              </a:graphicData>
+            </a:graphic>
+          </wp:inline>
+        </w:drawing>
+      </w:r>
+    </w:p>
+    <w:p>
+      <w:pPr>
+        <w:pStyle w:val="a0"/>
+      </w:pPr>
+      <w:r>
+        <w:t xml:space="preserve"> </w:t>
+      </w:r>
+      <w:bookmarkStart w:id="0" w:name="_Ref210467215"/>
+      <w:r>
+        <w:t>– Схема формирования СВ конгруэнтным генератором</w:t>
+      </w:r>
+      <w:bookmarkEnd w:id="0"/>
+    </w:p>
+    <w:p>
+      <w:r>
+        <w:t xml:space="preserve">Также существуют средства, позволяющие анализировать статистические характеристики случайных процессов и строить графические зависимости, описывающие эти характеристики (ПО </w:t>
+      </w:r>
+      <w:r>
+        <w:rPr>
+          <w:lang w:val="en-US"/>
+        </w:rPr>
+        <w:t>MATLAB</w:t>
+      </w:r>
+      <w:r>
+        <w:t xml:space="preserve"> и </w:t>
+      </w:r>
+      <w:r>
+        <w:rPr>
+          <w:lang w:val="en-US"/>
+        </w:rPr>
+        <w:t>matplotlib</w:t>
+      </w:r>
+      <w:r>
+        <w:t xml:space="preserve">, </w:t>
+      </w:r>
+      <w:r>
+        <w:rPr>
+          <w:lang w:val="en-US"/>
+        </w:rPr>
+        <w:t>seaborn</w:t>
+      </w:r>
+      <w:r>
+        <w:t xml:space="preserve">, </w:t>
+      </w:r>
+      <w:r>
+        <w:rPr>
+          <w:lang w:val="en-US"/>
+        </w:rPr>
+        <w:t>glue</w:t>
+      </w:r>
+      <w:r>
+        <w:t xml:space="preserve"> для </w:t>
+      </w:r>
+      <w:r>
+        <w:rPr>
+          <w:lang w:val="en-US"/>
+        </w:rPr>
+        <w:t>python</w:t>
+      </w:r>
+      <w:r>
+        <w:t>).</w:t>
+      </w:r>
+    </w:p>
+    <w:p/>
+    <w:p>
+      <w:r>
+        <w:t>Лабораторная работа делится на три части:</w:t>
+      </w:r>
+    </w:p>
+    <w:p>
+      <w:r>
+        <w:lastRenderedPageBreak/>
+        <w:t>1. Формирование равномерно распределённой СВ с использованием конгруэнтного генератора.</w:t>
+      </w:r>
+    </w:p>
+    <w:p>
+      <w:r>
+        <w:t>2. Формирование нормальной СВ на основе равномерно распределённой СВ с использованием нелинейных преобразований.</w:t>
+      </w:r>
+    </w:p>
+    <w:p>
+      <w:r>
+        <w:t>3. Формирование СВ, распределённой согласно заданному варианту.</w:t>
+      </w:r>
+    </w:p>
+    <w:p/>
+    <w:p>
+      <w:pPr>
+        <w:pStyle w:val="2"/>
+      </w:pPr>
+      <w:r>
+        <w:t xml:space="preserve">Описание </w:t>
+      </w:r>
+      <w:r>
+        <w:t>работы</w:t>
+      </w:r>
+    </w:p>
+    <w:p>
+      <w:r>
+        <w:t xml:space="preserve">При выполнении этой лабораторной ставится задача ознакомления с логикой и инструментарием формирования выборок случайных величин, распределенных по заданным законам распределения. Для этого в первой половине лабораторной работы </w:t>
+      </w:r>
+      <w:r>
+        <w:t>требуется</w:t>
+      </w:r>
+      <w:r>
+        <w:t xml:space="preserve"> </w:t>
+      </w:r>
+      <w:r>
+        <w:t>сформировать случайные</w:t>
+      </w:r>
+      <w:r>
+        <w:t xml:space="preserve"> величины, распр</w:t>
+      </w:r>
+      <w:r>
+        <w:t>еделённые</w:t>
+      </w:r>
+      <w:r>
+        <w:t xml:space="preserve"> по нормальному закону с заданными параметрами (математическое ожидание и СКО)</w:t>
+      </w:r>
+      <w:r>
+        <w:t>. Сформировать</w:t>
+      </w:r>
+      <w:r>
+        <w:t xml:space="preserve"> величины</w:t>
+      </w:r>
+      <w:r>
+        <w:t xml:space="preserve"> предлагается двумя методами: </w:t>
+      </w:r>
+    </w:p>
+    <w:p>
+      <w:pPr>
+        <w:pStyle w:val="af"/>
+        <w:numPr>
+          <w:ilvl w:val="0"/>
+          <w:numId w:val="29"/>
+        </w:numPr>
+      </w:pPr>
+      <w:r>
+        <w:t xml:space="preserve">с использованием </w:t>
+      </w:r>
+      <w:r>
+        <w:t xml:space="preserve">библиотечной </w:t>
+      </w:r>
+      <w:r>
+        <w:t>функции;</w:t>
+      </w:r>
+    </w:p>
+    <w:p>
+      <w:pPr>
+        <w:pStyle w:val="af"/>
+        <w:numPr>
+          <w:ilvl w:val="0"/>
+          <w:numId w:val="29"/>
+        </w:numPr>
+      </w:pPr>
+      <w:r>
+        <w:t>на основании равномерно распределенной СВ</w:t>
+      </w:r>
+      <w:r>
+        <w:t>, сформированной с использованием конгруэнтного генератора</w:t>
+      </w:r>
+      <w:r>
+        <w:t>.</w:t>
+      </w:r>
+    </w:p>
+    <w:p>
+      <w:r>
+        <w:t xml:space="preserve">Первым в приведенном коде программы выполняется формирование СВ с использованием встроенной функции </w:t>
+      </w:r>
+      <w:r>
+        <w:rPr>
+          <w:lang w:val="en-US"/>
+        </w:rPr>
+        <w:t>random</w:t>
+      </w:r>
+      <w:r>
+        <w:t xml:space="preserve">. </w:t>
+      </w:r>
+    </w:p>
+    <w:p>
+      <w:r>
+        <w:t>После формирования СВ встроенной функцией требуется сформировать нормально распределённую величину на основании равномерно распределенной СВ. Как известно, нормально распределённая СВ может быть получена как произведение двух независимых СВ, одна из которых распределена по закону Рэлея, а другая – по закону арксинуса. Выборки именно таких СВ требуется получить в первую очередь. После этого к результату их перемножения может быть добавлено СКО и математическое ожидание.</w:t>
+      </w:r>
+    </w:p>
+    <w:p>
+      <w:pPr>
+        <w:pStyle w:val="a7"/>
+      </w:pPr>
+      <w:r>
+        <w:lastRenderedPageBreak/>
+        <w:drawing>
+          <wp:inline distT="0" distB="0" distL="0" distR="0" wp14:anchorId="4BA415DE" wp14:editId="28C5277F">
+            <wp:extent cx="5940425" cy="2793365"/>
+            <wp:effectExtent l="0" t="0" r="3175" b="6985"/>
+            <wp:docPr id="10" name="Рисунок 10"/>
+            <wp:cNvGraphicFramePr>
+              <a:graphicFrameLocks xmlns:a="http://schemas.openxmlformats.org/drawingml/2006/main" noChangeAspect="1"/>
+            </wp:cNvGraphicFramePr>
+            <a:graphic xmlns:a="http://schemas.openxmlformats.org/drawingml/2006/main">
+              <a:graphicData uri="http://schemas.openxmlformats.org/drawingml/2006/picture">
+                <pic:pic xmlns:pic="http://schemas.openxmlformats.org/drawingml/2006/picture">
+                  <pic:nvPicPr>
+                    <pic:cNvPr id="1" name=""/>
+                    <pic:cNvPicPr/>
+                  </pic:nvPicPr>
+                  <pic:blipFill>
+                    <a:blip r:embed="rId10"/>
+                    <a:stretch>
+                      <a:fillRect/>
+                    </a:stretch>
+                  </pic:blipFill>
+                  <pic:spPr>
+                    <a:xfrm>
+                      <a:off x="0" y="0"/>
                       <a:ext cx="5940425" cy="2793365"/>
                     </a:xfrm>
                     <a:prstGeom prst="rect">
@@ -471,8 +640,11 @@
     </w:p>
     <w:p>
       <w:r>
+        <w:t xml:space="preserve">При выполнении этого задания, на этапе отладки программы, рекомендуется использовать в качестве базовых гистограммы, сформированные с использованием встроенной функции, т.к. допущение </w:t>
+      </w:r>
+      <w:r>
         <w:lastRenderedPageBreak/>
-        <w:t>При выполнении этого задания, на этапе отладки программы, рекомендуется использовать в качестве базовых гистограммы, сформированные с использованием встроенной функции, т.к. допущение ошибки при её использовании менее вероятно, чем при собственноручной реализации преобразования.</w:t>
+        <w:t>ошибки при её использовании менее вероятно, чем при собственноручной реализации преобразования.</w:t>
       </w:r>
     </w:p>
     <w:p>
@@ -1291,7 +1463,6 @@
     </w:p>
     <w:p>
       <w:r>
-        <w:lastRenderedPageBreak/>
         <w:t>Отчет должен содержать описание и математические выкладки реализованных в ЭВМ моделей и алгоритмов. Отчет должен содержать следующие иллюстрации:</w:t>
       </w:r>
     </w:p>
@@ -1305,6 +1476,7 @@
         <w:ind w:left="709" w:hanging="709"/>
       </w:pPr>
       <w:r>
+        <w:lastRenderedPageBreak/>
         <w:t xml:space="preserve">гистограмму значений с исходным законом распределения </w:t>
       </w:r>
       <w:r>
@@ -1347,7 +1519,7 @@
                     <pic:cNvPicPr/>
                   </pic:nvPicPr>
                   <pic:blipFill rotWithShape="1">
-                    <a:blip r:embed="rId10"/>
+                    <a:blip r:embed="rId11"/>
                     <a:srcRect l="7708" t="25971" r="8792" b="8124"/>
                     <a:stretch/>
                   </pic:blipFill>
@@ -2359,7 +2531,7 @@
                     <pic:cNvPicPr/>
                   </pic:nvPicPr>
                   <pic:blipFill>
-                    <a:blip r:embed="rId11"/>
+                    <a:blip r:embed="rId12"/>
                     <a:stretch>
                       <a:fillRect/>
                     </a:stretch>
@@ -2387,7 +2559,7 @@
       <w:r>
         <w:t xml:space="preserve"> </w:t>
       </w:r>
-      <w:bookmarkStart w:id="0" w:name="_Ref114330703"/>
+      <w:bookmarkStart w:id="1" w:name="_Ref114330703"/>
       <w:r>
         <w:t xml:space="preserve">– Корреляционные функции вида </w:t>
       </w:r>
@@ -2628,7 +2800,7 @@
       <w:r>
         <w:t>=20)</w:t>
       </w:r>
-      <w:bookmarkEnd w:id="0"/>
+      <w:bookmarkEnd w:id="1"/>
     </w:p>
     <w:p/>
     <w:p>
@@ -5634,7 +5806,7 @@
                     <pic:cNvPicPr/>
                   </pic:nvPicPr>
                   <pic:blipFill rotWithShape="1">
-                    <a:blip r:embed="rId12"/>
+                    <a:blip r:embed="rId13"/>
                     <a:srcRect l="726"/>
                     <a:stretch/>
                   </pic:blipFill>
@@ -5703,7 +5875,7 @@
                     <pic:cNvPicPr/>
                   </pic:nvPicPr>
                   <pic:blipFill>
-                    <a:blip r:embed="rId13"/>
+                    <a:blip r:embed="rId14"/>
                     <a:stretch>
                       <a:fillRect/>
                     </a:stretch>
@@ -6729,7 +6901,7 @@
                     <pic:cNvPicPr/>
                   </pic:nvPicPr>
                   <pic:blipFill>
-                    <a:blip r:embed="rId14"/>
+                    <a:blip r:embed="rId15"/>
                     <a:stretch>
                       <a:fillRect/>
                     </a:stretch>
@@ -6898,7 +7070,7 @@
     </w:p>
     <w:p/>
     <w:sectPr>
-      <w:headerReference w:type="default" r:id="rId15"/>
+      <w:headerReference w:type="default" r:id="rId16"/>
       <w:pgSz w:w="11906" w:h="16838"/>
       <w:pgMar w:top="1134" w:right="850" w:bottom="1134" w:left="1701" w:header="708" w:footer="708" w:gutter="0"/>
       <w:cols w:space="708"/>
@@ -6969,6 +7141,7 @@
         <w:docPartUnique/>
       </w:docPartObj>
     </w:sdtPr>
+    <w:sdtEndPr/>
     <w:sdtContent>
       <w:p>
         <w:pPr>

</xml_diff>